<commit_message>
readapt font and indentation
</commit_message>
<xml_diff>
--- a/RASD.docx
+++ b/RASD.docx
@@ -1887,17 +1887,7 @@
           <w:szCs w:val="24"/>
           <w:lang w:val="en-US" w:eastAsia="zh-CN" w:bidi="hi-IN"/>
         </w:rPr>
-        <w:t xml:space="preserve">Use Case: </w:t>
-      </w:r>
-      <w:r>
-        <w:rPr>
-          <w:rFonts w:eastAsia="Droid Sans Fallback" w:cs="FreeSans"/>
-          <w:b/>
-          <w:sz w:val="28"/>
-          <w:szCs w:val="24"/>
-          <w:lang w:val="en-US" w:eastAsia="zh-CN" w:bidi="hi-IN"/>
-        </w:rPr>
-        <w:t>Sign In</w:t>
+        <w:t>Use Case: Sign In</w:t>
       </w:r>
     </w:p>
     <w:p>
@@ -2009,16 +1999,7 @@
           <w:szCs w:val="24"/>
           <w:lang w:val="en-US" w:eastAsia="zh-CN" w:bidi="hi-IN"/>
         </w:rPr>
-        <w:t>:</w:t>
-      </w:r>
-      <w:r>
-        <w:rPr>
-          <w:rFonts w:eastAsia="Droid Sans Fallback" w:cs="FreeSans"/>
-          <w:sz w:val="24"/>
-          <w:szCs w:val="24"/>
-          <w:lang w:val="en-US" w:eastAsia="zh-CN" w:bidi="hi-IN"/>
-        </w:rPr>
-        <w:t xml:space="preserve"> </w:t>
+        <w:t xml:space="preserve">: </w:t>
       </w:r>
     </w:p>
     <w:p>
@@ -4923,16 +4904,7 @@
           <w:szCs w:val="24"/>
           <w:lang w:val="en-US"/>
         </w:rPr>
-        <w:t xml:space="preserve">Use Case: </w:t>
-      </w:r>
-      <w:r>
-        <w:rPr>
-          <w:b/>
-          <w:sz w:val="28"/>
-          <w:szCs w:val="24"/>
-          <w:lang w:val="en-US"/>
-        </w:rPr>
-        <w:t>Logout</w:t>
+        <w:t>Use Case: Logout</w:t>
       </w:r>
     </w:p>
     <w:p>
@@ -4980,23 +4952,7 @@
           <w:szCs w:val="24"/>
           <w:lang w:val="en-US"/>
         </w:rPr>
-        <w:t xml:space="preserve">This functionality allows the User to close the current session </w:t>
-      </w:r>
-      <w:r>
-        <w:rPr>
-          <w:sz w:val="24"/>
-          <w:szCs w:val="24"/>
-          <w:lang w:val="en-US"/>
-        </w:rPr>
-        <w:t xml:space="preserve">on the site and brings him/her </w:t>
-      </w:r>
-      <w:r>
-        <w:rPr>
-          <w:sz w:val="24"/>
-          <w:szCs w:val="24"/>
-          <w:lang w:val="en-US"/>
-        </w:rPr>
-        <w:t>back to Guest level.</w:t>
+        <w:t>This functionality allows the User to close the current session on the site and brings him/her back to Guest level.</w:t>
       </w:r>
     </w:p>
     <w:p>
@@ -5290,16 +5246,7 @@
           <w:szCs w:val="24"/>
           <w:lang w:val="en-US"/>
         </w:rPr>
-        <w:t xml:space="preserve">Use Case: </w:t>
-      </w:r>
-      <w:r>
-        <w:rPr>
-          <w:b/>
-          <w:sz w:val="28"/>
-          <w:szCs w:val="24"/>
-          <w:lang w:val="en-US"/>
-        </w:rPr>
-        <w:t>Call a taxi</w:t>
+        <w:t>Use Case: Call a taxi</w:t>
       </w:r>
     </w:p>
     <w:p>
@@ -5352,23 +5299,7 @@
           <w:szCs w:val="24"/>
           <w:lang w:val="en-US"/>
         </w:rPr>
-        <w:t xml:space="preserve">This functionality is similar to the one presented for the Guest use case, but in this case </w:t>
-      </w:r>
-      <w:r>
-        <w:rPr>
-          <w:sz w:val="24"/>
-          <w:szCs w:val="24"/>
-          <w:lang w:val="en-US"/>
-        </w:rPr>
-        <w:t xml:space="preserve">most </w:t>
-      </w:r>
-      <w:r>
-        <w:rPr>
-          <w:sz w:val="24"/>
-          <w:szCs w:val="24"/>
-          <w:lang w:val="en-US"/>
-        </w:rPr>
-        <w:t>of the data are already present in the database, so the procedure is faster and easier.</w:t>
+        <w:t>This functionality is similar to the one presented for the Guest use case, but in this case most of the data are already present in the database, so the procedure is faster and easier.</w:t>
       </w:r>
     </w:p>
     <w:p>
@@ -5688,19 +5619,7 @@
         <w:rPr>
           <w:lang w:val="en-US"/>
         </w:rPr>
-        <w:t>If the User doesn't provide the number of passengers, or the value inserte</w:t>
-      </w:r>
-      <w:r>
-        <w:rPr>
-          <w:lang w:val="en-US"/>
-        </w:rPr>
-        <w:t>d is not valid, the request can</w:t>
-      </w:r>
-      <w:r>
-        <w:rPr>
-          <w:lang w:val="en-US"/>
-        </w:rPr>
-        <w:t>not be sent, and the user will be warned;</w:t>
+        <w:t>If the User doesn't provide the number of passengers, or the value inserted is not valid, the request cannot be sent, and the user will be warned;</w:t>
       </w:r>
     </w:p>
     <w:p>
@@ -5760,16 +5679,7 @@
           <w:szCs w:val="24"/>
           <w:lang w:val="en-US"/>
         </w:rPr>
-        <w:t>Use Case:</w:t>
-      </w:r>
-      <w:r>
-        <w:rPr>
-          <w:b/>
-          <w:sz w:val="28"/>
-          <w:szCs w:val="24"/>
-          <w:lang w:val="en-US"/>
-        </w:rPr>
-        <w:t xml:space="preserve"> Book a taxi</w:t>
+        <w:t>Use Case: Book a taxi</w:t>
       </w:r>
     </w:p>
     <w:p>
@@ -6199,22 +6109,2100 @@
     <w:p>
       <w:pPr>
         <w:spacing w:line="360" w:lineRule="auto"/>
+        <w:rPr>
+          <w:sz w:val="24"/>
+        </w:rPr>
+      </w:pPr>
+    </w:p>
+    <w:p>
+      <w:pPr>
+        <w:pStyle w:val="Paragrafoelenco"/>
+        <w:numPr>
+          <w:ilvl w:val="1"/>
+          <w:numId w:val="1"/>
+        </w:numPr>
+        <w:spacing w:line="360" w:lineRule="auto"/>
+        <w:rPr>
+          <w:b/>
+          <w:sz w:val="28"/>
+        </w:rPr>
+      </w:pPr>
+      <w:r>
+        <w:rPr>
+          <w:b/>
+          <w:sz w:val="28"/>
+        </w:rPr>
+        <w:t xml:space="preserve"> </w:t>
+      </w:r>
+      <w:r>
+        <w:rPr>
+          <w:b/>
+          <w:sz w:val="28"/>
+        </w:rPr>
+        <w:t>Actor: Taxi Driver</w:t>
+      </w:r>
+    </w:p>
+    <w:p>
+      <w:pPr>
+        <w:ind w:firstLine="708"/>
+        <w:rPr>
+          <w:b/>
+          <w:sz w:val="24"/>
+        </w:rPr>
+      </w:pPr>
+      <w:r>
+        <w:rPr>
+          <w:b/>
+          <w:sz w:val="28"/>
+          <w:szCs w:val="24"/>
+        </w:rPr>
+        <w:t xml:space="preserve">Use Case: </w:t>
+      </w:r>
+      <w:r>
+        <w:rPr>
+          <w:b/>
+          <w:sz w:val="28"/>
+          <w:szCs w:val="24"/>
+        </w:rPr>
+        <w:t>Logout</w:t>
+      </w:r>
+    </w:p>
+    <w:p>
+      <w:pPr>
+        <w:ind w:firstLine="708"/>
+        <w:rPr>
+          <w:b/>
+        </w:rPr>
+      </w:pPr>
+    </w:p>
+    <w:p>
+      <w:pPr>
+        <w:ind w:firstLine="708"/>
+      </w:pPr>
+      <w:r>
+        <w:rPr>
+          <w:b/>
+          <w:sz w:val="24"/>
+          <w:szCs w:val="24"/>
+          <w:lang w:val="en-US"/>
+        </w:rPr>
+        <w:t>Description</w:t>
+      </w:r>
+      <w:r>
+        <w:rPr>
+          <w:sz w:val="24"/>
+          <w:szCs w:val="24"/>
+          <w:lang w:val="en-US"/>
+        </w:rPr>
+        <w:t>:</w:t>
+      </w:r>
+    </w:p>
+    <w:p>
+      <w:r>
+        <w:rPr>
+          <w:sz w:val="24"/>
+          <w:szCs w:val="24"/>
+          <w:lang w:val="en-US"/>
+        </w:rPr>
+        <w:tab/>
+        <w:t xml:space="preserve">This functionality allows the Taxi Driver to close the current session on the site and brings </w:t>
+      </w:r>
+      <w:r>
+        <w:rPr>
+          <w:sz w:val="24"/>
+          <w:szCs w:val="24"/>
+          <w:lang w:val="en-US"/>
+        </w:rPr>
+        <w:tab/>
+        <w:t>him/her back to Guest level.</w:t>
+      </w:r>
+    </w:p>
+    <w:p/>
+    <w:p>
+      <w:r>
+        <w:rPr>
+          <w:sz w:val="24"/>
+          <w:szCs w:val="24"/>
+          <w:lang w:val="en-US"/>
+        </w:rPr>
+        <w:tab/>
+      </w:r>
+      <w:r>
+        <w:rPr>
+          <w:b/>
+          <w:sz w:val="24"/>
+          <w:szCs w:val="24"/>
+          <w:lang w:val="en-US"/>
+        </w:rPr>
+        <w:t>Actors</w:t>
+      </w:r>
+      <w:r>
+        <w:rPr>
+          <w:sz w:val="24"/>
+          <w:szCs w:val="24"/>
+          <w:lang w:val="en-US"/>
+        </w:rPr>
+        <w:t>:</w:t>
+      </w:r>
+    </w:p>
+    <w:p>
+      <w:r>
+        <w:rPr>
+          <w:sz w:val="24"/>
+          <w:szCs w:val="24"/>
+          <w:lang w:val="en-US"/>
+        </w:rPr>
+        <w:tab/>
+        <w:t>Taxi Driver</w:t>
+      </w:r>
+    </w:p>
+    <w:p/>
+    <w:p>
+      <w:r>
+        <w:rPr>
+          <w:sz w:val="24"/>
+          <w:szCs w:val="24"/>
+          <w:lang w:val="en-US"/>
+        </w:rPr>
+        <w:tab/>
+      </w:r>
+      <w:r>
+        <w:rPr>
+          <w:b/>
+          <w:sz w:val="24"/>
+          <w:szCs w:val="24"/>
+          <w:lang w:val="en-US"/>
+        </w:rPr>
+        <w:t>Input Conditions</w:t>
+      </w:r>
+      <w:r>
+        <w:rPr>
+          <w:sz w:val="24"/>
+          <w:szCs w:val="24"/>
+          <w:lang w:val="en-US"/>
+        </w:rPr>
+        <w:t>:</w:t>
+      </w:r>
+    </w:p>
+    <w:p>
+      <w:r>
+        <w:rPr>
+          <w:sz w:val="24"/>
+          <w:szCs w:val="24"/>
+          <w:lang w:val="en-US"/>
+        </w:rPr>
+        <w:tab/>
+        <w:t>The Taxi Driver must be logged in.</w:t>
+      </w:r>
+    </w:p>
+    <w:p/>
+    <w:p>
+      <w:r>
+        <w:rPr>
+          <w:sz w:val="24"/>
+          <w:szCs w:val="24"/>
+          <w:lang w:val="en-US"/>
+        </w:rPr>
+        <w:tab/>
+      </w:r>
+      <w:r>
+        <w:rPr>
+          <w:b/>
+          <w:sz w:val="24"/>
+          <w:szCs w:val="24"/>
+          <w:lang w:val="en-US"/>
+        </w:rPr>
+        <w:t>Output Conditions</w:t>
+      </w:r>
+      <w:r>
+        <w:rPr>
+          <w:sz w:val="24"/>
+          <w:szCs w:val="24"/>
+          <w:lang w:val="en-US"/>
+        </w:rPr>
+        <w:t>:</w:t>
+      </w:r>
+    </w:p>
+    <w:p>
+      <w:r>
+        <w:rPr>
+          <w:sz w:val="24"/>
+          <w:szCs w:val="24"/>
+          <w:lang w:val="en-US"/>
+        </w:rPr>
+        <w:tab/>
+        <w:t>The Taxi Driver closes the current session, loses his/her privileges and becomes a Guest.</w:t>
+      </w:r>
+    </w:p>
+    <w:p/>
+    <w:p>
+      <w:r>
+        <w:rPr>
+          <w:sz w:val="24"/>
+          <w:szCs w:val="24"/>
+          <w:lang w:val="en-US"/>
+        </w:rPr>
+        <w:tab/>
+      </w:r>
+      <w:r>
+        <w:rPr>
+          <w:b/>
+          <w:sz w:val="24"/>
+          <w:szCs w:val="24"/>
+          <w:lang w:val="en-US"/>
+        </w:rPr>
+        <w:t>Event Flow</w:t>
+      </w:r>
+      <w:r>
+        <w:rPr>
+          <w:sz w:val="24"/>
+          <w:szCs w:val="24"/>
+          <w:lang w:val="en-US"/>
+        </w:rPr>
+        <w:t>:</w:t>
+      </w:r>
+    </w:p>
+    <w:p>
+      <w:pPr>
+        <w:widowControl w:val="0"/>
+        <w:numPr>
+          <w:ilvl w:val="0"/>
+          <w:numId w:val="30"/>
+        </w:numPr>
+        <w:suppressAutoHyphens/>
+        <w:spacing w:after="0" w:line="240" w:lineRule="auto"/>
+      </w:pPr>
+      <w:r>
+        <w:rPr>
+          <w:sz w:val="24"/>
+          <w:szCs w:val="24"/>
+          <w:lang w:val="en-US"/>
+        </w:rPr>
+        <w:lastRenderedPageBreak/>
+        <w:t>User clicks on the “Logout” button in the page.</w:t>
+      </w:r>
+    </w:p>
+    <w:p>
+      <w:pPr>
+        <w:widowControl w:val="0"/>
+        <w:numPr>
+          <w:ilvl w:val="0"/>
+          <w:numId w:val="30"/>
+        </w:numPr>
+        <w:suppressAutoHyphens/>
+        <w:spacing w:after="0" w:line="240" w:lineRule="auto"/>
+      </w:pPr>
+      <w:r>
+        <w:rPr>
+          <w:sz w:val="24"/>
+          <w:szCs w:val="24"/>
+          <w:lang w:val="en-US"/>
+        </w:rPr>
+        <w:t>The system close the session, and brings the Taxi Driver back to home page, as a Guest.</w:t>
+      </w:r>
+    </w:p>
+    <w:p/>
+    <w:p>
+      <w:r>
+        <w:rPr>
+          <w:sz w:val="24"/>
+          <w:szCs w:val="24"/>
+          <w:lang w:val="en-US"/>
+        </w:rPr>
+        <w:tab/>
+      </w:r>
+      <w:r>
+        <w:rPr>
+          <w:b/>
+          <w:sz w:val="24"/>
+          <w:szCs w:val="24"/>
+          <w:lang w:val="en-US"/>
+        </w:rPr>
+        <w:t>Exceptions</w:t>
+      </w:r>
+      <w:r>
+        <w:rPr>
+          <w:sz w:val="24"/>
+          <w:szCs w:val="24"/>
+          <w:lang w:val="en-US"/>
+        </w:rPr>
+        <w:t>:</w:t>
+      </w:r>
+    </w:p>
+    <w:p>
+      <w:r>
+        <w:rPr>
+          <w:sz w:val="24"/>
+          <w:szCs w:val="24"/>
+          <w:lang w:val="en-US"/>
+        </w:rPr>
+        <w:tab/>
+        <w:t>There are no possible exceptions.</w:t>
+      </w:r>
+    </w:p>
+    <w:p/>
+    <w:p>
+      <w:pPr>
+        <w:ind w:firstLine="708"/>
+        <w:jc w:val="both"/>
+        <w:rPr>
+          <w:b/>
+        </w:rPr>
+      </w:pPr>
+      <w:r>
+        <w:rPr>
+          <w:b/>
+          <w:sz w:val="28"/>
+          <w:szCs w:val="24"/>
+          <w:lang w:val="en-US"/>
+        </w:rPr>
+        <w:t>Use Case:</w:t>
+      </w:r>
+      <w:r>
+        <w:rPr>
+          <w:b/>
+          <w:sz w:val="28"/>
+          <w:szCs w:val="24"/>
+          <w:lang w:val="en-US"/>
+        </w:rPr>
+        <w:t xml:space="preserve"> Give/Remove Availability</w:t>
+      </w:r>
+    </w:p>
+    <w:p/>
+    <w:p>
+      <w:r>
+        <w:rPr>
+          <w:sz w:val="24"/>
+          <w:szCs w:val="24"/>
+          <w:lang w:val="en-US"/>
+        </w:rPr>
+        <w:tab/>
+      </w:r>
+      <w:r>
+        <w:rPr>
+          <w:b/>
+          <w:sz w:val="24"/>
+          <w:szCs w:val="24"/>
+          <w:lang w:val="en-US"/>
+        </w:rPr>
+        <w:t>Description</w:t>
+      </w:r>
+      <w:r>
+        <w:rPr>
+          <w:sz w:val="24"/>
+          <w:szCs w:val="24"/>
+          <w:lang w:val="en-US"/>
+        </w:rPr>
+        <w:t>:</w:t>
+      </w:r>
+    </w:p>
+    <w:p>
+      <w:r>
+        <w:rPr>
+          <w:sz w:val="24"/>
+          <w:szCs w:val="24"/>
+          <w:lang w:val="en-US"/>
+        </w:rPr>
+        <w:tab/>
+        <w:t>The Taxi Driver let the system knows if he/she is available or not to accept requests.</w:t>
+      </w:r>
+    </w:p>
+    <w:p/>
+    <w:p>
+      <w:r>
+        <w:rPr>
+          <w:sz w:val="24"/>
+          <w:szCs w:val="24"/>
+          <w:lang w:val="en-US"/>
+        </w:rPr>
+        <w:tab/>
+      </w:r>
+      <w:r>
+        <w:rPr>
+          <w:b/>
+          <w:sz w:val="24"/>
+          <w:szCs w:val="24"/>
+          <w:lang w:val="en-US"/>
+        </w:rPr>
+        <w:t>Actors</w:t>
+      </w:r>
+      <w:r>
+        <w:rPr>
+          <w:sz w:val="24"/>
+          <w:szCs w:val="24"/>
+          <w:lang w:val="en-US"/>
+        </w:rPr>
+        <w:t>:</w:t>
+      </w:r>
+    </w:p>
+    <w:p>
+      <w:r>
+        <w:rPr>
+          <w:sz w:val="24"/>
+          <w:szCs w:val="24"/>
+          <w:lang w:val="en-US"/>
+        </w:rPr>
+        <w:tab/>
+        <w:t>Taxi Driver</w:t>
+      </w:r>
+    </w:p>
+    <w:p/>
+    <w:p>
+      <w:r>
+        <w:rPr>
+          <w:sz w:val="24"/>
+          <w:szCs w:val="24"/>
+          <w:lang w:val="en-US"/>
+        </w:rPr>
+        <w:tab/>
+      </w:r>
+      <w:r>
+        <w:rPr>
+          <w:b/>
+          <w:sz w:val="24"/>
+          <w:szCs w:val="24"/>
+          <w:lang w:val="en-US"/>
+        </w:rPr>
+        <w:t>Input Conditions</w:t>
+      </w:r>
+      <w:r>
+        <w:rPr>
+          <w:sz w:val="24"/>
+          <w:szCs w:val="24"/>
+          <w:lang w:val="en-US"/>
+        </w:rPr>
+        <w:t>:</w:t>
+      </w:r>
+    </w:p>
+    <w:p>
+      <w:r>
+        <w:rPr>
+          <w:sz w:val="24"/>
+          <w:szCs w:val="24"/>
+          <w:lang w:val="en-US"/>
+        </w:rPr>
+        <w:tab/>
+        <w:t>The Taxi Driver has to be logged in.</w:t>
+      </w:r>
+    </w:p>
+    <w:p/>
+    <w:p>
+      <w:r>
+        <w:rPr>
+          <w:sz w:val="24"/>
+          <w:szCs w:val="24"/>
+          <w:lang w:val="en-US"/>
+        </w:rPr>
+        <w:tab/>
+      </w:r>
+      <w:r>
+        <w:rPr>
+          <w:b/>
+          <w:sz w:val="24"/>
+          <w:szCs w:val="24"/>
+          <w:lang w:val="en-US"/>
+        </w:rPr>
+        <w:t>Output Conditions</w:t>
+      </w:r>
+      <w:r>
+        <w:rPr>
+          <w:sz w:val="24"/>
+          <w:szCs w:val="24"/>
+          <w:lang w:val="en-US"/>
+        </w:rPr>
+        <w:t>:</w:t>
+      </w:r>
+    </w:p>
+    <w:p>
+      <w:pPr>
+        <w:rPr>
+          <w:lang w:val="en-US"/>
+        </w:rPr>
+      </w:pPr>
+      <w:r>
+        <w:rPr>
+          <w:lang w:val="en-US"/>
+        </w:rPr>
+        <w:tab/>
+        <w:t>The Taxi Driver is inserted in a queue, or he/she is removed from it.</w:t>
+      </w:r>
+    </w:p>
+    <w:p/>
+    <w:p>
+      <w:r>
+        <w:rPr>
+          <w:lang w:val="en-US"/>
+        </w:rPr>
+        <w:tab/>
+      </w:r>
+      <w:r>
+        <w:rPr>
+          <w:b/>
+          <w:lang w:val="en-US"/>
+        </w:rPr>
+        <w:t>Event Flow</w:t>
+      </w:r>
+      <w:r>
+        <w:rPr>
+          <w:lang w:val="en-US"/>
+        </w:rPr>
+        <w:t>:</w:t>
+      </w:r>
+    </w:p>
+    <w:p>
+      <w:pPr>
+        <w:widowControl w:val="0"/>
+        <w:numPr>
+          <w:ilvl w:val="0"/>
+          <w:numId w:val="31"/>
+        </w:numPr>
+        <w:suppressAutoHyphens/>
+        <w:spacing w:after="0" w:line="240" w:lineRule="auto"/>
+      </w:pPr>
+      <w:r>
+        <w:rPr>
+          <w:lang w:val="en-US"/>
+        </w:rPr>
+        <w:t xml:space="preserve">When ready to accept requests, </w:t>
+      </w:r>
+      <w:r>
+        <w:rPr>
+          <w:sz w:val="24"/>
+          <w:szCs w:val="24"/>
+          <w:lang w:val="en-US"/>
+        </w:rPr>
+        <w:t xml:space="preserve">a Taxi Driver gives the availability, and he/she will be inserted by the system in the zone queue based on his position tracked by GPS. </w:t>
+      </w:r>
+    </w:p>
+    <w:p>
+      <w:pPr>
+        <w:widowControl w:val="0"/>
+        <w:numPr>
+          <w:ilvl w:val="0"/>
+          <w:numId w:val="31"/>
+        </w:numPr>
+        <w:suppressAutoHyphens/>
+        <w:spacing w:after="0" w:line="240" w:lineRule="auto"/>
+      </w:pPr>
+      <w:r>
+        <w:rPr>
+          <w:sz w:val="24"/>
+          <w:szCs w:val="24"/>
+          <w:lang w:val="en-US"/>
+        </w:rPr>
+        <w:t>When he/she removes the availability, he/she will be removed from the queue where he/she was lastly placed.</w:t>
+      </w:r>
+    </w:p>
+    <w:p/>
+    <w:p>
+      <w:r>
+        <w:rPr>
+          <w:sz w:val="24"/>
+          <w:szCs w:val="24"/>
+          <w:lang w:val="en-US"/>
+        </w:rPr>
+        <w:tab/>
+      </w:r>
+      <w:r>
+        <w:rPr>
+          <w:b/>
+          <w:sz w:val="24"/>
+          <w:szCs w:val="24"/>
+          <w:lang w:val="en-US"/>
+        </w:rPr>
+        <w:t>Exceptions</w:t>
+      </w:r>
+      <w:r>
+        <w:rPr>
+          <w:sz w:val="24"/>
+          <w:szCs w:val="24"/>
+          <w:lang w:val="en-US"/>
+        </w:rPr>
+        <w:t>:</w:t>
+      </w:r>
+    </w:p>
+    <w:p>
+      <w:r>
+        <w:rPr>
+          <w:sz w:val="24"/>
+          <w:szCs w:val="24"/>
+          <w:lang w:val="en-US"/>
+        </w:rPr>
+        <w:tab/>
+        <w:t>There are no possible exceptions.</w:t>
+      </w:r>
+    </w:p>
+    <w:p/>
+    <w:p>
+      <w:pPr>
+        <w:ind w:firstLine="708"/>
+        <w:jc w:val="both"/>
+        <w:rPr>
+          <w:b/>
+          <w:sz w:val="24"/>
+        </w:rPr>
+      </w:pPr>
+      <w:r>
+        <w:rPr>
+          <w:b/>
+          <w:sz w:val="28"/>
+          <w:szCs w:val="24"/>
+          <w:lang w:val="en-US"/>
+        </w:rPr>
+        <w:t>Use Case:</w:t>
+      </w:r>
+      <w:r>
+        <w:rPr>
+          <w:b/>
+          <w:sz w:val="28"/>
+          <w:szCs w:val="24"/>
+          <w:lang w:val="en-US"/>
+        </w:rPr>
+        <w:t xml:space="preserve"> Accept/Deny a Request</w:t>
+      </w:r>
+    </w:p>
+    <w:p/>
+    <w:p>
+      <w:r>
+        <w:rPr>
+          <w:sz w:val="24"/>
+          <w:szCs w:val="24"/>
+          <w:lang w:val="en-US"/>
+        </w:rPr>
+        <w:tab/>
+      </w:r>
+      <w:r>
+        <w:rPr>
+          <w:b/>
+          <w:sz w:val="24"/>
+          <w:szCs w:val="24"/>
+          <w:lang w:val="en-US"/>
+        </w:rPr>
+        <w:t>Description</w:t>
+      </w:r>
+      <w:r>
+        <w:rPr>
+          <w:sz w:val="24"/>
+          <w:szCs w:val="24"/>
+          <w:lang w:val="en-US"/>
+        </w:rPr>
+        <w:t>:</w:t>
+      </w:r>
+    </w:p>
+    <w:p>
+      <w:pPr>
+        <w:ind w:firstLine="708"/>
+      </w:pPr>
+      <w:r>
+        <w:rPr>
+          <w:sz w:val="24"/>
+          <w:szCs w:val="24"/>
+          <w:lang w:val="en-US"/>
+        </w:rPr>
+        <w:lastRenderedPageBreak/>
+        <w:t>The Taxi Driver has the possibility to accept or decline a request from a customer.</w:t>
+      </w:r>
+    </w:p>
+    <w:p/>
+    <w:p>
+      <w:r>
+        <w:rPr>
+          <w:sz w:val="24"/>
+          <w:szCs w:val="24"/>
+          <w:lang w:val="en-US"/>
+        </w:rPr>
+        <w:tab/>
+      </w:r>
+      <w:r>
+        <w:rPr>
+          <w:b/>
+          <w:sz w:val="24"/>
+          <w:szCs w:val="24"/>
+          <w:lang w:val="en-US"/>
+        </w:rPr>
+        <w:t>Actors</w:t>
+      </w:r>
+      <w:r>
+        <w:rPr>
+          <w:sz w:val="24"/>
+          <w:szCs w:val="24"/>
+          <w:lang w:val="en-US"/>
+        </w:rPr>
+        <w:t>:</w:t>
+      </w:r>
+    </w:p>
+    <w:p>
+      <w:r>
+        <w:rPr>
+          <w:sz w:val="24"/>
+          <w:szCs w:val="24"/>
+          <w:lang w:val="en-US"/>
+        </w:rPr>
+        <w:tab/>
+        <w:t>Taxi Driver</w:t>
+      </w:r>
+    </w:p>
+    <w:p/>
+    <w:p>
+      <w:r>
+        <w:rPr>
+          <w:sz w:val="24"/>
+          <w:szCs w:val="24"/>
+          <w:lang w:val="en-US"/>
+        </w:rPr>
+        <w:tab/>
+      </w:r>
+      <w:r>
+        <w:rPr>
+          <w:b/>
+          <w:sz w:val="24"/>
+          <w:szCs w:val="24"/>
+          <w:lang w:val="en-US"/>
+        </w:rPr>
+        <w:t>Input Conditions</w:t>
+      </w:r>
+      <w:r>
+        <w:rPr>
+          <w:sz w:val="24"/>
+          <w:szCs w:val="24"/>
+          <w:lang w:val="en-US"/>
+        </w:rPr>
+        <w:t>:</w:t>
+      </w:r>
+    </w:p>
+    <w:p>
+      <w:r>
+        <w:rPr>
+          <w:sz w:val="24"/>
+          <w:szCs w:val="24"/>
+          <w:lang w:val="en-US"/>
+        </w:rPr>
+        <w:tab/>
+        <w:t xml:space="preserve">The Taxi Driver has to be logged in and be available. </w:t>
+      </w:r>
+    </w:p>
+    <w:p>
+      <w:r>
+        <w:rPr>
+          <w:sz w:val="24"/>
+          <w:szCs w:val="24"/>
+          <w:lang w:val="en-US"/>
+        </w:rPr>
+        <w:tab/>
+      </w:r>
+    </w:p>
+    <w:p>
+      <w:r>
+        <w:rPr>
+          <w:sz w:val="24"/>
+          <w:szCs w:val="24"/>
+          <w:lang w:val="en-US"/>
+        </w:rPr>
+        <w:tab/>
+      </w:r>
+      <w:r>
+        <w:rPr>
+          <w:b/>
+          <w:sz w:val="24"/>
+          <w:szCs w:val="24"/>
+          <w:lang w:val="en-US"/>
+        </w:rPr>
+        <w:t>Output Conditions</w:t>
+      </w:r>
+      <w:r>
+        <w:rPr>
+          <w:sz w:val="24"/>
+          <w:szCs w:val="24"/>
+          <w:lang w:val="en-US"/>
+        </w:rPr>
+        <w:t>:</w:t>
+      </w:r>
+    </w:p>
+    <w:p>
+      <w:r>
+        <w:rPr>
+          <w:sz w:val="24"/>
+          <w:szCs w:val="24"/>
+          <w:lang w:val="en-US"/>
+        </w:rPr>
+        <w:tab/>
+        <w:t xml:space="preserve">If the Taxi Driver accepts the request, he/she will go to the place of the meeting with the </w:t>
+      </w:r>
+      <w:r>
+        <w:rPr>
+          <w:sz w:val="24"/>
+          <w:szCs w:val="24"/>
+          <w:lang w:val="en-US"/>
+        </w:rPr>
+        <w:tab/>
+        <w:t>customer; otherwise he/she will wait for another request.</w:t>
+      </w:r>
+    </w:p>
+    <w:p/>
+    <w:p>
+      <w:r>
+        <w:rPr>
+          <w:sz w:val="24"/>
+          <w:szCs w:val="24"/>
+          <w:lang w:val="en-US"/>
+        </w:rPr>
+        <w:tab/>
+      </w:r>
+      <w:r>
+        <w:rPr>
+          <w:b/>
+          <w:sz w:val="24"/>
+          <w:szCs w:val="24"/>
+          <w:lang w:val="en-US"/>
+        </w:rPr>
+        <w:t>Event Flow</w:t>
+      </w:r>
+      <w:r>
+        <w:rPr>
+          <w:sz w:val="24"/>
+          <w:szCs w:val="24"/>
+          <w:lang w:val="en-US"/>
+        </w:rPr>
+        <w:t>:</w:t>
+      </w:r>
+    </w:p>
+    <w:p>
+      <w:pPr>
+        <w:widowControl w:val="0"/>
+        <w:numPr>
+          <w:ilvl w:val="0"/>
+          <w:numId w:val="32"/>
+        </w:numPr>
+        <w:suppressAutoHyphens/>
+        <w:spacing w:after="0" w:line="240" w:lineRule="auto"/>
+      </w:pPr>
+      <w:r>
+        <w:rPr>
+          <w:sz w:val="24"/>
+          <w:szCs w:val="24"/>
+          <w:lang w:val="en-US"/>
+        </w:rPr>
+        <w:t>When the Taxi Driver is the first of his zone queue, he/she will receive the next available request;</w:t>
+      </w:r>
+    </w:p>
+    <w:p>
+      <w:pPr>
+        <w:widowControl w:val="0"/>
+        <w:numPr>
+          <w:ilvl w:val="0"/>
+          <w:numId w:val="32"/>
+        </w:numPr>
+        <w:suppressAutoHyphens/>
+        <w:spacing w:after="0" w:line="240" w:lineRule="auto"/>
+      </w:pPr>
+      <w:r>
+        <w:rPr>
+          <w:sz w:val="24"/>
+          <w:szCs w:val="24"/>
+          <w:lang w:val="en-US"/>
+        </w:rPr>
+        <w:t>Taxi Driver can decide to accept or reject the request;</w:t>
+      </w:r>
+    </w:p>
+    <w:p>
+      <w:pPr>
+        <w:widowControl w:val="0"/>
+        <w:numPr>
+          <w:ilvl w:val="0"/>
+          <w:numId w:val="32"/>
+        </w:numPr>
+        <w:suppressAutoHyphens/>
+        <w:spacing w:after="0" w:line="240" w:lineRule="auto"/>
+      </w:pPr>
+      <w:r>
+        <w:rPr>
+          <w:sz w:val="24"/>
+          <w:szCs w:val="24"/>
+          <w:lang w:val="en-US"/>
+        </w:rPr>
+        <w:t>If he/she accepts, he/she can go to the place pointed by the system, to take on the customer;</w:t>
+      </w:r>
+    </w:p>
+    <w:p>
+      <w:pPr>
+        <w:widowControl w:val="0"/>
+        <w:numPr>
+          <w:ilvl w:val="0"/>
+          <w:numId w:val="32"/>
+        </w:numPr>
+        <w:suppressAutoHyphens/>
+        <w:spacing w:after="0" w:line="240" w:lineRule="auto"/>
+      </w:pPr>
+      <w:r>
+        <w:rPr>
+          <w:sz w:val="24"/>
+          <w:szCs w:val="24"/>
+          <w:lang w:val="en-US"/>
+        </w:rPr>
+        <w:t>If he/she rejects, he/she will be put at the bottom of the queue.</w:t>
+      </w:r>
+    </w:p>
+    <w:p/>
+    <w:p>
+      <w:pPr>
+        <w:rPr>
+          <w:b/>
+        </w:rPr>
+      </w:pPr>
+      <w:r>
+        <w:rPr>
+          <w:sz w:val="24"/>
+          <w:szCs w:val="24"/>
+          <w:lang w:val="en-US"/>
+        </w:rPr>
+        <w:tab/>
+      </w:r>
+      <w:r>
+        <w:rPr>
+          <w:b/>
+          <w:sz w:val="24"/>
+          <w:szCs w:val="24"/>
+          <w:lang w:val="en-US"/>
+        </w:rPr>
+        <w:t>Exceptions</w:t>
+      </w:r>
+      <w:r>
+        <w:rPr>
+          <w:b/>
+          <w:sz w:val="24"/>
+          <w:szCs w:val="24"/>
+          <w:lang w:val="en-US"/>
+        </w:rPr>
+        <w:t>:</w:t>
+      </w:r>
+    </w:p>
+    <w:p>
+      <w:r>
+        <w:rPr>
+          <w:sz w:val="24"/>
+          <w:szCs w:val="24"/>
+          <w:lang w:val="en-US"/>
+        </w:rPr>
+        <w:tab/>
+        <w:t xml:space="preserve">If the Taxi Driver doesn't answer the request, after a minutes time the request will be </w:t>
+      </w:r>
+      <w:r>
+        <w:rPr>
+          <w:sz w:val="24"/>
+          <w:szCs w:val="24"/>
+          <w:lang w:val="en-US"/>
+        </w:rPr>
+        <w:tab/>
+        <w:t xml:space="preserve">considered as rejected by the Taxi </w:t>
+      </w:r>
+      <w:proofErr w:type="gramStart"/>
+      <w:r>
+        <w:rPr>
+          <w:sz w:val="24"/>
+          <w:szCs w:val="24"/>
+          <w:lang w:val="en-US"/>
+        </w:rPr>
+        <w:t>Driver, that</w:t>
+      </w:r>
+      <w:proofErr w:type="gramEnd"/>
+      <w:r>
+        <w:rPr>
+          <w:sz w:val="24"/>
+          <w:szCs w:val="24"/>
+          <w:lang w:val="en-US"/>
+        </w:rPr>
+        <w:t xml:space="preserve"> will be moved to the bottom of the queue.</w:t>
+      </w:r>
+    </w:p>
+    <w:p>
+      <w:r>
+        <w:rPr>
+          <w:lang w:val="en-US"/>
+        </w:rPr>
+        <w:tab/>
+      </w:r>
+    </w:p>
+    <w:p>
+      <w:pPr>
+        <w:rPr>
+          <w:b/>
+          <w:sz w:val="28"/>
+        </w:rPr>
+      </w:pPr>
+      <w:r>
+        <w:rPr>
+          <w:b/>
+          <w:sz w:val="28"/>
+        </w:rPr>
+        <w:t>Actor: Administrator</w:t>
+      </w:r>
+    </w:p>
+    <w:p/>
+    <w:p>
+      <w:pPr>
+        <w:ind w:firstLine="708"/>
+        <w:rPr>
+          <w:b/>
+        </w:rPr>
+      </w:pPr>
+      <w:r>
+        <w:rPr>
+          <w:b/>
+          <w:sz w:val="28"/>
+          <w:szCs w:val="24"/>
+        </w:rPr>
+        <w:t xml:space="preserve">Use Case: </w:t>
+      </w:r>
+      <w:r>
+        <w:rPr>
+          <w:b/>
+          <w:sz w:val="28"/>
+          <w:szCs w:val="24"/>
+        </w:rPr>
+        <w:t>Logout</w:t>
+      </w:r>
+    </w:p>
+    <w:p/>
+    <w:p>
+      <w:r>
+        <w:rPr>
+          <w:sz w:val="24"/>
+          <w:szCs w:val="24"/>
+          <w:lang w:val="en-US"/>
+        </w:rPr>
+        <w:tab/>
+      </w:r>
+      <w:r>
+        <w:rPr>
+          <w:b/>
+          <w:sz w:val="24"/>
+          <w:szCs w:val="24"/>
+          <w:lang w:val="en-US"/>
+        </w:rPr>
+        <w:t>Description</w:t>
+      </w:r>
+      <w:r>
+        <w:rPr>
+          <w:sz w:val="24"/>
+          <w:szCs w:val="24"/>
+          <w:lang w:val="en-US"/>
+        </w:rPr>
+        <w:t>:</w:t>
+      </w:r>
+    </w:p>
+    <w:p>
+      <w:pPr>
         <w:ind w:left="708"/>
-        <w:rPr>
-          <w:sz w:val="24"/>
-        </w:rPr>
-      </w:pPr>
-    </w:p>
-    <w:p>
-      <w:pPr>
-        <w:spacing w:line="360" w:lineRule="auto"/>
-        <w:ind w:left="708"/>
-        <w:rPr>
-          <w:sz w:val="24"/>
-        </w:rPr>
+      </w:pPr>
+      <w:r>
+        <w:rPr>
+          <w:sz w:val="24"/>
+          <w:szCs w:val="24"/>
+          <w:lang w:val="en-US"/>
+        </w:rPr>
+        <w:t xml:space="preserve">This functionality allows the Administrator to close the current session on the site and brings </w:t>
+      </w:r>
+      <w:r>
+        <w:rPr>
+          <w:sz w:val="24"/>
+          <w:szCs w:val="24"/>
+          <w:lang w:val="en-US"/>
+        </w:rPr>
+        <w:tab/>
+        <w:t>him/her back to Guest level.</w:t>
+      </w:r>
+    </w:p>
+    <w:p/>
+    <w:p>
+      <w:r>
+        <w:rPr>
+          <w:sz w:val="24"/>
+          <w:szCs w:val="24"/>
+          <w:lang w:val="en-US"/>
+        </w:rPr>
+        <w:tab/>
+      </w:r>
+      <w:r>
+        <w:rPr>
+          <w:b/>
+          <w:sz w:val="24"/>
+          <w:szCs w:val="24"/>
+          <w:lang w:val="en-US"/>
+        </w:rPr>
+        <w:t>Actors</w:t>
+      </w:r>
+      <w:r>
+        <w:rPr>
+          <w:sz w:val="24"/>
+          <w:szCs w:val="24"/>
+          <w:lang w:val="en-US"/>
+        </w:rPr>
+        <w:t>:</w:t>
+      </w:r>
+    </w:p>
+    <w:p>
+      <w:pPr>
+        <w:ind w:firstLine="708"/>
       </w:pPr>
       <w:bookmarkStart w:id="0" w:name="_GoBack"/>
       <w:bookmarkEnd w:id="0"/>
+      <w:r>
+        <w:rPr>
+          <w:sz w:val="24"/>
+          <w:szCs w:val="24"/>
+          <w:lang w:val="en-US"/>
+        </w:rPr>
+        <w:lastRenderedPageBreak/>
+        <w:t>Administrator</w:t>
+      </w:r>
+    </w:p>
+    <w:p/>
+    <w:p>
+      <w:r>
+        <w:rPr>
+          <w:sz w:val="24"/>
+          <w:szCs w:val="24"/>
+          <w:lang w:val="en-US"/>
+        </w:rPr>
+        <w:tab/>
+      </w:r>
+      <w:r>
+        <w:rPr>
+          <w:b/>
+          <w:sz w:val="24"/>
+          <w:szCs w:val="24"/>
+          <w:lang w:val="en-US"/>
+        </w:rPr>
+        <w:t>Input Conditions</w:t>
+      </w:r>
+      <w:r>
+        <w:rPr>
+          <w:sz w:val="24"/>
+          <w:szCs w:val="24"/>
+          <w:lang w:val="en-US"/>
+        </w:rPr>
+        <w:t>:</w:t>
+      </w:r>
+    </w:p>
+    <w:p>
+      <w:r>
+        <w:rPr>
+          <w:sz w:val="24"/>
+          <w:szCs w:val="24"/>
+          <w:lang w:val="en-US"/>
+        </w:rPr>
+        <w:tab/>
+        <w:t>The Administrator must be logged in.</w:t>
+      </w:r>
+    </w:p>
+    <w:p/>
+    <w:p>
+      <w:r>
+        <w:rPr>
+          <w:sz w:val="24"/>
+          <w:szCs w:val="24"/>
+          <w:lang w:val="en-US"/>
+        </w:rPr>
+        <w:tab/>
+      </w:r>
+      <w:r>
+        <w:rPr>
+          <w:b/>
+          <w:sz w:val="24"/>
+          <w:szCs w:val="24"/>
+          <w:lang w:val="en-US"/>
+        </w:rPr>
+        <w:t>Output Conditions</w:t>
+      </w:r>
+      <w:r>
+        <w:rPr>
+          <w:sz w:val="24"/>
+          <w:szCs w:val="24"/>
+          <w:lang w:val="en-US"/>
+        </w:rPr>
+        <w:t>:</w:t>
+      </w:r>
+    </w:p>
+    <w:p>
+      <w:r>
+        <w:rPr>
+          <w:sz w:val="24"/>
+          <w:szCs w:val="24"/>
+          <w:lang w:val="en-US"/>
+        </w:rPr>
+        <w:tab/>
+        <w:t>The Administrator closes the current session, loses his/her privileges and becomes a Guest.</w:t>
+      </w:r>
+    </w:p>
+    <w:p/>
+    <w:p>
+      <w:pPr>
+        <w:rPr>
+          <w:b/>
+        </w:rPr>
+      </w:pPr>
+      <w:r>
+        <w:rPr>
+          <w:sz w:val="24"/>
+          <w:szCs w:val="24"/>
+          <w:lang w:val="en-US"/>
+        </w:rPr>
+        <w:tab/>
+      </w:r>
+      <w:r>
+        <w:rPr>
+          <w:b/>
+          <w:sz w:val="24"/>
+          <w:szCs w:val="24"/>
+          <w:lang w:val="en-US"/>
+        </w:rPr>
+        <w:t>Event Flow:</w:t>
+      </w:r>
+    </w:p>
+    <w:p>
+      <w:pPr>
+        <w:widowControl w:val="0"/>
+        <w:numPr>
+          <w:ilvl w:val="0"/>
+          <w:numId w:val="30"/>
+        </w:numPr>
+        <w:suppressAutoHyphens/>
+        <w:spacing w:after="0" w:line="240" w:lineRule="auto"/>
+      </w:pPr>
+      <w:r>
+        <w:rPr>
+          <w:sz w:val="24"/>
+          <w:szCs w:val="24"/>
+          <w:lang w:val="en-US"/>
+        </w:rPr>
+        <w:t>Administrator clicks on the “Logout” button in the page.</w:t>
+      </w:r>
+    </w:p>
+    <w:p>
+      <w:pPr>
+        <w:widowControl w:val="0"/>
+        <w:numPr>
+          <w:ilvl w:val="0"/>
+          <w:numId w:val="30"/>
+        </w:numPr>
+        <w:suppressAutoHyphens/>
+        <w:spacing w:after="0" w:line="240" w:lineRule="auto"/>
+      </w:pPr>
+      <w:r>
+        <w:rPr>
+          <w:sz w:val="24"/>
+          <w:szCs w:val="24"/>
+          <w:lang w:val="en-US"/>
+        </w:rPr>
+        <w:t>The system close the session, and brings the Administrator back to home page, as a Guest.</w:t>
+      </w:r>
+    </w:p>
+    <w:p/>
+    <w:p>
+      <w:r>
+        <w:rPr>
+          <w:sz w:val="24"/>
+          <w:szCs w:val="24"/>
+          <w:lang w:val="en-US"/>
+        </w:rPr>
+        <w:tab/>
+      </w:r>
+      <w:r>
+        <w:rPr>
+          <w:b/>
+          <w:sz w:val="24"/>
+          <w:szCs w:val="24"/>
+          <w:lang w:val="en-US"/>
+        </w:rPr>
+        <w:t>Exceptions</w:t>
+      </w:r>
+      <w:r>
+        <w:rPr>
+          <w:sz w:val="24"/>
+          <w:szCs w:val="24"/>
+          <w:lang w:val="en-US"/>
+        </w:rPr>
+        <w:t>:</w:t>
+      </w:r>
+    </w:p>
+    <w:p>
+      <w:r>
+        <w:rPr>
+          <w:sz w:val="24"/>
+          <w:szCs w:val="24"/>
+          <w:lang w:val="en-US"/>
+        </w:rPr>
+        <w:tab/>
+        <w:t>There are no possible exceptions.</w:t>
+      </w:r>
+    </w:p>
+    <w:p/>
+    <w:p>
+      <w:pPr>
+        <w:ind w:firstLine="708"/>
+        <w:rPr>
+          <w:b/>
+          <w:sz w:val="24"/>
+        </w:rPr>
+      </w:pPr>
+      <w:r>
+        <w:rPr>
+          <w:b/>
+          <w:sz w:val="28"/>
+          <w:szCs w:val="24"/>
+          <w:lang w:val="en-US"/>
+        </w:rPr>
+        <w:t xml:space="preserve">Use Case: </w:t>
+      </w:r>
+      <w:r>
+        <w:rPr>
+          <w:b/>
+          <w:sz w:val="28"/>
+          <w:szCs w:val="24"/>
+          <w:lang w:val="en-US"/>
+        </w:rPr>
+        <w:t>Remove Users</w:t>
+      </w:r>
+    </w:p>
+    <w:p/>
+    <w:p>
+      <w:r>
+        <w:rPr>
+          <w:sz w:val="24"/>
+          <w:szCs w:val="24"/>
+          <w:lang w:val="en-US"/>
+        </w:rPr>
+        <w:tab/>
+      </w:r>
+      <w:r>
+        <w:rPr>
+          <w:b/>
+          <w:sz w:val="24"/>
+          <w:szCs w:val="24"/>
+          <w:lang w:val="en-US"/>
+        </w:rPr>
+        <w:t>Description</w:t>
+      </w:r>
+      <w:r>
+        <w:rPr>
+          <w:sz w:val="24"/>
+          <w:szCs w:val="24"/>
+          <w:lang w:val="en-US"/>
+        </w:rPr>
+        <w:t>:</w:t>
+      </w:r>
+    </w:p>
+    <w:p>
+      <w:pPr>
+        <w:ind w:left="708"/>
+      </w:pPr>
+      <w:r>
+        <w:rPr>
+          <w:sz w:val="24"/>
+          <w:szCs w:val="24"/>
+          <w:lang w:val="en-US"/>
+        </w:rPr>
+        <w:t>The Administrator has the power to see the list of registered</w:t>
+      </w:r>
+      <w:r>
+        <w:rPr>
+          <w:sz w:val="24"/>
+          <w:szCs w:val="24"/>
+          <w:lang w:val="en-US"/>
+        </w:rPr>
+        <w:t xml:space="preserve"> users, and remove any of them </w:t>
+      </w:r>
+      <w:r>
+        <w:rPr>
+          <w:sz w:val="24"/>
+          <w:szCs w:val="24"/>
+          <w:lang w:val="en-US"/>
+        </w:rPr>
+        <w:t>if necessary.</w:t>
+      </w:r>
+    </w:p>
+    <w:p/>
+    <w:p>
+      <w:r>
+        <w:rPr>
+          <w:sz w:val="24"/>
+          <w:szCs w:val="24"/>
+          <w:lang w:val="en-US"/>
+        </w:rPr>
+        <w:tab/>
+      </w:r>
+      <w:r>
+        <w:rPr>
+          <w:b/>
+          <w:sz w:val="24"/>
+          <w:szCs w:val="24"/>
+          <w:lang w:val="en-US"/>
+        </w:rPr>
+        <w:t>Actors</w:t>
+      </w:r>
+      <w:r>
+        <w:rPr>
+          <w:sz w:val="24"/>
+          <w:szCs w:val="24"/>
+          <w:lang w:val="en-US"/>
+        </w:rPr>
+        <w:t>:</w:t>
+      </w:r>
+    </w:p>
+    <w:p>
+      <w:r>
+        <w:rPr>
+          <w:sz w:val="24"/>
+          <w:szCs w:val="24"/>
+          <w:lang w:val="en-US"/>
+        </w:rPr>
+        <w:tab/>
+        <w:t>Administrator, User (passive presence).</w:t>
+      </w:r>
+    </w:p>
+    <w:p/>
+    <w:p>
+      <w:r>
+        <w:rPr>
+          <w:sz w:val="24"/>
+          <w:szCs w:val="24"/>
+          <w:lang w:val="en-US"/>
+        </w:rPr>
+        <w:tab/>
+      </w:r>
+      <w:r>
+        <w:rPr>
+          <w:b/>
+          <w:sz w:val="24"/>
+          <w:szCs w:val="24"/>
+          <w:lang w:val="en-US"/>
+        </w:rPr>
+        <w:t>Input Conditions</w:t>
+      </w:r>
+      <w:r>
+        <w:rPr>
+          <w:sz w:val="24"/>
+          <w:szCs w:val="24"/>
+          <w:lang w:val="en-US"/>
+        </w:rPr>
+        <w:t>:</w:t>
+      </w:r>
+    </w:p>
+    <w:p>
+      <w:r>
+        <w:rPr>
+          <w:sz w:val="24"/>
+          <w:szCs w:val="24"/>
+          <w:lang w:val="en-US"/>
+        </w:rPr>
+        <w:tab/>
+        <w:t>Administrator has to be logged in, User has to be registered.</w:t>
+      </w:r>
+    </w:p>
+    <w:p/>
+    <w:p>
+      <w:r>
+        <w:rPr>
+          <w:sz w:val="24"/>
+          <w:szCs w:val="24"/>
+          <w:lang w:val="en-US"/>
+        </w:rPr>
+        <w:tab/>
+      </w:r>
+      <w:r>
+        <w:rPr>
+          <w:b/>
+          <w:sz w:val="24"/>
+          <w:szCs w:val="24"/>
+          <w:lang w:val="en-US"/>
+        </w:rPr>
+        <w:t>Output Conditions</w:t>
+      </w:r>
+      <w:r>
+        <w:rPr>
+          <w:sz w:val="24"/>
+          <w:szCs w:val="24"/>
+          <w:lang w:val="en-US"/>
+        </w:rPr>
+        <w:t>:</w:t>
+      </w:r>
+    </w:p>
+    <w:p>
+      <w:r>
+        <w:rPr>
+          <w:sz w:val="24"/>
+          <w:szCs w:val="24"/>
+          <w:lang w:val="en-US"/>
+        </w:rPr>
+        <w:tab/>
+        <w:t>The selected User will be removed from the system.</w:t>
+      </w:r>
+    </w:p>
+    <w:p>
+      <w:r>
+        <w:rPr>
+          <w:sz w:val="24"/>
+          <w:szCs w:val="24"/>
+          <w:lang w:val="en-US"/>
+        </w:rPr>
+        <w:tab/>
+        <w:t>His data, however, will remain saved in the database.</w:t>
+      </w:r>
+    </w:p>
+    <w:p/>
+    <w:p>
+      <w:r>
+        <w:rPr>
+          <w:sz w:val="24"/>
+          <w:szCs w:val="24"/>
+          <w:lang w:val="en-US"/>
+        </w:rPr>
+        <w:lastRenderedPageBreak/>
+        <w:tab/>
+      </w:r>
+      <w:r>
+        <w:rPr>
+          <w:b/>
+          <w:sz w:val="24"/>
+          <w:szCs w:val="24"/>
+          <w:lang w:val="en-US"/>
+        </w:rPr>
+        <w:t>Events Flow</w:t>
+      </w:r>
+      <w:r>
+        <w:rPr>
+          <w:sz w:val="24"/>
+          <w:szCs w:val="24"/>
+          <w:lang w:val="en-US"/>
+        </w:rPr>
+        <w:t>:</w:t>
+      </w:r>
+    </w:p>
+    <w:p>
+      <w:pPr>
+        <w:widowControl w:val="0"/>
+        <w:numPr>
+          <w:ilvl w:val="0"/>
+          <w:numId w:val="33"/>
+        </w:numPr>
+        <w:suppressAutoHyphens/>
+        <w:spacing w:after="0" w:line="240" w:lineRule="auto"/>
+      </w:pPr>
+      <w:r>
+        <w:rPr>
+          <w:sz w:val="24"/>
+          <w:szCs w:val="24"/>
+          <w:lang w:val="en-US"/>
+        </w:rPr>
+        <w:t>Administrator clicks on the “users management” button to access the dedicated page;</w:t>
+      </w:r>
+    </w:p>
+    <w:p>
+      <w:pPr>
+        <w:widowControl w:val="0"/>
+        <w:numPr>
+          <w:ilvl w:val="0"/>
+          <w:numId w:val="33"/>
+        </w:numPr>
+        <w:suppressAutoHyphens/>
+        <w:spacing w:after="0" w:line="240" w:lineRule="auto"/>
+      </w:pPr>
+      <w:r>
+        <w:rPr>
+          <w:sz w:val="24"/>
+          <w:szCs w:val="24"/>
+          <w:lang w:val="en-US"/>
+        </w:rPr>
+        <w:t>In the management page he/she can see the list of registered users;</w:t>
+      </w:r>
+    </w:p>
+    <w:p>
+      <w:pPr>
+        <w:widowControl w:val="0"/>
+        <w:numPr>
+          <w:ilvl w:val="0"/>
+          <w:numId w:val="33"/>
+        </w:numPr>
+        <w:suppressAutoHyphens/>
+        <w:spacing w:after="0" w:line="240" w:lineRule="auto"/>
+      </w:pPr>
+      <w:r>
+        <w:rPr>
+          <w:sz w:val="24"/>
+          <w:szCs w:val="24"/>
+          <w:lang w:val="en-US"/>
+        </w:rPr>
+        <w:t xml:space="preserve"> Administrator select one of the users by clicking on his/her user name;</w:t>
+      </w:r>
+    </w:p>
+    <w:p>
+      <w:pPr>
+        <w:widowControl w:val="0"/>
+        <w:numPr>
+          <w:ilvl w:val="0"/>
+          <w:numId w:val="33"/>
+        </w:numPr>
+        <w:suppressAutoHyphens/>
+        <w:spacing w:after="0" w:line="240" w:lineRule="auto"/>
+      </w:pPr>
+      <w:r>
+        <w:rPr>
+          <w:sz w:val="24"/>
+          <w:szCs w:val="24"/>
+          <w:lang w:val="en-US"/>
+        </w:rPr>
+        <w:t>By clicking the “delete” button, the Administrator removes the user from the system.</w:t>
+      </w:r>
+    </w:p>
+    <w:p/>
+    <w:p>
+      <w:r>
+        <w:rPr>
+          <w:sz w:val="24"/>
+          <w:szCs w:val="24"/>
+          <w:lang w:val="en-US"/>
+        </w:rPr>
+        <w:tab/>
+      </w:r>
+      <w:r>
+        <w:rPr>
+          <w:b/>
+          <w:sz w:val="24"/>
+          <w:szCs w:val="24"/>
+          <w:lang w:val="en-US"/>
+        </w:rPr>
+        <w:t>Exceptions</w:t>
+      </w:r>
+      <w:r>
+        <w:rPr>
+          <w:sz w:val="24"/>
+          <w:szCs w:val="24"/>
+          <w:lang w:val="en-US"/>
+        </w:rPr>
+        <w:t>:</w:t>
+      </w:r>
+    </w:p>
+    <w:p>
+      <w:r>
+        <w:rPr>
+          <w:sz w:val="24"/>
+          <w:szCs w:val="24"/>
+          <w:lang w:val="en-US"/>
+        </w:rPr>
+        <w:tab/>
+      </w:r>
+      <w:bookmarkStart w:id="1" w:name="__DdeLink__829_839197689"/>
+      <w:bookmarkEnd w:id="1"/>
+      <w:r>
+        <w:rPr>
+          <w:sz w:val="24"/>
+          <w:szCs w:val="24"/>
+          <w:lang w:val="en-US"/>
+        </w:rPr>
+        <w:t>There are no possible exceptions.</w:t>
+      </w:r>
+    </w:p>
+    <w:p/>
+    <w:p>
+      <w:pPr>
+        <w:ind w:firstLine="708"/>
+        <w:rPr>
+          <w:b/>
+          <w:sz w:val="24"/>
+        </w:rPr>
+      </w:pPr>
+      <w:r>
+        <w:rPr>
+          <w:b/>
+          <w:sz w:val="28"/>
+          <w:szCs w:val="24"/>
+          <w:lang w:val="en-US"/>
+        </w:rPr>
+        <w:t xml:space="preserve">Use Case: </w:t>
+      </w:r>
+      <w:r>
+        <w:rPr>
+          <w:b/>
+          <w:sz w:val="28"/>
+          <w:szCs w:val="24"/>
+          <w:lang w:val="en-US"/>
+        </w:rPr>
+        <w:t>Taxi Drivers Management</w:t>
+      </w:r>
+    </w:p>
+    <w:p/>
+    <w:p>
+      <w:r>
+        <w:rPr>
+          <w:sz w:val="24"/>
+          <w:szCs w:val="24"/>
+          <w:lang w:val="en-US"/>
+        </w:rPr>
+        <w:tab/>
+      </w:r>
+      <w:r>
+        <w:rPr>
+          <w:b/>
+          <w:sz w:val="24"/>
+          <w:szCs w:val="24"/>
+          <w:lang w:val="en-US"/>
+        </w:rPr>
+        <w:t>Description</w:t>
+      </w:r>
+      <w:r>
+        <w:rPr>
+          <w:sz w:val="24"/>
+          <w:szCs w:val="24"/>
+          <w:lang w:val="en-US"/>
+        </w:rPr>
+        <w:t>:</w:t>
+      </w:r>
+    </w:p>
+    <w:p>
+      <w:pPr>
+        <w:ind w:left="708"/>
+      </w:pPr>
+      <w:r>
+        <w:rPr>
+          <w:sz w:val="24"/>
+          <w:szCs w:val="24"/>
+          <w:lang w:val="en-US"/>
+        </w:rPr>
+        <w:t xml:space="preserve">The Administrator has the job to check every request from new taxi driver, in order to </w:t>
+      </w:r>
+      <w:r>
+        <w:rPr>
+          <w:sz w:val="24"/>
+          <w:szCs w:val="24"/>
+          <w:lang w:val="en-US"/>
+        </w:rPr>
+        <w:t xml:space="preserve">verify </w:t>
+      </w:r>
+      <w:r>
+        <w:rPr>
+          <w:sz w:val="24"/>
+          <w:szCs w:val="24"/>
+          <w:lang w:val="en-US"/>
+        </w:rPr>
+        <w:t>if data related to licenses are correct. If so, the Administr</w:t>
+      </w:r>
+      <w:r>
+        <w:rPr>
+          <w:sz w:val="24"/>
+          <w:szCs w:val="24"/>
+          <w:lang w:val="en-US"/>
+        </w:rPr>
+        <w:t xml:space="preserve">ator gives the Taxi Driver the </w:t>
+      </w:r>
+      <w:r>
+        <w:rPr>
+          <w:sz w:val="24"/>
+          <w:szCs w:val="24"/>
+          <w:lang w:val="en-US"/>
+        </w:rPr>
+        <w:t>permission to work.</w:t>
+      </w:r>
+    </w:p>
+    <w:p/>
+    <w:p>
+      <w:r>
+        <w:rPr>
+          <w:sz w:val="24"/>
+          <w:szCs w:val="24"/>
+          <w:lang w:val="en-US"/>
+        </w:rPr>
+        <w:tab/>
+      </w:r>
+      <w:r>
+        <w:rPr>
+          <w:b/>
+          <w:sz w:val="24"/>
+          <w:szCs w:val="24"/>
+          <w:lang w:val="en-US"/>
+        </w:rPr>
+        <w:t>Actors</w:t>
+      </w:r>
+      <w:r>
+        <w:rPr>
+          <w:sz w:val="24"/>
+          <w:szCs w:val="24"/>
+          <w:lang w:val="en-US"/>
+        </w:rPr>
+        <w:t>:</w:t>
+      </w:r>
+    </w:p>
+    <w:p>
+      <w:r>
+        <w:rPr>
+          <w:sz w:val="24"/>
+          <w:szCs w:val="24"/>
+          <w:lang w:val="en-US"/>
+        </w:rPr>
+        <w:tab/>
+        <w:t>Administrator, Taxi Driver (passive presence).</w:t>
+      </w:r>
+    </w:p>
+    <w:p/>
+    <w:p>
+      <w:r>
+        <w:rPr>
+          <w:sz w:val="24"/>
+          <w:szCs w:val="24"/>
+          <w:lang w:val="en-US"/>
+        </w:rPr>
+        <w:tab/>
+      </w:r>
+      <w:r>
+        <w:rPr>
+          <w:b/>
+          <w:sz w:val="24"/>
+          <w:szCs w:val="24"/>
+          <w:lang w:val="en-US"/>
+        </w:rPr>
+        <w:t>Input Conditions</w:t>
+      </w:r>
+      <w:r>
+        <w:rPr>
+          <w:sz w:val="24"/>
+          <w:szCs w:val="24"/>
+          <w:lang w:val="en-US"/>
+        </w:rPr>
+        <w:t>:</w:t>
+      </w:r>
+    </w:p>
+    <w:p>
+      <w:r>
+        <w:rPr>
+          <w:sz w:val="24"/>
+          <w:szCs w:val="24"/>
+          <w:lang w:val="en-US"/>
+        </w:rPr>
+        <w:tab/>
+        <w:t>Administrator has to be logged in, Taxi Driver has to be registered.</w:t>
+      </w:r>
+    </w:p>
+    <w:p/>
+    <w:p>
+      <w:r>
+        <w:rPr>
+          <w:sz w:val="24"/>
+          <w:szCs w:val="24"/>
+          <w:lang w:val="en-US"/>
+        </w:rPr>
+        <w:tab/>
+      </w:r>
+      <w:r>
+        <w:rPr>
+          <w:b/>
+          <w:sz w:val="24"/>
+          <w:szCs w:val="24"/>
+          <w:lang w:val="en-US"/>
+        </w:rPr>
+        <w:t>Output Condition</w:t>
+      </w:r>
+      <w:r>
+        <w:rPr>
+          <w:sz w:val="24"/>
+          <w:szCs w:val="24"/>
+          <w:lang w:val="en-US"/>
+        </w:rPr>
+        <w:t>:</w:t>
+      </w:r>
+    </w:p>
+    <w:p>
+      <w:r>
+        <w:rPr>
+          <w:sz w:val="24"/>
+          <w:szCs w:val="24"/>
+          <w:lang w:val="en-US"/>
+        </w:rPr>
+        <w:tab/>
+        <w:t>The Taxi Driver considered will be authorized to work, or rejected.</w:t>
+      </w:r>
+    </w:p>
+    <w:p/>
+    <w:p>
+      <w:r>
+        <w:rPr>
+          <w:sz w:val="24"/>
+          <w:szCs w:val="24"/>
+          <w:lang w:val="en-US"/>
+        </w:rPr>
+        <w:tab/>
+      </w:r>
+      <w:r>
+        <w:rPr>
+          <w:b/>
+          <w:sz w:val="24"/>
+          <w:szCs w:val="24"/>
+          <w:lang w:val="en-US"/>
+        </w:rPr>
+        <w:t>Events Flow</w:t>
+      </w:r>
+      <w:r>
+        <w:rPr>
+          <w:sz w:val="24"/>
+          <w:szCs w:val="24"/>
+          <w:lang w:val="en-US"/>
+        </w:rPr>
+        <w:t>:</w:t>
+      </w:r>
+    </w:p>
+    <w:p>
+      <w:pPr>
+        <w:widowControl w:val="0"/>
+        <w:numPr>
+          <w:ilvl w:val="0"/>
+          <w:numId w:val="34"/>
+        </w:numPr>
+        <w:suppressAutoHyphens/>
+        <w:spacing w:after="0" w:line="240" w:lineRule="auto"/>
+      </w:pPr>
+      <w:r>
+        <w:rPr>
+          <w:sz w:val="24"/>
+          <w:szCs w:val="24"/>
+          <w:lang w:val="en-US"/>
+        </w:rPr>
+        <w:t>Administrator clicks on the “Taxi drivers management” button to access the dedicated page;</w:t>
+      </w:r>
+    </w:p>
+    <w:p>
+      <w:pPr>
+        <w:widowControl w:val="0"/>
+        <w:numPr>
+          <w:ilvl w:val="0"/>
+          <w:numId w:val="34"/>
+        </w:numPr>
+        <w:suppressAutoHyphens/>
+        <w:spacing w:after="0" w:line="240" w:lineRule="auto"/>
+      </w:pPr>
+      <w:r>
+        <w:rPr>
+          <w:sz w:val="24"/>
+          <w:szCs w:val="24"/>
+          <w:lang w:val="en-US"/>
+        </w:rPr>
+        <w:t>In the management page he/she can see the list of pending requests;</w:t>
+      </w:r>
+    </w:p>
+    <w:p>
+      <w:pPr>
+        <w:widowControl w:val="0"/>
+        <w:numPr>
+          <w:ilvl w:val="0"/>
+          <w:numId w:val="34"/>
+        </w:numPr>
+        <w:suppressAutoHyphens/>
+        <w:spacing w:after="0" w:line="240" w:lineRule="auto"/>
+      </w:pPr>
+      <w:r>
+        <w:rPr>
+          <w:sz w:val="24"/>
+          <w:szCs w:val="24"/>
+          <w:lang w:val="en-US"/>
+        </w:rPr>
+        <w:t xml:space="preserve"> Administrator select one of the requests by clicking on the user name;</w:t>
+      </w:r>
+    </w:p>
+    <w:p>
+      <w:pPr>
+        <w:widowControl w:val="0"/>
+        <w:numPr>
+          <w:ilvl w:val="0"/>
+          <w:numId w:val="34"/>
+        </w:numPr>
+        <w:suppressAutoHyphens/>
+        <w:spacing w:after="0" w:line="240" w:lineRule="auto"/>
+      </w:pPr>
+      <w:r>
+        <w:rPr>
+          <w:sz w:val="24"/>
+          <w:szCs w:val="24"/>
+          <w:lang w:val="en-US"/>
+        </w:rPr>
+        <w:t>A list of related data will be shown in the page, letting the Administrator check the information inserted by the user;</w:t>
+      </w:r>
+    </w:p>
+    <w:p>
+      <w:pPr>
+        <w:widowControl w:val="0"/>
+        <w:numPr>
+          <w:ilvl w:val="0"/>
+          <w:numId w:val="34"/>
+        </w:numPr>
+        <w:suppressAutoHyphens/>
+        <w:spacing w:after="0" w:line="240" w:lineRule="auto"/>
+      </w:pPr>
+      <w:r>
+        <w:rPr>
+          <w:sz w:val="24"/>
+          <w:szCs w:val="24"/>
+          <w:lang w:val="en-US"/>
+        </w:rPr>
+        <w:t>By clicking on the “Accept” button the Taxi Driver will be accepted, otherwise by</w:t>
+      </w:r>
+      <w:r>
+        <w:rPr>
+          <w:sz w:val="24"/>
+          <w:szCs w:val="24"/>
+          <w:lang w:val="en-US"/>
+        </w:rPr>
+        <w:t xml:space="preserve"> </w:t>
+      </w:r>
+      <w:r>
+        <w:rPr>
+          <w:sz w:val="24"/>
+          <w:szCs w:val="24"/>
+          <w:lang w:val="en-US"/>
+        </w:rPr>
+        <w:t>clicking on the “Deny” button the Taxi Driver will be rejected.</w:t>
+      </w:r>
+    </w:p>
+    <w:p/>
+    <w:p>
+      <w:pPr>
+        <w:rPr>
+          <w:b/>
+        </w:rPr>
+      </w:pPr>
+      <w:r>
+        <w:rPr>
+          <w:sz w:val="24"/>
+          <w:szCs w:val="24"/>
+          <w:lang w:val="en-US"/>
+        </w:rPr>
+        <w:tab/>
+      </w:r>
+      <w:r>
+        <w:rPr>
+          <w:b/>
+          <w:sz w:val="24"/>
+          <w:szCs w:val="24"/>
+          <w:lang w:val="en-US"/>
+        </w:rPr>
+        <w:t>Exceptions</w:t>
+      </w:r>
+      <w:r>
+        <w:rPr>
+          <w:b/>
+          <w:sz w:val="24"/>
+          <w:szCs w:val="24"/>
+          <w:lang w:val="en-US"/>
+        </w:rPr>
+        <w:t>:</w:t>
+      </w:r>
+    </w:p>
+    <w:p>
+      <w:r>
+        <w:rPr>
+          <w:sz w:val="24"/>
+          <w:szCs w:val="24"/>
+          <w:lang w:val="en-US"/>
+        </w:rPr>
+        <w:tab/>
+        <w:t>There are no possible exceptions.</w:t>
+      </w:r>
     </w:p>
     <w:p>
       <w:pPr>
@@ -6243,6 +8231,146 @@
 <file path=word/numbering.xml><?xml version="1.0" encoding="utf-8"?>
 <w:numbering xmlns:wpc="http://schemas.microsoft.com/office/word/2010/wordprocessingCanvas" xmlns:mc="http://schemas.openxmlformats.org/markup-compatibility/2006" xmlns:o="urn:schemas-microsoft-com:office:office" xmlns:r="http://schemas.openxmlformats.org/officeDocument/2006/relationships" xmlns:m="http://schemas.openxmlformats.org/officeDocument/2006/math" xmlns:v="urn:schemas-microsoft-com:vml" xmlns:wp14="http://schemas.microsoft.com/office/word/2010/wordprocessingDrawing" xmlns:wp="http://schemas.openxmlformats.org/drawingml/2006/wordprocessingDrawing" xmlns:w10="urn:schemas-microsoft-com:office:word" xmlns:w="http://schemas.openxmlformats.org/wordprocessingml/2006/main" xmlns:w14="http://schemas.microsoft.com/office/word/2010/wordml" xmlns:w15="http://schemas.microsoft.com/office/word/2012/wordml" xmlns:wpg="http://schemas.microsoft.com/office/word/2010/wordprocessingGroup" xmlns:wpi="http://schemas.microsoft.com/office/word/2010/wordprocessingInk" xmlns:wne="http://schemas.microsoft.com/office/word/2006/wordml" xmlns:wps="http://schemas.microsoft.com/office/word/2010/wordprocessingShape" mc:Ignorable="w14 w15 wp14">
   <w:abstractNum w:abstractNumId="0" w15:restartNumberingAfterBreak="0">
+    <w:nsid w:val="0E0C1DB3"/>
+    <w:multiLevelType w:val="multilevel"/>
+    <w:tmpl w:val="0B1A54CE"/>
+    <w:lvl w:ilvl="0">
+      <w:start w:val="1"/>
+      <w:numFmt w:val="bullet"/>
+      <w:lvlText w:val=""/>
+      <w:lvlJc w:val="left"/>
+      <w:pPr>
+        <w:tabs>
+          <w:tab w:val="num" w:pos="1429"/>
+        </w:tabs>
+        <w:ind w:left="1429" w:hanging="360"/>
+      </w:pPr>
+      <w:rPr>
+        <w:rFonts w:ascii="Symbol" w:hAnsi="Symbol" w:cs="Symbol" w:hint="default"/>
+      </w:rPr>
+    </w:lvl>
+    <w:lvl w:ilvl="1">
+      <w:start w:val="1"/>
+      <w:numFmt w:val="bullet"/>
+      <w:lvlText w:val="◦"/>
+      <w:lvlJc w:val="left"/>
+      <w:pPr>
+        <w:tabs>
+          <w:tab w:val="num" w:pos="1789"/>
+        </w:tabs>
+        <w:ind w:left="1789" w:hanging="360"/>
+      </w:pPr>
+      <w:rPr>
+        <w:rFonts w:ascii="OpenSymbol" w:hAnsi="OpenSymbol" w:cs="OpenSymbol" w:hint="default"/>
+      </w:rPr>
+    </w:lvl>
+    <w:lvl w:ilvl="2">
+      <w:start w:val="1"/>
+      <w:numFmt w:val="bullet"/>
+      <w:lvlText w:val="▪"/>
+      <w:lvlJc w:val="left"/>
+      <w:pPr>
+        <w:tabs>
+          <w:tab w:val="num" w:pos="2149"/>
+        </w:tabs>
+        <w:ind w:left="2149" w:hanging="360"/>
+      </w:pPr>
+      <w:rPr>
+        <w:rFonts w:ascii="OpenSymbol" w:hAnsi="OpenSymbol" w:cs="OpenSymbol" w:hint="default"/>
+      </w:rPr>
+    </w:lvl>
+    <w:lvl w:ilvl="3">
+      <w:start w:val="1"/>
+      <w:numFmt w:val="bullet"/>
+      <w:lvlText w:val=""/>
+      <w:lvlJc w:val="left"/>
+      <w:pPr>
+        <w:tabs>
+          <w:tab w:val="num" w:pos="2509"/>
+        </w:tabs>
+        <w:ind w:left="2509" w:hanging="360"/>
+      </w:pPr>
+      <w:rPr>
+        <w:rFonts w:ascii="Symbol" w:hAnsi="Symbol" w:cs="Symbol" w:hint="default"/>
+      </w:rPr>
+    </w:lvl>
+    <w:lvl w:ilvl="4">
+      <w:start w:val="1"/>
+      <w:numFmt w:val="bullet"/>
+      <w:lvlText w:val="◦"/>
+      <w:lvlJc w:val="left"/>
+      <w:pPr>
+        <w:tabs>
+          <w:tab w:val="num" w:pos="2869"/>
+        </w:tabs>
+        <w:ind w:left="2869" w:hanging="360"/>
+      </w:pPr>
+      <w:rPr>
+        <w:rFonts w:ascii="OpenSymbol" w:hAnsi="OpenSymbol" w:cs="OpenSymbol" w:hint="default"/>
+      </w:rPr>
+    </w:lvl>
+    <w:lvl w:ilvl="5">
+      <w:start w:val="1"/>
+      <w:numFmt w:val="bullet"/>
+      <w:lvlText w:val="▪"/>
+      <w:lvlJc w:val="left"/>
+      <w:pPr>
+        <w:tabs>
+          <w:tab w:val="num" w:pos="3229"/>
+        </w:tabs>
+        <w:ind w:left="3229" w:hanging="360"/>
+      </w:pPr>
+      <w:rPr>
+        <w:rFonts w:ascii="OpenSymbol" w:hAnsi="OpenSymbol" w:cs="OpenSymbol" w:hint="default"/>
+      </w:rPr>
+    </w:lvl>
+    <w:lvl w:ilvl="6">
+      <w:start w:val="1"/>
+      <w:numFmt w:val="bullet"/>
+      <w:lvlText w:val=""/>
+      <w:lvlJc w:val="left"/>
+      <w:pPr>
+        <w:tabs>
+          <w:tab w:val="num" w:pos="3589"/>
+        </w:tabs>
+        <w:ind w:left="3589" w:hanging="360"/>
+      </w:pPr>
+      <w:rPr>
+        <w:rFonts w:ascii="Symbol" w:hAnsi="Symbol" w:cs="Symbol" w:hint="default"/>
+      </w:rPr>
+    </w:lvl>
+    <w:lvl w:ilvl="7">
+      <w:start w:val="1"/>
+      <w:numFmt w:val="bullet"/>
+      <w:lvlText w:val="◦"/>
+      <w:lvlJc w:val="left"/>
+      <w:pPr>
+        <w:tabs>
+          <w:tab w:val="num" w:pos="3949"/>
+        </w:tabs>
+        <w:ind w:left="3949" w:hanging="360"/>
+      </w:pPr>
+      <w:rPr>
+        <w:rFonts w:ascii="OpenSymbol" w:hAnsi="OpenSymbol" w:cs="OpenSymbol" w:hint="default"/>
+      </w:rPr>
+    </w:lvl>
+    <w:lvl w:ilvl="8">
+      <w:start w:val="1"/>
+      <w:numFmt w:val="bullet"/>
+      <w:lvlText w:val="▪"/>
+      <w:lvlJc w:val="left"/>
+      <w:pPr>
+        <w:tabs>
+          <w:tab w:val="num" w:pos="4309"/>
+        </w:tabs>
+        <w:ind w:left="4309" w:hanging="360"/>
+      </w:pPr>
+      <w:rPr>
+        <w:rFonts w:ascii="OpenSymbol" w:hAnsi="OpenSymbol" w:cs="OpenSymbol" w:hint="default"/>
+      </w:rPr>
+    </w:lvl>
+  </w:abstractNum>
+  <w:abstractNum w:abstractNumId="1" w15:restartNumberingAfterBreak="0">
     <w:nsid w:val="16EB6939"/>
     <w:multiLevelType w:val="hybridMultilevel"/>
     <w:tmpl w:val="DA00CFE4"/>
@@ -6355,7 +8483,7 @@
       </w:rPr>
     </w:lvl>
   </w:abstractNum>
-  <w:abstractNum w:abstractNumId="1" w15:restartNumberingAfterBreak="0">
+  <w:abstractNum w:abstractNumId="2" w15:restartNumberingAfterBreak="0">
     <w:nsid w:val="181817BA"/>
     <w:multiLevelType w:val="multilevel"/>
     <w:tmpl w:val="FC42F5DC"/>
@@ -6495,7 +8623,7 @@
       </w:rPr>
     </w:lvl>
   </w:abstractNum>
-  <w:abstractNum w:abstractNumId="2" w15:restartNumberingAfterBreak="0">
+  <w:abstractNum w:abstractNumId="3" w15:restartNumberingAfterBreak="0">
     <w:nsid w:val="1F7044B5"/>
     <w:multiLevelType w:val="multilevel"/>
     <w:tmpl w:val="04100021"/>
@@ -6608,7 +8736,7 @@
       </w:rPr>
     </w:lvl>
   </w:abstractNum>
-  <w:abstractNum w:abstractNumId="3" w15:restartNumberingAfterBreak="0">
+  <w:abstractNum w:abstractNumId="4" w15:restartNumberingAfterBreak="0">
     <w:nsid w:val="246E3D15"/>
     <w:multiLevelType w:val="multilevel"/>
     <w:tmpl w:val="37CAC50E"/>
@@ -6748,7 +8876,7 @@
       </w:rPr>
     </w:lvl>
   </w:abstractNum>
-  <w:abstractNum w:abstractNumId="4" w15:restartNumberingAfterBreak="0">
+  <w:abstractNum w:abstractNumId="5" w15:restartNumberingAfterBreak="0">
     <w:nsid w:val="26C62F8E"/>
     <w:multiLevelType w:val="multilevel"/>
     <w:tmpl w:val="32FC57B2"/>
@@ -6888,7 +9016,147 @@
       </w:rPr>
     </w:lvl>
   </w:abstractNum>
-  <w:abstractNum w:abstractNumId="5" w15:restartNumberingAfterBreak="0">
+  <w:abstractNum w:abstractNumId="6" w15:restartNumberingAfterBreak="0">
+    <w:nsid w:val="294C14BE"/>
+    <w:multiLevelType w:val="multilevel"/>
+    <w:tmpl w:val="E422871E"/>
+    <w:lvl w:ilvl="0">
+      <w:start w:val="1"/>
+      <w:numFmt w:val="bullet"/>
+      <w:lvlText w:val=""/>
+      <w:lvlJc w:val="left"/>
+      <w:pPr>
+        <w:tabs>
+          <w:tab w:val="num" w:pos="1429"/>
+        </w:tabs>
+        <w:ind w:left="1429" w:hanging="360"/>
+      </w:pPr>
+      <w:rPr>
+        <w:rFonts w:ascii="Symbol" w:hAnsi="Symbol" w:cs="Symbol" w:hint="default"/>
+      </w:rPr>
+    </w:lvl>
+    <w:lvl w:ilvl="1">
+      <w:start w:val="1"/>
+      <w:numFmt w:val="bullet"/>
+      <w:lvlText w:val="◦"/>
+      <w:lvlJc w:val="left"/>
+      <w:pPr>
+        <w:tabs>
+          <w:tab w:val="num" w:pos="1789"/>
+        </w:tabs>
+        <w:ind w:left="1789" w:hanging="360"/>
+      </w:pPr>
+      <w:rPr>
+        <w:rFonts w:ascii="OpenSymbol" w:hAnsi="OpenSymbol" w:cs="OpenSymbol" w:hint="default"/>
+      </w:rPr>
+    </w:lvl>
+    <w:lvl w:ilvl="2">
+      <w:start w:val="1"/>
+      <w:numFmt w:val="bullet"/>
+      <w:lvlText w:val="▪"/>
+      <w:lvlJc w:val="left"/>
+      <w:pPr>
+        <w:tabs>
+          <w:tab w:val="num" w:pos="2149"/>
+        </w:tabs>
+        <w:ind w:left="2149" w:hanging="360"/>
+      </w:pPr>
+      <w:rPr>
+        <w:rFonts w:ascii="OpenSymbol" w:hAnsi="OpenSymbol" w:cs="OpenSymbol" w:hint="default"/>
+      </w:rPr>
+    </w:lvl>
+    <w:lvl w:ilvl="3">
+      <w:start w:val="1"/>
+      <w:numFmt w:val="bullet"/>
+      <w:lvlText w:val=""/>
+      <w:lvlJc w:val="left"/>
+      <w:pPr>
+        <w:tabs>
+          <w:tab w:val="num" w:pos="2509"/>
+        </w:tabs>
+        <w:ind w:left="2509" w:hanging="360"/>
+      </w:pPr>
+      <w:rPr>
+        <w:rFonts w:ascii="Symbol" w:hAnsi="Symbol" w:cs="Symbol" w:hint="default"/>
+      </w:rPr>
+    </w:lvl>
+    <w:lvl w:ilvl="4">
+      <w:start w:val="1"/>
+      <w:numFmt w:val="bullet"/>
+      <w:lvlText w:val="◦"/>
+      <w:lvlJc w:val="left"/>
+      <w:pPr>
+        <w:tabs>
+          <w:tab w:val="num" w:pos="2869"/>
+        </w:tabs>
+        <w:ind w:left="2869" w:hanging="360"/>
+      </w:pPr>
+      <w:rPr>
+        <w:rFonts w:ascii="OpenSymbol" w:hAnsi="OpenSymbol" w:cs="OpenSymbol" w:hint="default"/>
+      </w:rPr>
+    </w:lvl>
+    <w:lvl w:ilvl="5">
+      <w:start w:val="1"/>
+      <w:numFmt w:val="bullet"/>
+      <w:lvlText w:val="▪"/>
+      <w:lvlJc w:val="left"/>
+      <w:pPr>
+        <w:tabs>
+          <w:tab w:val="num" w:pos="3229"/>
+        </w:tabs>
+        <w:ind w:left="3229" w:hanging="360"/>
+      </w:pPr>
+      <w:rPr>
+        <w:rFonts w:ascii="OpenSymbol" w:hAnsi="OpenSymbol" w:cs="OpenSymbol" w:hint="default"/>
+      </w:rPr>
+    </w:lvl>
+    <w:lvl w:ilvl="6">
+      <w:start w:val="1"/>
+      <w:numFmt w:val="bullet"/>
+      <w:lvlText w:val=""/>
+      <w:lvlJc w:val="left"/>
+      <w:pPr>
+        <w:tabs>
+          <w:tab w:val="num" w:pos="3589"/>
+        </w:tabs>
+        <w:ind w:left="3589" w:hanging="360"/>
+      </w:pPr>
+      <w:rPr>
+        <w:rFonts w:ascii="Symbol" w:hAnsi="Symbol" w:cs="Symbol" w:hint="default"/>
+      </w:rPr>
+    </w:lvl>
+    <w:lvl w:ilvl="7">
+      <w:start w:val="1"/>
+      <w:numFmt w:val="bullet"/>
+      <w:lvlText w:val="◦"/>
+      <w:lvlJc w:val="left"/>
+      <w:pPr>
+        <w:tabs>
+          <w:tab w:val="num" w:pos="3949"/>
+        </w:tabs>
+        <w:ind w:left="3949" w:hanging="360"/>
+      </w:pPr>
+      <w:rPr>
+        <w:rFonts w:ascii="OpenSymbol" w:hAnsi="OpenSymbol" w:cs="OpenSymbol" w:hint="default"/>
+      </w:rPr>
+    </w:lvl>
+    <w:lvl w:ilvl="8">
+      <w:start w:val="1"/>
+      <w:numFmt w:val="bullet"/>
+      <w:lvlText w:val="▪"/>
+      <w:lvlJc w:val="left"/>
+      <w:pPr>
+        <w:tabs>
+          <w:tab w:val="num" w:pos="4309"/>
+        </w:tabs>
+        <w:ind w:left="4309" w:hanging="360"/>
+      </w:pPr>
+      <w:rPr>
+        <w:rFonts w:ascii="OpenSymbol" w:hAnsi="OpenSymbol" w:cs="OpenSymbol" w:hint="default"/>
+      </w:rPr>
+    </w:lvl>
+  </w:abstractNum>
+  <w:abstractNum w:abstractNumId="7" w15:restartNumberingAfterBreak="0">
     <w:nsid w:val="2B616163"/>
     <w:multiLevelType w:val="multilevel"/>
     <w:tmpl w:val="BD00425C"/>
@@ -7011,7 +9279,7 @@
       </w:rPr>
     </w:lvl>
   </w:abstractNum>
-  <w:abstractNum w:abstractNumId="6" w15:restartNumberingAfterBreak="0">
+  <w:abstractNum w:abstractNumId="8" w15:restartNumberingAfterBreak="0">
     <w:nsid w:val="32343D60"/>
     <w:multiLevelType w:val="multilevel"/>
     <w:tmpl w:val="04100021"/>
@@ -7124,7 +9392,7 @@
       </w:rPr>
     </w:lvl>
   </w:abstractNum>
-  <w:abstractNum w:abstractNumId="7" w15:restartNumberingAfterBreak="0">
+  <w:abstractNum w:abstractNumId="9" w15:restartNumberingAfterBreak="0">
     <w:nsid w:val="3557006D"/>
     <w:multiLevelType w:val="multilevel"/>
     <w:tmpl w:val="04100021"/>
@@ -7237,7 +9505,7 @@
       </w:rPr>
     </w:lvl>
   </w:abstractNum>
-  <w:abstractNum w:abstractNumId="8" w15:restartNumberingAfterBreak="0">
+  <w:abstractNum w:abstractNumId="10" w15:restartNumberingAfterBreak="0">
     <w:nsid w:val="36A75B3C"/>
     <w:multiLevelType w:val="multilevel"/>
     <w:tmpl w:val="A84621E2"/>
@@ -7377,7 +9645,7 @@
       </w:rPr>
     </w:lvl>
   </w:abstractNum>
-  <w:abstractNum w:abstractNumId="9" w15:restartNumberingAfterBreak="0">
+  <w:abstractNum w:abstractNumId="11" w15:restartNumberingAfterBreak="0">
     <w:nsid w:val="375F7A94"/>
     <w:multiLevelType w:val="multilevel"/>
     <w:tmpl w:val="C0B2DD70"/>
@@ -7504,7 +9772,7 @@
       </w:rPr>
     </w:lvl>
   </w:abstractNum>
-  <w:abstractNum w:abstractNumId="10" w15:restartNumberingAfterBreak="0">
+  <w:abstractNum w:abstractNumId="12" w15:restartNumberingAfterBreak="0">
     <w:nsid w:val="381C556D"/>
     <w:multiLevelType w:val="multilevel"/>
     <w:tmpl w:val="04100021"/>
@@ -7617,7 +9885,7 @@
       </w:rPr>
     </w:lvl>
   </w:abstractNum>
-  <w:abstractNum w:abstractNumId="11" w15:restartNumberingAfterBreak="0">
+  <w:abstractNum w:abstractNumId="13" w15:restartNumberingAfterBreak="0">
     <w:nsid w:val="386C3503"/>
     <w:multiLevelType w:val="hybridMultilevel"/>
     <w:tmpl w:val="09240968"/>
@@ -7703,7 +9971,7 @@
       </w:pPr>
     </w:lvl>
   </w:abstractNum>
-  <w:abstractNum w:abstractNumId="12" w15:restartNumberingAfterBreak="0">
+  <w:abstractNum w:abstractNumId="14" w15:restartNumberingAfterBreak="0">
     <w:nsid w:val="39327B4A"/>
     <w:multiLevelType w:val="multilevel"/>
     <w:tmpl w:val="04100021"/>
@@ -7816,7 +10084,7 @@
       </w:rPr>
     </w:lvl>
   </w:abstractNum>
-  <w:abstractNum w:abstractNumId="13" w15:restartNumberingAfterBreak="0">
+  <w:abstractNum w:abstractNumId="15" w15:restartNumberingAfterBreak="0">
     <w:nsid w:val="3AC67C13"/>
     <w:multiLevelType w:val="multilevel"/>
     <w:tmpl w:val="8866134E"/>
@@ -7956,7 +10224,147 @@
       </w:rPr>
     </w:lvl>
   </w:abstractNum>
-  <w:abstractNum w:abstractNumId="14" w15:restartNumberingAfterBreak="0">
+  <w:abstractNum w:abstractNumId="16" w15:restartNumberingAfterBreak="0">
+    <w:nsid w:val="3E643BBB"/>
+    <w:multiLevelType w:val="multilevel"/>
+    <w:tmpl w:val="7F1027A2"/>
+    <w:lvl w:ilvl="0">
+      <w:start w:val="1"/>
+      <w:numFmt w:val="bullet"/>
+      <w:lvlText w:val=""/>
+      <w:lvlJc w:val="left"/>
+      <w:pPr>
+        <w:tabs>
+          <w:tab w:val="num" w:pos="1429"/>
+        </w:tabs>
+        <w:ind w:left="1429" w:hanging="360"/>
+      </w:pPr>
+      <w:rPr>
+        <w:rFonts w:ascii="Symbol" w:hAnsi="Symbol" w:cs="Symbol" w:hint="default"/>
+      </w:rPr>
+    </w:lvl>
+    <w:lvl w:ilvl="1">
+      <w:start w:val="1"/>
+      <w:numFmt w:val="bullet"/>
+      <w:lvlText w:val="◦"/>
+      <w:lvlJc w:val="left"/>
+      <w:pPr>
+        <w:tabs>
+          <w:tab w:val="num" w:pos="1789"/>
+        </w:tabs>
+        <w:ind w:left="1789" w:hanging="360"/>
+      </w:pPr>
+      <w:rPr>
+        <w:rFonts w:ascii="OpenSymbol" w:hAnsi="OpenSymbol" w:cs="OpenSymbol" w:hint="default"/>
+      </w:rPr>
+    </w:lvl>
+    <w:lvl w:ilvl="2">
+      <w:start w:val="1"/>
+      <w:numFmt w:val="bullet"/>
+      <w:lvlText w:val="▪"/>
+      <w:lvlJc w:val="left"/>
+      <w:pPr>
+        <w:tabs>
+          <w:tab w:val="num" w:pos="2149"/>
+        </w:tabs>
+        <w:ind w:left="2149" w:hanging="360"/>
+      </w:pPr>
+      <w:rPr>
+        <w:rFonts w:ascii="OpenSymbol" w:hAnsi="OpenSymbol" w:cs="OpenSymbol" w:hint="default"/>
+      </w:rPr>
+    </w:lvl>
+    <w:lvl w:ilvl="3">
+      <w:start w:val="1"/>
+      <w:numFmt w:val="bullet"/>
+      <w:lvlText w:val=""/>
+      <w:lvlJc w:val="left"/>
+      <w:pPr>
+        <w:tabs>
+          <w:tab w:val="num" w:pos="2509"/>
+        </w:tabs>
+        <w:ind w:left="2509" w:hanging="360"/>
+      </w:pPr>
+      <w:rPr>
+        <w:rFonts w:ascii="Symbol" w:hAnsi="Symbol" w:cs="Symbol" w:hint="default"/>
+      </w:rPr>
+    </w:lvl>
+    <w:lvl w:ilvl="4">
+      <w:start w:val="1"/>
+      <w:numFmt w:val="bullet"/>
+      <w:lvlText w:val="◦"/>
+      <w:lvlJc w:val="left"/>
+      <w:pPr>
+        <w:tabs>
+          <w:tab w:val="num" w:pos="2869"/>
+        </w:tabs>
+        <w:ind w:left="2869" w:hanging="360"/>
+      </w:pPr>
+      <w:rPr>
+        <w:rFonts w:ascii="OpenSymbol" w:hAnsi="OpenSymbol" w:cs="OpenSymbol" w:hint="default"/>
+      </w:rPr>
+    </w:lvl>
+    <w:lvl w:ilvl="5">
+      <w:start w:val="1"/>
+      <w:numFmt w:val="bullet"/>
+      <w:lvlText w:val="▪"/>
+      <w:lvlJc w:val="left"/>
+      <w:pPr>
+        <w:tabs>
+          <w:tab w:val="num" w:pos="3229"/>
+        </w:tabs>
+        <w:ind w:left="3229" w:hanging="360"/>
+      </w:pPr>
+      <w:rPr>
+        <w:rFonts w:ascii="OpenSymbol" w:hAnsi="OpenSymbol" w:cs="OpenSymbol" w:hint="default"/>
+      </w:rPr>
+    </w:lvl>
+    <w:lvl w:ilvl="6">
+      <w:start w:val="1"/>
+      <w:numFmt w:val="bullet"/>
+      <w:lvlText w:val=""/>
+      <w:lvlJc w:val="left"/>
+      <w:pPr>
+        <w:tabs>
+          <w:tab w:val="num" w:pos="3589"/>
+        </w:tabs>
+        <w:ind w:left="3589" w:hanging="360"/>
+      </w:pPr>
+      <w:rPr>
+        <w:rFonts w:ascii="Symbol" w:hAnsi="Symbol" w:cs="Symbol" w:hint="default"/>
+      </w:rPr>
+    </w:lvl>
+    <w:lvl w:ilvl="7">
+      <w:start w:val="1"/>
+      <w:numFmt w:val="bullet"/>
+      <w:lvlText w:val="◦"/>
+      <w:lvlJc w:val="left"/>
+      <w:pPr>
+        <w:tabs>
+          <w:tab w:val="num" w:pos="3949"/>
+        </w:tabs>
+        <w:ind w:left="3949" w:hanging="360"/>
+      </w:pPr>
+      <w:rPr>
+        <w:rFonts w:ascii="OpenSymbol" w:hAnsi="OpenSymbol" w:cs="OpenSymbol" w:hint="default"/>
+      </w:rPr>
+    </w:lvl>
+    <w:lvl w:ilvl="8">
+      <w:start w:val="1"/>
+      <w:numFmt w:val="bullet"/>
+      <w:lvlText w:val="▪"/>
+      <w:lvlJc w:val="left"/>
+      <w:pPr>
+        <w:tabs>
+          <w:tab w:val="num" w:pos="4309"/>
+        </w:tabs>
+        <w:ind w:left="4309" w:hanging="360"/>
+      </w:pPr>
+      <w:rPr>
+        <w:rFonts w:ascii="OpenSymbol" w:hAnsi="OpenSymbol" w:cs="OpenSymbol" w:hint="default"/>
+      </w:rPr>
+    </w:lvl>
+  </w:abstractNum>
+  <w:abstractNum w:abstractNumId="17" w15:restartNumberingAfterBreak="0">
     <w:nsid w:val="41BF7906"/>
     <w:multiLevelType w:val="multilevel"/>
     <w:tmpl w:val="C0B2DD70"/>
@@ -8083,7 +10491,7 @@
       </w:rPr>
     </w:lvl>
   </w:abstractNum>
-  <w:abstractNum w:abstractNumId="15" w15:restartNumberingAfterBreak="0">
+  <w:abstractNum w:abstractNumId="18" w15:restartNumberingAfterBreak="0">
     <w:nsid w:val="42DA73D1"/>
     <w:multiLevelType w:val="hybridMultilevel"/>
     <w:tmpl w:val="CEAE8F72"/>
@@ -8169,7 +10577,7 @@
       </w:pPr>
     </w:lvl>
   </w:abstractNum>
-  <w:abstractNum w:abstractNumId="16" w15:restartNumberingAfterBreak="0">
+  <w:abstractNum w:abstractNumId="19" w15:restartNumberingAfterBreak="0">
     <w:nsid w:val="440F3D35"/>
     <w:multiLevelType w:val="multilevel"/>
     <w:tmpl w:val="04100021"/>
@@ -8282,7 +10690,7 @@
       </w:rPr>
     </w:lvl>
   </w:abstractNum>
-  <w:abstractNum w:abstractNumId="17" w15:restartNumberingAfterBreak="0">
+  <w:abstractNum w:abstractNumId="20" w15:restartNumberingAfterBreak="0">
     <w:nsid w:val="47542B79"/>
     <w:multiLevelType w:val="multilevel"/>
     <w:tmpl w:val="0BF2C3A8"/>
@@ -8422,7 +10830,7 @@
       </w:rPr>
     </w:lvl>
   </w:abstractNum>
-  <w:abstractNum w:abstractNumId="18" w15:restartNumberingAfterBreak="0">
+  <w:abstractNum w:abstractNumId="21" w15:restartNumberingAfterBreak="0">
     <w:nsid w:val="4AC06ED7"/>
     <w:multiLevelType w:val="multilevel"/>
     <w:tmpl w:val="04B6237A"/>
@@ -8562,7 +10970,7 @@
       </w:rPr>
     </w:lvl>
   </w:abstractNum>
-  <w:abstractNum w:abstractNumId="19" w15:restartNumberingAfterBreak="0">
+  <w:abstractNum w:abstractNumId="22" w15:restartNumberingAfterBreak="0">
     <w:nsid w:val="5A1A53A6"/>
     <w:multiLevelType w:val="multilevel"/>
     <w:tmpl w:val="99A6E926"/>
@@ -8702,7 +11110,7 @@
       </w:rPr>
     </w:lvl>
   </w:abstractNum>
-  <w:abstractNum w:abstractNumId="20" w15:restartNumberingAfterBreak="0">
+  <w:abstractNum w:abstractNumId="23" w15:restartNumberingAfterBreak="0">
     <w:nsid w:val="5CA97E1C"/>
     <w:multiLevelType w:val="multilevel"/>
     <w:tmpl w:val="D73E085A"/>
@@ -8824,7 +11232,7 @@
       </w:rPr>
     </w:lvl>
   </w:abstractNum>
-  <w:abstractNum w:abstractNumId="21" w15:restartNumberingAfterBreak="0">
+  <w:abstractNum w:abstractNumId="24" w15:restartNumberingAfterBreak="0">
     <w:nsid w:val="5E117C05"/>
     <w:multiLevelType w:val="multilevel"/>
     <w:tmpl w:val="C0B2DD70"/>
@@ -8951,7 +11359,147 @@
       </w:rPr>
     </w:lvl>
   </w:abstractNum>
-  <w:abstractNum w:abstractNumId="22" w15:restartNumberingAfterBreak="0">
+  <w:abstractNum w:abstractNumId="25" w15:restartNumberingAfterBreak="0">
+    <w:nsid w:val="5F3F4E12"/>
+    <w:multiLevelType w:val="multilevel"/>
+    <w:tmpl w:val="7A081F52"/>
+    <w:lvl w:ilvl="0">
+      <w:start w:val="1"/>
+      <w:numFmt w:val="bullet"/>
+      <w:lvlText w:val=""/>
+      <w:lvlJc w:val="left"/>
+      <w:pPr>
+        <w:tabs>
+          <w:tab w:val="num" w:pos="1429"/>
+        </w:tabs>
+        <w:ind w:left="1429" w:hanging="360"/>
+      </w:pPr>
+      <w:rPr>
+        <w:rFonts w:ascii="Symbol" w:hAnsi="Symbol" w:cs="Symbol" w:hint="default"/>
+      </w:rPr>
+    </w:lvl>
+    <w:lvl w:ilvl="1">
+      <w:start w:val="1"/>
+      <w:numFmt w:val="bullet"/>
+      <w:lvlText w:val="◦"/>
+      <w:lvlJc w:val="left"/>
+      <w:pPr>
+        <w:tabs>
+          <w:tab w:val="num" w:pos="1789"/>
+        </w:tabs>
+        <w:ind w:left="1789" w:hanging="360"/>
+      </w:pPr>
+      <w:rPr>
+        <w:rFonts w:ascii="OpenSymbol" w:hAnsi="OpenSymbol" w:cs="OpenSymbol" w:hint="default"/>
+      </w:rPr>
+    </w:lvl>
+    <w:lvl w:ilvl="2">
+      <w:start w:val="1"/>
+      <w:numFmt w:val="bullet"/>
+      <w:lvlText w:val="▪"/>
+      <w:lvlJc w:val="left"/>
+      <w:pPr>
+        <w:tabs>
+          <w:tab w:val="num" w:pos="2149"/>
+        </w:tabs>
+        <w:ind w:left="2149" w:hanging="360"/>
+      </w:pPr>
+      <w:rPr>
+        <w:rFonts w:ascii="OpenSymbol" w:hAnsi="OpenSymbol" w:cs="OpenSymbol" w:hint="default"/>
+      </w:rPr>
+    </w:lvl>
+    <w:lvl w:ilvl="3">
+      <w:start w:val="1"/>
+      <w:numFmt w:val="bullet"/>
+      <w:lvlText w:val=""/>
+      <w:lvlJc w:val="left"/>
+      <w:pPr>
+        <w:tabs>
+          <w:tab w:val="num" w:pos="2509"/>
+        </w:tabs>
+        <w:ind w:left="2509" w:hanging="360"/>
+      </w:pPr>
+      <w:rPr>
+        <w:rFonts w:ascii="Symbol" w:hAnsi="Symbol" w:cs="Symbol" w:hint="default"/>
+      </w:rPr>
+    </w:lvl>
+    <w:lvl w:ilvl="4">
+      <w:start w:val="1"/>
+      <w:numFmt w:val="bullet"/>
+      <w:lvlText w:val="◦"/>
+      <w:lvlJc w:val="left"/>
+      <w:pPr>
+        <w:tabs>
+          <w:tab w:val="num" w:pos="2869"/>
+        </w:tabs>
+        <w:ind w:left="2869" w:hanging="360"/>
+      </w:pPr>
+      <w:rPr>
+        <w:rFonts w:ascii="OpenSymbol" w:hAnsi="OpenSymbol" w:cs="OpenSymbol" w:hint="default"/>
+      </w:rPr>
+    </w:lvl>
+    <w:lvl w:ilvl="5">
+      <w:start w:val="1"/>
+      <w:numFmt w:val="bullet"/>
+      <w:lvlText w:val="▪"/>
+      <w:lvlJc w:val="left"/>
+      <w:pPr>
+        <w:tabs>
+          <w:tab w:val="num" w:pos="3229"/>
+        </w:tabs>
+        <w:ind w:left="3229" w:hanging="360"/>
+      </w:pPr>
+      <w:rPr>
+        <w:rFonts w:ascii="OpenSymbol" w:hAnsi="OpenSymbol" w:cs="OpenSymbol" w:hint="default"/>
+      </w:rPr>
+    </w:lvl>
+    <w:lvl w:ilvl="6">
+      <w:start w:val="1"/>
+      <w:numFmt w:val="bullet"/>
+      <w:lvlText w:val=""/>
+      <w:lvlJc w:val="left"/>
+      <w:pPr>
+        <w:tabs>
+          <w:tab w:val="num" w:pos="3589"/>
+        </w:tabs>
+        <w:ind w:left="3589" w:hanging="360"/>
+      </w:pPr>
+      <w:rPr>
+        <w:rFonts w:ascii="Symbol" w:hAnsi="Symbol" w:cs="Symbol" w:hint="default"/>
+      </w:rPr>
+    </w:lvl>
+    <w:lvl w:ilvl="7">
+      <w:start w:val="1"/>
+      <w:numFmt w:val="bullet"/>
+      <w:lvlText w:val="◦"/>
+      <w:lvlJc w:val="left"/>
+      <w:pPr>
+        <w:tabs>
+          <w:tab w:val="num" w:pos="3949"/>
+        </w:tabs>
+        <w:ind w:left="3949" w:hanging="360"/>
+      </w:pPr>
+      <w:rPr>
+        <w:rFonts w:ascii="OpenSymbol" w:hAnsi="OpenSymbol" w:cs="OpenSymbol" w:hint="default"/>
+      </w:rPr>
+    </w:lvl>
+    <w:lvl w:ilvl="8">
+      <w:start w:val="1"/>
+      <w:numFmt w:val="bullet"/>
+      <w:lvlText w:val="▪"/>
+      <w:lvlJc w:val="left"/>
+      <w:pPr>
+        <w:tabs>
+          <w:tab w:val="num" w:pos="4309"/>
+        </w:tabs>
+        <w:ind w:left="4309" w:hanging="360"/>
+      </w:pPr>
+      <w:rPr>
+        <w:rFonts w:ascii="OpenSymbol" w:hAnsi="OpenSymbol" w:cs="OpenSymbol" w:hint="default"/>
+      </w:rPr>
+    </w:lvl>
+  </w:abstractNum>
+  <w:abstractNum w:abstractNumId="26" w15:restartNumberingAfterBreak="0">
     <w:nsid w:val="69E07833"/>
     <w:multiLevelType w:val="multilevel"/>
     <w:tmpl w:val="C0B2DD70"/>
@@ -9078,7 +11626,7 @@
       </w:rPr>
     </w:lvl>
   </w:abstractNum>
-  <w:abstractNum w:abstractNumId="23" w15:restartNumberingAfterBreak="0">
+  <w:abstractNum w:abstractNumId="27" w15:restartNumberingAfterBreak="0">
     <w:nsid w:val="6AFF18D6"/>
     <w:multiLevelType w:val="multilevel"/>
     <w:tmpl w:val="E1D091A8"/>
@@ -9218,7 +11766,147 @@
       </w:rPr>
     </w:lvl>
   </w:abstractNum>
-  <w:abstractNum w:abstractNumId="24" w15:restartNumberingAfterBreak="0">
+  <w:abstractNum w:abstractNumId="28" w15:restartNumberingAfterBreak="0">
+    <w:nsid w:val="6B9B751D"/>
+    <w:multiLevelType w:val="multilevel"/>
+    <w:tmpl w:val="6AE438E6"/>
+    <w:lvl w:ilvl="0">
+      <w:start w:val="1"/>
+      <w:numFmt w:val="bullet"/>
+      <w:lvlText w:val=""/>
+      <w:lvlJc w:val="left"/>
+      <w:pPr>
+        <w:tabs>
+          <w:tab w:val="num" w:pos="1429"/>
+        </w:tabs>
+        <w:ind w:left="1429" w:hanging="360"/>
+      </w:pPr>
+      <w:rPr>
+        <w:rFonts w:ascii="Symbol" w:hAnsi="Symbol" w:cs="Symbol" w:hint="default"/>
+      </w:rPr>
+    </w:lvl>
+    <w:lvl w:ilvl="1">
+      <w:start w:val="1"/>
+      <w:numFmt w:val="bullet"/>
+      <w:lvlText w:val="◦"/>
+      <w:lvlJc w:val="left"/>
+      <w:pPr>
+        <w:tabs>
+          <w:tab w:val="num" w:pos="1789"/>
+        </w:tabs>
+        <w:ind w:left="1789" w:hanging="360"/>
+      </w:pPr>
+      <w:rPr>
+        <w:rFonts w:ascii="OpenSymbol" w:hAnsi="OpenSymbol" w:cs="OpenSymbol" w:hint="default"/>
+      </w:rPr>
+    </w:lvl>
+    <w:lvl w:ilvl="2">
+      <w:start w:val="1"/>
+      <w:numFmt w:val="bullet"/>
+      <w:lvlText w:val="▪"/>
+      <w:lvlJc w:val="left"/>
+      <w:pPr>
+        <w:tabs>
+          <w:tab w:val="num" w:pos="2149"/>
+        </w:tabs>
+        <w:ind w:left="2149" w:hanging="360"/>
+      </w:pPr>
+      <w:rPr>
+        <w:rFonts w:ascii="OpenSymbol" w:hAnsi="OpenSymbol" w:cs="OpenSymbol" w:hint="default"/>
+      </w:rPr>
+    </w:lvl>
+    <w:lvl w:ilvl="3">
+      <w:start w:val="1"/>
+      <w:numFmt w:val="bullet"/>
+      <w:lvlText w:val=""/>
+      <w:lvlJc w:val="left"/>
+      <w:pPr>
+        <w:tabs>
+          <w:tab w:val="num" w:pos="2509"/>
+        </w:tabs>
+        <w:ind w:left="2509" w:hanging="360"/>
+      </w:pPr>
+      <w:rPr>
+        <w:rFonts w:ascii="Symbol" w:hAnsi="Symbol" w:cs="Symbol" w:hint="default"/>
+      </w:rPr>
+    </w:lvl>
+    <w:lvl w:ilvl="4">
+      <w:start w:val="1"/>
+      <w:numFmt w:val="bullet"/>
+      <w:lvlText w:val="◦"/>
+      <w:lvlJc w:val="left"/>
+      <w:pPr>
+        <w:tabs>
+          <w:tab w:val="num" w:pos="2869"/>
+        </w:tabs>
+        <w:ind w:left="2869" w:hanging="360"/>
+      </w:pPr>
+      <w:rPr>
+        <w:rFonts w:ascii="OpenSymbol" w:hAnsi="OpenSymbol" w:cs="OpenSymbol" w:hint="default"/>
+      </w:rPr>
+    </w:lvl>
+    <w:lvl w:ilvl="5">
+      <w:start w:val="1"/>
+      <w:numFmt w:val="bullet"/>
+      <w:lvlText w:val="▪"/>
+      <w:lvlJc w:val="left"/>
+      <w:pPr>
+        <w:tabs>
+          <w:tab w:val="num" w:pos="3229"/>
+        </w:tabs>
+        <w:ind w:left="3229" w:hanging="360"/>
+      </w:pPr>
+      <w:rPr>
+        <w:rFonts w:ascii="OpenSymbol" w:hAnsi="OpenSymbol" w:cs="OpenSymbol" w:hint="default"/>
+      </w:rPr>
+    </w:lvl>
+    <w:lvl w:ilvl="6">
+      <w:start w:val="1"/>
+      <w:numFmt w:val="bullet"/>
+      <w:lvlText w:val=""/>
+      <w:lvlJc w:val="left"/>
+      <w:pPr>
+        <w:tabs>
+          <w:tab w:val="num" w:pos="3589"/>
+        </w:tabs>
+        <w:ind w:left="3589" w:hanging="360"/>
+      </w:pPr>
+      <w:rPr>
+        <w:rFonts w:ascii="Symbol" w:hAnsi="Symbol" w:cs="Symbol" w:hint="default"/>
+      </w:rPr>
+    </w:lvl>
+    <w:lvl w:ilvl="7">
+      <w:start w:val="1"/>
+      <w:numFmt w:val="bullet"/>
+      <w:lvlText w:val="◦"/>
+      <w:lvlJc w:val="left"/>
+      <w:pPr>
+        <w:tabs>
+          <w:tab w:val="num" w:pos="3949"/>
+        </w:tabs>
+        <w:ind w:left="3949" w:hanging="360"/>
+      </w:pPr>
+      <w:rPr>
+        <w:rFonts w:ascii="OpenSymbol" w:hAnsi="OpenSymbol" w:cs="OpenSymbol" w:hint="default"/>
+      </w:rPr>
+    </w:lvl>
+    <w:lvl w:ilvl="8">
+      <w:start w:val="1"/>
+      <w:numFmt w:val="bullet"/>
+      <w:lvlText w:val="▪"/>
+      <w:lvlJc w:val="left"/>
+      <w:pPr>
+        <w:tabs>
+          <w:tab w:val="num" w:pos="4309"/>
+        </w:tabs>
+        <w:ind w:left="4309" w:hanging="360"/>
+      </w:pPr>
+      <w:rPr>
+        <w:rFonts w:ascii="OpenSymbol" w:hAnsi="OpenSymbol" w:cs="OpenSymbol" w:hint="default"/>
+      </w:rPr>
+    </w:lvl>
+  </w:abstractNum>
+  <w:abstractNum w:abstractNumId="29" w15:restartNumberingAfterBreak="0">
     <w:nsid w:val="6F184A5F"/>
     <w:multiLevelType w:val="multilevel"/>
     <w:tmpl w:val="04100021"/>
@@ -9331,7 +12019,7 @@
       </w:rPr>
     </w:lvl>
   </w:abstractNum>
-  <w:abstractNum w:abstractNumId="25" w15:restartNumberingAfterBreak="0">
+  <w:abstractNum w:abstractNumId="30" w15:restartNumberingAfterBreak="0">
     <w:nsid w:val="70874264"/>
     <w:multiLevelType w:val="multilevel"/>
     <w:tmpl w:val="4D02C4A0"/>
@@ -9471,7 +12159,7 @@
       </w:rPr>
     </w:lvl>
   </w:abstractNum>
-  <w:abstractNum w:abstractNumId="26" w15:restartNumberingAfterBreak="0">
+  <w:abstractNum w:abstractNumId="31" w15:restartNumberingAfterBreak="0">
     <w:nsid w:val="71784937"/>
     <w:multiLevelType w:val="multilevel"/>
     <w:tmpl w:val="C0B2DD70"/>
@@ -9598,7 +12286,7 @@
       </w:rPr>
     </w:lvl>
   </w:abstractNum>
-  <w:abstractNum w:abstractNumId="27" w15:restartNumberingAfterBreak="0">
+  <w:abstractNum w:abstractNumId="32" w15:restartNumberingAfterBreak="0">
     <w:nsid w:val="79200D29"/>
     <w:multiLevelType w:val="multilevel"/>
     <w:tmpl w:val="04100021"/>
@@ -9711,7 +12399,7 @@
       </w:rPr>
     </w:lvl>
   </w:abstractNum>
-  <w:abstractNum w:abstractNumId="28" w15:restartNumberingAfterBreak="0">
+  <w:abstractNum w:abstractNumId="33" w15:restartNumberingAfterBreak="0">
     <w:nsid w:val="7A5D1152"/>
     <w:multiLevelType w:val="multilevel"/>
     <w:tmpl w:val="04100021"/>
@@ -9825,91 +12513,106 @@
     </w:lvl>
   </w:abstractNum>
   <w:num w:numId="1">
+    <w:abstractNumId w:val="17"/>
+  </w:num>
+  <w:num w:numId="2">
+    <w:abstractNumId w:val="1"/>
+  </w:num>
+  <w:num w:numId="3">
+    <w:abstractNumId w:val="3"/>
+  </w:num>
+  <w:num w:numId="4">
+    <w:abstractNumId w:val="19"/>
+  </w:num>
+  <w:num w:numId="5">
+    <w:abstractNumId w:val="23"/>
+  </w:num>
+  <w:num w:numId="6">
     <w:abstractNumId w:val="14"/>
   </w:num>
-  <w:num w:numId="2">
+  <w:num w:numId="7">
+    <w:abstractNumId w:val="8"/>
+  </w:num>
+  <w:num w:numId="8">
+    <w:abstractNumId w:val="12"/>
+  </w:num>
+  <w:num w:numId="9">
+    <w:abstractNumId w:val="13"/>
+  </w:num>
+  <w:num w:numId="10">
+    <w:abstractNumId w:val="18"/>
+  </w:num>
+  <w:num w:numId="11">
+    <w:abstractNumId w:val="7"/>
+  </w:num>
+  <w:num w:numId="12">
+    <w:abstractNumId w:val="33"/>
+  </w:num>
+  <w:num w:numId="13">
+    <w:abstractNumId w:val="9"/>
+  </w:num>
+  <w:num w:numId="14">
+    <w:abstractNumId w:val="32"/>
+  </w:num>
+  <w:num w:numId="15">
+    <w:abstractNumId w:val="29"/>
+  </w:num>
+  <w:num w:numId="16">
+    <w:abstractNumId w:val="11"/>
+  </w:num>
+  <w:num w:numId="17">
+    <w:abstractNumId w:val="24"/>
+  </w:num>
+  <w:num w:numId="18">
+    <w:abstractNumId w:val="26"/>
+  </w:num>
+  <w:num w:numId="19">
+    <w:abstractNumId w:val="31"/>
+  </w:num>
+  <w:num w:numId="20">
+    <w:abstractNumId w:val="2"/>
+  </w:num>
+  <w:num w:numId="21">
+    <w:abstractNumId w:val="20"/>
+  </w:num>
+  <w:num w:numId="22">
+    <w:abstractNumId w:val="21"/>
+  </w:num>
+  <w:num w:numId="23">
+    <w:abstractNumId w:val="15"/>
+  </w:num>
+  <w:num w:numId="24">
+    <w:abstractNumId w:val="30"/>
+  </w:num>
+  <w:num w:numId="25">
+    <w:abstractNumId w:val="22"/>
+  </w:num>
+  <w:num w:numId="26">
+    <w:abstractNumId w:val="27"/>
+  </w:num>
+  <w:num w:numId="27">
+    <w:abstractNumId w:val="10"/>
+  </w:num>
+  <w:num w:numId="28">
+    <w:abstractNumId w:val="4"/>
+  </w:num>
+  <w:num w:numId="29">
+    <w:abstractNumId w:val="5"/>
+  </w:num>
+  <w:num w:numId="30">
+    <w:abstractNumId w:val="16"/>
+  </w:num>
+  <w:num w:numId="31">
+    <w:abstractNumId w:val="28"/>
+  </w:num>
+  <w:num w:numId="32">
+    <w:abstractNumId w:val="6"/>
+  </w:num>
+  <w:num w:numId="33">
     <w:abstractNumId w:val="0"/>
   </w:num>
-  <w:num w:numId="3">
-    <w:abstractNumId w:val="2"/>
-  </w:num>
-  <w:num w:numId="4">
-    <w:abstractNumId w:val="16"/>
-  </w:num>
-  <w:num w:numId="5">
-    <w:abstractNumId w:val="20"/>
-  </w:num>
-  <w:num w:numId="6">
-    <w:abstractNumId w:val="12"/>
-  </w:num>
-  <w:num w:numId="7">
-    <w:abstractNumId w:val="6"/>
-  </w:num>
-  <w:num w:numId="8">
-    <w:abstractNumId w:val="10"/>
-  </w:num>
-  <w:num w:numId="9">
-    <w:abstractNumId w:val="11"/>
-  </w:num>
-  <w:num w:numId="10">
-    <w:abstractNumId w:val="15"/>
-  </w:num>
-  <w:num w:numId="11">
-    <w:abstractNumId w:val="5"/>
-  </w:num>
-  <w:num w:numId="12">
-    <w:abstractNumId w:val="28"/>
-  </w:num>
-  <w:num w:numId="13">
-    <w:abstractNumId w:val="7"/>
-  </w:num>
-  <w:num w:numId="14">
-    <w:abstractNumId w:val="27"/>
-  </w:num>
-  <w:num w:numId="15">
-    <w:abstractNumId w:val="24"/>
-  </w:num>
-  <w:num w:numId="16">
-    <w:abstractNumId w:val="9"/>
-  </w:num>
-  <w:num w:numId="17">
-    <w:abstractNumId w:val="21"/>
-  </w:num>
-  <w:num w:numId="18">
-    <w:abstractNumId w:val="22"/>
-  </w:num>
-  <w:num w:numId="19">
-    <w:abstractNumId w:val="26"/>
-  </w:num>
-  <w:num w:numId="20">
-    <w:abstractNumId w:val="1"/>
-  </w:num>
-  <w:num w:numId="21">
-    <w:abstractNumId w:val="17"/>
-  </w:num>
-  <w:num w:numId="22">
-    <w:abstractNumId w:val="18"/>
-  </w:num>
-  <w:num w:numId="23">
-    <w:abstractNumId w:val="13"/>
-  </w:num>
-  <w:num w:numId="24">
+  <w:num w:numId="34">
     <w:abstractNumId w:val="25"/>
-  </w:num>
-  <w:num w:numId="25">
-    <w:abstractNumId w:val="19"/>
-  </w:num>
-  <w:num w:numId="26">
-    <w:abstractNumId w:val="23"/>
-  </w:num>
-  <w:num w:numId="27">
-    <w:abstractNumId w:val="8"/>
-  </w:num>
-  <w:num w:numId="28">
-    <w:abstractNumId w:val="3"/>
-  </w:num>
-  <w:num w:numId="29">
-    <w:abstractNumId w:val="4"/>
   </w:num>
 </w:numbering>
 </file>
@@ -10699,7 +13402,7 @@
 </file>
 
 <file path=customXml/itemProps1.xml><?xml version="1.0" encoding="utf-8"?>
-<ds:datastoreItem xmlns:ds="http://schemas.openxmlformats.org/officeDocument/2006/customXml" ds:itemID="{8B790118-1B03-4FEE-BAB5-72969DEF3E49}">
+<ds:datastoreItem xmlns:ds="http://schemas.openxmlformats.org/officeDocument/2006/customXml" ds:itemID="{2257797C-B57C-41A3-B7AE-8947A83D13E2}">
   <ds:schemaRefs>
     <ds:schemaRef ds:uri="http://schemas.openxmlformats.org/officeDocument/2006/bibliography"/>
   </ds:schemaRefs>

</xml_diff>

<commit_message>
Adding scenarios to RASD
</commit_message>
<xml_diff>
--- a/RASD.docx
+++ b/RASD.docx
@@ -3137,8 +3137,6 @@
         </w:rPr>
         <w:t>Modify its personal data</w:t>
       </w:r>
-      <w:bookmarkStart w:id="0" w:name="_GoBack"/>
-      <w:bookmarkEnd w:id="0"/>
     </w:p>
     <w:p>
       <w:pPr>
@@ -7956,6 +7954,7 @@
     </w:p>
     <w:p>
       <w:pPr>
+        <w:spacing w:line="360" w:lineRule="auto"/>
         <w:ind w:firstLine="708"/>
       </w:pPr>
       <w:r>
@@ -7973,6 +7972,9 @@
       </w:r>
     </w:p>
     <w:p>
+      <w:pPr>
+        <w:spacing w:line="360" w:lineRule="auto"/>
+      </w:pPr>
       <w:r>
         <w:rPr>
           <w:lang w:val="en-US"/>
@@ -7988,8 +7990,15 @@
         <w:t>system as a User and thus gaining in fact Taxi Driver privileges.</w:t>
       </w:r>
     </w:p>
-    <w:p/>
-    <w:p>
+    <w:p>
+      <w:pPr>
+        <w:spacing w:line="360" w:lineRule="auto"/>
+      </w:pPr>
+    </w:p>
+    <w:p>
+      <w:pPr>
+        <w:spacing w:line="360" w:lineRule="auto"/>
+      </w:pPr>
       <w:r>
         <w:rPr>
           <w:lang w:val="en-US"/>
@@ -8011,6 +8020,9 @@
       </w:r>
     </w:p>
     <w:p>
+      <w:pPr>
+        <w:spacing w:line="360" w:lineRule="auto"/>
+      </w:pPr>
       <w:r>
         <w:rPr>
           <w:lang w:val="en-US"/>
@@ -8019,8 +8031,15 @@
         <w:t>Taxi Driver</w:t>
       </w:r>
     </w:p>
-    <w:p/>
-    <w:p>
+    <w:p>
+      <w:pPr>
+        <w:spacing w:line="360" w:lineRule="auto"/>
+      </w:pPr>
+    </w:p>
+    <w:p>
+      <w:pPr>
+        <w:spacing w:line="360" w:lineRule="auto"/>
+      </w:pPr>
       <w:r>
         <w:rPr>
           <w:lang w:val="en-US"/>
@@ -8042,6 +8061,9 @@
       </w:r>
     </w:p>
     <w:p>
+      <w:pPr>
+        <w:spacing w:line="360" w:lineRule="auto"/>
+      </w:pPr>
       <w:r>
         <w:rPr>
           <w:lang w:val="en-US"/>
@@ -8050,8 +8072,15 @@
         <w:t>The Taxi Driver must be already registered to the system.</w:t>
       </w:r>
     </w:p>
-    <w:p/>
-    <w:p>
+    <w:p>
+      <w:pPr>
+        <w:spacing w:line="360" w:lineRule="auto"/>
+      </w:pPr>
+    </w:p>
+    <w:p>
+      <w:pPr>
+        <w:spacing w:line="360" w:lineRule="auto"/>
+      </w:pPr>
       <w:r>
         <w:rPr>
           <w:lang w:val="en-US"/>
@@ -8073,6 +8102,9 @@
       </w:r>
     </w:p>
     <w:p>
+      <w:pPr>
+        <w:spacing w:line="360" w:lineRule="auto"/>
+      </w:pPr>
       <w:r>
         <w:rPr>
           <w:lang w:val="en-US"/>
@@ -8081,8 +8113,15 @@
         <w:t xml:space="preserve">The Taxi Driver is recognized and authorized to operate as a Taxi Driver. </w:t>
       </w:r>
     </w:p>
-    <w:p/>
-    <w:p>
+    <w:p>
+      <w:pPr>
+        <w:spacing w:line="360" w:lineRule="auto"/>
+      </w:pPr>
+    </w:p>
+    <w:p>
+      <w:pPr>
+        <w:spacing w:line="360" w:lineRule="auto"/>
+      </w:pPr>
       <w:r>
         <w:rPr>
           <w:lang w:val="en-US"/>
@@ -8111,7 +8150,7 @@
           <w:numId w:val="36"/>
         </w:numPr>
         <w:suppressAutoHyphens/>
-        <w:spacing w:after="0" w:line="240" w:lineRule="auto"/>
+        <w:spacing w:after="0" w:line="360" w:lineRule="auto"/>
       </w:pPr>
       <w:r>
         <w:rPr>
@@ -8128,7 +8167,7 @@
           <w:numId w:val="36"/>
         </w:numPr>
         <w:suppressAutoHyphens/>
-        <w:spacing w:after="0" w:line="240" w:lineRule="auto"/>
+        <w:spacing w:after="0" w:line="360" w:lineRule="auto"/>
       </w:pPr>
       <w:r>
         <w:rPr>
@@ -8137,12 +8176,20 @@
         <w:t>The application verifies the inserted credentials, and if they are correct, recognizes the Taxi Driver and shows additional features.</w:t>
       </w:r>
     </w:p>
-    <w:p/>
-    <w:p>
-      <w:r>
-        <w:rPr>
-          <w:lang w:val="en-US"/>
-        </w:rPr>
+    <w:p>
+      <w:pPr>
+        <w:spacing w:line="360" w:lineRule="auto"/>
+      </w:pPr>
+    </w:p>
+    <w:p>
+      <w:pPr>
+        <w:spacing w:line="360" w:lineRule="auto"/>
+      </w:pPr>
+      <w:r>
+        <w:rPr>
+          <w:lang w:val="en-US"/>
+        </w:rPr>
+        <w:lastRenderedPageBreak/>
         <w:tab/>
       </w:r>
       <w:r>
@@ -8160,6 +8207,9 @@
       </w:r>
     </w:p>
     <w:p>
+      <w:pPr>
+        <w:spacing w:line="360" w:lineRule="auto"/>
+      </w:pPr>
       <w:r>
         <w:rPr>
           <w:sz w:val="24"/>
@@ -8190,6 +8240,7 @@
     </w:p>
     <w:p>
       <w:pPr>
+        <w:spacing w:line="360" w:lineRule="auto"/>
         <w:ind w:firstLine="708"/>
         <w:rPr>
           <w:b/>
@@ -8200,6 +8251,7 @@
     </w:p>
     <w:p>
       <w:pPr>
+        <w:spacing w:line="360" w:lineRule="auto"/>
         <w:ind w:firstLine="708"/>
         <w:rPr>
           <w:b/>
@@ -8212,12 +8264,12 @@
           <w:sz w:val="28"/>
           <w:szCs w:val="24"/>
         </w:rPr>
-        <w:lastRenderedPageBreak/>
         <w:t>Use Case: Logout</w:t>
       </w:r>
     </w:p>
     <w:p>
       <w:pPr>
+        <w:spacing w:line="360" w:lineRule="auto"/>
         <w:ind w:firstLine="708"/>
         <w:rPr>
           <w:b/>
@@ -8226,6 +8278,7 @@
     </w:p>
     <w:p>
       <w:pPr>
+        <w:spacing w:line="360" w:lineRule="auto"/>
         <w:ind w:firstLine="708"/>
       </w:pPr>
       <w:r>
@@ -8247,6 +8300,9 @@
       </w:r>
     </w:p>
     <w:p>
+      <w:pPr>
+        <w:spacing w:line="360" w:lineRule="auto"/>
+      </w:pPr>
       <w:r>
         <w:rPr>
           <w:sz w:val="24"/>
@@ -8266,8 +8322,15 @@
         <w:t>him/her back to Guest level.</w:t>
       </w:r>
     </w:p>
-    <w:p/>
-    <w:p>
+    <w:p>
+      <w:pPr>
+        <w:spacing w:line="360" w:lineRule="auto"/>
+      </w:pPr>
+    </w:p>
+    <w:p>
+      <w:pPr>
+        <w:spacing w:line="360" w:lineRule="auto"/>
+      </w:pPr>
       <w:r>
         <w:rPr>
           <w:sz w:val="24"/>
@@ -8295,6 +8358,9 @@
       </w:r>
     </w:p>
     <w:p>
+      <w:pPr>
+        <w:spacing w:line="360" w:lineRule="auto"/>
+      </w:pPr>
       <w:r>
         <w:rPr>
           <w:sz w:val="24"/>
@@ -8305,8 +8371,15 @@
         <w:t>Taxi Driver</w:t>
       </w:r>
     </w:p>
-    <w:p/>
-    <w:p>
+    <w:p>
+      <w:pPr>
+        <w:spacing w:line="360" w:lineRule="auto"/>
+      </w:pPr>
+    </w:p>
+    <w:p>
+      <w:pPr>
+        <w:spacing w:line="360" w:lineRule="auto"/>
+      </w:pPr>
       <w:r>
         <w:rPr>
           <w:sz w:val="24"/>
@@ -8334,6 +8407,9 @@
       </w:r>
     </w:p>
     <w:p>
+      <w:pPr>
+        <w:spacing w:line="360" w:lineRule="auto"/>
+      </w:pPr>
       <w:r>
         <w:rPr>
           <w:sz w:val="24"/>
@@ -8344,8 +8420,15 @@
         <w:t>The Taxi Driver must be logged in.</w:t>
       </w:r>
     </w:p>
-    <w:p/>
-    <w:p>
+    <w:p>
+      <w:pPr>
+        <w:spacing w:line="360" w:lineRule="auto"/>
+      </w:pPr>
+    </w:p>
+    <w:p>
+      <w:pPr>
+        <w:spacing w:line="360" w:lineRule="auto"/>
+      </w:pPr>
       <w:r>
         <w:rPr>
           <w:sz w:val="24"/>
@@ -8373,6 +8456,9 @@
       </w:r>
     </w:p>
     <w:p>
+      <w:pPr>
+        <w:spacing w:line="360" w:lineRule="auto"/>
+      </w:pPr>
       <w:r>
         <w:rPr>
           <w:sz w:val="24"/>
@@ -8383,8 +8469,15 @@
         <w:t>The Taxi Driver closes the current session, loses his/her privileges and becomes a Guest.</w:t>
       </w:r>
     </w:p>
-    <w:p/>
-    <w:p>
+    <w:p>
+      <w:pPr>
+        <w:spacing w:line="360" w:lineRule="auto"/>
+      </w:pPr>
+    </w:p>
+    <w:p>
+      <w:pPr>
+        <w:spacing w:line="360" w:lineRule="auto"/>
+      </w:pPr>
       <w:r>
         <w:rPr>
           <w:sz w:val="24"/>
@@ -8419,7 +8512,7 @@
           <w:numId w:val="30"/>
         </w:numPr>
         <w:suppressAutoHyphens/>
-        <w:spacing w:after="0" w:line="240" w:lineRule="auto"/>
+        <w:spacing w:after="0" w:line="360" w:lineRule="auto"/>
       </w:pPr>
       <w:r>
         <w:rPr>
@@ -8438,7 +8531,7 @@
           <w:numId w:val="30"/>
         </w:numPr>
         <w:suppressAutoHyphens/>
-        <w:spacing w:after="0" w:line="240" w:lineRule="auto"/>
+        <w:spacing w:after="0" w:line="360" w:lineRule="auto"/>
       </w:pPr>
       <w:r>
         <w:rPr>
@@ -8449,8 +8542,15 @@
         <w:t>The system close the session, and brings the Taxi Driver back to home page, as a Guest.</w:t>
       </w:r>
     </w:p>
-    <w:p/>
-    <w:p>
+    <w:p>
+      <w:pPr>
+        <w:spacing w:line="360" w:lineRule="auto"/>
+      </w:pPr>
+    </w:p>
+    <w:p>
+      <w:pPr>
+        <w:spacing w:line="360" w:lineRule="auto"/>
+      </w:pPr>
       <w:r>
         <w:rPr>
           <w:sz w:val="24"/>
@@ -8478,19 +8578,28 @@
       </w:r>
     </w:p>
     <w:p>
-      <w:r>
-        <w:rPr>
-          <w:sz w:val="24"/>
-          <w:szCs w:val="24"/>
-          <w:lang w:val="en-US"/>
-        </w:rPr>
+      <w:pPr>
+        <w:spacing w:line="360" w:lineRule="auto"/>
+      </w:pPr>
+      <w:r>
+        <w:rPr>
+          <w:sz w:val="24"/>
+          <w:szCs w:val="24"/>
+          <w:lang w:val="en-US"/>
+        </w:rPr>
+        <w:lastRenderedPageBreak/>
         <w:tab/>
         <w:t>There are no possible exceptions.</w:t>
       </w:r>
     </w:p>
-    <w:p/>
-    <w:p>
-      <w:pPr>
+    <w:p>
+      <w:pPr>
+        <w:spacing w:line="360" w:lineRule="auto"/>
+      </w:pPr>
+    </w:p>
+    <w:p>
+      <w:pPr>
+        <w:spacing w:line="360" w:lineRule="auto"/>
         <w:ind w:firstLine="708"/>
         <w:jc w:val="both"/>
         <w:rPr>
@@ -8507,8 +8616,15 @@
         <w:t>Use Case: Give/Remove Availability</w:t>
       </w:r>
     </w:p>
-    <w:p/>
-    <w:p>
+    <w:p>
+      <w:pPr>
+        <w:spacing w:line="360" w:lineRule="auto"/>
+      </w:pPr>
+    </w:p>
+    <w:p>
+      <w:pPr>
+        <w:spacing w:line="360" w:lineRule="auto"/>
+      </w:pPr>
       <w:r>
         <w:rPr>
           <w:sz w:val="24"/>
@@ -8536,6 +8652,9 @@
       </w:r>
     </w:p>
     <w:p>
+      <w:pPr>
+        <w:spacing w:line="360" w:lineRule="auto"/>
+      </w:pPr>
       <w:r>
         <w:rPr>
           <w:sz w:val="24"/>
@@ -8546,8 +8665,15 @@
         <w:t>The Taxi Driver let the system knows if he/she is available or not to accept requests.</w:t>
       </w:r>
     </w:p>
-    <w:p/>
-    <w:p>
+    <w:p>
+      <w:pPr>
+        <w:spacing w:line="360" w:lineRule="auto"/>
+      </w:pPr>
+    </w:p>
+    <w:p>
+      <w:pPr>
+        <w:spacing w:line="360" w:lineRule="auto"/>
+      </w:pPr>
       <w:r>
         <w:rPr>
           <w:sz w:val="24"/>
@@ -8575,6 +8701,9 @@
       </w:r>
     </w:p>
     <w:p>
+      <w:pPr>
+        <w:spacing w:line="360" w:lineRule="auto"/>
+      </w:pPr>
       <w:r>
         <w:rPr>
           <w:sz w:val="24"/>
@@ -8585,8 +8714,15 @@
         <w:t>Taxi Driver</w:t>
       </w:r>
     </w:p>
-    <w:p/>
-    <w:p>
+    <w:p>
+      <w:pPr>
+        <w:spacing w:line="360" w:lineRule="auto"/>
+      </w:pPr>
+    </w:p>
+    <w:p>
+      <w:pPr>
+        <w:spacing w:line="360" w:lineRule="auto"/>
+      </w:pPr>
       <w:r>
         <w:rPr>
           <w:sz w:val="24"/>
@@ -8614,543 +8750,631 @@
       </w:r>
     </w:p>
     <w:p>
-      <w:r>
-        <w:rPr>
-          <w:sz w:val="24"/>
-          <w:szCs w:val="24"/>
+      <w:pPr>
+        <w:spacing w:line="360" w:lineRule="auto"/>
+      </w:pPr>
+      <w:r>
+        <w:rPr>
+          <w:sz w:val="24"/>
+          <w:szCs w:val="24"/>
+          <w:lang w:val="en-US"/>
+        </w:rPr>
+        <w:tab/>
+        <w:t>The Taxi Driver has to be logged in.</w:t>
+      </w:r>
+    </w:p>
+    <w:p>
+      <w:pPr>
+        <w:spacing w:line="360" w:lineRule="auto"/>
+      </w:pPr>
+    </w:p>
+    <w:p>
+      <w:pPr>
+        <w:spacing w:line="360" w:lineRule="auto"/>
+      </w:pPr>
+      <w:r>
+        <w:rPr>
+          <w:sz w:val="24"/>
+          <w:szCs w:val="24"/>
+          <w:lang w:val="en-US"/>
+        </w:rPr>
+        <w:tab/>
+      </w:r>
+      <w:r>
+        <w:rPr>
+          <w:b/>
+          <w:sz w:val="24"/>
+          <w:szCs w:val="24"/>
+          <w:lang w:val="en-US"/>
+        </w:rPr>
+        <w:t>Output Conditions</w:t>
+      </w:r>
+      <w:r>
+        <w:rPr>
+          <w:sz w:val="24"/>
+          <w:szCs w:val="24"/>
+          <w:lang w:val="en-US"/>
+        </w:rPr>
+        <w:t>:</w:t>
+      </w:r>
+    </w:p>
+    <w:p>
+      <w:pPr>
+        <w:spacing w:line="360" w:lineRule="auto"/>
+        <w:rPr>
+          <w:lang w:val="en-US"/>
+        </w:rPr>
+      </w:pPr>
+      <w:r>
+        <w:rPr>
+          <w:lang w:val="en-US"/>
+        </w:rPr>
+        <w:tab/>
+        <w:t>The Taxi Driver is inserted in a queue, or he/she is removed from it.</w:t>
+      </w:r>
+    </w:p>
+    <w:p>
+      <w:pPr>
+        <w:spacing w:line="360" w:lineRule="auto"/>
+      </w:pPr>
+    </w:p>
+    <w:p>
+      <w:pPr>
+        <w:spacing w:line="360" w:lineRule="auto"/>
+      </w:pPr>
+      <w:r>
+        <w:rPr>
+          <w:lang w:val="en-US"/>
+        </w:rPr>
+        <w:tab/>
+      </w:r>
+      <w:r>
+        <w:rPr>
+          <w:b/>
+          <w:lang w:val="en-US"/>
+        </w:rPr>
+        <w:t>Event Flow</w:t>
+      </w:r>
+      <w:r>
+        <w:rPr>
+          <w:lang w:val="en-US"/>
+        </w:rPr>
+        <w:t>:</w:t>
+      </w:r>
+    </w:p>
+    <w:p>
+      <w:pPr>
+        <w:widowControl w:val="0"/>
+        <w:numPr>
+          <w:ilvl w:val="0"/>
+          <w:numId w:val="31"/>
+        </w:numPr>
+        <w:suppressAutoHyphens/>
+        <w:spacing w:after="0" w:line="360" w:lineRule="auto"/>
+      </w:pPr>
+      <w:r>
+        <w:rPr>
+          <w:lang w:val="en-US"/>
+        </w:rPr>
+        <w:t xml:space="preserve">When ready to accept requests, </w:t>
+      </w:r>
+      <w:r>
+        <w:rPr>
+          <w:sz w:val="24"/>
+          <w:szCs w:val="24"/>
+          <w:lang w:val="en-US"/>
+        </w:rPr>
+        <w:t xml:space="preserve">a Taxi Driver gives the availability, and he/she will be inserted by the system in the zone queue based on his position tracked by GPS. </w:t>
+      </w:r>
+    </w:p>
+    <w:p>
+      <w:pPr>
+        <w:widowControl w:val="0"/>
+        <w:numPr>
+          <w:ilvl w:val="0"/>
+          <w:numId w:val="31"/>
+        </w:numPr>
+        <w:suppressAutoHyphens/>
+        <w:spacing w:after="0" w:line="360" w:lineRule="auto"/>
+      </w:pPr>
+      <w:r>
+        <w:rPr>
+          <w:sz w:val="24"/>
+          <w:szCs w:val="24"/>
+          <w:lang w:val="en-US"/>
+        </w:rPr>
+        <w:t>When he/she removes the availability, he/she will be removed from the queue where he/she was lastly placed.</w:t>
+      </w:r>
+    </w:p>
+    <w:p>
+      <w:pPr>
+        <w:spacing w:line="360" w:lineRule="auto"/>
+      </w:pPr>
+    </w:p>
+    <w:p>
+      <w:pPr>
+        <w:spacing w:line="360" w:lineRule="auto"/>
+      </w:pPr>
+      <w:r>
+        <w:rPr>
+          <w:sz w:val="24"/>
+          <w:szCs w:val="24"/>
+          <w:lang w:val="en-US"/>
+        </w:rPr>
+        <w:tab/>
+      </w:r>
+      <w:r>
+        <w:rPr>
+          <w:b/>
+          <w:sz w:val="24"/>
+          <w:szCs w:val="24"/>
+          <w:lang w:val="en-US"/>
+        </w:rPr>
+        <w:t>Exceptions</w:t>
+      </w:r>
+      <w:r>
+        <w:rPr>
+          <w:sz w:val="24"/>
+          <w:szCs w:val="24"/>
+          <w:lang w:val="en-US"/>
+        </w:rPr>
+        <w:t>:</w:t>
+      </w:r>
+    </w:p>
+    <w:p>
+      <w:pPr>
+        <w:spacing w:line="360" w:lineRule="auto"/>
+      </w:pPr>
+      <w:r>
+        <w:rPr>
+          <w:sz w:val="24"/>
+          <w:szCs w:val="24"/>
+          <w:lang w:val="en-US"/>
+        </w:rPr>
+        <w:tab/>
+        <w:t>There are no possible exceptions.</w:t>
+      </w:r>
+    </w:p>
+    <w:p>
+      <w:pPr>
+        <w:spacing w:line="360" w:lineRule="auto"/>
+      </w:pPr>
+    </w:p>
+    <w:p>
+      <w:pPr>
+        <w:spacing w:line="360" w:lineRule="auto"/>
+        <w:ind w:firstLine="708"/>
+        <w:jc w:val="both"/>
+        <w:rPr>
+          <w:b/>
+          <w:sz w:val="24"/>
+        </w:rPr>
+      </w:pPr>
+      <w:r>
+        <w:rPr>
+          <w:b/>
+          <w:sz w:val="28"/>
+          <w:szCs w:val="24"/>
+          <w:lang w:val="en-US"/>
+        </w:rPr>
+        <w:lastRenderedPageBreak/>
+        <w:t>Use Case: Accept/Deny a Request</w:t>
+      </w:r>
+    </w:p>
+    <w:p>
+      <w:pPr>
+        <w:spacing w:line="360" w:lineRule="auto"/>
+      </w:pPr>
+    </w:p>
+    <w:p>
+      <w:pPr>
+        <w:spacing w:line="360" w:lineRule="auto"/>
+      </w:pPr>
+      <w:r>
+        <w:rPr>
+          <w:sz w:val="24"/>
+          <w:szCs w:val="24"/>
+          <w:lang w:val="en-US"/>
+        </w:rPr>
+        <w:tab/>
+      </w:r>
+      <w:r>
+        <w:rPr>
+          <w:b/>
+          <w:sz w:val="24"/>
+          <w:szCs w:val="24"/>
+          <w:lang w:val="en-US"/>
+        </w:rPr>
+        <w:t>Description</w:t>
+      </w:r>
+      <w:r>
+        <w:rPr>
+          <w:sz w:val="24"/>
+          <w:szCs w:val="24"/>
+          <w:lang w:val="en-US"/>
+        </w:rPr>
+        <w:t>:</w:t>
+      </w:r>
+    </w:p>
+    <w:p>
+      <w:pPr>
+        <w:spacing w:line="360" w:lineRule="auto"/>
+        <w:ind w:firstLine="708"/>
+      </w:pPr>
+      <w:r>
+        <w:rPr>
+          <w:sz w:val="24"/>
+          <w:szCs w:val="24"/>
+          <w:lang w:val="en-US"/>
+        </w:rPr>
+        <w:t>The Taxi Driver has the possibility to accept or decline a request from a customer.</w:t>
+      </w:r>
+    </w:p>
+    <w:p>
+      <w:pPr>
+        <w:spacing w:line="360" w:lineRule="auto"/>
+      </w:pPr>
+    </w:p>
+    <w:p>
+      <w:pPr>
+        <w:spacing w:line="360" w:lineRule="auto"/>
+      </w:pPr>
+      <w:r>
+        <w:rPr>
+          <w:sz w:val="24"/>
+          <w:szCs w:val="24"/>
+          <w:lang w:val="en-US"/>
+        </w:rPr>
+        <w:tab/>
+      </w:r>
+      <w:r>
+        <w:rPr>
+          <w:b/>
+          <w:sz w:val="24"/>
+          <w:szCs w:val="24"/>
+          <w:lang w:val="en-US"/>
+        </w:rPr>
+        <w:t>Actors</w:t>
+      </w:r>
+      <w:r>
+        <w:rPr>
+          <w:sz w:val="24"/>
+          <w:szCs w:val="24"/>
+          <w:lang w:val="en-US"/>
+        </w:rPr>
+        <w:t>:</w:t>
+      </w:r>
+    </w:p>
+    <w:p>
+      <w:pPr>
+        <w:spacing w:line="360" w:lineRule="auto"/>
+      </w:pPr>
+      <w:r>
+        <w:rPr>
+          <w:sz w:val="24"/>
+          <w:szCs w:val="24"/>
+          <w:lang w:val="en-US"/>
+        </w:rPr>
+        <w:tab/>
+        <w:t>Taxi Driver</w:t>
+      </w:r>
+    </w:p>
+    <w:p>
+      <w:pPr>
+        <w:spacing w:line="360" w:lineRule="auto"/>
+      </w:pPr>
+    </w:p>
+    <w:p>
+      <w:pPr>
+        <w:spacing w:line="360" w:lineRule="auto"/>
+      </w:pPr>
+      <w:r>
+        <w:rPr>
+          <w:sz w:val="24"/>
+          <w:szCs w:val="24"/>
+          <w:lang w:val="en-US"/>
+        </w:rPr>
+        <w:tab/>
+      </w:r>
+      <w:r>
+        <w:rPr>
+          <w:b/>
+          <w:sz w:val="24"/>
+          <w:szCs w:val="24"/>
+          <w:lang w:val="en-US"/>
+        </w:rPr>
+        <w:t>Input Conditions</w:t>
+      </w:r>
+      <w:r>
+        <w:rPr>
+          <w:sz w:val="24"/>
+          <w:szCs w:val="24"/>
+          <w:lang w:val="en-US"/>
+        </w:rPr>
+        <w:t>:</w:t>
+      </w:r>
+    </w:p>
+    <w:p>
+      <w:pPr>
+        <w:spacing w:line="360" w:lineRule="auto"/>
+      </w:pPr>
+      <w:r>
+        <w:rPr>
+          <w:sz w:val="24"/>
+          <w:szCs w:val="24"/>
+          <w:lang w:val="en-US"/>
+        </w:rPr>
+        <w:tab/>
+        <w:t xml:space="preserve">The Taxi Driver has to be logged in and be available. </w:t>
+      </w:r>
+    </w:p>
+    <w:p>
+      <w:pPr>
+        <w:spacing w:line="360" w:lineRule="auto"/>
+      </w:pPr>
+      <w:r>
+        <w:rPr>
+          <w:sz w:val="24"/>
+          <w:szCs w:val="24"/>
+          <w:lang w:val="en-US"/>
+        </w:rPr>
+        <w:tab/>
+      </w:r>
+    </w:p>
+    <w:p>
+      <w:pPr>
+        <w:spacing w:line="360" w:lineRule="auto"/>
+      </w:pPr>
+      <w:r>
+        <w:rPr>
+          <w:sz w:val="24"/>
+          <w:szCs w:val="24"/>
+          <w:lang w:val="en-US"/>
+        </w:rPr>
+        <w:tab/>
+      </w:r>
+      <w:r>
+        <w:rPr>
+          <w:b/>
+          <w:sz w:val="24"/>
+          <w:szCs w:val="24"/>
+          <w:lang w:val="en-US"/>
+        </w:rPr>
+        <w:t>Output Conditions</w:t>
+      </w:r>
+      <w:r>
+        <w:rPr>
+          <w:sz w:val="24"/>
+          <w:szCs w:val="24"/>
+          <w:lang w:val="en-US"/>
+        </w:rPr>
+        <w:t>:</w:t>
+      </w:r>
+    </w:p>
+    <w:p>
+      <w:pPr>
+        <w:spacing w:line="360" w:lineRule="auto"/>
+      </w:pPr>
+      <w:r>
+        <w:rPr>
+          <w:sz w:val="24"/>
+          <w:szCs w:val="24"/>
+          <w:lang w:val="en-US"/>
+        </w:rPr>
+        <w:tab/>
+        <w:t xml:space="preserve">If the Taxi Driver accepts the request, he/she will go to the place of the meeting with the </w:t>
+      </w:r>
+      <w:r>
+        <w:rPr>
+          <w:sz w:val="24"/>
+          <w:szCs w:val="24"/>
+          <w:lang w:val="en-US"/>
+        </w:rPr>
+        <w:tab/>
+        <w:t>customer; otherwise he/she will wait for another request.</w:t>
+      </w:r>
+    </w:p>
+    <w:p>
+      <w:pPr>
+        <w:spacing w:line="360" w:lineRule="auto"/>
+      </w:pPr>
+    </w:p>
+    <w:p>
+      <w:pPr>
+        <w:spacing w:line="360" w:lineRule="auto"/>
+      </w:pPr>
+      <w:r>
+        <w:rPr>
+          <w:sz w:val="24"/>
+          <w:szCs w:val="24"/>
+          <w:lang w:val="en-US"/>
+        </w:rPr>
+        <w:tab/>
+      </w:r>
+      <w:r>
+        <w:rPr>
+          <w:b/>
+          <w:sz w:val="24"/>
+          <w:szCs w:val="24"/>
+          <w:lang w:val="en-US"/>
+        </w:rPr>
+        <w:t>Event Flow</w:t>
+      </w:r>
+      <w:r>
+        <w:rPr>
+          <w:sz w:val="24"/>
+          <w:szCs w:val="24"/>
+          <w:lang w:val="en-US"/>
+        </w:rPr>
+        <w:t>:</w:t>
+      </w:r>
+    </w:p>
+    <w:p>
+      <w:pPr>
+        <w:widowControl w:val="0"/>
+        <w:numPr>
+          <w:ilvl w:val="0"/>
+          <w:numId w:val="32"/>
+        </w:numPr>
+        <w:suppressAutoHyphens/>
+        <w:spacing w:after="0" w:line="360" w:lineRule="auto"/>
+      </w:pPr>
+      <w:r>
+        <w:rPr>
+          <w:sz w:val="24"/>
+          <w:szCs w:val="24"/>
+          <w:lang w:val="en-US"/>
+        </w:rPr>
+        <w:t>When the Taxi Driver is the first of his zone queue, he/she will receive the next available request;</w:t>
+      </w:r>
+    </w:p>
+    <w:p>
+      <w:pPr>
+        <w:widowControl w:val="0"/>
+        <w:numPr>
+          <w:ilvl w:val="0"/>
+          <w:numId w:val="32"/>
+        </w:numPr>
+        <w:suppressAutoHyphens/>
+        <w:spacing w:after="0" w:line="360" w:lineRule="auto"/>
+      </w:pPr>
+      <w:r>
+        <w:rPr>
+          <w:sz w:val="24"/>
+          <w:szCs w:val="24"/>
+          <w:lang w:val="en-US"/>
+        </w:rPr>
+        <w:t>Taxi Driver can decide to accept or reject the request;</w:t>
+      </w:r>
+    </w:p>
+    <w:p>
+      <w:pPr>
+        <w:widowControl w:val="0"/>
+        <w:numPr>
+          <w:ilvl w:val="0"/>
+          <w:numId w:val="32"/>
+        </w:numPr>
+        <w:suppressAutoHyphens/>
+        <w:spacing w:after="0" w:line="360" w:lineRule="auto"/>
+      </w:pPr>
+      <w:r>
+        <w:rPr>
+          <w:sz w:val="24"/>
+          <w:szCs w:val="24"/>
+          <w:lang w:val="en-US"/>
+        </w:rPr>
+        <w:t>If he/she accepts, he/she can go to the place pointed by the system, to take on the customer;</w:t>
+      </w:r>
+    </w:p>
+    <w:p>
+      <w:pPr>
+        <w:widowControl w:val="0"/>
+        <w:numPr>
+          <w:ilvl w:val="0"/>
+          <w:numId w:val="32"/>
+        </w:numPr>
+        <w:suppressAutoHyphens/>
+        <w:spacing w:after="0" w:line="360" w:lineRule="auto"/>
+      </w:pPr>
+      <w:r>
+        <w:rPr>
+          <w:sz w:val="24"/>
+          <w:szCs w:val="24"/>
+          <w:lang w:val="en-US"/>
+        </w:rPr>
+        <w:t>If he/she rejects, he/she will be put at the bottom of the queue.</w:t>
+      </w:r>
+    </w:p>
+    <w:p>
+      <w:pPr>
+        <w:spacing w:line="360" w:lineRule="auto"/>
+      </w:pPr>
+    </w:p>
+    <w:p>
+      <w:pPr>
+        <w:spacing w:line="360" w:lineRule="auto"/>
+        <w:rPr>
+          <w:b/>
+        </w:rPr>
+      </w:pPr>
+      <w:r>
+        <w:rPr>
+          <w:sz w:val="24"/>
+          <w:szCs w:val="24"/>
+          <w:lang w:val="en-US"/>
+        </w:rPr>
+        <w:tab/>
+      </w:r>
+      <w:r>
+        <w:rPr>
+          <w:b/>
+          <w:sz w:val="24"/>
+          <w:szCs w:val="24"/>
+          <w:lang w:val="en-US"/>
+        </w:rPr>
+        <w:t>Exceptions</w:t>
+      </w:r>
+      <w:r>
+        <w:rPr>
+          <w:b/>
+          <w:sz w:val="24"/>
+          <w:szCs w:val="24"/>
+          <w:lang w:val="en-US"/>
+        </w:rPr>
+        <w:t>:</w:t>
+      </w:r>
+    </w:p>
+    <w:p>
+      <w:pPr>
+        <w:spacing w:line="360" w:lineRule="auto"/>
+      </w:pPr>
+      <w:r>
+        <w:rPr>
+          <w:sz w:val="24"/>
+          <w:szCs w:val="24"/>
+          <w:lang w:val="en-US"/>
+        </w:rPr>
+        <w:tab/>
+        <w:t xml:space="preserve">If the Taxi Driver doesn't answer the request, after a minutes time the request will be </w:t>
+      </w:r>
+      <w:r>
+        <w:rPr>
+          <w:sz w:val="24"/>
+          <w:szCs w:val="24"/>
+          <w:lang w:val="en-US"/>
+        </w:rPr>
+        <w:tab/>
+        <w:t xml:space="preserve">considered as rejected by the Taxi </w:t>
+      </w:r>
+      <w:proofErr w:type="gramStart"/>
+      <w:r>
+        <w:rPr>
+          <w:sz w:val="24"/>
+          <w:szCs w:val="24"/>
+          <w:lang w:val="en-US"/>
+        </w:rPr>
+        <w:t>Driver, that</w:t>
+      </w:r>
+      <w:proofErr w:type="gramEnd"/>
+      <w:r>
+        <w:rPr>
+          <w:sz w:val="24"/>
+          <w:szCs w:val="24"/>
+          <w:lang w:val="en-US"/>
+        </w:rPr>
+        <w:t xml:space="preserve"> will be moved to the bottom of the queue.</w:t>
+      </w:r>
+    </w:p>
+    <w:p>
+      <w:pPr>
+        <w:spacing w:line="360" w:lineRule="auto"/>
+      </w:pPr>
+      <w:r>
+        <w:rPr>
           <w:lang w:val="en-US"/>
         </w:rPr>
         <w:lastRenderedPageBreak/>
         <w:tab/>
-        <w:t>The Taxi Driver has to be logged in.</w:t>
-      </w:r>
-    </w:p>
-    <w:p/>
-    <w:p>
-      <w:r>
-        <w:rPr>
-          <w:sz w:val="24"/>
-          <w:szCs w:val="24"/>
-          <w:lang w:val="en-US"/>
-        </w:rPr>
-        <w:tab/>
-      </w:r>
-      <w:r>
-        <w:rPr>
-          <w:b/>
-          <w:sz w:val="24"/>
-          <w:szCs w:val="24"/>
-          <w:lang w:val="en-US"/>
-        </w:rPr>
-        <w:t>Output Conditions</w:t>
-      </w:r>
-      <w:r>
-        <w:rPr>
-          <w:sz w:val="24"/>
-          <w:szCs w:val="24"/>
-          <w:lang w:val="en-US"/>
-        </w:rPr>
-        <w:t>:</w:t>
-      </w:r>
-    </w:p>
-    <w:p>
-      <w:pPr>
-        <w:rPr>
-          <w:lang w:val="en-US"/>
-        </w:rPr>
-      </w:pPr>
-      <w:r>
-        <w:rPr>
-          <w:lang w:val="en-US"/>
-        </w:rPr>
-        <w:tab/>
-        <w:t>The Taxi Driver is inserted in a queue, or he/she is removed from it.</w:t>
-      </w:r>
-    </w:p>
-    <w:p/>
-    <w:p>
-      <w:r>
-        <w:rPr>
-          <w:lang w:val="en-US"/>
-        </w:rPr>
-        <w:tab/>
-      </w:r>
-      <w:r>
-        <w:rPr>
-          <w:b/>
-          <w:lang w:val="en-US"/>
-        </w:rPr>
-        <w:t>Event Flow</w:t>
-      </w:r>
-      <w:r>
-        <w:rPr>
-          <w:lang w:val="en-US"/>
-        </w:rPr>
-        <w:t>:</w:t>
-      </w:r>
-    </w:p>
-    <w:p>
-      <w:pPr>
-        <w:widowControl w:val="0"/>
-        <w:numPr>
-          <w:ilvl w:val="0"/>
-          <w:numId w:val="31"/>
-        </w:numPr>
-        <w:suppressAutoHyphens/>
-        <w:spacing w:after="0" w:line="240" w:lineRule="auto"/>
-      </w:pPr>
-      <w:r>
-        <w:rPr>
-          <w:lang w:val="en-US"/>
-        </w:rPr>
-        <w:t xml:space="preserve">When ready to accept requests, </w:t>
-      </w:r>
-      <w:r>
-        <w:rPr>
-          <w:sz w:val="24"/>
-          <w:szCs w:val="24"/>
-          <w:lang w:val="en-US"/>
-        </w:rPr>
-        <w:t xml:space="preserve">a Taxi Driver gives the availability, and he/she will be inserted by the system in the zone queue based on his position tracked by GPS. </w:t>
-      </w:r>
-    </w:p>
-    <w:p>
-      <w:pPr>
-        <w:widowControl w:val="0"/>
-        <w:numPr>
-          <w:ilvl w:val="0"/>
-          <w:numId w:val="31"/>
-        </w:numPr>
-        <w:suppressAutoHyphens/>
-        <w:spacing w:after="0" w:line="240" w:lineRule="auto"/>
-      </w:pPr>
-      <w:r>
-        <w:rPr>
-          <w:sz w:val="24"/>
-          <w:szCs w:val="24"/>
-          <w:lang w:val="en-US"/>
-        </w:rPr>
-        <w:t>When he/she removes the availability, he/she will be removed from the queue where he/she was lastly placed.</w:t>
-      </w:r>
-    </w:p>
-    <w:p/>
-    <w:p>
-      <w:r>
-        <w:rPr>
-          <w:sz w:val="24"/>
-          <w:szCs w:val="24"/>
-          <w:lang w:val="en-US"/>
-        </w:rPr>
-        <w:tab/>
-      </w:r>
-      <w:r>
-        <w:rPr>
-          <w:b/>
-          <w:sz w:val="24"/>
-          <w:szCs w:val="24"/>
-          <w:lang w:val="en-US"/>
-        </w:rPr>
-        <w:t>Exceptions</w:t>
-      </w:r>
-      <w:r>
-        <w:rPr>
-          <w:sz w:val="24"/>
-          <w:szCs w:val="24"/>
-          <w:lang w:val="en-US"/>
-        </w:rPr>
-        <w:t>:</w:t>
-      </w:r>
-    </w:p>
-    <w:p>
-      <w:r>
-        <w:rPr>
-          <w:sz w:val="24"/>
-          <w:szCs w:val="24"/>
-          <w:lang w:val="en-US"/>
-        </w:rPr>
-        <w:tab/>
-        <w:t>There are no possible exceptions.</w:t>
-      </w:r>
-    </w:p>
-    <w:p/>
-    <w:p>
-      <w:pPr>
-        <w:ind w:firstLine="708"/>
-        <w:jc w:val="both"/>
-        <w:rPr>
-          <w:b/>
-          <w:sz w:val="24"/>
-        </w:rPr>
-      </w:pPr>
-      <w:r>
-        <w:rPr>
-          <w:b/>
-          <w:sz w:val="28"/>
-          <w:szCs w:val="24"/>
-          <w:lang w:val="en-US"/>
-        </w:rPr>
-        <w:t>Use Case: Accept/Deny a Request</w:t>
-      </w:r>
-    </w:p>
-    <w:p/>
-    <w:p>
-      <w:r>
-        <w:rPr>
-          <w:sz w:val="24"/>
-          <w:szCs w:val="24"/>
-          <w:lang w:val="en-US"/>
-        </w:rPr>
-        <w:tab/>
-      </w:r>
-      <w:r>
-        <w:rPr>
-          <w:b/>
-          <w:sz w:val="24"/>
-          <w:szCs w:val="24"/>
-          <w:lang w:val="en-US"/>
-        </w:rPr>
-        <w:t>Description</w:t>
-      </w:r>
-      <w:r>
-        <w:rPr>
-          <w:sz w:val="24"/>
-          <w:szCs w:val="24"/>
-          <w:lang w:val="en-US"/>
-        </w:rPr>
-        <w:t>:</w:t>
-      </w:r>
-    </w:p>
-    <w:p>
-      <w:pPr>
-        <w:ind w:firstLine="708"/>
-      </w:pPr>
-      <w:r>
-        <w:rPr>
-          <w:sz w:val="24"/>
-          <w:szCs w:val="24"/>
-          <w:lang w:val="en-US"/>
-        </w:rPr>
-        <w:t>The Taxi Driver has the possibility to accept or decline a request from a customer.</w:t>
-      </w:r>
-    </w:p>
-    <w:p/>
-    <w:p>
-      <w:r>
-        <w:rPr>
-          <w:sz w:val="24"/>
-          <w:szCs w:val="24"/>
-          <w:lang w:val="en-US"/>
-        </w:rPr>
-        <w:tab/>
-      </w:r>
-      <w:r>
-        <w:rPr>
-          <w:b/>
-          <w:sz w:val="24"/>
-          <w:szCs w:val="24"/>
-          <w:lang w:val="en-US"/>
-        </w:rPr>
-        <w:t>Actors</w:t>
-      </w:r>
-      <w:r>
-        <w:rPr>
-          <w:sz w:val="24"/>
-          <w:szCs w:val="24"/>
-          <w:lang w:val="en-US"/>
-        </w:rPr>
-        <w:t>:</w:t>
-      </w:r>
-    </w:p>
-    <w:p>
-      <w:r>
-        <w:rPr>
-          <w:sz w:val="24"/>
-          <w:szCs w:val="24"/>
-          <w:lang w:val="en-US"/>
-        </w:rPr>
-        <w:tab/>
-        <w:t>Taxi Driver</w:t>
-      </w:r>
-    </w:p>
-    <w:p/>
-    <w:p>
-      <w:r>
-        <w:rPr>
-          <w:sz w:val="24"/>
-          <w:szCs w:val="24"/>
-          <w:lang w:val="en-US"/>
-        </w:rPr>
-        <w:tab/>
-      </w:r>
-      <w:r>
-        <w:rPr>
-          <w:b/>
-          <w:sz w:val="24"/>
-          <w:szCs w:val="24"/>
-          <w:lang w:val="en-US"/>
-        </w:rPr>
-        <w:t>Input Conditions</w:t>
-      </w:r>
-      <w:r>
-        <w:rPr>
-          <w:sz w:val="24"/>
-          <w:szCs w:val="24"/>
-          <w:lang w:val="en-US"/>
-        </w:rPr>
-        <w:t>:</w:t>
-      </w:r>
-    </w:p>
-    <w:p>
-      <w:r>
-        <w:rPr>
-          <w:sz w:val="24"/>
-          <w:szCs w:val="24"/>
-          <w:lang w:val="en-US"/>
-        </w:rPr>
-        <w:tab/>
-        <w:t xml:space="preserve">The Taxi Driver has to be logged in and be available. </w:t>
-      </w:r>
-    </w:p>
-    <w:p>
-      <w:r>
-        <w:rPr>
-          <w:sz w:val="24"/>
-          <w:szCs w:val="24"/>
-          <w:lang w:val="en-US"/>
-        </w:rPr>
-        <w:tab/>
-      </w:r>
-    </w:p>
-    <w:p>
-      <w:r>
-        <w:rPr>
-          <w:sz w:val="24"/>
-          <w:szCs w:val="24"/>
-          <w:lang w:val="en-US"/>
-        </w:rPr>
-        <w:tab/>
-      </w:r>
-      <w:r>
-        <w:rPr>
-          <w:b/>
-          <w:sz w:val="24"/>
-          <w:szCs w:val="24"/>
-          <w:lang w:val="en-US"/>
-        </w:rPr>
-        <w:t>Output Conditions</w:t>
-      </w:r>
-      <w:r>
-        <w:rPr>
-          <w:sz w:val="24"/>
-          <w:szCs w:val="24"/>
-          <w:lang w:val="en-US"/>
-        </w:rPr>
-        <w:t>:</w:t>
-      </w:r>
-    </w:p>
-    <w:p>
-      <w:r>
-        <w:rPr>
-          <w:sz w:val="24"/>
-          <w:szCs w:val="24"/>
-          <w:lang w:val="en-US"/>
-        </w:rPr>
-        <w:tab/>
-        <w:t xml:space="preserve">If the Taxi Driver accepts the request, he/she will go to the place of the meeting with the </w:t>
-      </w:r>
-      <w:r>
-        <w:rPr>
-          <w:sz w:val="24"/>
-          <w:szCs w:val="24"/>
-          <w:lang w:val="en-US"/>
-        </w:rPr>
-        <w:tab/>
-        <w:t>customer; otherwise he/she will wait for another request.</w:t>
-      </w:r>
-    </w:p>
-    <w:p/>
-    <w:p>
-      <w:r>
-        <w:rPr>
-          <w:sz w:val="24"/>
-          <w:szCs w:val="24"/>
-          <w:lang w:val="en-US"/>
-        </w:rPr>
-        <w:tab/>
-      </w:r>
-      <w:r>
-        <w:rPr>
-          <w:b/>
-          <w:sz w:val="24"/>
-          <w:szCs w:val="24"/>
-          <w:lang w:val="en-US"/>
-        </w:rPr>
-        <w:t>Event Flow</w:t>
-      </w:r>
-      <w:r>
-        <w:rPr>
-          <w:sz w:val="24"/>
-          <w:szCs w:val="24"/>
-          <w:lang w:val="en-US"/>
-        </w:rPr>
-        <w:t>:</w:t>
-      </w:r>
-    </w:p>
-    <w:p>
-      <w:pPr>
-        <w:widowControl w:val="0"/>
-        <w:numPr>
-          <w:ilvl w:val="0"/>
-          <w:numId w:val="32"/>
-        </w:numPr>
-        <w:suppressAutoHyphens/>
-        <w:spacing w:after="0" w:line="240" w:lineRule="auto"/>
-      </w:pPr>
-      <w:r>
-        <w:rPr>
-          <w:sz w:val="24"/>
-          <w:szCs w:val="24"/>
-          <w:lang w:val="en-US"/>
-        </w:rPr>
-        <w:t>When the Taxi Driver is the first of his zone queue, he/she will receive the next available request;</w:t>
-      </w:r>
-    </w:p>
-    <w:p>
-      <w:pPr>
-        <w:widowControl w:val="0"/>
-        <w:numPr>
-          <w:ilvl w:val="0"/>
-          <w:numId w:val="32"/>
-        </w:numPr>
-        <w:suppressAutoHyphens/>
-        <w:spacing w:after="0" w:line="240" w:lineRule="auto"/>
-      </w:pPr>
-      <w:r>
-        <w:rPr>
-          <w:sz w:val="24"/>
-          <w:szCs w:val="24"/>
-          <w:lang w:val="en-US"/>
-        </w:rPr>
-        <w:t>Taxi Driver can decide to accept or reject the request;</w:t>
-      </w:r>
-    </w:p>
-    <w:p>
-      <w:pPr>
-        <w:widowControl w:val="0"/>
-        <w:numPr>
-          <w:ilvl w:val="0"/>
-          <w:numId w:val="32"/>
-        </w:numPr>
-        <w:suppressAutoHyphens/>
-        <w:spacing w:after="0" w:line="240" w:lineRule="auto"/>
-      </w:pPr>
-      <w:r>
-        <w:rPr>
-          <w:sz w:val="24"/>
-          <w:szCs w:val="24"/>
-          <w:lang w:val="en-US"/>
-        </w:rPr>
-        <w:lastRenderedPageBreak/>
-        <w:t>If he/she accepts, he/she can go to the place pointed by the system, to take on the customer;</w:t>
-      </w:r>
-    </w:p>
-    <w:p>
-      <w:pPr>
-        <w:widowControl w:val="0"/>
-        <w:numPr>
-          <w:ilvl w:val="0"/>
-          <w:numId w:val="32"/>
-        </w:numPr>
-        <w:suppressAutoHyphens/>
-        <w:spacing w:after="0" w:line="240" w:lineRule="auto"/>
-      </w:pPr>
-      <w:r>
-        <w:rPr>
-          <w:sz w:val="24"/>
-          <w:szCs w:val="24"/>
-          <w:lang w:val="en-US"/>
-        </w:rPr>
-        <w:t>If he/she rejects, he/she will be put at the bottom of the queue.</w:t>
-      </w:r>
-    </w:p>
-    <w:p/>
-    <w:p>
-      <w:pPr>
-        <w:rPr>
-          <w:b/>
-        </w:rPr>
-      </w:pPr>
-      <w:r>
-        <w:rPr>
-          <w:sz w:val="24"/>
-          <w:szCs w:val="24"/>
-          <w:lang w:val="en-US"/>
-        </w:rPr>
-        <w:tab/>
-      </w:r>
-      <w:r>
-        <w:rPr>
-          <w:b/>
-          <w:sz w:val="24"/>
-          <w:szCs w:val="24"/>
-          <w:lang w:val="en-US"/>
-        </w:rPr>
-        <w:t>Exceptions</w:t>
-      </w:r>
-      <w:r>
-        <w:rPr>
-          <w:b/>
-          <w:sz w:val="24"/>
-          <w:szCs w:val="24"/>
-          <w:lang w:val="en-US"/>
-        </w:rPr>
-        <w:t>:</w:t>
-      </w:r>
-    </w:p>
-    <w:p>
-      <w:r>
-        <w:rPr>
-          <w:sz w:val="24"/>
-          <w:szCs w:val="24"/>
-          <w:lang w:val="en-US"/>
-        </w:rPr>
-        <w:tab/>
-        <w:t xml:space="preserve">If the Taxi Driver doesn't answer the request, after a minutes time the request will be </w:t>
-      </w:r>
-      <w:r>
-        <w:rPr>
-          <w:sz w:val="24"/>
-          <w:szCs w:val="24"/>
-          <w:lang w:val="en-US"/>
-        </w:rPr>
-        <w:tab/>
-        <w:t xml:space="preserve">considered as rejected by the Taxi </w:t>
-      </w:r>
-      <w:proofErr w:type="gramStart"/>
-      <w:r>
-        <w:rPr>
-          <w:sz w:val="24"/>
-          <w:szCs w:val="24"/>
-          <w:lang w:val="en-US"/>
-        </w:rPr>
-        <w:t>Driver, that</w:t>
-      </w:r>
-      <w:proofErr w:type="gramEnd"/>
-      <w:r>
-        <w:rPr>
-          <w:sz w:val="24"/>
-          <w:szCs w:val="24"/>
-          <w:lang w:val="en-US"/>
-        </w:rPr>
-        <w:t xml:space="preserve"> will be moved to the bottom of the queue.</w:t>
-      </w:r>
-    </w:p>
-    <w:p>
-      <w:r>
-        <w:rPr>
-          <w:lang w:val="en-US"/>
-        </w:rPr>
-        <w:tab/>
       </w:r>
     </w:p>
     <w:p>
@@ -9160,6 +9384,7 @@
           <w:ilvl w:val="1"/>
           <w:numId w:val="1"/>
         </w:numPr>
+        <w:spacing w:line="360" w:lineRule="auto"/>
         <w:rPr>
           <w:b/>
           <w:sz w:val="28"/>
@@ -9183,6 +9408,7 @@
     <w:p>
       <w:pPr>
         <w:pStyle w:val="Paragrafoelenco"/>
+        <w:spacing w:line="360" w:lineRule="auto"/>
         <w:rPr>
           <w:b/>
           <w:sz w:val="28"/>
@@ -9247,6 +9473,7 @@
     </w:p>
     <w:p>
       <w:pPr>
+        <w:spacing w:line="360" w:lineRule="auto"/>
         <w:rPr>
           <w:b/>
           <w:sz w:val="28"/>
@@ -9274,6 +9501,7 @@
     </w:p>
     <w:p>
       <w:pPr>
+        <w:spacing w:line="360" w:lineRule="auto"/>
         <w:rPr>
           <w:b/>
           <w:sz w:val="28"/>
@@ -9281,6 +9509,13 @@
       </w:pPr>
     </w:p>
     <w:p>
+      <w:pPr>
+        <w:spacing w:line="360" w:lineRule="auto"/>
+        <w:rPr>
+          <w:sz w:val="24"/>
+          <w:szCs w:val="24"/>
+        </w:rPr>
+      </w:pPr>
       <w:r>
         <w:rPr>
           <w:lang w:val="en-US"/>
@@ -9290,68 +9525,137 @@
       <w:r>
         <w:rPr>
           <w:b/>
+          <w:sz w:val="24"/>
+          <w:szCs w:val="24"/>
           <w:lang w:val="en-US"/>
         </w:rPr>
         <w:t>Description</w:t>
       </w:r>
       <w:r>
         <w:rPr>
+          <w:sz w:val="24"/>
+          <w:szCs w:val="24"/>
           <w:lang w:val="en-US"/>
         </w:rPr>
         <w:t>:</w:t>
       </w:r>
     </w:p>
     <w:p>
-      <w:r>
-        <w:rPr>
+      <w:pPr>
+        <w:spacing w:line="360" w:lineRule="auto"/>
+        <w:ind w:left="708"/>
+        <w:rPr>
+          <w:sz w:val="24"/>
+          <w:szCs w:val="24"/>
+        </w:rPr>
+      </w:pPr>
+      <w:r>
+        <w:rPr>
+          <w:sz w:val="24"/>
+          <w:szCs w:val="24"/>
+          <w:lang w:val="en-US"/>
+        </w:rPr>
+        <w:t>Administrator can provide his credential to log in to the applic</w:t>
+      </w:r>
+      <w:r>
+        <w:rPr>
+          <w:sz w:val="24"/>
+          <w:szCs w:val="24"/>
+          <w:lang w:val="en-US"/>
+        </w:rPr>
+        <w:t xml:space="preserve">ation, being recognized by the </w:t>
+      </w:r>
+      <w:r>
+        <w:rPr>
+          <w:sz w:val="24"/>
+          <w:szCs w:val="24"/>
+          <w:lang w:val="en-US"/>
+        </w:rPr>
+        <w:t>system as an Administrator and thus gaining in fact Administrator privileges.</w:t>
+      </w:r>
+    </w:p>
+    <w:p>
+      <w:pPr>
+        <w:spacing w:line="360" w:lineRule="auto"/>
+        <w:rPr>
+          <w:sz w:val="24"/>
+          <w:szCs w:val="24"/>
+        </w:rPr>
+      </w:pPr>
+    </w:p>
+    <w:p>
+      <w:pPr>
+        <w:spacing w:line="360" w:lineRule="auto"/>
+        <w:rPr>
+          <w:sz w:val="24"/>
+          <w:szCs w:val="24"/>
+        </w:rPr>
+      </w:pPr>
+      <w:r>
+        <w:rPr>
+          <w:sz w:val="24"/>
+          <w:szCs w:val="24"/>
           <w:lang w:val="en-US"/>
         </w:rPr>
         <w:tab/>
-        <w:t xml:space="preserve">Administrator can provide his credential to log in to the application, being recognized by the </w:t>
-      </w:r>
-      <w:r>
-        <w:rPr>
-          <w:lang w:val="en-US"/>
-        </w:rPr>
-        <w:tab/>
-        <w:t>system as an Administrator and thus gaining in fact Administrator privileges.</w:t>
-      </w:r>
-    </w:p>
-    <w:p/>
-    <w:p>
-      <w:r>
-        <w:rPr>
-          <w:lang w:val="en-US"/>
-        </w:rPr>
-        <w:tab/>
-      </w:r>
-      <w:r>
-        <w:rPr>
-          <w:b/>
+      </w:r>
+      <w:r>
+        <w:rPr>
+          <w:b/>
+          <w:sz w:val="24"/>
+          <w:szCs w:val="24"/>
           <w:lang w:val="en-US"/>
         </w:rPr>
         <w:t>Actors</w:t>
       </w:r>
       <w:r>
         <w:rPr>
+          <w:sz w:val="24"/>
+          <w:szCs w:val="24"/>
           <w:lang w:val="en-US"/>
         </w:rPr>
         <w:t>:</w:t>
       </w:r>
     </w:p>
     <w:p>
-      <w:r>
-        <w:rPr>
+      <w:pPr>
+        <w:spacing w:line="360" w:lineRule="auto"/>
+        <w:rPr>
+          <w:sz w:val="24"/>
+          <w:szCs w:val="24"/>
+        </w:rPr>
+      </w:pPr>
+      <w:r>
+        <w:rPr>
+          <w:sz w:val="24"/>
+          <w:szCs w:val="24"/>
           <w:lang w:val="en-US"/>
         </w:rPr>
         <w:tab/>
         <w:t>Administrator</w:t>
       </w:r>
     </w:p>
-    <w:p/>
-    <w:p>
-      <w:r>
-        <w:rPr>
+    <w:p>
+      <w:pPr>
+        <w:spacing w:line="360" w:lineRule="auto"/>
+        <w:rPr>
+          <w:sz w:val="24"/>
+          <w:szCs w:val="24"/>
+        </w:rPr>
+      </w:pPr>
+    </w:p>
+    <w:p>
+      <w:pPr>
+        <w:spacing w:line="360" w:lineRule="auto"/>
+        <w:rPr>
+          <w:sz w:val="24"/>
+          <w:szCs w:val="24"/>
+        </w:rPr>
+      </w:pPr>
+      <w:r>
+        <w:rPr>
+          <w:sz w:val="24"/>
+          <w:szCs w:val="24"/>
           <w:lang w:val="en-US"/>
         </w:rPr>
         <w:tab/>
@@ -9359,30 +9663,60 @@
       <w:r>
         <w:rPr>
           <w:b/>
+          <w:sz w:val="24"/>
+          <w:szCs w:val="24"/>
           <w:lang w:val="en-US"/>
         </w:rPr>
         <w:t>Input Conditions</w:t>
       </w:r>
       <w:r>
         <w:rPr>
+          <w:sz w:val="24"/>
+          <w:szCs w:val="24"/>
           <w:lang w:val="en-US"/>
         </w:rPr>
         <w:t>:</w:t>
       </w:r>
     </w:p>
     <w:p>
-      <w:r>
-        <w:rPr>
+      <w:pPr>
+        <w:spacing w:line="360" w:lineRule="auto"/>
+        <w:rPr>
+          <w:sz w:val="24"/>
+          <w:szCs w:val="24"/>
+        </w:rPr>
+      </w:pPr>
+      <w:r>
+        <w:rPr>
+          <w:sz w:val="24"/>
+          <w:szCs w:val="24"/>
           <w:lang w:val="en-US"/>
         </w:rPr>
         <w:tab/>
         <w:t>The Administrator must be already registered to the system.</w:t>
       </w:r>
     </w:p>
-    <w:p/>
-    <w:p>
-      <w:r>
-        <w:rPr>
+    <w:p>
+      <w:pPr>
+        <w:spacing w:line="360" w:lineRule="auto"/>
+        <w:rPr>
+          <w:sz w:val="24"/>
+          <w:szCs w:val="24"/>
+        </w:rPr>
+      </w:pPr>
+    </w:p>
+    <w:p>
+      <w:pPr>
+        <w:spacing w:line="360" w:lineRule="auto"/>
+        <w:rPr>
+          <w:sz w:val="24"/>
+          <w:szCs w:val="24"/>
+        </w:rPr>
+      </w:pPr>
+      <w:r>
+        <w:rPr>
+          <w:sz w:val="24"/>
+          <w:szCs w:val="24"/>
           <w:lang w:val="en-US"/>
         </w:rPr>
         <w:tab/>
@@ -9390,30 +9724,60 @@
       <w:r>
         <w:rPr>
           <w:b/>
+          <w:sz w:val="24"/>
+          <w:szCs w:val="24"/>
           <w:lang w:val="en-US"/>
         </w:rPr>
         <w:t>Output Conditions</w:t>
       </w:r>
       <w:r>
         <w:rPr>
+          <w:sz w:val="24"/>
+          <w:szCs w:val="24"/>
           <w:lang w:val="en-US"/>
         </w:rPr>
         <w:t>:</w:t>
       </w:r>
     </w:p>
     <w:p>
-      <w:r>
-        <w:rPr>
+      <w:pPr>
+        <w:spacing w:line="360" w:lineRule="auto"/>
+        <w:rPr>
+          <w:sz w:val="24"/>
+          <w:szCs w:val="24"/>
+        </w:rPr>
+      </w:pPr>
+      <w:r>
+        <w:rPr>
+          <w:sz w:val="24"/>
+          <w:szCs w:val="24"/>
           <w:lang w:val="en-US"/>
         </w:rPr>
         <w:tab/>
         <w:t xml:space="preserve">The Administrator is recognized and authorized to operate as an Administrator </w:t>
       </w:r>
     </w:p>
-    <w:p/>
-    <w:p>
-      <w:r>
-        <w:rPr>
+    <w:p>
+      <w:pPr>
+        <w:spacing w:line="360" w:lineRule="auto"/>
+        <w:rPr>
+          <w:sz w:val="24"/>
+          <w:szCs w:val="24"/>
+        </w:rPr>
+      </w:pPr>
+    </w:p>
+    <w:p>
+      <w:pPr>
+        <w:spacing w:line="360" w:lineRule="auto"/>
+        <w:rPr>
+          <w:sz w:val="24"/>
+          <w:szCs w:val="24"/>
+        </w:rPr>
+      </w:pPr>
+      <w:r>
+        <w:rPr>
+          <w:sz w:val="24"/>
+          <w:szCs w:val="24"/>
           <w:lang w:val="en-US"/>
         </w:rPr>
         <w:tab/>
@@ -9421,12 +9785,16 @@
       <w:r>
         <w:rPr>
           <w:b/>
+          <w:sz w:val="24"/>
+          <w:szCs w:val="24"/>
           <w:lang w:val="en-US"/>
         </w:rPr>
         <w:t>Events Flow</w:t>
       </w:r>
       <w:r>
         <w:rPr>
+          <w:sz w:val="24"/>
+          <w:szCs w:val="24"/>
           <w:lang w:val="en-US"/>
         </w:rPr>
         <w:t>:</w:t>
@@ -9440,10 +9808,16 @@
           <w:numId w:val="36"/>
         </w:numPr>
         <w:suppressAutoHyphens/>
-        <w:spacing w:after="0" w:line="240" w:lineRule="auto"/>
-      </w:pPr>
-      <w:r>
-        <w:rPr>
+        <w:spacing w:after="0" w:line="360" w:lineRule="auto"/>
+        <w:rPr>
+          <w:sz w:val="24"/>
+          <w:szCs w:val="24"/>
+        </w:rPr>
+      </w:pPr>
+      <w:r>
+        <w:rPr>
+          <w:sz w:val="24"/>
+          <w:szCs w:val="24"/>
           <w:lang w:val="en-US"/>
         </w:rPr>
         <w:lastRenderedPageBreak/>
@@ -9458,17 +9832,30 @@
           <w:numId w:val="36"/>
         </w:numPr>
         <w:suppressAutoHyphens/>
-        <w:spacing w:after="0" w:line="240" w:lineRule="auto"/>
-      </w:pPr>
-      <w:r>
-        <w:rPr>
+        <w:spacing w:after="0" w:line="360" w:lineRule="auto"/>
+        <w:rPr>
+          <w:sz w:val="24"/>
+          <w:szCs w:val="24"/>
+        </w:rPr>
+      </w:pPr>
+      <w:r>
+        <w:rPr>
+          <w:sz w:val="24"/>
+          <w:szCs w:val="24"/>
           <w:lang w:val="en-US"/>
         </w:rPr>
         <w:t>The application verifies the inserted credentials, and if they are correct, recognizes the Administrator and shows additional features.</w:t>
       </w:r>
     </w:p>
-    <w:p/>
-    <w:p>
+    <w:p>
+      <w:pPr>
+        <w:spacing w:line="360" w:lineRule="auto"/>
+      </w:pPr>
+    </w:p>
+    <w:p>
+      <w:pPr>
+        <w:spacing w:line="360" w:lineRule="auto"/>
+      </w:pPr>
       <w:r>
         <w:rPr>
           <w:lang w:val="en-US"/>
@@ -9490,6 +9877,9 @@
       </w:r>
     </w:p>
     <w:p>
+      <w:pPr>
+        <w:spacing w:line="360" w:lineRule="auto"/>
+      </w:pPr>
       <w:r>
         <w:rPr>
           <w:sz w:val="24"/>
@@ -9518,10 +9908,19 @@
         <w:t>Administrator the possibility to try again.</w:t>
       </w:r>
     </w:p>
-    <w:p/>
-    <w:p/>
-    <w:p>
-      <w:pPr>
+    <w:p>
+      <w:pPr>
+        <w:spacing w:line="360" w:lineRule="auto"/>
+      </w:pPr>
+    </w:p>
+    <w:p>
+      <w:pPr>
+        <w:spacing w:line="360" w:lineRule="auto"/>
+      </w:pPr>
+    </w:p>
+    <w:p>
+      <w:pPr>
+        <w:spacing w:line="360" w:lineRule="auto"/>
         <w:ind w:firstLine="708"/>
         <w:rPr>
           <w:b/>
@@ -9536,8 +9935,15 @@
         <w:t>Use Case: Logout</w:t>
       </w:r>
     </w:p>
-    <w:p/>
-    <w:p>
+    <w:p>
+      <w:pPr>
+        <w:spacing w:line="360" w:lineRule="auto"/>
+      </w:pPr>
+    </w:p>
+    <w:p>
+      <w:pPr>
+        <w:spacing w:line="360" w:lineRule="auto"/>
+      </w:pPr>
       <w:r>
         <w:rPr>
           <w:sz w:val="24"/>
@@ -9566,6 +9972,7 @@
     </w:p>
     <w:p>
       <w:pPr>
+        <w:spacing w:line="360" w:lineRule="auto"/>
         <w:ind w:left="708"/>
       </w:pPr>
       <w:r>
@@ -9586,8 +9993,15 @@
         <w:t>him/her back to Guest level.</w:t>
       </w:r>
     </w:p>
-    <w:p/>
-    <w:p>
+    <w:p>
+      <w:pPr>
+        <w:spacing w:line="360" w:lineRule="auto"/>
+      </w:pPr>
+    </w:p>
+    <w:p>
+      <w:pPr>
+        <w:spacing w:line="360" w:lineRule="auto"/>
+      </w:pPr>
       <w:r>
         <w:rPr>
           <w:sz w:val="24"/>
@@ -9616,6 +10030,7 @@
     </w:p>
     <w:p>
       <w:pPr>
+        <w:spacing w:line="360" w:lineRule="auto"/>
         <w:ind w:firstLine="708"/>
       </w:pPr>
       <w:r>
@@ -9627,8 +10042,15 @@
         <w:t>Administrator</w:t>
       </w:r>
     </w:p>
-    <w:p/>
-    <w:p>
+    <w:p>
+      <w:pPr>
+        <w:spacing w:line="360" w:lineRule="auto"/>
+      </w:pPr>
+    </w:p>
+    <w:p>
+      <w:pPr>
+        <w:spacing w:line="360" w:lineRule="auto"/>
+      </w:pPr>
       <w:r>
         <w:rPr>
           <w:sz w:val="24"/>
@@ -9656,6 +10078,9 @@
       </w:r>
     </w:p>
     <w:p>
+      <w:pPr>
+        <w:spacing w:line="360" w:lineRule="auto"/>
+      </w:pPr>
       <w:r>
         <w:rPr>
           <w:sz w:val="24"/>
@@ -9666,8 +10091,15 @@
         <w:t>The Administrator must be logged in.</w:t>
       </w:r>
     </w:p>
-    <w:p/>
-    <w:p>
+    <w:p>
+      <w:pPr>
+        <w:spacing w:line="360" w:lineRule="auto"/>
+      </w:pPr>
+    </w:p>
+    <w:p>
+      <w:pPr>
+        <w:spacing w:line="360" w:lineRule="auto"/>
+      </w:pPr>
       <w:r>
         <w:rPr>
           <w:sz w:val="24"/>
@@ -9695,6 +10127,9 @@
       </w:r>
     </w:p>
     <w:p>
+      <w:pPr>
+        <w:spacing w:line="360" w:lineRule="auto"/>
+      </w:pPr>
       <w:r>
         <w:rPr>
           <w:sz w:val="24"/>
@@ -9705,9 +10140,14 @@
         <w:t>The Administrator closes the current session, loses his/her privileges and becomes a Guest.</w:t>
       </w:r>
     </w:p>
-    <w:p/>
-    <w:p>
-      <w:pPr>
+    <w:p>
+      <w:pPr>
+        <w:spacing w:line="360" w:lineRule="auto"/>
+      </w:pPr>
+    </w:p>
+    <w:p>
+      <w:pPr>
+        <w:spacing w:line="360" w:lineRule="auto"/>
         <w:rPr>
           <w:b/>
         </w:rPr>
@@ -9738,14 +10178,15 @@
           <w:numId w:val="30"/>
         </w:numPr>
         <w:suppressAutoHyphens/>
-        <w:spacing w:after="0" w:line="240" w:lineRule="auto"/>
-      </w:pPr>
-      <w:r>
-        <w:rPr>
-          <w:sz w:val="24"/>
-          <w:szCs w:val="24"/>
-          <w:lang w:val="en-US"/>
-        </w:rPr>
+        <w:spacing w:after="0" w:line="360" w:lineRule="auto"/>
+      </w:pPr>
+      <w:r>
+        <w:rPr>
+          <w:sz w:val="24"/>
+          <w:szCs w:val="24"/>
+          <w:lang w:val="en-US"/>
+        </w:rPr>
+        <w:lastRenderedPageBreak/>
         <w:t>Administrator clicks on the “Logout” button in the page.</w:t>
       </w:r>
     </w:p>
@@ -9757,7 +10198,7 @@
           <w:numId w:val="30"/>
         </w:numPr>
         <w:suppressAutoHyphens/>
-        <w:spacing w:after="0" w:line="240" w:lineRule="auto"/>
+        <w:spacing w:after="0" w:line="360" w:lineRule="auto"/>
       </w:pPr>
       <w:r>
         <w:rPr>
@@ -9768,8 +10209,15 @@
         <w:t>The system close the session, and brings the Administrator back to home page, as a Guest.</w:t>
       </w:r>
     </w:p>
-    <w:p/>
-    <w:p>
+    <w:p>
+      <w:pPr>
+        <w:spacing w:line="360" w:lineRule="auto"/>
+      </w:pPr>
+    </w:p>
+    <w:p>
+      <w:pPr>
+        <w:spacing w:line="360" w:lineRule="auto"/>
+      </w:pPr>
       <w:r>
         <w:rPr>
           <w:sz w:val="24"/>
@@ -9797,6 +10245,9 @@
       </w:r>
     </w:p>
     <w:p>
+      <w:pPr>
+        <w:spacing w:line="360" w:lineRule="auto"/>
+      </w:pPr>
       <w:r>
         <w:rPr>
           <w:sz w:val="24"/>
@@ -9807,9 +10258,14 @@
         <w:t>There are no possible exceptions.</w:t>
       </w:r>
     </w:p>
-    <w:p/>
-    <w:p>
-      <w:pPr>
+    <w:p>
+      <w:pPr>
+        <w:spacing w:line="360" w:lineRule="auto"/>
+      </w:pPr>
+    </w:p>
+    <w:p>
+      <w:pPr>
+        <w:spacing w:line="360" w:lineRule="auto"/>
         <w:ind w:firstLine="708"/>
         <w:rPr>
           <w:b/>
@@ -9835,8 +10291,15 @@
         <w:t>Remove Users</w:t>
       </w:r>
     </w:p>
-    <w:p/>
-    <w:p>
+    <w:p>
+      <w:pPr>
+        <w:spacing w:line="360" w:lineRule="auto"/>
+      </w:pPr>
+    </w:p>
+    <w:p>
+      <w:pPr>
+        <w:spacing w:line="360" w:lineRule="auto"/>
+      </w:pPr>
       <w:r>
         <w:rPr>
           <w:sz w:val="24"/>
@@ -9865,6 +10328,7 @@
     </w:p>
     <w:p>
       <w:pPr>
+        <w:spacing w:line="360" w:lineRule="auto"/>
         <w:ind w:left="708"/>
       </w:pPr>
       <w:r>
@@ -9876,8 +10340,15 @@
         <w:t>The Administrator has the power to see the list of registered users, and remove any of them if necessary.</w:t>
       </w:r>
     </w:p>
-    <w:p/>
-    <w:p>
+    <w:p>
+      <w:pPr>
+        <w:spacing w:line="360" w:lineRule="auto"/>
+      </w:pPr>
+    </w:p>
+    <w:p>
+      <w:pPr>
+        <w:spacing w:line="360" w:lineRule="auto"/>
+      </w:pPr>
       <w:r>
         <w:rPr>
           <w:sz w:val="24"/>
@@ -9905,6 +10376,9 @@
       </w:r>
     </w:p>
     <w:p>
+      <w:pPr>
+        <w:spacing w:line="360" w:lineRule="auto"/>
+      </w:pPr>
       <w:r>
         <w:rPr>
           <w:sz w:val="24"/>
@@ -9915,8 +10389,15 @@
         <w:t>Administrator, User (passive presence).</w:t>
       </w:r>
     </w:p>
-    <w:p/>
-    <w:p>
+    <w:p>
+      <w:pPr>
+        <w:spacing w:line="360" w:lineRule="auto"/>
+      </w:pPr>
+    </w:p>
+    <w:p>
+      <w:pPr>
+        <w:spacing w:line="360" w:lineRule="auto"/>
+      </w:pPr>
       <w:r>
         <w:rPr>
           <w:sz w:val="24"/>
@@ -9944,6 +10425,9 @@
       </w:r>
     </w:p>
     <w:p>
+      <w:pPr>
+        <w:spacing w:line="360" w:lineRule="auto"/>
+      </w:pPr>
       <w:r>
         <w:rPr>
           <w:sz w:val="24"/>
@@ -9954,8 +10438,15 @@
         <w:t>Administrator has to be logged in, User has to be registered.</w:t>
       </w:r>
     </w:p>
-    <w:p/>
-    <w:p>
+    <w:p>
+      <w:pPr>
+        <w:spacing w:line="360" w:lineRule="auto"/>
+      </w:pPr>
+    </w:p>
+    <w:p>
+      <w:pPr>
+        <w:spacing w:line="360" w:lineRule="auto"/>
+      </w:pPr>
       <w:r>
         <w:rPr>
           <w:sz w:val="24"/>
@@ -9983,6 +10474,9 @@
       </w:r>
     </w:p>
     <w:p>
+      <w:pPr>
+        <w:spacing w:line="360" w:lineRule="auto"/>
+      </w:pPr>
       <w:r>
         <w:rPr>
           <w:sz w:val="24"/>
@@ -9994,6 +10488,9 @@
       </w:r>
     </w:p>
     <w:p>
+      <w:pPr>
+        <w:spacing w:line="360" w:lineRule="auto"/>
+      </w:pPr>
       <w:r>
         <w:rPr>
           <w:sz w:val="24"/>
@@ -10004,8 +10501,15 @@
         <w:t>His data, however, will remain saved in the database.</w:t>
       </w:r>
     </w:p>
-    <w:p/>
-    <w:p>
+    <w:p>
+      <w:pPr>
+        <w:spacing w:line="360" w:lineRule="auto"/>
+      </w:pPr>
+    </w:p>
+    <w:p>
+      <w:pPr>
+        <w:spacing w:line="360" w:lineRule="auto"/>
+      </w:pPr>
       <w:r>
         <w:rPr>
           <w:sz w:val="24"/>
@@ -10040,15 +10544,24 @@
           <w:numId w:val="33"/>
         </w:numPr>
         <w:suppressAutoHyphens/>
-        <w:spacing w:after="0" w:line="240" w:lineRule="auto"/>
-      </w:pPr>
-      <w:r>
-        <w:rPr>
-          <w:sz w:val="24"/>
-          <w:szCs w:val="24"/>
-          <w:lang w:val="en-US"/>
-        </w:rPr>
-        <w:t>Administrator clicks on the “users management” button to access the dedicated page;</w:t>
+        <w:spacing w:after="0" w:line="360" w:lineRule="auto"/>
+      </w:pPr>
+      <w:r>
+        <w:rPr>
+          <w:sz w:val="24"/>
+          <w:szCs w:val="24"/>
+          <w:lang w:val="en-US"/>
+        </w:rPr>
+        <w:t xml:space="preserve">Administrator clicks on the “users management” button to access the dedicated </w:t>
+      </w:r>
+      <w:r>
+        <w:rPr>
+          <w:sz w:val="24"/>
+          <w:szCs w:val="24"/>
+          <w:lang w:val="en-US"/>
+        </w:rPr>
+        <w:lastRenderedPageBreak/>
+        <w:t>page;</w:t>
       </w:r>
     </w:p>
     <w:p>
@@ -10059,7 +10572,7 @@
           <w:numId w:val="33"/>
         </w:numPr>
         <w:suppressAutoHyphens/>
-        <w:spacing w:after="0" w:line="240" w:lineRule="auto"/>
+        <w:spacing w:after="0" w:line="360" w:lineRule="auto"/>
       </w:pPr>
       <w:r>
         <w:rPr>
@@ -10078,7 +10591,7 @@
           <w:numId w:val="33"/>
         </w:numPr>
         <w:suppressAutoHyphens/>
-        <w:spacing w:after="0" w:line="240" w:lineRule="auto"/>
+        <w:spacing w:after="0" w:line="360" w:lineRule="auto"/>
       </w:pPr>
       <w:r>
         <w:rPr>
@@ -10097,7 +10610,7 @@
           <w:numId w:val="33"/>
         </w:numPr>
         <w:suppressAutoHyphens/>
-        <w:spacing w:after="0" w:line="240" w:lineRule="auto"/>
+        <w:spacing w:after="0" w:line="360" w:lineRule="auto"/>
       </w:pPr>
       <w:r>
         <w:rPr>
@@ -10108,6 +10621,178 @@
         <w:t>By clicking the “delete” button, the Administrator removes the user from the system.</w:t>
       </w:r>
     </w:p>
+    <w:p>
+      <w:pPr>
+        <w:spacing w:line="360" w:lineRule="auto"/>
+      </w:pPr>
+    </w:p>
+    <w:p>
+      <w:pPr>
+        <w:spacing w:line="360" w:lineRule="auto"/>
+      </w:pPr>
+      <w:r>
+        <w:rPr>
+          <w:sz w:val="24"/>
+          <w:szCs w:val="24"/>
+          <w:lang w:val="en-US"/>
+        </w:rPr>
+        <w:tab/>
+      </w:r>
+      <w:r>
+        <w:rPr>
+          <w:b/>
+          <w:sz w:val="24"/>
+          <w:szCs w:val="24"/>
+          <w:lang w:val="en-US"/>
+        </w:rPr>
+        <w:t>Exceptions</w:t>
+      </w:r>
+      <w:r>
+        <w:rPr>
+          <w:sz w:val="24"/>
+          <w:szCs w:val="24"/>
+          <w:lang w:val="en-US"/>
+        </w:rPr>
+        <w:t>:</w:t>
+      </w:r>
+    </w:p>
+    <w:p>
+      <w:pPr>
+        <w:spacing w:line="360" w:lineRule="auto"/>
+      </w:pPr>
+      <w:r>
+        <w:rPr>
+          <w:sz w:val="24"/>
+          <w:szCs w:val="24"/>
+          <w:lang w:val="en-US"/>
+        </w:rPr>
+        <w:tab/>
+      </w:r>
+      <w:bookmarkStart w:id="0" w:name="__DdeLink__829_839197689"/>
+      <w:bookmarkEnd w:id="0"/>
+      <w:r>
+        <w:rPr>
+          <w:sz w:val="24"/>
+          <w:szCs w:val="24"/>
+          <w:lang w:val="en-US"/>
+        </w:rPr>
+        <w:t>There are no possible exceptions.</w:t>
+      </w:r>
+    </w:p>
+    <w:p>
+      <w:pPr>
+        <w:spacing w:line="360" w:lineRule="auto"/>
+      </w:pPr>
+    </w:p>
+    <w:p>
+      <w:pPr>
+        <w:spacing w:line="360" w:lineRule="auto"/>
+        <w:ind w:firstLine="708"/>
+        <w:rPr>
+          <w:b/>
+          <w:sz w:val="24"/>
+        </w:rPr>
+      </w:pPr>
+      <w:r>
+        <w:rPr>
+          <w:b/>
+          <w:sz w:val="28"/>
+          <w:szCs w:val="24"/>
+          <w:lang w:val="en-US"/>
+        </w:rPr>
+        <w:t xml:space="preserve">Use Case: </w:t>
+      </w:r>
+      <w:r>
+        <w:rPr>
+          <w:b/>
+          <w:sz w:val="28"/>
+          <w:szCs w:val="24"/>
+          <w:lang w:val="en-US"/>
+        </w:rPr>
+        <w:t>Taxi Drivers Management</w:t>
+      </w:r>
+    </w:p>
+    <w:p>
+      <w:pPr>
+        <w:spacing w:line="360" w:lineRule="auto"/>
+      </w:pPr>
+    </w:p>
+    <w:p>
+      <w:pPr>
+        <w:spacing w:line="360" w:lineRule="auto"/>
+      </w:pPr>
+      <w:r>
+        <w:rPr>
+          <w:sz w:val="24"/>
+          <w:szCs w:val="24"/>
+          <w:lang w:val="en-US"/>
+        </w:rPr>
+        <w:tab/>
+      </w:r>
+      <w:r>
+        <w:rPr>
+          <w:b/>
+          <w:sz w:val="24"/>
+          <w:szCs w:val="24"/>
+          <w:lang w:val="en-US"/>
+        </w:rPr>
+        <w:t>Description</w:t>
+      </w:r>
+      <w:r>
+        <w:rPr>
+          <w:sz w:val="24"/>
+          <w:szCs w:val="24"/>
+          <w:lang w:val="en-US"/>
+        </w:rPr>
+        <w:t>:</w:t>
+      </w:r>
+    </w:p>
+    <w:p>
+      <w:pPr>
+        <w:spacing w:line="360" w:lineRule="auto"/>
+        <w:ind w:left="708"/>
+      </w:pPr>
+      <w:r>
+        <w:rPr>
+          <w:sz w:val="24"/>
+          <w:szCs w:val="24"/>
+          <w:lang w:val="en-US"/>
+        </w:rPr>
+        <w:t xml:space="preserve">The Administrator has the job to check every request from new taxi driver, in order to </w:t>
+      </w:r>
+      <w:r>
+        <w:rPr>
+          <w:sz w:val="24"/>
+          <w:szCs w:val="24"/>
+          <w:lang w:val="en-US"/>
+        </w:rPr>
+        <w:t xml:space="preserve">verify </w:t>
+      </w:r>
+      <w:r>
+        <w:rPr>
+          <w:sz w:val="24"/>
+          <w:szCs w:val="24"/>
+          <w:lang w:val="en-US"/>
+        </w:rPr>
+        <w:t>if data related to licenses are correct. If so, the Administr</w:t>
+      </w:r>
+      <w:r>
+        <w:rPr>
+          <w:sz w:val="24"/>
+          <w:szCs w:val="24"/>
+          <w:lang w:val="en-US"/>
+        </w:rPr>
+        <w:t xml:space="preserve">ator gives the Taxi Driver the </w:t>
+      </w:r>
+      <w:r>
+        <w:rPr>
+          <w:sz w:val="24"/>
+          <w:szCs w:val="24"/>
+          <w:lang w:val="en-US"/>
+        </w:rPr>
+        <w:t>permission to work.</w:t>
+      </w:r>
+    </w:p>
     <w:p/>
     <w:p>
       <w:r>
@@ -10125,7 +10810,7 @@
           <w:szCs w:val="24"/>
           <w:lang w:val="en-US"/>
         </w:rPr>
-        <w:t>Exceptions</w:t>
+        <w:t>Actors</w:t>
       </w:r>
       <w:r>
         <w:rPr>
@@ -10143,156 +10828,6 @@
           <w:szCs w:val="24"/>
           <w:lang w:val="en-US"/>
         </w:rPr>
-        <w:tab/>
-      </w:r>
-      <w:bookmarkStart w:id="1" w:name="__DdeLink__829_839197689"/>
-      <w:bookmarkEnd w:id="1"/>
-      <w:r>
-        <w:rPr>
-          <w:sz w:val="24"/>
-          <w:szCs w:val="24"/>
-          <w:lang w:val="en-US"/>
-        </w:rPr>
-        <w:t>There are no possible exceptions.</w:t>
-      </w:r>
-    </w:p>
-    <w:p/>
-    <w:p>
-      <w:pPr>
-        <w:ind w:firstLine="708"/>
-        <w:rPr>
-          <w:b/>
-          <w:sz w:val="24"/>
-        </w:rPr>
-      </w:pPr>
-      <w:r>
-        <w:rPr>
-          <w:b/>
-          <w:sz w:val="28"/>
-          <w:szCs w:val="24"/>
-          <w:lang w:val="en-US"/>
-        </w:rPr>
-        <w:t xml:space="preserve">Use Case: </w:t>
-      </w:r>
-      <w:r>
-        <w:rPr>
-          <w:b/>
-          <w:sz w:val="28"/>
-          <w:szCs w:val="24"/>
-          <w:lang w:val="en-US"/>
-        </w:rPr>
-        <w:t>Taxi Drivers Management</w:t>
-      </w:r>
-    </w:p>
-    <w:p/>
-    <w:p>
-      <w:r>
-        <w:rPr>
-          <w:sz w:val="24"/>
-          <w:szCs w:val="24"/>
-          <w:lang w:val="en-US"/>
-        </w:rPr>
-        <w:tab/>
-      </w:r>
-      <w:r>
-        <w:rPr>
-          <w:b/>
-          <w:sz w:val="24"/>
-          <w:szCs w:val="24"/>
-          <w:lang w:val="en-US"/>
-        </w:rPr>
-        <w:t>Description</w:t>
-      </w:r>
-      <w:r>
-        <w:rPr>
-          <w:sz w:val="24"/>
-          <w:szCs w:val="24"/>
-          <w:lang w:val="en-US"/>
-        </w:rPr>
-        <w:t>:</w:t>
-      </w:r>
-    </w:p>
-    <w:p>
-      <w:pPr>
-        <w:ind w:left="708"/>
-      </w:pPr>
-      <w:r>
-        <w:rPr>
-          <w:sz w:val="24"/>
-          <w:szCs w:val="24"/>
-          <w:lang w:val="en-US"/>
-        </w:rPr>
-        <w:t xml:space="preserve">The Administrator has the job to check every request from new taxi driver, in order to </w:t>
-      </w:r>
-      <w:r>
-        <w:rPr>
-          <w:sz w:val="24"/>
-          <w:szCs w:val="24"/>
-          <w:lang w:val="en-US"/>
-        </w:rPr>
-        <w:t xml:space="preserve">verify </w:t>
-      </w:r>
-      <w:r>
-        <w:rPr>
-          <w:sz w:val="24"/>
-          <w:szCs w:val="24"/>
-          <w:lang w:val="en-US"/>
-        </w:rPr>
-        <w:t>if data related to licenses are correct. If so, the Administr</w:t>
-      </w:r>
-      <w:r>
-        <w:rPr>
-          <w:sz w:val="24"/>
-          <w:szCs w:val="24"/>
-          <w:lang w:val="en-US"/>
-        </w:rPr>
-        <w:t xml:space="preserve">ator gives the Taxi Driver the </w:t>
-      </w:r>
-      <w:r>
-        <w:rPr>
-          <w:sz w:val="24"/>
-          <w:szCs w:val="24"/>
-          <w:lang w:val="en-US"/>
-        </w:rPr>
-        <w:t>permission to work.</w:t>
-      </w:r>
-    </w:p>
-    <w:p/>
-    <w:p>
-      <w:r>
-        <w:rPr>
-          <w:sz w:val="24"/>
-          <w:szCs w:val="24"/>
-          <w:lang w:val="en-US"/>
-        </w:rPr>
-        <w:tab/>
-      </w:r>
-      <w:r>
-        <w:rPr>
-          <w:b/>
-          <w:sz w:val="24"/>
-          <w:szCs w:val="24"/>
-          <w:lang w:val="en-US"/>
-        </w:rPr>
-        <w:t>Actors</w:t>
-      </w:r>
-      <w:r>
-        <w:rPr>
-          <w:sz w:val="24"/>
-          <w:szCs w:val="24"/>
-          <w:lang w:val="en-US"/>
-        </w:rPr>
-        <w:t>:</w:t>
-      </w:r>
-    </w:p>
-    <w:p>
-      <w:r>
-        <w:rPr>
-          <w:sz w:val="24"/>
-          <w:szCs w:val="24"/>
-          <w:lang w:val="en-US"/>
-        </w:rPr>
-        <w:lastRenderedPageBreak/>
         <w:tab/>
         <w:t>Administrator, Taxi Driver (passive presence).</w:t>
       </w:r>
@@ -10411,7 +10946,7 @@
           <w:numId w:val="34"/>
         </w:numPr>
         <w:suppressAutoHyphens/>
-        <w:spacing w:after="0" w:line="240" w:lineRule="auto"/>
+        <w:spacing w:after="0" w:line="360" w:lineRule="auto"/>
       </w:pPr>
       <w:r>
         <w:rPr>
@@ -10430,7 +10965,7 @@
           <w:numId w:val="34"/>
         </w:numPr>
         <w:suppressAutoHyphens/>
-        <w:spacing w:after="0" w:line="240" w:lineRule="auto"/>
+        <w:spacing w:after="0" w:line="360" w:lineRule="auto"/>
       </w:pPr>
       <w:r>
         <w:rPr>
@@ -10449,14 +10984,15 @@
           <w:numId w:val="34"/>
         </w:numPr>
         <w:suppressAutoHyphens/>
-        <w:spacing w:after="0" w:line="240" w:lineRule="auto"/>
-      </w:pPr>
-      <w:r>
-        <w:rPr>
-          <w:sz w:val="24"/>
-          <w:szCs w:val="24"/>
-          <w:lang w:val="en-US"/>
-        </w:rPr>
+        <w:spacing w:after="0" w:line="360" w:lineRule="auto"/>
+      </w:pPr>
+      <w:r>
+        <w:rPr>
+          <w:sz w:val="24"/>
+          <w:szCs w:val="24"/>
+          <w:lang w:val="en-US"/>
+        </w:rPr>
+        <w:lastRenderedPageBreak/>
         <w:t xml:space="preserve"> Administrator select one of the requests by clicking on the user name;</w:t>
       </w:r>
     </w:p>
@@ -10468,7 +11004,7 @@
           <w:numId w:val="34"/>
         </w:numPr>
         <w:suppressAutoHyphens/>
-        <w:spacing w:after="0" w:line="240" w:lineRule="auto"/>
+        <w:spacing w:after="0" w:line="360" w:lineRule="auto"/>
       </w:pPr>
       <w:r>
         <w:rPr>
@@ -10487,7 +11023,7 @@
           <w:numId w:val="34"/>
         </w:numPr>
         <w:suppressAutoHyphens/>
-        <w:spacing w:after="0" w:line="240" w:lineRule="auto"/>
+        <w:spacing w:after="0" w:line="360" w:lineRule="auto"/>
       </w:pPr>
       <w:r>
         <w:rPr>
@@ -10573,6 +11109,186 @@
         </w:rPr>
       </w:pPr>
     </w:p>
+    <w:p>
+      <w:pPr>
+        <w:pStyle w:val="Paragrafoelenco"/>
+        <w:widowControl w:val="0"/>
+        <w:numPr>
+          <w:ilvl w:val="1"/>
+          <w:numId w:val="1"/>
+        </w:numPr>
+        <w:suppressAutoHyphens/>
+        <w:spacing w:after="0" w:line="360" w:lineRule="auto"/>
+        <w:rPr>
+          <w:rFonts w:eastAsia="Droid Sans Fallback" w:cs="FreeSans"/>
+          <w:b/>
+          <w:sz w:val="28"/>
+          <w:szCs w:val="24"/>
+          <w:lang w:eastAsia="zh-CN" w:bidi="hi-IN"/>
+        </w:rPr>
+      </w:pPr>
+      <w:r>
+        <w:rPr>
+          <w:rFonts w:eastAsia="Droid Sans Fallback" w:cs="FreeSans"/>
+          <w:b/>
+          <w:sz w:val="28"/>
+          <w:szCs w:val="24"/>
+          <w:lang w:eastAsia="zh-CN" w:bidi="hi-IN"/>
+        </w:rPr>
+        <w:t xml:space="preserve"> Possible Scenarios</w:t>
+      </w:r>
+    </w:p>
+    <w:p>
+      <w:pPr>
+        <w:ind w:left="360"/>
+        <w:rPr>
+          <w:b/>
+          <w:sz w:val="24"/>
+          <w:lang w:eastAsia="zh-CN" w:bidi="hi-IN"/>
+        </w:rPr>
+      </w:pPr>
+      <w:r>
+        <w:rPr>
+          <w:b/>
+          <w:sz w:val="24"/>
+          <w:lang w:eastAsia="zh-CN" w:bidi="hi-IN"/>
+        </w:rPr>
+        <w:t>Scenario: Make a Taxi Call</w:t>
+      </w:r>
+    </w:p>
+    <w:p>
+      <w:pPr>
+        <w:spacing w:line="360" w:lineRule="auto"/>
+        <w:ind w:left="360"/>
+        <w:rPr>
+          <w:sz w:val="24"/>
+          <w:lang w:eastAsia="zh-CN" w:bidi="hi-IN"/>
+        </w:rPr>
+      </w:pPr>
+      <w:r>
+        <w:rPr>
+          <w:sz w:val="24"/>
+          <w:lang w:eastAsia="zh-CN" w:bidi="hi-IN"/>
+        </w:rPr>
+        <w:t xml:space="preserve">It's about midnight and Cinderella has to come back home after the party organized by Christopher, but she notices that her sisters already took her car, and she can't reach the house on foot. With relief she remembers of an advertising seen the day before, so she picks out her phone, and opens  </w:t>
+      </w:r>
+      <w:proofErr w:type="spellStart"/>
+      <w:r>
+        <w:rPr>
+          <w:sz w:val="24"/>
+          <w:lang w:eastAsia="zh-CN" w:bidi="hi-IN"/>
+        </w:rPr>
+        <w:t>MyTaxi</w:t>
+      </w:r>
+      <w:proofErr w:type="spellEnd"/>
+      <w:r>
+        <w:rPr>
+          <w:sz w:val="24"/>
+          <w:lang w:eastAsia="zh-CN" w:bidi="hi-IN"/>
+        </w:rPr>
+        <w:t xml:space="preserve">, an app for </w:t>
+      </w:r>
+      <w:r>
+        <w:rPr>
+          <w:sz w:val="24"/>
+          <w:lang w:eastAsia="zh-CN" w:bidi="hi-IN"/>
+        </w:rPr>
+        <w:t>“Smart Taxi for a Smarter City” as the advertisement said</w:t>
+      </w:r>
+      <w:r>
+        <w:rPr>
+          <w:sz w:val="24"/>
+          <w:lang w:eastAsia="zh-CN" w:bidi="hi-IN"/>
+        </w:rPr>
+        <w:t>.</w:t>
+      </w:r>
+    </w:p>
+    <w:p>
+      <w:pPr>
+        <w:spacing w:line="360" w:lineRule="auto"/>
+        <w:ind w:left="360"/>
+        <w:rPr>
+          <w:sz w:val="24"/>
+          <w:lang w:eastAsia="zh-CN" w:bidi="hi-IN"/>
+        </w:rPr>
+      </w:pPr>
+      <w:r>
+        <w:rPr>
+          <w:sz w:val="24"/>
+          <w:lang w:eastAsia="zh-CN" w:bidi="hi-IN"/>
+        </w:rPr>
+        <w:t>She has to hurry, but she is not worried: she just needs to insert the number of passengers, and in a few minutes she receives a message with her taxi code and the estimated waiting time. Thanks to the new service, she could come back home.</w:t>
+      </w:r>
+    </w:p>
+    <w:p>
+      <w:pPr>
+        <w:ind w:left="360"/>
+        <w:rPr>
+          <w:lang w:eastAsia="zh-CN" w:bidi="hi-IN"/>
+        </w:rPr>
+      </w:pPr>
+    </w:p>
+    <w:p>
+      <w:pPr>
+        <w:ind w:left="360"/>
+        <w:rPr>
+          <w:b/>
+          <w:sz w:val="24"/>
+          <w:lang w:eastAsia="zh-CN" w:bidi="hi-IN"/>
+        </w:rPr>
+      </w:pPr>
+      <w:r>
+        <w:rPr>
+          <w:b/>
+          <w:sz w:val="24"/>
+          <w:lang w:eastAsia="zh-CN" w:bidi="hi-IN"/>
+        </w:rPr>
+        <w:t>Scenario</w:t>
+      </w:r>
+      <w:r>
+        <w:rPr>
+          <w:b/>
+          <w:sz w:val="24"/>
+          <w:lang w:eastAsia="zh-CN" w:bidi="hi-IN"/>
+        </w:rPr>
+        <w:t>: Taxi Reservation</w:t>
+      </w:r>
+    </w:p>
+    <w:p>
+      <w:pPr>
+        <w:spacing w:line="360" w:lineRule="auto"/>
+        <w:ind w:left="360"/>
+        <w:rPr>
+          <w:sz w:val="24"/>
+          <w:lang w:eastAsia="zh-CN" w:bidi="hi-IN"/>
+        </w:rPr>
+      </w:pPr>
+      <w:bookmarkStart w:id="1" w:name="_GoBack"/>
+      <w:r>
+        <w:rPr>
+          <w:sz w:val="24"/>
+          <w:lang w:eastAsia="zh-CN" w:bidi="hi-IN"/>
+        </w:rPr>
+        <w:t xml:space="preserve">Mr. White is working in his office, but he is anxious about an important meeting with Alice in the afternoon. How can he be sure not to be late? He then turns on the computer, and in the news he read about the improve in the taxi service, so he looks for </w:t>
+      </w:r>
+      <w:proofErr w:type="spellStart"/>
+      <w:r>
+        <w:rPr>
+          <w:sz w:val="24"/>
+          <w:lang w:eastAsia="zh-CN" w:bidi="hi-IN"/>
+        </w:rPr>
+        <w:t>MyTaxi</w:t>
+      </w:r>
+      <w:proofErr w:type="spellEnd"/>
+      <w:r>
+        <w:rPr>
+          <w:sz w:val="24"/>
+          <w:lang w:eastAsia="zh-CN" w:bidi="hi-IN"/>
+        </w:rPr>
+        <w:t xml:space="preserve"> website, he sign up, and he will be able to book a taxi just providing starting and arriving addresses, and for what time to book. The system saves his request, and at the indicated time a taxi will wait for him on time.</w:t>
+      </w:r>
+    </w:p>
+    <w:bookmarkEnd w:id="1"/>
     <w:p>
       <w:pPr>
         <w:pStyle w:val="Paragrafoelenco"/>
@@ -10754,6 +11470,178 @@
     </w:lvl>
   </w:abstractNum>
   <w:abstractNum w:abstractNumId="1" w15:restartNumberingAfterBreak="0">
+    <w:nsid w:val="10AD7C81"/>
+    <w:multiLevelType w:val="multilevel"/>
+    <w:tmpl w:val="0410001F"/>
+    <w:lvl w:ilvl="0">
+      <w:start w:val="1"/>
+      <w:numFmt w:val="decimal"/>
+      <w:lvlText w:val="%1."/>
+      <w:lvlJc w:val="left"/>
+      <w:pPr>
+        <w:ind w:left="1068" w:hanging="360"/>
+      </w:pPr>
+    </w:lvl>
+    <w:lvl w:ilvl="1">
+      <w:start w:val="1"/>
+      <w:numFmt w:val="decimal"/>
+      <w:lvlText w:val="%1.%2."/>
+      <w:lvlJc w:val="left"/>
+      <w:pPr>
+        <w:ind w:left="1500" w:hanging="432"/>
+      </w:pPr>
+    </w:lvl>
+    <w:lvl w:ilvl="2">
+      <w:start w:val="1"/>
+      <w:numFmt w:val="decimal"/>
+      <w:lvlText w:val="%1.%2.%3."/>
+      <w:lvlJc w:val="left"/>
+      <w:pPr>
+        <w:ind w:left="1932" w:hanging="504"/>
+      </w:pPr>
+    </w:lvl>
+    <w:lvl w:ilvl="3">
+      <w:start w:val="1"/>
+      <w:numFmt w:val="decimal"/>
+      <w:lvlText w:val="%1.%2.%3.%4."/>
+      <w:lvlJc w:val="left"/>
+      <w:pPr>
+        <w:ind w:left="2436" w:hanging="648"/>
+      </w:pPr>
+    </w:lvl>
+    <w:lvl w:ilvl="4">
+      <w:start w:val="1"/>
+      <w:numFmt w:val="decimal"/>
+      <w:lvlText w:val="%1.%2.%3.%4.%5."/>
+      <w:lvlJc w:val="left"/>
+      <w:pPr>
+        <w:ind w:left="2940" w:hanging="792"/>
+      </w:pPr>
+    </w:lvl>
+    <w:lvl w:ilvl="5">
+      <w:start w:val="1"/>
+      <w:numFmt w:val="decimal"/>
+      <w:lvlText w:val="%1.%2.%3.%4.%5.%6."/>
+      <w:lvlJc w:val="left"/>
+      <w:pPr>
+        <w:ind w:left="3444" w:hanging="936"/>
+      </w:pPr>
+    </w:lvl>
+    <w:lvl w:ilvl="6">
+      <w:start w:val="1"/>
+      <w:numFmt w:val="decimal"/>
+      <w:lvlText w:val="%1.%2.%3.%4.%5.%6.%7."/>
+      <w:lvlJc w:val="left"/>
+      <w:pPr>
+        <w:ind w:left="3948" w:hanging="1080"/>
+      </w:pPr>
+    </w:lvl>
+    <w:lvl w:ilvl="7">
+      <w:start w:val="1"/>
+      <w:numFmt w:val="decimal"/>
+      <w:lvlText w:val="%1.%2.%3.%4.%5.%6.%7.%8."/>
+      <w:lvlJc w:val="left"/>
+      <w:pPr>
+        <w:ind w:left="4452" w:hanging="1224"/>
+      </w:pPr>
+    </w:lvl>
+    <w:lvl w:ilvl="8">
+      <w:start w:val="1"/>
+      <w:numFmt w:val="decimal"/>
+      <w:lvlText w:val="%1.%2.%3.%4.%5.%6.%7.%8.%9."/>
+      <w:lvlJc w:val="left"/>
+      <w:pPr>
+        <w:ind w:left="5028" w:hanging="1440"/>
+      </w:pPr>
+    </w:lvl>
+  </w:abstractNum>
+  <w:abstractNum w:abstractNumId="2" w15:restartNumberingAfterBreak="0">
+    <w:nsid w:val="120C15D5"/>
+    <w:multiLevelType w:val="multilevel"/>
+    <w:tmpl w:val="0410001F"/>
+    <w:lvl w:ilvl="0">
+      <w:start w:val="1"/>
+      <w:numFmt w:val="decimal"/>
+      <w:lvlText w:val="%1."/>
+      <w:lvlJc w:val="left"/>
+      <w:pPr>
+        <w:ind w:left="360" w:hanging="360"/>
+      </w:pPr>
+    </w:lvl>
+    <w:lvl w:ilvl="1">
+      <w:start w:val="1"/>
+      <w:numFmt w:val="decimal"/>
+      <w:lvlText w:val="%1.%2."/>
+      <w:lvlJc w:val="left"/>
+      <w:pPr>
+        <w:ind w:left="792" w:hanging="432"/>
+      </w:pPr>
+    </w:lvl>
+    <w:lvl w:ilvl="2">
+      <w:start w:val="1"/>
+      <w:numFmt w:val="decimal"/>
+      <w:lvlText w:val="%1.%2.%3."/>
+      <w:lvlJc w:val="left"/>
+      <w:pPr>
+        <w:ind w:left="1224" w:hanging="504"/>
+      </w:pPr>
+    </w:lvl>
+    <w:lvl w:ilvl="3">
+      <w:start w:val="1"/>
+      <w:numFmt w:val="decimal"/>
+      <w:lvlText w:val="%1.%2.%3.%4."/>
+      <w:lvlJc w:val="left"/>
+      <w:pPr>
+        <w:ind w:left="1728" w:hanging="648"/>
+      </w:pPr>
+    </w:lvl>
+    <w:lvl w:ilvl="4">
+      <w:start w:val="1"/>
+      <w:numFmt w:val="decimal"/>
+      <w:lvlText w:val="%1.%2.%3.%4.%5."/>
+      <w:lvlJc w:val="left"/>
+      <w:pPr>
+        <w:ind w:left="2232" w:hanging="792"/>
+      </w:pPr>
+    </w:lvl>
+    <w:lvl w:ilvl="5">
+      <w:start w:val="1"/>
+      <w:numFmt w:val="decimal"/>
+      <w:lvlText w:val="%1.%2.%3.%4.%5.%6."/>
+      <w:lvlJc w:val="left"/>
+      <w:pPr>
+        <w:ind w:left="2736" w:hanging="936"/>
+      </w:pPr>
+    </w:lvl>
+    <w:lvl w:ilvl="6">
+      <w:start w:val="1"/>
+      <w:numFmt w:val="decimal"/>
+      <w:lvlText w:val="%1.%2.%3.%4.%5.%6.%7."/>
+      <w:lvlJc w:val="left"/>
+      <w:pPr>
+        <w:ind w:left="3240" w:hanging="1080"/>
+      </w:pPr>
+    </w:lvl>
+    <w:lvl w:ilvl="7">
+      <w:start w:val="1"/>
+      <w:numFmt w:val="decimal"/>
+      <w:lvlText w:val="%1.%2.%3.%4.%5.%6.%7.%8."/>
+      <w:lvlJc w:val="left"/>
+      <w:pPr>
+        <w:ind w:left="3744" w:hanging="1224"/>
+      </w:pPr>
+    </w:lvl>
+    <w:lvl w:ilvl="8">
+      <w:start w:val="1"/>
+      <w:numFmt w:val="decimal"/>
+      <w:lvlText w:val="%1.%2.%3.%4.%5.%6.%7.%8.%9."/>
+      <w:lvlJc w:val="left"/>
+      <w:pPr>
+        <w:ind w:left="4320" w:hanging="1440"/>
+      </w:pPr>
+    </w:lvl>
+  </w:abstractNum>
+  <w:abstractNum w:abstractNumId="3" w15:restartNumberingAfterBreak="0">
     <w:nsid w:val="16EB6939"/>
     <w:multiLevelType w:val="hybridMultilevel"/>
     <w:tmpl w:val="DA00CFE4"/>
@@ -10866,7 +11754,7 @@
       </w:rPr>
     </w:lvl>
   </w:abstractNum>
-  <w:abstractNum w:abstractNumId="2" w15:restartNumberingAfterBreak="0">
+  <w:abstractNum w:abstractNumId="4" w15:restartNumberingAfterBreak="0">
     <w:nsid w:val="181817BA"/>
     <w:multiLevelType w:val="multilevel"/>
     <w:tmpl w:val="FC42F5DC"/>
@@ -11006,7 +11894,7 @@
       </w:rPr>
     </w:lvl>
   </w:abstractNum>
-  <w:abstractNum w:abstractNumId="3" w15:restartNumberingAfterBreak="0">
+  <w:abstractNum w:abstractNumId="5" w15:restartNumberingAfterBreak="0">
     <w:nsid w:val="1F7044B5"/>
     <w:multiLevelType w:val="multilevel"/>
     <w:tmpl w:val="04100021"/>
@@ -11119,7 +12007,7 @@
       </w:rPr>
     </w:lvl>
   </w:abstractNum>
-  <w:abstractNum w:abstractNumId="4" w15:restartNumberingAfterBreak="0">
+  <w:abstractNum w:abstractNumId="6" w15:restartNumberingAfterBreak="0">
     <w:nsid w:val="1FD15AB3"/>
     <w:multiLevelType w:val="multilevel"/>
     <w:tmpl w:val="04100021"/>
@@ -11232,7 +12120,7 @@
       </w:rPr>
     </w:lvl>
   </w:abstractNum>
-  <w:abstractNum w:abstractNumId="5" w15:restartNumberingAfterBreak="0">
+  <w:abstractNum w:abstractNumId="7" w15:restartNumberingAfterBreak="0">
     <w:nsid w:val="246E3D15"/>
     <w:multiLevelType w:val="multilevel"/>
     <w:tmpl w:val="37CAC50E"/>
@@ -11372,7 +12260,93 @@
       </w:rPr>
     </w:lvl>
   </w:abstractNum>
-  <w:abstractNum w:abstractNumId="6" w15:restartNumberingAfterBreak="0">
+  <w:abstractNum w:abstractNumId="8" w15:restartNumberingAfterBreak="0">
+    <w:nsid w:val="26705424"/>
+    <w:multiLevelType w:val="multilevel"/>
+    <w:tmpl w:val="0410001F"/>
+    <w:lvl w:ilvl="0">
+      <w:start w:val="1"/>
+      <w:numFmt w:val="decimal"/>
+      <w:lvlText w:val="%1."/>
+      <w:lvlJc w:val="left"/>
+      <w:pPr>
+        <w:ind w:left="360" w:hanging="360"/>
+      </w:pPr>
+    </w:lvl>
+    <w:lvl w:ilvl="1">
+      <w:start w:val="1"/>
+      <w:numFmt w:val="decimal"/>
+      <w:lvlText w:val="%1.%2."/>
+      <w:lvlJc w:val="left"/>
+      <w:pPr>
+        <w:ind w:left="792" w:hanging="432"/>
+      </w:pPr>
+    </w:lvl>
+    <w:lvl w:ilvl="2">
+      <w:start w:val="1"/>
+      <w:numFmt w:val="decimal"/>
+      <w:lvlText w:val="%1.%2.%3."/>
+      <w:lvlJc w:val="left"/>
+      <w:pPr>
+        <w:ind w:left="1224" w:hanging="504"/>
+      </w:pPr>
+    </w:lvl>
+    <w:lvl w:ilvl="3">
+      <w:start w:val="1"/>
+      <w:numFmt w:val="decimal"/>
+      <w:lvlText w:val="%1.%2.%3.%4."/>
+      <w:lvlJc w:val="left"/>
+      <w:pPr>
+        <w:ind w:left="1728" w:hanging="648"/>
+      </w:pPr>
+    </w:lvl>
+    <w:lvl w:ilvl="4">
+      <w:start w:val="1"/>
+      <w:numFmt w:val="decimal"/>
+      <w:lvlText w:val="%1.%2.%3.%4.%5."/>
+      <w:lvlJc w:val="left"/>
+      <w:pPr>
+        <w:ind w:left="2232" w:hanging="792"/>
+      </w:pPr>
+    </w:lvl>
+    <w:lvl w:ilvl="5">
+      <w:start w:val="1"/>
+      <w:numFmt w:val="decimal"/>
+      <w:lvlText w:val="%1.%2.%3.%4.%5.%6."/>
+      <w:lvlJc w:val="left"/>
+      <w:pPr>
+        <w:ind w:left="2736" w:hanging="936"/>
+      </w:pPr>
+    </w:lvl>
+    <w:lvl w:ilvl="6">
+      <w:start w:val="1"/>
+      <w:numFmt w:val="decimal"/>
+      <w:lvlText w:val="%1.%2.%3.%4.%5.%6.%7."/>
+      <w:lvlJc w:val="left"/>
+      <w:pPr>
+        <w:ind w:left="3240" w:hanging="1080"/>
+      </w:pPr>
+    </w:lvl>
+    <w:lvl w:ilvl="7">
+      <w:start w:val="1"/>
+      <w:numFmt w:val="decimal"/>
+      <w:lvlText w:val="%1.%2.%3.%4.%5.%6.%7.%8."/>
+      <w:lvlJc w:val="left"/>
+      <w:pPr>
+        <w:ind w:left="3744" w:hanging="1224"/>
+      </w:pPr>
+    </w:lvl>
+    <w:lvl w:ilvl="8">
+      <w:start w:val="1"/>
+      <w:numFmt w:val="decimal"/>
+      <w:lvlText w:val="%1.%2.%3.%4.%5.%6.%7.%8.%9."/>
+      <w:lvlJc w:val="left"/>
+      <w:pPr>
+        <w:ind w:left="4320" w:hanging="1440"/>
+      </w:pPr>
+    </w:lvl>
+  </w:abstractNum>
+  <w:abstractNum w:abstractNumId="9" w15:restartNumberingAfterBreak="0">
     <w:nsid w:val="26C62F8E"/>
     <w:multiLevelType w:val="multilevel"/>
     <w:tmpl w:val="32FC57B2"/>
@@ -11512,7 +12486,7 @@
       </w:rPr>
     </w:lvl>
   </w:abstractNum>
-  <w:abstractNum w:abstractNumId="7" w15:restartNumberingAfterBreak="0">
+  <w:abstractNum w:abstractNumId="10" w15:restartNumberingAfterBreak="0">
     <w:nsid w:val="28EB74D4"/>
     <w:multiLevelType w:val="multilevel"/>
     <w:tmpl w:val="04100021"/>
@@ -11625,7 +12599,7 @@
       </w:rPr>
     </w:lvl>
   </w:abstractNum>
-  <w:abstractNum w:abstractNumId="8" w15:restartNumberingAfterBreak="0">
+  <w:abstractNum w:abstractNumId="11" w15:restartNumberingAfterBreak="0">
     <w:nsid w:val="294C14BE"/>
     <w:multiLevelType w:val="multilevel"/>
     <w:tmpl w:val="E422871E"/>
@@ -11765,7 +12739,7 @@
       </w:rPr>
     </w:lvl>
   </w:abstractNum>
-  <w:abstractNum w:abstractNumId="9" w15:restartNumberingAfterBreak="0">
+  <w:abstractNum w:abstractNumId="12" w15:restartNumberingAfterBreak="0">
     <w:nsid w:val="2B616163"/>
     <w:multiLevelType w:val="multilevel"/>
     <w:tmpl w:val="BD00425C"/>
@@ -11888,7 +12862,7 @@
       </w:rPr>
     </w:lvl>
   </w:abstractNum>
-  <w:abstractNum w:abstractNumId="10" w15:restartNumberingAfterBreak="0">
+  <w:abstractNum w:abstractNumId="13" w15:restartNumberingAfterBreak="0">
     <w:nsid w:val="32343D60"/>
     <w:multiLevelType w:val="multilevel"/>
     <w:tmpl w:val="04100021"/>
@@ -12001,7 +12975,7 @@
       </w:rPr>
     </w:lvl>
   </w:abstractNum>
-  <w:abstractNum w:abstractNumId="11" w15:restartNumberingAfterBreak="0">
+  <w:abstractNum w:abstractNumId="14" w15:restartNumberingAfterBreak="0">
     <w:nsid w:val="3557006D"/>
     <w:multiLevelType w:val="multilevel"/>
     <w:tmpl w:val="04100021"/>
@@ -12114,7 +13088,7 @@
       </w:rPr>
     </w:lvl>
   </w:abstractNum>
-  <w:abstractNum w:abstractNumId="12" w15:restartNumberingAfterBreak="0">
+  <w:abstractNum w:abstractNumId="15" w15:restartNumberingAfterBreak="0">
     <w:nsid w:val="36A75B3C"/>
     <w:multiLevelType w:val="multilevel"/>
     <w:tmpl w:val="A84621E2"/>
@@ -12254,7 +13228,7 @@
       </w:rPr>
     </w:lvl>
   </w:abstractNum>
-  <w:abstractNum w:abstractNumId="13" w15:restartNumberingAfterBreak="0">
+  <w:abstractNum w:abstractNumId="16" w15:restartNumberingAfterBreak="0">
     <w:nsid w:val="375F7A94"/>
     <w:multiLevelType w:val="multilevel"/>
     <w:tmpl w:val="C0B2DD70"/>
@@ -12381,7 +13355,7 @@
       </w:rPr>
     </w:lvl>
   </w:abstractNum>
-  <w:abstractNum w:abstractNumId="14" w15:restartNumberingAfterBreak="0">
+  <w:abstractNum w:abstractNumId="17" w15:restartNumberingAfterBreak="0">
     <w:nsid w:val="381C556D"/>
     <w:multiLevelType w:val="multilevel"/>
     <w:tmpl w:val="04100021"/>
@@ -12494,7 +13468,7 @@
       </w:rPr>
     </w:lvl>
   </w:abstractNum>
-  <w:abstractNum w:abstractNumId="15" w15:restartNumberingAfterBreak="0">
+  <w:abstractNum w:abstractNumId="18" w15:restartNumberingAfterBreak="0">
     <w:nsid w:val="386C3503"/>
     <w:multiLevelType w:val="hybridMultilevel"/>
     <w:tmpl w:val="09240968"/>
@@ -12580,7 +13554,7 @@
       </w:pPr>
     </w:lvl>
   </w:abstractNum>
-  <w:abstractNum w:abstractNumId="16" w15:restartNumberingAfterBreak="0">
+  <w:abstractNum w:abstractNumId="19" w15:restartNumberingAfterBreak="0">
     <w:nsid w:val="39327B4A"/>
     <w:multiLevelType w:val="multilevel"/>
     <w:tmpl w:val="04100021"/>
@@ -12693,7 +13667,7 @@
       </w:rPr>
     </w:lvl>
   </w:abstractNum>
-  <w:abstractNum w:abstractNumId="17" w15:restartNumberingAfterBreak="0">
+  <w:abstractNum w:abstractNumId="20" w15:restartNumberingAfterBreak="0">
     <w:nsid w:val="3AC67C13"/>
     <w:multiLevelType w:val="multilevel"/>
     <w:tmpl w:val="8866134E"/>
@@ -12833,7 +13807,7 @@
       </w:rPr>
     </w:lvl>
   </w:abstractNum>
-  <w:abstractNum w:abstractNumId="18" w15:restartNumberingAfterBreak="0">
+  <w:abstractNum w:abstractNumId="21" w15:restartNumberingAfterBreak="0">
     <w:nsid w:val="3B893DE9"/>
     <w:multiLevelType w:val="multilevel"/>
     <w:tmpl w:val="B1CA0DEC"/>
@@ -12973,7 +13947,7 @@
       </w:rPr>
     </w:lvl>
   </w:abstractNum>
-  <w:abstractNum w:abstractNumId="19" w15:restartNumberingAfterBreak="0">
+  <w:abstractNum w:abstractNumId="22" w15:restartNumberingAfterBreak="0">
     <w:nsid w:val="3E643BBB"/>
     <w:multiLevelType w:val="multilevel"/>
     <w:tmpl w:val="7F1027A2"/>
@@ -13113,7 +14087,7 @@
       </w:rPr>
     </w:lvl>
   </w:abstractNum>
-  <w:abstractNum w:abstractNumId="20" w15:restartNumberingAfterBreak="0">
+  <w:abstractNum w:abstractNumId="23" w15:restartNumberingAfterBreak="0">
     <w:nsid w:val="41BF7906"/>
     <w:multiLevelType w:val="multilevel"/>
     <w:tmpl w:val="C0B2DD70"/>
@@ -13240,7 +14214,7 @@
       </w:rPr>
     </w:lvl>
   </w:abstractNum>
-  <w:abstractNum w:abstractNumId="21" w15:restartNumberingAfterBreak="0">
+  <w:abstractNum w:abstractNumId="24" w15:restartNumberingAfterBreak="0">
     <w:nsid w:val="42DA73D1"/>
     <w:multiLevelType w:val="hybridMultilevel"/>
     <w:tmpl w:val="CEAE8F72"/>
@@ -13326,7 +14300,7 @@
       </w:pPr>
     </w:lvl>
   </w:abstractNum>
-  <w:abstractNum w:abstractNumId="22" w15:restartNumberingAfterBreak="0">
+  <w:abstractNum w:abstractNumId="25" w15:restartNumberingAfterBreak="0">
     <w:nsid w:val="440F3D35"/>
     <w:multiLevelType w:val="multilevel"/>
     <w:tmpl w:val="04100021"/>
@@ -13439,7 +14413,7 @@
       </w:rPr>
     </w:lvl>
   </w:abstractNum>
-  <w:abstractNum w:abstractNumId="23" w15:restartNumberingAfterBreak="0">
+  <w:abstractNum w:abstractNumId="26" w15:restartNumberingAfterBreak="0">
     <w:nsid w:val="44AC5014"/>
     <w:multiLevelType w:val="multilevel"/>
     <w:tmpl w:val="04100021"/>
@@ -13552,7 +14526,7 @@
       </w:rPr>
     </w:lvl>
   </w:abstractNum>
-  <w:abstractNum w:abstractNumId="24" w15:restartNumberingAfterBreak="0">
+  <w:abstractNum w:abstractNumId="27" w15:restartNumberingAfterBreak="0">
     <w:nsid w:val="47542B79"/>
     <w:multiLevelType w:val="multilevel"/>
     <w:tmpl w:val="0BF2C3A8"/>
@@ -13692,7 +14666,7 @@
       </w:rPr>
     </w:lvl>
   </w:abstractNum>
-  <w:abstractNum w:abstractNumId="25" w15:restartNumberingAfterBreak="0">
+  <w:abstractNum w:abstractNumId="28" w15:restartNumberingAfterBreak="0">
     <w:nsid w:val="4AC06ED7"/>
     <w:multiLevelType w:val="multilevel"/>
     <w:tmpl w:val="04B6237A"/>
@@ -13832,7 +14806,7 @@
       </w:rPr>
     </w:lvl>
   </w:abstractNum>
-  <w:abstractNum w:abstractNumId="26" w15:restartNumberingAfterBreak="0">
+  <w:abstractNum w:abstractNumId="29" w15:restartNumberingAfterBreak="0">
     <w:nsid w:val="550C039A"/>
     <w:multiLevelType w:val="multilevel"/>
     <w:tmpl w:val="04100021"/>
@@ -13945,7 +14919,7 @@
       </w:rPr>
     </w:lvl>
   </w:abstractNum>
-  <w:abstractNum w:abstractNumId="27" w15:restartNumberingAfterBreak="0">
+  <w:abstractNum w:abstractNumId="30" w15:restartNumberingAfterBreak="0">
     <w:nsid w:val="5A1A53A6"/>
     <w:multiLevelType w:val="multilevel"/>
     <w:tmpl w:val="99A6E926"/>
@@ -14085,7 +15059,7 @@
       </w:rPr>
     </w:lvl>
   </w:abstractNum>
-  <w:abstractNum w:abstractNumId="28" w15:restartNumberingAfterBreak="0">
+  <w:abstractNum w:abstractNumId="31" w15:restartNumberingAfterBreak="0">
     <w:nsid w:val="5CA97E1C"/>
     <w:multiLevelType w:val="multilevel"/>
     <w:tmpl w:val="D73E085A"/>
@@ -14207,7 +15181,7 @@
       </w:rPr>
     </w:lvl>
   </w:abstractNum>
-  <w:abstractNum w:abstractNumId="29" w15:restartNumberingAfterBreak="0">
+  <w:abstractNum w:abstractNumId="32" w15:restartNumberingAfterBreak="0">
     <w:nsid w:val="5E117C05"/>
     <w:multiLevelType w:val="multilevel"/>
     <w:tmpl w:val="C0B2DD70"/>
@@ -14334,7 +15308,7 @@
       </w:rPr>
     </w:lvl>
   </w:abstractNum>
-  <w:abstractNum w:abstractNumId="30" w15:restartNumberingAfterBreak="0">
+  <w:abstractNum w:abstractNumId="33" w15:restartNumberingAfterBreak="0">
     <w:nsid w:val="5F3F4E12"/>
     <w:multiLevelType w:val="multilevel"/>
     <w:tmpl w:val="7A081F52"/>
@@ -14474,7 +15448,7 @@
       </w:rPr>
     </w:lvl>
   </w:abstractNum>
-  <w:abstractNum w:abstractNumId="31" w15:restartNumberingAfterBreak="0">
+  <w:abstractNum w:abstractNumId="34" w15:restartNumberingAfterBreak="0">
     <w:nsid w:val="69E07833"/>
     <w:multiLevelType w:val="multilevel"/>
     <w:tmpl w:val="C0B2DD70"/>
@@ -14601,7 +15575,7 @@
       </w:rPr>
     </w:lvl>
   </w:abstractNum>
-  <w:abstractNum w:abstractNumId="32" w15:restartNumberingAfterBreak="0">
+  <w:abstractNum w:abstractNumId="35" w15:restartNumberingAfterBreak="0">
     <w:nsid w:val="6AFF18D6"/>
     <w:multiLevelType w:val="multilevel"/>
     <w:tmpl w:val="E1D091A8"/>
@@ -14741,7 +15715,7 @@
       </w:rPr>
     </w:lvl>
   </w:abstractNum>
-  <w:abstractNum w:abstractNumId="33" w15:restartNumberingAfterBreak="0">
+  <w:abstractNum w:abstractNumId="36" w15:restartNumberingAfterBreak="0">
     <w:nsid w:val="6B986347"/>
     <w:multiLevelType w:val="multilevel"/>
     <w:tmpl w:val="04100021"/>
@@ -14854,7 +15828,7 @@
       </w:rPr>
     </w:lvl>
   </w:abstractNum>
-  <w:abstractNum w:abstractNumId="34" w15:restartNumberingAfterBreak="0">
+  <w:abstractNum w:abstractNumId="37" w15:restartNumberingAfterBreak="0">
     <w:nsid w:val="6B9B751D"/>
     <w:multiLevelType w:val="multilevel"/>
     <w:tmpl w:val="6AE438E6"/>
@@ -14994,7 +15968,7 @@
       </w:rPr>
     </w:lvl>
   </w:abstractNum>
-  <w:abstractNum w:abstractNumId="35" w15:restartNumberingAfterBreak="0">
+  <w:abstractNum w:abstractNumId="38" w15:restartNumberingAfterBreak="0">
     <w:nsid w:val="6F184A5F"/>
     <w:multiLevelType w:val="multilevel"/>
     <w:tmpl w:val="04100021"/>
@@ -15107,7 +16081,7 @@
       </w:rPr>
     </w:lvl>
   </w:abstractNum>
-  <w:abstractNum w:abstractNumId="36" w15:restartNumberingAfterBreak="0">
+  <w:abstractNum w:abstractNumId="39" w15:restartNumberingAfterBreak="0">
     <w:nsid w:val="70874264"/>
     <w:multiLevelType w:val="multilevel"/>
     <w:tmpl w:val="4D02C4A0"/>
@@ -15247,7 +16221,7 @@
       </w:rPr>
     </w:lvl>
   </w:abstractNum>
-  <w:abstractNum w:abstractNumId="37" w15:restartNumberingAfterBreak="0">
+  <w:abstractNum w:abstractNumId="40" w15:restartNumberingAfterBreak="0">
     <w:nsid w:val="71784937"/>
     <w:multiLevelType w:val="multilevel"/>
     <w:tmpl w:val="C0B2DD70"/>
@@ -15374,7 +16348,7 @@
       </w:rPr>
     </w:lvl>
   </w:abstractNum>
-  <w:abstractNum w:abstractNumId="38" w15:restartNumberingAfterBreak="0">
+  <w:abstractNum w:abstractNumId="41" w15:restartNumberingAfterBreak="0">
     <w:nsid w:val="73986AF6"/>
     <w:multiLevelType w:val="multilevel"/>
     <w:tmpl w:val="4FFA8640"/>
@@ -15487,7 +16461,7 @@
       </w:rPr>
     </w:lvl>
   </w:abstractNum>
-  <w:abstractNum w:abstractNumId="39" w15:restartNumberingAfterBreak="0">
+  <w:abstractNum w:abstractNumId="42" w15:restartNumberingAfterBreak="0">
     <w:nsid w:val="79200D29"/>
     <w:multiLevelType w:val="multilevel"/>
     <w:tmpl w:val="04100021"/>
@@ -15600,7 +16574,7 @@
       </w:rPr>
     </w:lvl>
   </w:abstractNum>
-  <w:abstractNum w:abstractNumId="40" w15:restartNumberingAfterBreak="0">
+  <w:abstractNum w:abstractNumId="43" w15:restartNumberingAfterBreak="0">
     <w:nsid w:val="7A5D1152"/>
     <w:multiLevelType w:val="multilevel"/>
     <w:tmpl w:val="04100021"/>
@@ -15714,127 +16688,136 @@
     </w:lvl>
   </w:abstractNum>
   <w:num w:numId="1">
+    <w:abstractNumId w:val="23"/>
+  </w:num>
+  <w:num w:numId="2">
+    <w:abstractNumId w:val="3"/>
+  </w:num>
+  <w:num w:numId="3">
+    <w:abstractNumId w:val="5"/>
+  </w:num>
+  <w:num w:numId="4">
+    <w:abstractNumId w:val="25"/>
+  </w:num>
+  <w:num w:numId="5">
+    <w:abstractNumId w:val="31"/>
+  </w:num>
+  <w:num w:numId="6">
+    <w:abstractNumId w:val="19"/>
+  </w:num>
+  <w:num w:numId="7">
+    <w:abstractNumId w:val="13"/>
+  </w:num>
+  <w:num w:numId="8">
+    <w:abstractNumId w:val="17"/>
+  </w:num>
+  <w:num w:numId="9">
+    <w:abstractNumId w:val="18"/>
+  </w:num>
+  <w:num w:numId="10">
+    <w:abstractNumId w:val="24"/>
+  </w:num>
+  <w:num w:numId="11">
+    <w:abstractNumId w:val="12"/>
+  </w:num>
+  <w:num w:numId="12">
+    <w:abstractNumId w:val="43"/>
+  </w:num>
+  <w:num w:numId="13">
+    <w:abstractNumId w:val="14"/>
+  </w:num>
+  <w:num w:numId="14">
+    <w:abstractNumId w:val="42"/>
+  </w:num>
+  <w:num w:numId="15">
+    <w:abstractNumId w:val="38"/>
+  </w:num>
+  <w:num w:numId="16">
+    <w:abstractNumId w:val="16"/>
+  </w:num>
+  <w:num w:numId="17">
+    <w:abstractNumId w:val="32"/>
+  </w:num>
+  <w:num w:numId="18">
+    <w:abstractNumId w:val="34"/>
+  </w:num>
+  <w:num w:numId="19">
+    <w:abstractNumId w:val="40"/>
+  </w:num>
+  <w:num w:numId="20">
+    <w:abstractNumId w:val="4"/>
+  </w:num>
+  <w:num w:numId="21">
+    <w:abstractNumId w:val="27"/>
+  </w:num>
+  <w:num w:numId="22">
+    <w:abstractNumId w:val="28"/>
+  </w:num>
+  <w:num w:numId="23">
     <w:abstractNumId w:val="20"/>
   </w:num>
-  <w:num w:numId="2">
-    <w:abstractNumId w:val="1"/>
+  <w:num w:numId="24">
+    <w:abstractNumId w:val="39"/>
   </w:num>
-  <w:num w:numId="3">
-    <w:abstractNumId w:val="3"/>
+  <w:num w:numId="25">
+    <w:abstractNumId w:val="30"/>
   </w:num>
-  <w:num w:numId="4">
+  <w:num w:numId="26">
+    <w:abstractNumId w:val="35"/>
+  </w:num>
+  <w:num w:numId="27">
+    <w:abstractNumId w:val="15"/>
+  </w:num>
+  <w:num w:numId="28">
+    <w:abstractNumId w:val="7"/>
+  </w:num>
+  <w:num w:numId="29">
+    <w:abstractNumId w:val="9"/>
+  </w:num>
+  <w:num w:numId="30">
     <w:abstractNumId w:val="22"/>
   </w:num>
-  <w:num w:numId="5">
-    <w:abstractNumId w:val="28"/>
-  </w:num>
-  <w:num w:numId="6">
-    <w:abstractNumId w:val="16"/>
-  </w:num>
-  <w:num w:numId="7">
-    <w:abstractNumId w:val="10"/>
-  </w:num>
-  <w:num w:numId="8">
-    <w:abstractNumId w:val="14"/>
-  </w:num>
-  <w:num w:numId="9">
-    <w:abstractNumId w:val="15"/>
-  </w:num>
-  <w:num w:numId="10">
-    <w:abstractNumId w:val="21"/>
-  </w:num>
-  <w:num w:numId="11">
-    <w:abstractNumId w:val="9"/>
-  </w:num>
-  <w:num w:numId="12">
-    <w:abstractNumId w:val="40"/>
-  </w:num>
-  <w:num w:numId="13">
-    <w:abstractNumId w:val="11"/>
-  </w:num>
-  <w:num w:numId="14">
-    <w:abstractNumId w:val="39"/>
-  </w:num>
-  <w:num w:numId="15">
-    <w:abstractNumId w:val="35"/>
-  </w:num>
-  <w:num w:numId="16">
-    <w:abstractNumId w:val="13"/>
-  </w:num>
-  <w:num w:numId="17">
-    <w:abstractNumId w:val="29"/>
-  </w:num>
-  <w:num w:numId="18">
-    <w:abstractNumId w:val="31"/>
-  </w:num>
-  <w:num w:numId="19">
+  <w:num w:numId="31">
     <w:abstractNumId w:val="37"/>
   </w:num>
-  <w:num w:numId="20">
-    <w:abstractNumId w:val="2"/>
-  </w:num>
-  <w:num w:numId="21">
-    <w:abstractNumId w:val="24"/>
-  </w:num>
-  <w:num w:numId="22">
-    <w:abstractNumId w:val="25"/>
-  </w:num>
-  <w:num w:numId="23">
-    <w:abstractNumId w:val="17"/>
-  </w:num>
-  <w:num w:numId="24">
-    <w:abstractNumId w:val="36"/>
-  </w:num>
-  <w:num w:numId="25">
-    <w:abstractNumId w:val="27"/>
-  </w:num>
-  <w:num w:numId="26">
-    <w:abstractNumId w:val="32"/>
-  </w:num>
-  <w:num w:numId="27">
-    <w:abstractNumId w:val="12"/>
-  </w:num>
-  <w:num w:numId="28">
-    <w:abstractNumId w:val="5"/>
-  </w:num>
-  <w:num w:numId="29">
-    <w:abstractNumId w:val="6"/>
-  </w:num>
-  <w:num w:numId="30">
-    <w:abstractNumId w:val="19"/>
-  </w:num>
-  <w:num w:numId="31">
-    <w:abstractNumId w:val="34"/>
-  </w:num>
   <w:num w:numId="32">
-    <w:abstractNumId w:val="8"/>
+    <w:abstractNumId w:val="11"/>
   </w:num>
   <w:num w:numId="33">
     <w:abstractNumId w:val="0"/>
   </w:num>
   <w:num w:numId="34">
-    <w:abstractNumId w:val="30"/>
+    <w:abstractNumId w:val="33"/>
   </w:num>
   <w:num w:numId="35">
-    <w:abstractNumId w:val="38"/>
+    <w:abstractNumId w:val="41"/>
   </w:num>
   <w:num w:numId="36">
-    <w:abstractNumId w:val="18"/>
+    <w:abstractNumId w:val="21"/>
   </w:num>
   <w:num w:numId="37">
-    <w:abstractNumId w:val="4"/>
+    <w:abstractNumId w:val="6"/>
   </w:num>
   <w:num w:numId="38">
-    <w:abstractNumId w:val="23"/>
+    <w:abstractNumId w:val="26"/>
   </w:num>
   <w:num w:numId="39">
-    <w:abstractNumId w:val="7"/>
+    <w:abstractNumId w:val="10"/>
   </w:num>
   <w:num w:numId="40">
-    <w:abstractNumId w:val="33"/>
+    <w:abstractNumId w:val="36"/>
   </w:num>
   <w:num w:numId="41">
-    <w:abstractNumId w:val="26"/>
+    <w:abstractNumId w:val="29"/>
+  </w:num>
+  <w:num w:numId="42">
+    <w:abstractNumId w:val="2"/>
+  </w:num>
+  <w:num w:numId="43">
+    <w:abstractNumId w:val="8"/>
+  </w:num>
+  <w:num w:numId="44">
+    <w:abstractNumId w:val="1"/>
   </w:num>
 </w:numbering>
 </file>
@@ -16624,7 +17607,7 @@
 </file>
 
 <file path=customXml/itemProps1.xml><?xml version="1.0" encoding="utf-8"?>
-<ds:datastoreItem xmlns:ds="http://schemas.openxmlformats.org/officeDocument/2006/customXml" ds:itemID="{4EC89811-316D-43C3-8383-B254A3EDDE7F}">
+<ds:datastoreItem xmlns:ds="http://schemas.openxmlformats.org/officeDocument/2006/customXml" ds:itemID="{AA1496DB-5711-403B-89A6-D2A2B13C231C}">
   <ds:schemaRefs>
     <ds:schemaRef ds:uri="http://schemas.openxmlformats.org/officeDocument/2006/bibliography"/>
   </ds:schemaRefs>

</xml_diff>

<commit_message>
Adding user interface to RASD
</commit_message>
<xml_diff>
--- a/RASD.docx
+++ b/RASD.docx
@@ -1761,7 +1761,28 @@
           <w:b/>
           <w:sz w:val="28"/>
         </w:rPr>
-        <w:t xml:space="preserve"> Stakeholder</w:t>
+        <w:t xml:space="preserve"> </w:t>
+      </w:r>
+      <w:r>
+        <w:rPr>
+          <w:b/>
+          <w:sz w:val="28"/>
+        </w:rPr>
+        <w:t>S</w:t>
+      </w:r>
+      <w:r>
+        <w:rPr>
+          <w:b/>
+          <w:sz w:val="28"/>
+        </w:rPr>
+        <w:t>takeholder</w:t>
+      </w:r>
+      <w:r>
+        <w:rPr>
+          <w:b/>
+          <w:sz w:val="28"/>
+        </w:rPr>
+        <w:t>s</w:t>
       </w:r>
     </w:p>
     <w:p>
@@ -3333,20 +3354,29 @@
         </w:rPr>
         <w:t xml:space="preserve">or the Sign Up </w:t>
       </w:r>
+      <w:r>
+        <w:rPr>
+          <w:sz w:val="24"/>
+        </w:rPr>
+        <w:t xml:space="preserve">page, and </w:t>
+      </w:r>
+      <w:r>
+        <w:rPr>
+          <w:sz w:val="24"/>
+        </w:rPr>
+        <w:t>the form that have to be completed in order to call a taxi.</w:t>
+      </w:r>
+    </w:p>
+    <w:p>
+      <w:pPr>
+        <w:pStyle w:val="Nessunaspaziatura"/>
+      </w:pPr>
+      <w:r>
+        <w:tab/>
+        <w:t>Home Page, Web Application version</w:t>
+      </w:r>
       <w:bookmarkStart w:id="0" w:name="_GoBack"/>
       <w:bookmarkEnd w:id="0"/>
-      <w:r>
-        <w:rPr>
-          <w:sz w:val="24"/>
-        </w:rPr>
-        <w:t xml:space="preserve">page, and </w:t>
-      </w:r>
-      <w:r>
-        <w:rPr>
-          <w:sz w:val="24"/>
-        </w:rPr>
-        <w:t>the form that have to be completed in order to call a taxi.</w:t>
-      </w:r>
     </w:p>
     <w:p>
       <w:pPr>
@@ -3358,9 +3388,58 @@
       </w:pPr>
       <w:r>
         <w:rPr>
-          <w:sz w:val="24"/>
-        </w:rPr>
-        <w:t>[home page]</w:t>
+          <w:noProof/>
+          <w:sz w:val="24"/>
+          <w:lang w:val="it-IT" w:eastAsia="it-IT"/>
+        </w:rPr>
+        <w:drawing>
+          <wp:inline distT="0" distB="0" distL="0" distR="0">
+            <wp:extent cx="4499031" cy="3962400"/>
+            <wp:effectExtent l="0" t="0" r="0" b="0"/>
+            <wp:docPr id="3" name="Immagine 3" descr="C:\Users\Riccardo\Documents\GitHub\BucciDeTogniTaxiService\Web Pages\HomePage -- Browser.png"/>
+            <wp:cNvGraphicFramePr>
+              <a:graphicFrameLocks xmlns:a="http://schemas.openxmlformats.org/drawingml/2006/main" noChangeAspect="1"/>
+            </wp:cNvGraphicFramePr>
+            <a:graphic xmlns:a="http://schemas.openxmlformats.org/drawingml/2006/main">
+              <a:graphicData uri="http://schemas.openxmlformats.org/drawingml/2006/picture">
+                <pic:pic xmlns:pic="http://schemas.openxmlformats.org/drawingml/2006/picture">
+                  <pic:nvPicPr>
+                    <pic:cNvPr id="0" name="Picture 1" descr="C:\Users\Riccardo\Documents\GitHub\BucciDeTogniTaxiService\Web Pages\HomePage -- Browser.png"/>
+                    <pic:cNvPicPr>
+                      <a:picLocks noChangeAspect="1" noChangeArrowheads="1"/>
+                    </pic:cNvPicPr>
+                  </pic:nvPicPr>
+                  <pic:blipFill>
+                    <a:blip r:embed="rId7">
+                      <a:extLst>
+                        <a:ext uri="{28A0092B-C50C-407E-A947-70E740481C1C}">
+                          <a14:useLocalDpi xmlns:a14="http://schemas.microsoft.com/office/drawing/2010/main" val="0"/>
+                        </a:ext>
+                      </a:extLst>
+                    </a:blip>
+                    <a:srcRect/>
+                    <a:stretch>
+                      <a:fillRect/>
+                    </a:stretch>
+                  </pic:blipFill>
+                  <pic:spPr bwMode="auto">
+                    <a:xfrm>
+                      <a:off x="0" y="0"/>
+                      <a:ext cx="4507689" cy="3970025"/>
+                    </a:xfrm>
+                    <a:prstGeom prst="rect">
+                      <a:avLst/>
+                    </a:prstGeom>
+                    <a:noFill/>
+                    <a:ln>
+                      <a:noFill/>
+                    </a:ln>
+                  </pic:spPr>
+                </pic:pic>
+              </a:graphicData>
+            </a:graphic>
+          </wp:inline>
+        </w:drawing>
       </w:r>
     </w:p>
     <w:p>
@@ -3395,12 +3474,86 @@
     </w:p>
     <w:p>
       <w:pPr>
+        <w:pStyle w:val="Nessunaspaziatura"/>
+      </w:pPr>
+    </w:p>
+    <w:p>
+      <w:pPr>
+        <w:pStyle w:val="Nessunaspaziatura"/>
+      </w:pPr>
+    </w:p>
+    <w:p>
+      <w:pPr>
+        <w:pStyle w:val="Nessunaspaziatura"/>
+      </w:pPr>
+      <w:r>
+        <w:tab/>
+        <w:t>Sign Up page, Web Application Version</w:t>
+      </w:r>
+    </w:p>
+    <w:p>
+      <w:pPr>
         <w:spacing w:line="360" w:lineRule="auto"/>
         <w:ind w:left="708"/>
         <w:rPr>
           <w:sz w:val="24"/>
         </w:rPr>
       </w:pPr>
+      <w:r>
+        <w:rPr>
+          <w:noProof/>
+          <w:sz w:val="24"/>
+          <w:lang w:val="it-IT" w:eastAsia="it-IT"/>
+        </w:rPr>
+        <w:drawing>
+          <wp:inline distT="0" distB="0" distL="0" distR="0">
+            <wp:extent cx="4655895" cy="3444240"/>
+            <wp:effectExtent l="0" t="0" r="0" b="3810"/>
+            <wp:docPr id="7" name="Immagine 7" descr="C:\Users\Riccardo\Documents\GitHub\BucciDeTogniTaxiService\Web Pages\Sign Up Page -- Browser.png"/>
+            <wp:cNvGraphicFramePr>
+              <a:graphicFrameLocks xmlns:a="http://schemas.openxmlformats.org/drawingml/2006/main" noChangeAspect="1"/>
+            </wp:cNvGraphicFramePr>
+            <a:graphic xmlns:a="http://schemas.openxmlformats.org/drawingml/2006/main">
+              <a:graphicData uri="http://schemas.openxmlformats.org/drawingml/2006/picture">
+                <pic:pic xmlns:pic="http://schemas.openxmlformats.org/drawingml/2006/picture">
+                  <pic:nvPicPr>
+                    <pic:cNvPr id="0" name="Picture 2" descr="C:\Users\Riccardo\Documents\GitHub\BucciDeTogniTaxiService\Web Pages\Sign Up Page -- Browser.png"/>
+                    <pic:cNvPicPr>
+                      <a:picLocks noChangeAspect="1" noChangeArrowheads="1"/>
+                    </pic:cNvPicPr>
+                  </pic:nvPicPr>
+                  <pic:blipFill>
+                    <a:blip r:embed="rId8">
+                      <a:extLst>
+                        <a:ext uri="{28A0092B-C50C-407E-A947-70E740481C1C}">
+                          <a14:useLocalDpi xmlns:a14="http://schemas.microsoft.com/office/drawing/2010/main" val="0"/>
+                        </a:ext>
+                      </a:extLst>
+                    </a:blip>
+                    <a:srcRect/>
+                    <a:stretch>
+                      <a:fillRect/>
+                    </a:stretch>
+                  </pic:blipFill>
+                  <pic:spPr bwMode="auto">
+                    <a:xfrm>
+                      <a:off x="0" y="0"/>
+                      <a:ext cx="4693004" cy="3471691"/>
+                    </a:xfrm>
+                    <a:prstGeom prst="rect">
+                      <a:avLst/>
+                    </a:prstGeom>
+                    <a:noFill/>
+                    <a:ln>
+                      <a:noFill/>
+                    </a:ln>
+                  </pic:spPr>
+                </pic:pic>
+              </a:graphicData>
+            </a:graphic>
+          </wp:inline>
+        </w:drawing>
+      </w:r>
     </w:p>
     <w:p>
       <w:pPr>
@@ -3410,11 +3563,193 @@
           <w:sz w:val="24"/>
         </w:rPr>
       </w:pPr>
-      <w:r>
-        <w:rPr>
-          <w:sz w:val="24"/>
-        </w:rPr>
-        <w:t>[sign up page]</w:t>
+    </w:p>
+    <w:p>
+      <w:pPr>
+        <w:spacing w:line="360" w:lineRule="auto"/>
+        <w:ind w:left="708"/>
+        <w:rPr>
+          <w:sz w:val="24"/>
+        </w:rPr>
+      </w:pPr>
+      <w:r>
+        <w:rPr>
+          <w:sz w:val="24"/>
+        </w:rPr>
+        <w:t>Once a User is registered it can access to the reservation function i.e. the possibility to book a taxi in advance just giving information about the desired place and time. Clicking on the “</w:t>
+      </w:r>
+      <w:r>
+        <w:rPr>
+          <w:sz w:val="24"/>
+        </w:rPr>
+        <w:t>Easy Call</w:t>
+      </w:r>
+      <w:r>
+        <w:rPr>
+          <w:sz w:val="24"/>
+        </w:rPr>
+        <w:t>” button it could also call a taxi without any advance like an unregistered user does.</w:t>
+      </w:r>
+      <w:r>
+        <w:rPr>
+          <w:sz w:val="24"/>
+        </w:rPr>
+        <w:t xml:space="preserve"> Before getting access to its category functionalities it has to Login.</w:t>
+      </w:r>
+    </w:p>
+    <w:p>
+      <w:pPr>
+        <w:pStyle w:val="Nessunaspaziatura"/>
+      </w:pPr>
+      <w:r>
+        <w:tab/>
+        <w:t>Login Page, Web Application version</w:t>
+      </w:r>
+    </w:p>
+    <w:p>
+      <w:pPr>
+        <w:spacing w:line="360" w:lineRule="auto"/>
+        <w:ind w:left="708"/>
+        <w:rPr>
+          <w:sz w:val="24"/>
+        </w:rPr>
+      </w:pPr>
+      <w:r>
+        <w:rPr>
+          <w:noProof/>
+          <w:sz w:val="24"/>
+          <w:lang w:val="it-IT" w:eastAsia="it-IT"/>
+        </w:rPr>
+        <w:drawing>
+          <wp:inline distT="0" distB="0" distL="0" distR="0">
+            <wp:extent cx="4626429" cy="3238500"/>
+            <wp:effectExtent l="0" t="0" r="3175" b="0"/>
+            <wp:docPr id="9" name="Immagine 9" descr="C:\Users\Riccardo\Documents\GitHub\BucciDeTogniTaxiService\Web Pages\Login - Browser.png"/>
+            <wp:cNvGraphicFramePr>
+              <a:graphicFrameLocks xmlns:a="http://schemas.openxmlformats.org/drawingml/2006/main" noChangeAspect="1"/>
+            </wp:cNvGraphicFramePr>
+            <a:graphic xmlns:a="http://schemas.openxmlformats.org/drawingml/2006/main">
+              <a:graphicData uri="http://schemas.openxmlformats.org/drawingml/2006/picture">
+                <pic:pic xmlns:pic="http://schemas.openxmlformats.org/drawingml/2006/picture">
+                  <pic:nvPicPr>
+                    <pic:cNvPr id="0" name="Picture 4" descr="C:\Users\Riccardo\Documents\GitHub\BucciDeTogniTaxiService\Web Pages\Login - Browser.png"/>
+                    <pic:cNvPicPr>
+                      <a:picLocks noChangeAspect="1" noChangeArrowheads="1"/>
+                    </pic:cNvPicPr>
+                  </pic:nvPicPr>
+                  <pic:blipFill>
+                    <a:blip r:embed="rId9">
+                      <a:extLst>
+                        <a:ext uri="{28A0092B-C50C-407E-A947-70E740481C1C}">
+                          <a14:useLocalDpi xmlns:a14="http://schemas.microsoft.com/office/drawing/2010/main" val="0"/>
+                        </a:ext>
+                      </a:extLst>
+                    </a:blip>
+                    <a:srcRect/>
+                    <a:stretch>
+                      <a:fillRect/>
+                    </a:stretch>
+                  </pic:blipFill>
+                  <pic:spPr bwMode="auto">
+                    <a:xfrm>
+                      <a:off x="0" y="0"/>
+                      <a:ext cx="4629307" cy="3240515"/>
+                    </a:xfrm>
+                    <a:prstGeom prst="rect">
+                      <a:avLst/>
+                    </a:prstGeom>
+                    <a:noFill/>
+                    <a:ln>
+                      <a:noFill/>
+                    </a:ln>
+                  </pic:spPr>
+                </pic:pic>
+              </a:graphicData>
+            </a:graphic>
+          </wp:inline>
+        </w:drawing>
+      </w:r>
+    </w:p>
+    <w:p>
+      <w:pPr>
+        <w:pStyle w:val="Nessunaspaziatura"/>
+        <w:rPr>
+          <w:sz w:val="24"/>
+        </w:rPr>
+      </w:pPr>
+      <w:r>
+        <w:lastRenderedPageBreak/>
+        <w:tab/>
+      </w:r>
+      <w:r>
+        <w:rPr>
+          <w:sz w:val="24"/>
+        </w:rPr>
+        <w:t>Taxi Reservation Page, Web Application version</w:t>
+      </w:r>
+    </w:p>
+    <w:p>
+      <w:pPr>
+        <w:spacing w:line="360" w:lineRule="auto"/>
+        <w:ind w:left="708"/>
+        <w:rPr>
+          <w:sz w:val="24"/>
+        </w:rPr>
+      </w:pPr>
+      <w:r>
+        <w:rPr>
+          <w:noProof/>
+          <w:sz w:val="24"/>
+          <w:lang w:val="it-IT" w:eastAsia="it-IT"/>
+        </w:rPr>
+        <w:drawing>
+          <wp:inline distT="0" distB="0" distL="0" distR="0">
+            <wp:extent cx="4611506" cy="4061460"/>
+            <wp:effectExtent l="0" t="0" r="0" b="0"/>
+            <wp:docPr id="8" name="Immagine 8" descr="C:\Users\Riccardo\Documents\GitHub\BucciDeTogniTaxiService\Web Pages\Reserve a Taxi -- Browser.png"/>
+            <wp:cNvGraphicFramePr>
+              <a:graphicFrameLocks xmlns:a="http://schemas.openxmlformats.org/drawingml/2006/main" noChangeAspect="1"/>
+            </wp:cNvGraphicFramePr>
+            <a:graphic xmlns:a="http://schemas.openxmlformats.org/drawingml/2006/main">
+              <a:graphicData uri="http://schemas.openxmlformats.org/drawingml/2006/picture">
+                <pic:pic xmlns:pic="http://schemas.openxmlformats.org/drawingml/2006/picture">
+                  <pic:nvPicPr>
+                    <pic:cNvPr id="0" name="Picture 3" descr="C:\Users\Riccardo\Documents\GitHub\BucciDeTogniTaxiService\Web Pages\Reserve a Taxi -- Browser.png"/>
+                    <pic:cNvPicPr>
+                      <a:picLocks noChangeAspect="1" noChangeArrowheads="1"/>
+                    </pic:cNvPicPr>
+                  </pic:nvPicPr>
+                  <pic:blipFill>
+                    <a:blip r:embed="rId10">
+                      <a:extLst>
+                        <a:ext uri="{28A0092B-C50C-407E-A947-70E740481C1C}">
+                          <a14:useLocalDpi xmlns:a14="http://schemas.microsoft.com/office/drawing/2010/main" val="0"/>
+                        </a:ext>
+                      </a:extLst>
+                    </a:blip>
+                    <a:srcRect/>
+                    <a:stretch>
+                      <a:fillRect/>
+                    </a:stretch>
+                  </pic:blipFill>
+                  <pic:spPr bwMode="auto">
+                    <a:xfrm>
+                      <a:off x="0" y="0"/>
+                      <a:ext cx="4634832" cy="4082003"/>
+                    </a:xfrm>
+                    <a:prstGeom prst="rect">
+                      <a:avLst/>
+                    </a:prstGeom>
+                    <a:noFill/>
+                    <a:ln>
+                      <a:noFill/>
+                    </a:ln>
+                  </pic:spPr>
+                </pic:pic>
+              </a:graphicData>
+            </a:graphic>
+          </wp:inline>
+        </w:drawing>
       </w:r>
     </w:p>
     <w:p>
@@ -3575,6 +3910,15 @@
         </w:rPr>
         <w:t>.</w:t>
       </w:r>
+    </w:p>
+    <w:p>
+      <w:pPr>
+        <w:spacing w:line="360" w:lineRule="auto"/>
+        <w:ind w:left="720"/>
+        <w:rPr>
+          <w:sz w:val="24"/>
+        </w:rPr>
+      </w:pPr>
     </w:p>
     <w:p>
       <w:pPr>
@@ -3624,7 +3968,7 @@
                     </pic:cNvPicPr>
                   </pic:nvPicPr>
                   <pic:blipFill>
-                    <a:blip r:embed="rId7">
+                    <a:blip r:embed="rId11">
                       <a:extLst>
                         <a:ext uri="{28A0092B-C50C-407E-A947-70E740481C1C}">
                           <a14:useLocalDpi xmlns:a14="http://schemas.microsoft.com/office/drawing/2010/main" val="0"/>
@@ -6634,7 +6978,7 @@
                     </pic:cNvPicPr>
                   </pic:nvPicPr>
                   <pic:blipFill>
-                    <a:blip r:embed="rId8">
+                    <a:blip r:embed="rId12">
                       <a:extLst>
                         <a:ext uri="{28A0092B-C50C-407E-A947-70E740481C1C}">
                           <a14:useLocalDpi xmlns:a14="http://schemas.microsoft.com/office/drawing/2010/main" val="0"/>
@@ -8189,7 +8533,7 @@
                     </pic:cNvPicPr>
                   </pic:nvPicPr>
                   <pic:blipFill>
-                    <a:blip r:embed="rId9">
+                    <a:blip r:embed="rId13">
                       <a:extLst>
                         <a:ext uri="{28A0092B-C50C-407E-A947-70E740481C1C}">
                           <a14:useLocalDpi xmlns:a14="http://schemas.microsoft.com/office/drawing/2010/main" val="0"/>
@@ -9644,7 +9988,25 @@
           <w:lang w:val="en-US"/>
         </w:rPr>
         <w:tab/>
-        <w:t>considered as rejected by the Taxi Driver, that will be moved to the bottom of the queue.</w:t>
+        <w:t xml:space="preserve">considered as rejected by the Taxi </w:t>
+      </w:r>
+      <w:proofErr w:type="gramStart"/>
+      <w:r>
+        <w:rPr>
+          <w:sz w:val="24"/>
+          <w:szCs w:val="24"/>
+          <w:lang w:val="en-US"/>
+        </w:rPr>
+        <w:t>Driver, that</w:t>
+      </w:r>
+      <w:proofErr w:type="gramEnd"/>
+      <w:r>
+        <w:rPr>
+          <w:sz w:val="24"/>
+          <w:szCs w:val="24"/>
+          <w:lang w:val="en-US"/>
+        </w:rPr>
+        <w:t xml:space="preserve"> will be moved to the bottom of the queue.</w:t>
       </w:r>
     </w:p>
     <w:p>
@@ -9720,7 +10082,7 @@
                     </pic:cNvPicPr>
                   </pic:nvPicPr>
                   <pic:blipFill>
-                    <a:blip r:embed="rId10">
+                    <a:blip r:embed="rId14">
                       <a:extLst>
                         <a:ext uri="{28A0092B-C50C-407E-A947-70E740481C1C}">
                           <a14:useLocalDpi xmlns:a14="http://schemas.microsoft.com/office/drawing/2010/main" val="0"/>
@@ -17881,7 +18243,7 @@
 </file>
 
 <file path=customXml/itemProps1.xml><?xml version="1.0" encoding="utf-8"?>
-<ds:datastoreItem xmlns:ds="http://schemas.openxmlformats.org/officeDocument/2006/customXml" ds:itemID="{08150F3B-A0B9-4001-8F71-A9094471BFEE}">
+<ds:datastoreItem xmlns:ds="http://schemas.openxmlformats.org/officeDocument/2006/customXml" ds:itemID="{BAFB85B2-2C34-4B09-AF81-8BEEA01976AA}">
   <ds:schemaRefs>
     <ds:schemaRef ds:uri="http://schemas.openxmlformats.org/officeDocument/2006/bibliography"/>
   </ds:schemaRefs>

</xml_diff>

<commit_message>
Non-Functional Requirements --> Privacy and Usability
</commit_message>
<xml_diff>
--- a/RASD.docx
+++ b/RASD.docx
@@ -3375,8 +3375,6 @@
         <w:tab/>
         <w:t>Home Page, Web Application version</w:t>
       </w:r>
-      <w:bookmarkStart w:id="0" w:name="_GoBack"/>
-      <w:bookmarkEnd w:id="0"/>
     </w:p>
     <w:p>
       <w:pPr>
@@ -3760,6 +3758,237 @@
           <w:sz w:val="24"/>
         </w:rPr>
       </w:pPr>
+      <w:r>
+        <w:rPr>
+          <w:sz w:val="24"/>
+        </w:rPr>
+        <w:t>If a Call was Successful the guest or the user that have made it will be redirect to a Confirmation Page designed like this one.</w:t>
+      </w:r>
+    </w:p>
+    <w:p>
+      <w:pPr>
+        <w:pStyle w:val="Nessunaspaziatura"/>
+      </w:pPr>
+      <w:r>
+        <w:tab/>
+        <w:t>Confirmation Page, Web Application version</w:t>
+      </w:r>
+    </w:p>
+    <w:p>
+      <w:pPr>
+        <w:spacing w:line="360" w:lineRule="auto"/>
+        <w:ind w:left="708"/>
+        <w:rPr>
+          <w:sz w:val="24"/>
+        </w:rPr>
+      </w:pPr>
+      <w:r>
+        <w:rPr>
+          <w:noProof/>
+          <w:sz w:val="24"/>
+          <w:lang w:val="it-IT" w:eastAsia="it-IT"/>
+        </w:rPr>
+        <w:drawing>
+          <wp:inline distT="0" distB="0" distL="0" distR="0">
+            <wp:extent cx="4611370" cy="3227959"/>
+            <wp:effectExtent l="0" t="0" r="0" b="0"/>
+            <wp:docPr id="10" name="Immagine 10" descr="C:\Users\Riccardo\Documents\GitHub\BucciDeTogniTaxiService\Web Pages\Confirm Call.png"/>
+            <wp:cNvGraphicFramePr>
+              <a:graphicFrameLocks xmlns:a="http://schemas.openxmlformats.org/drawingml/2006/main" noChangeAspect="1"/>
+            </wp:cNvGraphicFramePr>
+            <a:graphic xmlns:a="http://schemas.openxmlformats.org/drawingml/2006/main">
+              <a:graphicData uri="http://schemas.openxmlformats.org/drawingml/2006/picture">
+                <pic:pic xmlns:pic="http://schemas.openxmlformats.org/drawingml/2006/picture">
+                  <pic:nvPicPr>
+                    <pic:cNvPr id="0" name="Picture 5" descr="C:\Users\Riccardo\Documents\GitHub\BucciDeTogniTaxiService\Web Pages\Confirm Call.png"/>
+                    <pic:cNvPicPr>
+                      <a:picLocks noChangeAspect="1" noChangeArrowheads="1"/>
+                    </pic:cNvPicPr>
+                  </pic:nvPicPr>
+                  <pic:blipFill>
+                    <a:blip r:embed="rId11">
+                      <a:extLst>
+                        <a:ext uri="{28A0092B-C50C-407E-A947-70E740481C1C}">
+                          <a14:useLocalDpi xmlns:a14="http://schemas.microsoft.com/office/drawing/2010/main" val="0"/>
+                        </a:ext>
+                      </a:extLst>
+                    </a:blip>
+                    <a:srcRect/>
+                    <a:stretch>
+                      <a:fillRect/>
+                    </a:stretch>
+                  </pic:blipFill>
+                  <pic:spPr bwMode="auto">
+                    <a:xfrm>
+                      <a:off x="0" y="0"/>
+                      <a:ext cx="4628083" cy="3239658"/>
+                    </a:xfrm>
+                    <a:prstGeom prst="rect">
+                      <a:avLst/>
+                    </a:prstGeom>
+                    <a:noFill/>
+                    <a:ln>
+                      <a:noFill/>
+                    </a:ln>
+                  </pic:spPr>
+                </pic:pic>
+              </a:graphicData>
+            </a:graphic>
+          </wp:inline>
+        </w:drawing>
+      </w:r>
+    </w:p>
+    <w:p>
+      <w:pPr>
+        <w:spacing w:line="360" w:lineRule="auto"/>
+        <w:ind w:left="708"/>
+        <w:rPr>
+          <w:sz w:val="24"/>
+        </w:rPr>
+      </w:pPr>
+    </w:p>
+    <w:p>
+      <w:pPr>
+        <w:pStyle w:val="Paragrafoelenco"/>
+        <w:numPr>
+          <w:ilvl w:val="2"/>
+          <w:numId w:val="1"/>
+        </w:numPr>
+        <w:spacing w:line="360" w:lineRule="auto"/>
+        <w:rPr>
+          <w:sz w:val="24"/>
+        </w:rPr>
+      </w:pPr>
+      <w:r>
+        <w:rPr>
+          <w:b/>
+          <w:sz w:val="28"/>
+        </w:rPr>
+        <w:lastRenderedPageBreak/>
+        <w:t>Usability</w:t>
+      </w:r>
+    </w:p>
+    <w:p>
+      <w:pPr>
+        <w:pStyle w:val="Paragrafoelenco"/>
+        <w:spacing w:line="360" w:lineRule="auto"/>
+        <w:ind w:left="1080"/>
+        <w:rPr>
+          <w:sz w:val="24"/>
+        </w:rPr>
+      </w:pPr>
+      <w:r>
+        <w:rPr>
+          <w:sz w:val="24"/>
+        </w:rPr>
+        <w:t>The social background of the users of the system will be wide varied so the application must be user-friendly and easy to use as much as possible. Minimalism of the design will help users focus on main functionalities rather than gest lost over a multiplicity of links.</w:t>
+      </w:r>
+    </w:p>
+    <w:p>
+      <w:pPr>
+        <w:pStyle w:val="Paragrafoelenco"/>
+        <w:numPr>
+          <w:ilvl w:val="2"/>
+          <w:numId w:val="1"/>
+        </w:numPr>
+        <w:spacing w:line="360" w:lineRule="auto"/>
+        <w:rPr>
+          <w:sz w:val="24"/>
+        </w:rPr>
+      </w:pPr>
+      <w:r>
+        <w:rPr>
+          <w:b/>
+          <w:sz w:val="28"/>
+        </w:rPr>
+        <w:t>Privacy Requirements</w:t>
+      </w:r>
+    </w:p>
+    <w:p>
+      <w:pPr>
+        <w:pStyle w:val="Paragrafoelenco"/>
+        <w:numPr>
+          <w:ilvl w:val="3"/>
+          <w:numId w:val="46"/>
+        </w:numPr>
+        <w:spacing w:line="360" w:lineRule="auto"/>
+        <w:rPr>
+          <w:sz w:val="24"/>
+        </w:rPr>
+      </w:pPr>
+      <w:r>
+        <w:rPr>
+          <w:sz w:val="24"/>
+        </w:rPr>
+        <w:t>The system will protect users’ personal data.</w:t>
+      </w:r>
+      <w:r>
+        <w:rPr>
+          <w:sz w:val="24"/>
+        </w:rPr>
+        <w:t xml:space="preserve"> In particular Login Credentials will be stored after being subjected to a hash function. In this way the system is protected against database hack and even an administrator can steal users’ credential</w:t>
+      </w:r>
+      <w:r>
+        <w:rPr>
+          <w:sz w:val="24"/>
+        </w:rPr>
+        <w:t>.</w:t>
+      </w:r>
+    </w:p>
+    <w:p>
+      <w:pPr>
+        <w:pStyle w:val="Paragrafoelenco"/>
+        <w:numPr>
+          <w:ilvl w:val="3"/>
+          <w:numId w:val="46"/>
+        </w:numPr>
+        <w:spacing w:line="360" w:lineRule="auto"/>
+        <w:rPr>
+          <w:sz w:val="24"/>
+        </w:rPr>
+      </w:pPr>
+      <w:r>
+        <w:rPr>
+          <w:sz w:val="24"/>
+        </w:rPr>
+        <w:t>The system will ensure that it will not share the journeys made by its users</w:t>
+      </w:r>
+      <w:r>
+        <w:rPr>
+          <w:sz w:val="24"/>
+        </w:rPr>
+        <w:t>.</w:t>
+      </w:r>
+    </w:p>
+    <w:p>
+      <w:pPr>
+        <w:spacing w:line="360" w:lineRule="auto"/>
+        <w:rPr>
+          <w:sz w:val="24"/>
+        </w:rPr>
+      </w:pPr>
+      <w:bookmarkStart w:id="0" w:name="_GoBack"/>
+      <w:bookmarkEnd w:id="0"/>
+    </w:p>
+    <w:p>
+      <w:pPr>
+        <w:pStyle w:val="Paragrafoelenco"/>
+        <w:numPr>
+          <w:ilvl w:val="0"/>
+          <w:numId w:val="1"/>
+        </w:numPr>
+        <w:spacing w:line="360" w:lineRule="auto"/>
+        <w:rPr>
+          <w:sz w:val="24"/>
+        </w:rPr>
+      </w:pPr>
+      <w:r>
+        <w:rPr>
+          <w:b/>
+          <w:sz w:val="28"/>
+        </w:rPr>
+        <w:t>Software Design - UML</w:t>
+      </w:r>
     </w:p>
     <w:p>
       <w:pPr>
@@ -3968,7 +4197,7 @@
                     </pic:cNvPicPr>
                   </pic:nvPicPr>
                   <pic:blipFill>
-                    <a:blip r:embed="rId11">
+                    <a:blip r:embed="rId12">
                       <a:extLst>
                         <a:ext uri="{28A0092B-C50C-407E-A947-70E740481C1C}">
                           <a14:useLocalDpi xmlns:a14="http://schemas.microsoft.com/office/drawing/2010/main" val="0"/>
@@ -6978,7 +7207,7 @@
                     </pic:cNvPicPr>
                   </pic:nvPicPr>
                   <pic:blipFill>
-                    <a:blip r:embed="rId12">
+                    <a:blip r:embed="rId13">
                       <a:extLst>
                         <a:ext uri="{28A0092B-C50C-407E-A947-70E740481C1C}">
                           <a14:useLocalDpi xmlns:a14="http://schemas.microsoft.com/office/drawing/2010/main" val="0"/>
@@ -8533,7 +8762,7 @@
                     </pic:cNvPicPr>
                   </pic:nvPicPr>
                   <pic:blipFill>
-                    <a:blip r:embed="rId13">
+                    <a:blip r:embed="rId14">
                       <a:extLst>
                         <a:ext uri="{28A0092B-C50C-407E-A947-70E740481C1C}">
                           <a14:useLocalDpi xmlns:a14="http://schemas.microsoft.com/office/drawing/2010/main" val="0"/>
@@ -10082,7 +10311,7 @@
                     </pic:cNvPicPr>
                   </pic:nvPicPr>
                   <pic:blipFill>
-                    <a:blip r:embed="rId14">
+                    <a:blip r:embed="rId15">
                       <a:extLst>
                         <a:ext uri="{28A0092B-C50C-407E-A947-70E740481C1C}">
                           <a14:useLocalDpi xmlns:a14="http://schemas.microsoft.com/office/drawing/2010/main" val="0"/>
@@ -16605,6 +16834,119 @@
     </w:lvl>
   </w:abstractNum>
   <w:abstractNum w:abstractNumId="38" w15:restartNumberingAfterBreak="0">
+    <w:nsid w:val="6D7C7C78"/>
+    <w:multiLevelType w:val="multilevel"/>
+    <w:tmpl w:val="04100021"/>
+    <w:lvl w:ilvl="0">
+      <w:start w:val="1"/>
+      <w:numFmt w:val="bullet"/>
+      <w:lvlText w:val=""/>
+      <w:lvlJc w:val="left"/>
+      <w:pPr>
+        <w:ind w:left="360" w:hanging="360"/>
+      </w:pPr>
+      <w:rPr>
+        <w:rFonts w:ascii="Wingdings" w:hAnsi="Wingdings" w:hint="default"/>
+      </w:rPr>
+    </w:lvl>
+    <w:lvl w:ilvl="1">
+      <w:start w:val="1"/>
+      <w:numFmt w:val="bullet"/>
+      <w:lvlText w:val=""/>
+      <w:lvlJc w:val="left"/>
+      <w:pPr>
+        <w:ind w:left="720" w:hanging="360"/>
+      </w:pPr>
+      <w:rPr>
+        <w:rFonts w:ascii="Wingdings" w:hAnsi="Wingdings" w:hint="default"/>
+      </w:rPr>
+    </w:lvl>
+    <w:lvl w:ilvl="2">
+      <w:start w:val="1"/>
+      <w:numFmt w:val="bullet"/>
+      <w:lvlText w:val=""/>
+      <w:lvlJc w:val="left"/>
+      <w:pPr>
+        <w:ind w:left="1080" w:hanging="360"/>
+      </w:pPr>
+      <w:rPr>
+        <w:rFonts w:ascii="Wingdings" w:hAnsi="Wingdings" w:hint="default"/>
+      </w:rPr>
+    </w:lvl>
+    <w:lvl w:ilvl="3">
+      <w:start w:val="1"/>
+      <w:numFmt w:val="bullet"/>
+      <w:lvlText w:val=""/>
+      <w:lvlJc w:val="left"/>
+      <w:pPr>
+        <w:ind w:left="1440" w:hanging="360"/>
+      </w:pPr>
+      <w:rPr>
+        <w:rFonts w:ascii="Symbol" w:hAnsi="Symbol" w:hint="default"/>
+      </w:rPr>
+    </w:lvl>
+    <w:lvl w:ilvl="4">
+      <w:start w:val="1"/>
+      <w:numFmt w:val="bullet"/>
+      <w:lvlText w:val=""/>
+      <w:lvlJc w:val="left"/>
+      <w:pPr>
+        <w:ind w:left="1800" w:hanging="360"/>
+      </w:pPr>
+      <w:rPr>
+        <w:rFonts w:ascii="Symbol" w:hAnsi="Symbol" w:hint="default"/>
+      </w:rPr>
+    </w:lvl>
+    <w:lvl w:ilvl="5">
+      <w:start w:val="1"/>
+      <w:numFmt w:val="bullet"/>
+      <w:lvlText w:val=""/>
+      <w:lvlJc w:val="left"/>
+      <w:pPr>
+        <w:ind w:left="2160" w:hanging="360"/>
+      </w:pPr>
+      <w:rPr>
+        <w:rFonts w:ascii="Wingdings" w:hAnsi="Wingdings" w:hint="default"/>
+      </w:rPr>
+    </w:lvl>
+    <w:lvl w:ilvl="6">
+      <w:start w:val="1"/>
+      <w:numFmt w:val="bullet"/>
+      <w:lvlText w:val=""/>
+      <w:lvlJc w:val="left"/>
+      <w:pPr>
+        <w:ind w:left="2520" w:hanging="360"/>
+      </w:pPr>
+      <w:rPr>
+        <w:rFonts w:ascii="Wingdings" w:hAnsi="Wingdings" w:hint="default"/>
+      </w:rPr>
+    </w:lvl>
+    <w:lvl w:ilvl="7">
+      <w:start w:val="1"/>
+      <w:numFmt w:val="bullet"/>
+      <w:lvlText w:val=""/>
+      <w:lvlJc w:val="left"/>
+      <w:pPr>
+        <w:ind w:left="2880" w:hanging="360"/>
+      </w:pPr>
+      <w:rPr>
+        <w:rFonts w:ascii="Symbol" w:hAnsi="Symbol" w:hint="default"/>
+      </w:rPr>
+    </w:lvl>
+    <w:lvl w:ilvl="8">
+      <w:start w:val="1"/>
+      <w:numFmt w:val="bullet"/>
+      <w:lvlText w:val=""/>
+      <w:lvlJc w:val="left"/>
+      <w:pPr>
+        <w:ind w:left="3240" w:hanging="360"/>
+      </w:pPr>
+      <w:rPr>
+        <w:rFonts w:ascii="Symbol" w:hAnsi="Symbol" w:hint="default"/>
+      </w:rPr>
+    </w:lvl>
+  </w:abstractNum>
+  <w:abstractNum w:abstractNumId="39" w15:restartNumberingAfterBreak="0">
     <w:nsid w:val="6F184A5F"/>
     <w:multiLevelType w:val="multilevel"/>
     <w:tmpl w:val="04100021"/>
@@ -16717,7 +17059,7 @@
       </w:rPr>
     </w:lvl>
   </w:abstractNum>
-  <w:abstractNum w:abstractNumId="39" w15:restartNumberingAfterBreak="0">
+  <w:abstractNum w:abstractNumId="40" w15:restartNumberingAfterBreak="0">
     <w:nsid w:val="70874264"/>
     <w:multiLevelType w:val="multilevel"/>
     <w:tmpl w:val="4D02C4A0"/>
@@ -16857,7 +17199,7 @@
       </w:rPr>
     </w:lvl>
   </w:abstractNum>
-  <w:abstractNum w:abstractNumId="40" w15:restartNumberingAfterBreak="0">
+  <w:abstractNum w:abstractNumId="41" w15:restartNumberingAfterBreak="0">
     <w:nsid w:val="71784937"/>
     <w:multiLevelType w:val="multilevel"/>
     <w:tmpl w:val="C0B2DD70"/>
@@ -16984,7 +17326,7 @@
       </w:rPr>
     </w:lvl>
   </w:abstractNum>
-  <w:abstractNum w:abstractNumId="41" w15:restartNumberingAfterBreak="0">
+  <w:abstractNum w:abstractNumId="42" w15:restartNumberingAfterBreak="0">
     <w:nsid w:val="73986AF6"/>
     <w:multiLevelType w:val="multilevel"/>
     <w:tmpl w:val="4FFA8640"/>
@@ -17097,7 +17439,7 @@
       </w:rPr>
     </w:lvl>
   </w:abstractNum>
-  <w:abstractNum w:abstractNumId="42" w15:restartNumberingAfterBreak="0">
+  <w:abstractNum w:abstractNumId="43" w15:restartNumberingAfterBreak="0">
     <w:nsid w:val="79200D29"/>
     <w:multiLevelType w:val="multilevel"/>
     <w:tmpl w:val="04100021"/>
@@ -17210,7 +17552,7 @@
       </w:rPr>
     </w:lvl>
   </w:abstractNum>
-  <w:abstractNum w:abstractNumId="43" w15:restartNumberingAfterBreak="0">
+  <w:abstractNum w:abstractNumId="44" w15:restartNumberingAfterBreak="0">
     <w:nsid w:val="7A5D1152"/>
     <w:multiLevelType w:val="multilevel"/>
     <w:tmpl w:val="04100021"/>
@@ -17320,6 +17662,133 @@
       </w:pPr>
       <w:rPr>
         <w:rFonts w:ascii="Symbol" w:hAnsi="Symbol" w:hint="default"/>
+      </w:rPr>
+    </w:lvl>
+  </w:abstractNum>
+  <w:abstractNum w:abstractNumId="45" w15:restartNumberingAfterBreak="0">
+    <w:nsid w:val="7FE12943"/>
+    <w:multiLevelType w:val="multilevel"/>
+    <w:tmpl w:val="C0B2DD70"/>
+    <w:lvl w:ilvl="0">
+      <w:start w:val="1"/>
+      <w:numFmt w:val="decimal"/>
+      <w:lvlText w:val="%1."/>
+      <w:lvlJc w:val="left"/>
+      <w:pPr>
+        <w:ind w:left="720" w:hanging="360"/>
+      </w:pPr>
+      <w:rPr>
+        <w:rFonts w:hint="default"/>
+        <w:b/>
+        <w:sz w:val="28"/>
+      </w:rPr>
+    </w:lvl>
+    <w:lvl w:ilvl="1">
+      <w:start w:val="1"/>
+      <w:numFmt w:val="decimal"/>
+      <w:isLgl/>
+      <w:lvlText w:val="%1.%2"/>
+      <w:lvlJc w:val="left"/>
+      <w:pPr>
+        <w:ind w:left="720" w:hanging="360"/>
+      </w:pPr>
+      <w:rPr>
+        <w:rFonts w:hint="default"/>
+        <w:b/>
+        <w:sz w:val="28"/>
+      </w:rPr>
+    </w:lvl>
+    <w:lvl w:ilvl="2">
+      <w:start w:val="1"/>
+      <w:numFmt w:val="decimal"/>
+      <w:isLgl/>
+      <w:lvlText w:val="%1.%2.%3"/>
+      <w:lvlJc w:val="left"/>
+      <w:pPr>
+        <w:ind w:left="1080" w:hanging="720"/>
+      </w:pPr>
+      <w:rPr>
+        <w:rFonts w:hint="default"/>
+        <w:b/>
+        <w:sz w:val="28"/>
+      </w:rPr>
+    </w:lvl>
+    <w:lvl w:ilvl="3">
+      <w:start w:val="1"/>
+      <w:numFmt w:val="decimal"/>
+      <w:isLgl/>
+      <w:lvlText w:val="%1.%2.%3.%4"/>
+      <w:lvlJc w:val="left"/>
+      <w:pPr>
+        <w:ind w:left="1440" w:hanging="1080"/>
+      </w:pPr>
+      <w:rPr>
+        <w:rFonts w:hint="default"/>
+      </w:rPr>
+    </w:lvl>
+    <w:lvl w:ilvl="4">
+      <w:start w:val="1"/>
+      <w:numFmt w:val="decimal"/>
+      <w:isLgl/>
+      <w:lvlText w:val="%1.%2.%3.%4.%5"/>
+      <w:lvlJc w:val="left"/>
+      <w:pPr>
+        <w:ind w:left="1440" w:hanging="1080"/>
+      </w:pPr>
+      <w:rPr>
+        <w:rFonts w:hint="default"/>
+      </w:rPr>
+    </w:lvl>
+    <w:lvl w:ilvl="5">
+      <w:start w:val="1"/>
+      <w:numFmt w:val="decimal"/>
+      <w:isLgl/>
+      <w:lvlText w:val="%1.%2.%3.%4.%5.%6"/>
+      <w:lvlJc w:val="left"/>
+      <w:pPr>
+        <w:ind w:left="1800" w:hanging="1440"/>
+      </w:pPr>
+      <w:rPr>
+        <w:rFonts w:hint="default"/>
+      </w:rPr>
+    </w:lvl>
+    <w:lvl w:ilvl="6">
+      <w:start w:val="1"/>
+      <w:numFmt w:val="decimal"/>
+      <w:isLgl/>
+      <w:lvlText w:val="%1.%2.%3.%4.%5.%6.%7"/>
+      <w:lvlJc w:val="left"/>
+      <w:pPr>
+        <w:ind w:left="1800" w:hanging="1440"/>
+      </w:pPr>
+      <w:rPr>
+        <w:rFonts w:hint="default"/>
+      </w:rPr>
+    </w:lvl>
+    <w:lvl w:ilvl="7">
+      <w:start w:val="1"/>
+      <w:numFmt w:val="decimal"/>
+      <w:isLgl/>
+      <w:lvlText w:val="%1.%2.%3.%4.%5.%6.%7.%8"/>
+      <w:lvlJc w:val="left"/>
+      <w:pPr>
+        <w:ind w:left="2160" w:hanging="1800"/>
+      </w:pPr>
+      <w:rPr>
+        <w:rFonts w:hint="default"/>
+      </w:rPr>
+    </w:lvl>
+    <w:lvl w:ilvl="8">
+      <w:start w:val="1"/>
+      <w:numFmt w:val="decimal"/>
+      <w:isLgl/>
+      <w:lvlText w:val="%1.%2.%3.%4.%5.%6.%7.%8.%9"/>
+      <w:lvlJc w:val="left"/>
+      <w:pPr>
+        <w:ind w:left="2520" w:hanging="2160"/>
+      </w:pPr>
+      <w:rPr>
+        <w:rFonts w:hint="default"/>
       </w:rPr>
     </w:lvl>
   </w:abstractNum>
@@ -17357,16 +17826,16 @@
     <w:abstractNumId w:val="12"/>
   </w:num>
   <w:num w:numId="12">
-    <w:abstractNumId w:val="43"/>
+    <w:abstractNumId w:val="44"/>
   </w:num>
   <w:num w:numId="13">
     <w:abstractNumId w:val="14"/>
   </w:num>
   <w:num w:numId="14">
-    <w:abstractNumId w:val="42"/>
+    <w:abstractNumId w:val="43"/>
   </w:num>
   <w:num w:numId="15">
-    <w:abstractNumId w:val="38"/>
+    <w:abstractNumId w:val="39"/>
   </w:num>
   <w:num w:numId="16">
     <w:abstractNumId w:val="16"/>
@@ -17378,7 +17847,7 @@
     <w:abstractNumId w:val="34"/>
   </w:num>
   <w:num w:numId="19">
-    <w:abstractNumId w:val="40"/>
+    <w:abstractNumId w:val="41"/>
   </w:num>
   <w:num w:numId="20">
     <w:abstractNumId w:val="4"/>
@@ -17393,7 +17862,7 @@
     <w:abstractNumId w:val="20"/>
   </w:num>
   <w:num w:numId="24">
-    <w:abstractNumId w:val="39"/>
+    <w:abstractNumId w:val="40"/>
   </w:num>
   <w:num w:numId="25">
     <w:abstractNumId w:val="30"/>
@@ -17426,7 +17895,7 @@
     <w:abstractNumId w:val="33"/>
   </w:num>
   <w:num w:numId="35">
-    <w:abstractNumId w:val="41"/>
+    <w:abstractNumId w:val="42"/>
   </w:num>
   <w:num w:numId="36">
     <w:abstractNumId w:val="21"/>
@@ -17454,6 +17923,12 @@
   </w:num>
   <w:num w:numId="44">
     <w:abstractNumId w:val="1"/>
+  </w:num>
+  <w:num w:numId="45">
+    <w:abstractNumId w:val="45"/>
+  </w:num>
+  <w:num w:numId="46">
+    <w:abstractNumId w:val="38"/>
   </w:num>
 </w:numbering>
 </file>
@@ -18243,7 +18718,7 @@
 </file>
 
 <file path=customXml/itemProps1.xml><?xml version="1.0" encoding="utf-8"?>
-<ds:datastoreItem xmlns:ds="http://schemas.openxmlformats.org/officeDocument/2006/customXml" ds:itemID="{BAFB85B2-2C34-4B09-AF81-8BEEA01976AA}">
+<ds:datastoreItem xmlns:ds="http://schemas.openxmlformats.org/officeDocument/2006/customXml" ds:itemID="{4D2811CF-D1BF-4BF6-A920-80AAE5B1679E}">
   <ds:schemaRefs>
     <ds:schemaRef ds:uri="http://schemas.openxmlformats.org/officeDocument/2006/bibliography"/>
   </ds:schemaRefs>

</xml_diff>

<commit_message>
activity taxi call 1 hour
</commit_message>
<xml_diff>
--- a/RASD.docx
+++ b/RASD.docx
@@ -3967,8 +3967,6 @@
           <w:sz w:val="24"/>
         </w:rPr>
       </w:pPr>
-      <w:bookmarkStart w:id="0" w:name="_GoBack"/>
-      <w:bookmarkEnd w:id="0"/>
     </w:p>
     <w:p>
       <w:pPr>
@@ -11532,8 +11530,8 @@
         </w:rPr>
         <w:tab/>
       </w:r>
-      <w:bookmarkStart w:id="1" w:name="__DdeLink__829_839197689"/>
-      <w:bookmarkEnd w:id="1"/>
+      <w:bookmarkStart w:id="0" w:name="__DdeLink__829_839197689"/>
+      <w:bookmarkEnd w:id="0"/>
       <w:r>
         <w:rPr>
           <w:sz w:val="24"/>
@@ -12153,6 +12151,8 @@
         </w:rPr>
         <w:t>Mr. White is working in his office, but he is anxious about an important meeting with Alice in the afternoon. How can he be sure not to be late? He then turns on the computer, and in the news he read about the improve in the taxi service, so he looks for MyTaxi website, he sign up, and he will be able to book a taxi just providing starting and arriving addresses, and for what time to book. The system saves his request, and at the indicated time a taxi will wait for him on time.</w:t>
       </w:r>
+      <w:bookmarkStart w:id="1" w:name="_GoBack"/>
+      <w:bookmarkEnd w:id="1"/>
     </w:p>
     <w:p>
       <w:pPr>
@@ -18718,7 +18718,7 @@
 </file>
 
 <file path=customXml/itemProps1.xml><?xml version="1.0" encoding="utf-8"?>
-<ds:datastoreItem xmlns:ds="http://schemas.openxmlformats.org/officeDocument/2006/customXml" ds:itemID="{4D2811CF-D1BF-4BF6-A920-80AAE5B1679E}">
+<ds:datastoreItem xmlns:ds="http://schemas.openxmlformats.org/officeDocument/2006/customXml" ds:itemID="{A81C835D-E8C3-48ED-B585-19386D0F2650}">
   <ds:schemaRefs>
     <ds:schemaRef ds:uri="http://schemas.openxmlformats.org/officeDocument/2006/bibliography"/>
   </ds:schemaRefs>

</xml_diff>

<commit_message>
Sequence Diagrams to .png and into RASD 2 hours
</commit_message>
<xml_diff>
--- a/RASD.docx
+++ b/RASD.docx
@@ -4137,6 +4137,343 @@
         </w:rPr>
         <w:t>.</w:t>
       </w:r>
+    </w:p>
+    <w:p>
+      <w:pPr>
+        <w:spacing w:line="360" w:lineRule="auto"/>
+        <w:ind w:left="720"/>
+        <w:rPr>
+          <w:sz w:val="24"/>
+        </w:rPr>
+      </w:pPr>
+    </w:p>
+    <w:p>
+      <w:pPr>
+        <w:pStyle w:val="Paragrafoelenco"/>
+        <w:widowControl w:val="0"/>
+        <w:numPr>
+          <w:ilvl w:val="1"/>
+          <w:numId w:val="1"/>
+        </w:numPr>
+        <w:suppressAutoHyphens/>
+        <w:spacing w:after="0" w:line="360" w:lineRule="auto"/>
+        <w:rPr>
+          <w:rFonts w:eastAsia="Droid Sans Fallback" w:cs="FreeSans"/>
+          <w:b/>
+          <w:sz w:val="28"/>
+          <w:szCs w:val="24"/>
+          <w:lang w:eastAsia="zh-CN" w:bidi="hi-IN"/>
+        </w:rPr>
+      </w:pPr>
+      <w:r>
+        <w:rPr>
+          <w:rFonts w:eastAsia="Droid Sans Fallback" w:cs="FreeSans"/>
+          <w:b/>
+          <w:sz w:val="28"/>
+          <w:szCs w:val="24"/>
+          <w:lang w:eastAsia="zh-CN" w:bidi="hi-IN"/>
+        </w:rPr>
+        <w:t xml:space="preserve"> Possible Scenarios</w:t>
+      </w:r>
+    </w:p>
+    <w:p>
+      <w:pPr>
+        <w:widowControl w:val="0"/>
+        <w:suppressAutoHyphens/>
+        <w:spacing w:after="0" w:line="360" w:lineRule="auto"/>
+        <w:ind w:left="360"/>
+        <w:rPr>
+          <w:rFonts w:eastAsia="Droid Sans Fallback" w:cs="FreeSans"/>
+          <w:b/>
+          <w:sz w:val="28"/>
+          <w:szCs w:val="24"/>
+          <w:lang w:eastAsia="zh-CN" w:bidi="hi-IN"/>
+        </w:rPr>
+      </w:pPr>
+    </w:p>
+    <w:p>
+      <w:pPr>
+        <w:ind w:left="360"/>
+        <w:rPr>
+          <w:b/>
+          <w:sz w:val="24"/>
+          <w:lang w:eastAsia="zh-CN" w:bidi="hi-IN"/>
+        </w:rPr>
+      </w:pPr>
+      <w:r>
+        <w:rPr>
+          <w:b/>
+          <w:sz w:val="24"/>
+          <w:lang w:eastAsia="zh-CN" w:bidi="hi-IN"/>
+        </w:rPr>
+        <w:t>Scenario: Make a Taxi Call</w:t>
+      </w:r>
+    </w:p>
+    <w:p>
+      <w:pPr>
+        <w:spacing w:line="360" w:lineRule="auto"/>
+        <w:ind w:left="360"/>
+        <w:rPr>
+          <w:sz w:val="24"/>
+          <w:lang w:eastAsia="zh-CN" w:bidi="hi-IN"/>
+        </w:rPr>
+      </w:pPr>
+      <w:r>
+        <w:rPr>
+          <w:sz w:val="24"/>
+          <w:lang w:eastAsia="zh-CN" w:bidi="hi-IN"/>
+        </w:rPr>
+        <w:t xml:space="preserve">It's about midnight and Cinderella has to come back home after the party organized by Christopher, but she notices that her sisters already took her car, and she can't reach the house on foot. With relief she remembers of an advertising seen the day before, so she picks </w:t>
+      </w:r>
+      <w:r>
+        <w:rPr>
+          <w:sz w:val="24"/>
+          <w:lang w:eastAsia="zh-CN" w:bidi="hi-IN"/>
+        </w:rPr>
+        <w:lastRenderedPageBreak/>
+        <w:t xml:space="preserve">out her phone, and opens  </w:t>
+      </w:r>
+      <w:proofErr w:type="spellStart"/>
+      <w:r>
+        <w:rPr>
+          <w:sz w:val="24"/>
+          <w:lang w:eastAsia="zh-CN" w:bidi="hi-IN"/>
+        </w:rPr>
+        <w:t>MyTaxi</w:t>
+      </w:r>
+      <w:proofErr w:type="spellEnd"/>
+      <w:r>
+        <w:rPr>
+          <w:sz w:val="24"/>
+          <w:lang w:eastAsia="zh-CN" w:bidi="hi-IN"/>
+        </w:rPr>
+        <w:t xml:space="preserve">, an app for </w:t>
+      </w:r>
+      <w:r>
+        <w:rPr>
+          <w:sz w:val="24"/>
+          <w:lang w:eastAsia="zh-CN" w:bidi="hi-IN"/>
+        </w:rPr>
+        <w:t>“Smart Taxi for a Smarter City” as the advertisement says</w:t>
+      </w:r>
+      <w:r>
+        <w:rPr>
+          <w:sz w:val="24"/>
+          <w:lang w:eastAsia="zh-CN" w:bidi="hi-IN"/>
+        </w:rPr>
+        <w:t>.</w:t>
+      </w:r>
+    </w:p>
+    <w:p>
+      <w:pPr>
+        <w:spacing w:line="360" w:lineRule="auto"/>
+        <w:ind w:left="360"/>
+        <w:rPr>
+          <w:sz w:val="24"/>
+          <w:lang w:eastAsia="zh-CN" w:bidi="hi-IN"/>
+        </w:rPr>
+      </w:pPr>
+      <w:r>
+        <w:rPr>
+          <w:sz w:val="24"/>
+          <w:lang w:eastAsia="zh-CN" w:bidi="hi-IN"/>
+        </w:rPr>
+        <w:t>She has to hurry, but she is not worried: she just needs to insert the number of passengers,</w:t>
+      </w:r>
+      <w:r>
+        <w:rPr>
+          <w:sz w:val="24"/>
+          <w:lang w:eastAsia="zh-CN" w:bidi="hi-IN"/>
+        </w:rPr>
+        <w:t xml:space="preserve"> her phone number and her email,</w:t>
+      </w:r>
+      <w:r>
+        <w:rPr>
+          <w:sz w:val="24"/>
+          <w:lang w:eastAsia="zh-CN" w:bidi="hi-IN"/>
+        </w:rPr>
+        <w:t xml:space="preserve"> and in a few minutes she receives a message with her taxi code and the estimated waiting time. Thanks to the new service, she could come back home.</w:t>
+      </w:r>
+    </w:p>
+    <w:p>
+      <w:pPr>
+        <w:ind w:left="360"/>
+        <w:rPr>
+          <w:lang w:eastAsia="zh-CN" w:bidi="hi-IN"/>
+        </w:rPr>
+      </w:pPr>
+    </w:p>
+    <w:p>
+      <w:pPr>
+        <w:ind w:left="360"/>
+        <w:rPr>
+          <w:b/>
+          <w:sz w:val="24"/>
+          <w:lang w:eastAsia="zh-CN" w:bidi="hi-IN"/>
+        </w:rPr>
+      </w:pPr>
+      <w:r>
+        <w:rPr>
+          <w:b/>
+          <w:sz w:val="24"/>
+          <w:lang w:eastAsia="zh-CN" w:bidi="hi-IN"/>
+        </w:rPr>
+        <w:t>Scenario</w:t>
+      </w:r>
+      <w:r>
+        <w:rPr>
+          <w:b/>
+          <w:sz w:val="24"/>
+          <w:lang w:eastAsia="zh-CN" w:bidi="hi-IN"/>
+        </w:rPr>
+        <w:t>: Taxi Reservation</w:t>
+      </w:r>
+    </w:p>
+    <w:p>
+      <w:pPr>
+        <w:spacing w:line="360" w:lineRule="auto"/>
+        <w:ind w:left="360"/>
+        <w:rPr>
+          <w:sz w:val="24"/>
+          <w:lang w:eastAsia="zh-CN" w:bidi="hi-IN"/>
+        </w:rPr>
+      </w:pPr>
+      <w:r>
+        <w:rPr>
+          <w:sz w:val="24"/>
+          <w:lang w:eastAsia="zh-CN" w:bidi="hi-IN"/>
+        </w:rPr>
+        <w:t xml:space="preserve">Mr. White is working in his office, but he is anxious about an important meeting with Alice in the afternoon. How can he be sure not to be late? He then turns on the computer, and in the news he read about the improve in the taxi service, so he looks for </w:t>
+      </w:r>
+      <w:proofErr w:type="spellStart"/>
+      <w:r>
+        <w:rPr>
+          <w:sz w:val="24"/>
+          <w:lang w:eastAsia="zh-CN" w:bidi="hi-IN"/>
+        </w:rPr>
+        <w:t>MyTaxi</w:t>
+      </w:r>
+      <w:proofErr w:type="spellEnd"/>
+      <w:r>
+        <w:rPr>
+          <w:sz w:val="24"/>
+          <w:lang w:eastAsia="zh-CN" w:bidi="hi-IN"/>
+        </w:rPr>
+        <w:t xml:space="preserve"> website, he sign up, and he will be able to book a taxi just providing starting and arriving addresses, and for what time to book. The system saves his request, and at the indicated time a taxi will wait for him on time.</w:t>
+      </w:r>
+    </w:p>
+    <w:p>
+      <w:pPr>
+        <w:spacing w:line="360" w:lineRule="auto"/>
+        <w:ind w:left="360"/>
+        <w:rPr>
+          <w:sz w:val="24"/>
+          <w:lang w:eastAsia="zh-CN" w:bidi="hi-IN"/>
+        </w:rPr>
+      </w:pPr>
+    </w:p>
+    <w:p>
+      <w:pPr>
+        <w:spacing w:line="360" w:lineRule="auto"/>
+        <w:ind w:left="360"/>
+        <w:rPr>
+          <w:b/>
+          <w:sz w:val="24"/>
+          <w:lang w:eastAsia="zh-CN" w:bidi="hi-IN"/>
+        </w:rPr>
+      </w:pPr>
+      <w:r>
+        <w:rPr>
+          <w:b/>
+          <w:sz w:val="24"/>
+          <w:lang w:eastAsia="zh-CN" w:bidi="hi-IN"/>
+        </w:rPr>
+        <w:t xml:space="preserve">Scenario: </w:t>
+      </w:r>
+      <w:r>
+        <w:rPr>
+          <w:b/>
+          <w:sz w:val="24"/>
+          <w:lang w:eastAsia="zh-CN" w:bidi="hi-IN"/>
+        </w:rPr>
+        <w:t>Taxi Registration and first day of work</w:t>
+      </w:r>
+    </w:p>
+    <w:p>
+      <w:pPr>
+        <w:spacing w:line="360" w:lineRule="auto"/>
+        <w:ind w:left="360"/>
+        <w:rPr>
+          <w:sz w:val="24"/>
+          <w:lang w:eastAsia="zh-CN" w:bidi="hi-IN"/>
+        </w:rPr>
+      </w:pPr>
+      <w:r>
+        <w:rPr>
+          <w:sz w:val="24"/>
+          <w:lang w:eastAsia="zh-CN" w:bidi="hi-IN"/>
+        </w:rPr>
+        <w:t xml:space="preserve">Mark has just obtained his brand new taxi license, when a leaflet informs him of the new project about improving the taxi service. He then find the </w:t>
+      </w:r>
+      <w:proofErr w:type="spellStart"/>
+      <w:r>
+        <w:rPr>
+          <w:sz w:val="24"/>
+          <w:lang w:eastAsia="zh-CN" w:bidi="hi-IN"/>
+        </w:rPr>
+        <w:t>MyTaxi</w:t>
+      </w:r>
+      <w:proofErr w:type="spellEnd"/>
+      <w:r>
+        <w:rPr>
+          <w:sz w:val="24"/>
+          <w:lang w:eastAsia="zh-CN" w:bidi="hi-IN"/>
+        </w:rPr>
+        <w:t xml:space="preserve"> website, he starts the procedure to contribute as a taxi driver, inserts his data, and just waits for the confirmation from the site.</w:t>
+      </w:r>
+    </w:p>
+    <w:p>
+      <w:pPr>
+        <w:spacing w:line="360" w:lineRule="auto"/>
+        <w:ind w:left="360"/>
+        <w:rPr>
+          <w:sz w:val="24"/>
+          <w:lang w:eastAsia="zh-CN" w:bidi="hi-IN"/>
+        </w:rPr>
+      </w:pPr>
+      <w:r>
+        <w:rPr>
+          <w:sz w:val="24"/>
+          <w:lang w:eastAsia="zh-CN" w:bidi="hi-IN"/>
+        </w:rPr>
+        <w:t>Once accepted, he just needs to give his availability using the app, and the system will calculate his zone and insert him in the queue, sending him the requests. When he receives a notification, he accepts and goes to take the client at the specified address.</w:t>
+      </w:r>
+    </w:p>
+    <w:p>
+      <w:pPr>
+        <w:spacing w:line="360" w:lineRule="auto"/>
+        <w:ind w:left="360"/>
+        <w:rPr>
+          <w:sz w:val="24"/>
+          <w:lang w:eastAsia="zh-CN" w:bidi="hi-IN"/>
+        </w:rPr>
+      </w:pPr>
+      <w:r>
+        <w:rPr>
+          <w:sz w:val="24"/>
+          <w:lang w:eastAsia="zh-CN" w:bidi="hi-IN"/>
+        </w:rPr>
+        <w:t xml:space="preserve">At the end of the day, he just removes his availability to be free to go home.     </w:t>
+      </w:r>
+    </w:p>
+    <w:p>
+      <w:pPr>
+        <w:spacing w:line="360" w:lineRule="auto"/>
+        <w:ind w:left="720"/>
+        <w:rPr>
+          <w:sz w:val="24"/>
+        </w:rPr>
+      </w:pPr>
     </w:p>
     <w:p>
       <w:pPr>
@@ -8575,7 +8912,48 @@
           <w:szCs w:val="24"/>
           <w:lang w:val="en-US"/>
         </w:rPr>
-        <w:t>The system saves the values inserted;</w:t>
+        <w:t xml:space="preserve">The system </w:t>
+      </w:r>
+      <w:r>
+        <w:rPr>
+          <w:sz w:val="24"/>
+          <w:szCs w:val="24"/>
+          <w:lang w:val="en-US"/>
+        </w:rPr>
+        <w:t>checks and saves</w:t>
+      </w:r>
+      <w:r>
+        <w:rPr>
+          <w:sz w:val="24"/>
+          <w:szCs w:val="24"/>
+          <w:lang w:val="en-US"/>
+        </w:rPr>
+        <w:t xml:space="preserve"> the values inserted</w:t>
+      </w:r>
+      <w:r>
+        <w:rPr>
+          <w:sz w:val="24"/>
+          <w:szCs w:val="24"/>
+          <w:lang w:val="en-US"/>
+        </w:rPr>
+        <w:t xml:space="preserve"> sending a confirmation mail to the </w:t>
+      </w:r>
+      <w:r>
+        <w:rPr>
+          <w:sz w:val="24"/>
+          <w:szCs w:val="24"/>
+          <w:lang w:val="en-US"/>
+        </w:rPr>
+        <w:lastRenderedPageBreak/>
+        <w:t>user</w:t>
+      </w:r>
+      <w:r>
+        <w:rPr>
+          <w:sz w:val="24"/>
+          <w:szCs w:val="24"/>
+          <w:lang w:val="en-US"/>
+        </w:rPr>
+        <w:t>;</w:t>
       </w:r>
     </w:p>
     <w:p>
@@ -8594,7 +8972,6 @@
           <w:szCs w:val="24"/>
           <w:lang w:val="en-US"/>
         </w:rPr>
-        <w:lastRenderedPageBreak/>
         <w:t>Ten minutes before the arranged time, the system generates an automatic request to ask for the ride requested by the User;</w:t>
       </w:r>
     </w:p>
@@ -8914,18 +9291,363 @@
         <w:rPr>
           <w:lang w:val="en-US"/>
         </w:rPr>
+        <w:tab/>
+      </w:r>
+      <w:r>
+        <w:rPr>
+          <w:b/>
+          <w:lang w:val="en-US"/>
+        </w:rPr>
+        <w:t>Input Conditions</w:t>
+      </w:r>
+      <w:r>
+        <w:rPr>
+          <w:lang w:val="en-US"/>
+        </w:rPr>
+        <w:t>:</w:t>
+      </w:r>
+    </w:p>
+    <w:p>
+      <w:pPr>
+        <w:spacing w:line="360" w:lineRule="auto"/>
+      </w:pPr>
+      <w:r>
+        <w:rPr>
+          <w:lang w:val="en-US"/>
+        </w:rPr>
+        <w:tab/>
+        <w:t>The Taxi Driver must be already registered to the system.</w:t>
+      </w:r>
+    </w:p>
+    <w:p>
+      <w:pPr>
+        <w:spacing w:line="360" w:lineRule="auto"/>
+      </w:pPr>
+    </w:p>
+    <w:p>
+      <w:pPr>
+        <w:spacing w:line="360" w:lineRule="auto"/>
+      </w:pPr>
+      <w:r>
+        <w:rPr>
+          <w:lang w:val="en-US"/>
+        </w:rPr>
+        <w:tab/>
+      </w:r>
+      <w:r>
+        <w:rPr>
+          <w:b/>
+          <w:lang w:val="en-US"/>
+        </w:rPr>
+        <w:t>Output Conditions</w:t>
+      </w:r>
+      <w:r>
+        <w:rPr>
+          <w:lang w:val="en-US"/>
+        </w:rPr>
+        <w:t>:</w:t>
+      </w:r>
+    </w:p>
+    <w:p>
+      <w:pPr>
+        <w:spacing w:line="360" w:lineRule="auto"/>
+      </w:pPr>
+      <w:r>
+        <w:rPr>
+          <w:lang w:val="en-US"/>
+        </w:rPr>
+        <w:tab/>
+        <w:t xml:space="preserve">The Taxi Driver is recognized and authorized to operate as a Taxi Driver. </w:t>
+      </w:r>
+    </w:p>
+    <w:p>
+      <w:pPr>
+        <w:spacing w:line="360" w:lineRule="auto"/>
+      </w:pPr>
+    </w:p>
+    <w:p>
+      <w:pPr>
+        <w:spacing w:line="360" w:lineRule="auto"/>
+      </w:pPr>
+      <w:r>
+        <w:rPr>
+          <w:lang w:val="en-US"/>
+        </w:rPr>
+        <w:tab/>
+      </w:r>
+      <w:r>
+        <w:rPr>
+          <w:b/>
+          <w:lang w:val="en-US"/>
+        </w:rPr>
+        <w:t>Events Flow</w:t>
+      </w:r>
+      <w:r>
+        <w:rPr>
+          <w:lang w:val="en-US"/>
+        </w:rPr>
+        <w:t>:</w:t>
+      </w:r>
+    </w:p>
+    <w:p>
+      <w:pPr>
+        <w:widowControl w:val="0"/>
+        <w:numPr>
+          <w:ilvl w:val="0"/>
+          <w:numId w:val="36"/>
+        </w:numPr>
+        <w:suppressAutoHyphens/>
+        <w:spacing w:after="0" w:line="360" w:lineRule="auto"/>
+      </w:pPr>
+      <w:r>
+        <w:rPr>
+          <w:lang w:val="en-US"/>
+        </w:rPr>
+        <w:t>Taxi Driver fills in the log in form already present in the home page.</w:t>
+      </w:r>
+    </w:p>
+    <w:p>
+      <w:pPr>
+        <w:widowControl w:val="0"/>
+        <w:numPr>
+          <w:ilvl w:val="0"/>
+          <w:numId w:val="36"/>
+        </w:numPr>
+        <w:suppressAutoHyphens/>
+        <w:spacing w:after="0" w:line="360" w:lineRule="auto"/>
+      </w:pPr>
+      <w:r>
+        <w:rPr>
+          <w:lang w:val="en-US"/>
+        </w:rPr>
+        <w:t>The application verifies the inserted credentials, and if they are correct, recognizes the Taxi Driver and shows additional features.</w:t>
+      </w:r>
+    </w:p>
+    <w:p>
+      <w:pPr>
+        <w:spacing w:line="360" w:lineRule="auto"/>
+      </w:pPr>
+    </w:p>
+    <w:p>
+      <w:pPr>
+        <w:spacing w:line="360" w:lineRule="auto"/>
+      </w:pPr>
+      <w:r>
+        <w:rPr>
+          <w:lang w:val="en-US"/>
+        </w:rPr>
+        <w:tab/>
+      </w:r>
+      <w:r>
+        <w:rPr>
+          <w:b/>
+          <w:lang w:val="en-US"/>
+        </w:rPr>
+        <w:t>Exceptions</w:t>
+      </w:r>
+      <w:r>
+        <w:rPr>
+          <w:lang w:val="en-US"/>
+        </w:rPr>
+        <w:t>:</w:t>
+      </w:r>
+    </w:p>
+    <w:p>
+      <w:pPr>
+        <w:spacing w:line="360" w:lineRule="auto"/>
+      </w:pPr>
+      <w:r>
+        <w:rPr>
+          <w:sz w:val="24"/>
+          <w:szCs w:val="24"/>
+          <w:lang w:val="en-US"/>
+        </w:rPr>
+        <w:tab/>
+        <w:t xml:space="preserve">If the credentials are not correct, so user name and password don't match, an alert window </w:t>
+      </w:r>
+      <w:r>
+        <w:rPr>
+          <w:sz w:val="24"/>
+          <w:szCs w:val="24"/>
+          <w:lang w:val="en-US"/>
+        </w:rPr>
+        <w:tab/>
+        <w:t xml:space="preserve">will be shown and the access denied, remaining on the home page, and giving the Taxi </w:t>
+      </w:r>
+      <w:r>
+        <w:rPr>
+          <w:sz w:val="24"/>
+          <w:szCs w:val="24"/>
+          <w:lang w:val="en-US"/>
+        </w:rPr>
+        <w:tab/>
+        <w:t>Driver the possibility to try again.</w:t>
+      </w:r>
+    </w:p>
+    <w:p>
+      <w:pPr>
+        <w:spacing w:line="360" w:lineRule="auto"/>
+        <w:ind w:firstLine="708"/>
+        <w:rPr>
+          <w:b/>
+          <w:sz w:val="28"/>
+          <w:szCs w:val="24"/>
+        </w:rPr>
+      </w:pPr>
+    </w:p>
+    <w:p>
+      <w:pPr>
+        <w:spacing w:line="360" w:lineRule="auto"/>
+        <w:ind w:firstLine="708"/>
+        <w:rPr>
+          <w:b/>
+          <w:sz w:val="24"/>
+        </w:rPr>
+      </w:pPr>
+      <w:r>
+        <w:rPr>
+          <w:b/>
+          <w:sz w:val="28"/>
+          <w:szCs w:val="24"/>
+        </w:rPr>
+        <w:t>Use Case: Logout</w:t>
+      </w:r>
+    </w:p>
+    <w:p>
+      <w:pPr>
+        <w:spacing w:line="360" w:lineRule="auto"/>
+        <w:ind w:firstLine="708"/>
+        <w:rPr>
+          <w:b/>
+        </w:rPr>
+      </w:pPr>
+    </w:p>
+    <w:p>
+      <w:pPr>
+        <w:spacing w:line="360" w:lineRule="auto"/>
+        <w:ind w:firstLine="708"/>
+      </w:pPr>
+      <w:r>
+        <w:rPr>
+          <w:b/>
+          <w:sz w:val="24"/>
+          <w:szCs w:val="24"/>
+          <w:lang w:val="en-US"/>
+        </w:rPr>
+        <w:t>Description</w:t>
+      </w:r>
+      <w:r>
+        <w:rPr>
+          <w:sz w:val="24"/>
+          <w:szCs w:val="24"/>
+          <w:lang w:val="en-US"/>
+        </w:rPr>
+        <w:t>:</w:t>
+      </w:r>
+    </w:p>
+    <w:p>
+      <w:pPr>
+        <w:spacing w:line="360" w:lineRule="auto"/>
+      </w:pPr>
+      <w:r>
+        <w:rPr>
+          <w:sz w:val="24"/>
+          <w:szCs w:val="24"/>
+          <w:lang w:val="en-US"/>
+        </w:rPr>
+        <w:tab/>
+        <w:t xml:space="preserve">This functionality allows the Taxi Driver to close the current session on the site and brings </w:t>
+      </w:r>
+      <w:r>
+        <w:rPr>
+          <w:sz w:val="24"/>
+          <w:szCs w:val="24"/>
+          <w:lang w:val="en-US"/>
+        </w:rPr>
+        <w:tab/>
+        <w:t>him/her back to Guest level.</w:t>
+      </w:r>
+    </w:p>
+    <w:p>
+      <w:pPr>
+        <w:spacing w:line="360" w:lineRule="auto"/>
+      </w:pPr>
+    </w:p>
+    <w:p>
+      <w:pPr>
+        <w:spacing w:line="360" w:lineRule="auto"/>
+      </w:pPr>
+      <w:r>
+        <w:rPr>
+          <w:sz w:val="24"/>
+          <w:szCs w:val="24"/>
+          <w:lang w:val="en-US"/>
+        </w:rPr>
+        <w:tab/>
+      </w:r>
+      <w:r>
+        <w:rPr>
+          <w:b/>
+          <w:sz w:val="24"/>
+          <w:szCs w:val="24"/>
+          <w:lang w:val="en-US"/>
+        </w:rPr>
+        <w:t>Actors</w:t>
+      </w:r>
+      <w:r>
+        <w:rPr>
+          <w:sz w:val="24"/>
+          <w:szCs w:val="24"/>
+          <w:lang w:val="en-US"/>
+        </w:rPr>
+        <w:t>:</w:t>
+      </w:r>
+    </w:p>
+    <w:p>
+      <w:pPr>
+        <w:spacing w:line="360" w:lineRule="auto"/>
+      </w:pPr>
+      <w:r>
+        <w:rPr>
+          <w:sz w:val="24"/>
+          <w:szCs w:val="24"/>
+          <w:lang w:val="en-US"/>
+        </w:rPr>
+        <w:tab/>
+        <w:t>Taxi Driver</w:t>
+      </w:r>
+    </w:p>
+    <w:p>
+      <w:pPr>
+        <w:spacing w:line="360" w:lineRule="auto"/>
+      </w:pPr>
+    </w:p>
+    <w:p>
+      <w:pPr>
+        <w:spacing w:line="360" w:lineRule="auto"/>
+      </w:pPr>
+      <w:r>
+        <w:rPr>
+          <w:sz w:val="24"/>
+          <w:szCs w:val="24"/>
+          <w:lang w:val="en-US"/>
+        </w:rPr>
         <w:lastRenderedPageBreak/>
         <w:tab/>
       </w:r>
       <w:r>
         <w:rPr>
           <w:b/>
+          <w:sz w:val="24"/>
+          <w:szCs w:val="24"/>
           <w:lang w:val="en-US"/>
         </w:rPr>
         <w:t>Input Conditions</w:t>
       </w:r>
       <w:r>
         <w:rPr>
+          <w:sz w:val="24"/>
+          <w:szCs w:val="24"/>
           <w:lang w:val="en-US"/>
         </w:rPr>
         <w:t>:</w:t>
@@ -8937,23 +9659,27 @@
       </w:pPr>
       <w:r>
         <w:rPr>
+          <w:sz w:val="24"/>
+          <w:szCs w:val="24"/>
           <w:lang w:val="en-US"/>
         </w:rPr>
         <w:tab/>
-        <w:t>The Taxi Driver must be already registered to the system.</w:t>
-      </w:r>
-    </w:p>
-    <w:p>
-      <w:pPr>
-        <w:spacing w:line="360" w:lineRule="auto"/>
-      </w:pPr>
-    </w:p>
-    <w:p>
-      <w:pPr>
-        <w:spacing w:line="360" w:lineRule="auto"/>
-      </w:pPr>
-      <w:r>
-        <w:rPr>
+        <w:t>The Taxi Driver must be logged in.</w:t>
+      </w:r>
+    </w:p>
+    <w:p>
+      <w:pPr>
+        <w:spacing w:line="360" w:lineRule="auto"/>
+      </w:pPr>
+    </w:p>
+    <w:p>
+      <w:pPr>
+        <w:spacing w:line="360" w:lineRule="auto"/>
+      </w:pPr>
+      <w:r>
+        <w:rPr>
+          <w:sz w:val="24"/>
+          <w:szCs w:val="24"/>
           <w:lang w:val="en-US"/>
         </w:rPr>
         <w:tab/>
@@ -8961,12 +9687,16 @@
       <w:r>
         <w:rPr>
           <w:b/>
+          <w:sz w:val="24"/>
+          <w:szCs w:val="24"/>
           <w:lang w:val="en-US"/>
         </w:rPr>
         <w:t>Output Conditions</w:t>
       </w:r>
       <w:r>
         <w:rPr>
+          <w:sz w:val="24"/>
+          <w:szCs w:val="24"/>
           <w:lang w:val="en-US"/>
         </w:rPr>
         <w:t>:</w:t>
@@ -8978,23 +9708,27 @@
       </w:pPr>
       <w:r>
         <w:rPr>
+          <w:sz w:val="24"/>
+          <w:szCs w:val="24"/>
           <w:lang w:val="en-US"/>
         </w:rPr>
         <w:tab/>
-        <w:t xml:space="preserve">The Taxi Driver is recognized and authorized to operate as a Taxi Driver. </w:t>
-      </w:r>
-    </w:p>
-    <w:p>
-      <w:pPr>
-        <w:spacing w:line="360" w:lineRule="auto"/>
-      </w:pPr>
-    </w:p>
-    <w:p>
-      <w:pPr>
-        <w:spacing w:line="360" w:lineRule="auto"/>
-      </w:pPr>
-      <w:r>
-        <w:rPr>
+        <w:t>The Taxi Driver closes the current session, loses his/her privileges and becomes a Guest.</w:t>
+      </w:r>
+    </w:p>
+    <w:p>
+      <w:pPr>
+        <w:spacing w:line="360" w:lineRule="auto"/>
+      </w:pPr>
+    </w:p>
+    <w:p>
+      <w:pPr>
+        <w:spacing w:line="360" w:lineRule="auto"/>
+      </w:pPr>
+      <w:r>
+        <w:rPr>
+          <w:sz w:val="24"/>
+          <w:szCs w:val="24"/>
           <w:lang w:val="en-US"/>
         </w:rPr>
         <w:tab/>
@@ -9002,12 +9736,16 @@
       <w:r>
         <w:rPr>
           <w:b/>
-          <w:lang w:val="en-US"/>
-        </w:rPr>
-        <w:t>Events Flow</w:t>
-      </w:r>
-      <w:r>
-        <w:rPr>
+          <w:sz w:val="24"/>
+          <w:szCs w:val="24"/>
+          <w:lang w:val="en-US"/>
+        </w:rPr>
+        <w:t>Event Flow</w:t>
+      </w:r>
+      <w:r>
+        <w:rPr>
+          <w:sz w:val="24"/>
+          <w:szCs w:val="24"/>
           <w:lang w:val="en-US"/>
         </w:rPr>
         <w:t>:</w:t>
@@ -9018,16 +9756,18 @@
         <w:widowControl w:val="0"/>
         <w:numPr>
           <w:ilvl w:val="0"/>
-          <w:numId w:val="36"/>
+          <w:numId w:val="30"/>
         </w:numPr>
         <w:suppressAutoHyphens/>
         <w:spacing w:after="0" w:line="360" w:lineRule="auto"/>
       </w:pPr>
       <w:r>
         <w:rPr>
-          <w:lang w:val="en-US"/>
-        </w:rPr>
-        <w:t>Taxi Driver fills in the log in form already present in the home page.</w:t>
+          <w:sz w:val="24"/>
+          <w:szCs w:val="24"/>
+          <w:lang w:val="en-US"/>
+        </w:rPr>
+        <w:t>User clicks on the “Logout” button in the page.</w:t>
       </w:r>
     </w:p>
     <w:p>
@@ -9035,29 +9775,33 @@
         <w:widowControl w:val="0"/>
         <w:numPr>
           <w:ilvl w:val="0"/>
-          <w:numId w:val="36"/>
+          <w:numId w:val="30"/>
         </w:numPr>
         <w:suppressAutoHyphens/>
         <w:spacing w:after="0" w:line="360" w:lineRule="auto"/>
       </w:pPr>
       <w:r>
         <w:rPr>
-          <w:lang w:val="en-US"/>
-        </w:rPr>
-        <w:t>The application verifies the inserted credentials, and if they are correct, recognizes the Taxi Driver and shows additional features.</w:t>
-      </w:r>
-    </w:p>
-    <w:p>
-      <w:pPr>
-        <w:spacing w:line="360" w:lineRule="auto"/>
-      </w:pPr>
-    </w:p>
-    <w:p>
-      <w:pPr>
-        <w:spacing w:line="360" w:lineRule="auto"/>
-      </w:pPr>
-      <w:r>
-        <w:rPr>
+          <w:sz w:val="24"/>
+          <w:szCs w:val="24"/>
+          <w:lang w:val="en-US"/>
+        </w:rPr>
+        <w:t>The system close the session, and brings the Taxi Driver back to home page, as a Guest.</w:t>
+      </w:r>
+    </w:p>
+    <w:p>
+      <w:pPr>
+        <w:spacing w:line="360" w:lineRule="auto"/>
+      </w:pPr>
+    </w:p>
+    <w:p>
+      <w:pPr>
+        <w:spacing w:line="360" w:lineRule="auto"/>
+      </w:pPr>
+      <w:r>
+        <w:rPr>
+          <w:sz w:val="24"/>
+          <w:szCs w:val="24"/>
           <w:lang w:val="en-US"/>
         </w:rPr>
         <w:tab/>
@@ -9065,12 +9809,16 @@
       <w:r>
         <w:rPr>
           <w:b/>
+          <w:sz w:val="24"/>
+          <w:szCs w:val="24"/>
           <w:lang w:val="en-US"/>
         </w:rPr>
         <w:t>Exceptions</w:t>
       </w:r>
       <w:r>
         <w:rPr>
+          <w:sz w:val="24"/>
+          <w:szCs w:val="24"/>
           <w:lang w:val="en-US"/>
         </w:rPr>
         <w:t>:</w:t>
@@ -9087,8 +9835,42 @@
           <w:lang w:val="en-US"/>
         </w:rPr>
         <w:tab/>
-        <w:t xml:space="preserve">If the credentials are not correct, so user name and password don't match, an alert window </w:t>
-      </w:r>
+        <w:t>There are no possible exceptions.</w:t>
+      </w:r>
+    </w:p>
+    <w:p>
+      <w:pPr>
+        <w:spacing w:line="360" w:lineRule="auto"/>
+      </w:pPr>
+    </w:p>
+    <w:p>
+      <w:pPr>
+        <w:spacing w:line="360" w:lineRule="auto"/>
+        <w:ind w:firstLine="708"/>
+        <w:jc w:val="both"/>
+        <w:rPr>
+          <w:b/>
+        </w:rPr>
+      </w:pPr>
+      <w:r>
+        <w:rPr>
+          <w:b/>
+          <w:sz w:val="28"/>
+          <w:szCs w:val="24"/>
+          <w:lang w:val="en-US"/>
+        </w:rPr>
+        <w:t>Use Case: Give/Remove Availability</w:t>
+      </w:r>
+    </w:p>
+    <w:p>
+      <w:pPr>
+        <w:spacing w:line="360" w:lineRule="auto"/>
+      </w:pPr>
+    </w:p>
+    <w:p>
+      <w:pPr>
+        <w:spacing w:line="360" w:lineRule="auto"/>
+      </w:pPr>
       <w:r>
         <w:rPr>
           <w:sz w:val="24"/>
@@ -9096,8 +9878,29 @@
           <w:lang w:val="en-US"/>
         </w:rPr>
         <w:tab/>
-        <w:t xml:space="preserve">will be shown and the access denied, remaining on the home page, and giving the Taxi </w:t>
-      </w:r>
+      </w:r>
+      <w:r>
+        <w:rPr>
+          <w:b/>
+          <w:sz w:val="24"/>
+          <w:szCs w:val="24"/>
+          <w:lang w:val="en-US"/>
+        </w:rPr>
+        <w:t>Description</w:t>
+      </w:r>
+      <w:r>
+        <w:rPr>
+          <w:sz w:val="24"/>
+          <w:szCs w:val="24"/>
+          <w:lang w:val="en-US"/>
+        </w:rPr>
+        <w:t>:</w:t>
+      </w:r>
+    </w:p>
+    <w:p>
+      <w:pPr>
+        <w:spacing w:line="360" w:lineRule="auto"/>
+      </w:pPr>
       <w:r>
         <w:rPr>
           <w:sz w:val="24"/>
@@ -9105,91 +9908,7 @@
           <w:lang w:val="en-US"/>
         </w:rPr>
         <w:tab/>
-        <w:t>Driver the possibility to try again.</w:t>
-      </w:r>
-    </w:p>
-    <w:p>
-      <w:pPr>
-        <w:spacing w:line="360" w:lineRule="auto"/>
-        <w:ind w:firstLine="708"/>
-        <w:rPr>
-          <w:b/>
-          <w:sz w:val="28"/>
-          <w:szCs w:val="24"/>
-        </w:rPr>
-      </w:pPr>
-    </w:p>
-    <w:p>
-      <w:pPr>
-        <w:spacing w:line="360" w:lineRule="auto"/>
-        <w:ind w:firstLine="708"/>
-        <w:rPr>
-          <w:b/>
-          <w:sz w:val="24"/>
-        </w:rPr>
-      </w:pPr>
-      <w:r>
-        <w:rPr>
-          <w:b/>
-          <w:sz w:val="28"/>
-          <w:szCs w:val="24"/>
-        </w:rPr>
-        <w:t>Use Case: Logout</w:t>
-      </w:r>
-    </w:p>
-    <w:p>
-      <w:pPr>
-        <w:spacing w:line="360" w:lineRule="auto"/>
-        <w:ind w:firstLine="708"/>
-        <w:rPr>
-          <w:b/>
-        </w:rPr>
-      </w:pPr>
-    </w:p>
-    <w:p>
-      <w:pPr>
-        <w:spacing w:line="360" w:lineRule="auto"/>
-        <w:ind w:firstLine="708"/>
-      </w:pPr>
-      <w:r>
-        <w:rPr>
-          <w:b/>
-          <w:sz w:val="24"/>
-          <w:szCs w:val="24"/>
-          <w:lang w:val="en-US"/>
-        </w:rPr>
-        <w:t>Description</w:t>
-      </w:r>
-      <w:r>
-        <w:rPr>
-          <w:sz w:val="24"/>
-          <w:szCs w:val="24"/>
-          <w:lang w:val="en-US"/>
-        </w:rPr>
-        <w:t>:</w:t>
-      </w:r>
-    </w:p>
-    <w:p>
-      <w:pPr>
-        <w:spacing w:line="360" w:lineRule="auto"/>
-      </w:pPr>
-      <w:r>
-        <w:rPr>
-          <w:sz w:val="24"/>
-          <w:szCs w:val="24"/>
-          <w:lang w:val="en-US"/>
-        </w:rPr>
-        <w:tab/>
-        <w:t xml:space="preserve">This functionality allows the Taxi Driver to close the current session on the site and brings </w:t>
-      </w:r>
-      <w:r>
-        <w:rPr>
-          <w:sz w:val="24"/>
-          <w:szCs w:val="24"/>
-          <w:lang w:val="en-US"/>
-        </w:rPr>
-        <w:tab/>
-        <w:t>him/her back to Guest level.</w:t>
+        <w:t>The Taxi Driver let the system knows if he/she is available or not to accept requests.</w:t>
       </w:r>
     </w:p>
     <w:p>
@@ -9286,41 +10005,85 @@
           <w:szCs w:val="24"/>
           <w:lang w:val="en-US"/>
         </w:rPr>
+        <w:tab/>
+        <w:t>The Taxi Driver has to be logged in.</w:t>
+      </w:r>
+    </w:p>
+    <w:p>
+      <w:pPr>
+        <w:spacing w:line="360" w:lineRule="auto"/>
+      </w:pPr>
+    </w:p>
+    <w:p>
+      <w:pPr>
+        <w:spacing w:line="360" w:lineRule="auto"/>
+      </w:pPr>
+      <w:r>
+        <w:rPr>
+          <w:sz w:val="24"/>
+          <w:szCs w:val="24"/>
+          <w:lang w:val="en-US"/>
+        </w:rPr>
         <w:lastRenderedPageBreak/>
         <w:tab/>
-        <w:t>The Taxi Driver must be logged in.</w:t>
-      </w:r>
-    </w:p>
-    <w:p>
-      <w:pPr>
-        <w:spacing w:line="360" w:lineRule="auto"/>
-      </w:pPr>
-    </w:p>
-    <w:p>
-      <w:pPr>
-        <w:spacing w:line="360" w:lineRule="auto"/>
-      </w:pPr>
-      <w:r>
-        <w:rPr>
-          <w:sz w:val="24"/>
-          <w:szCs w:val="24"/>
+      </w:r>
+      <w:r>
+        <w:rPr>
+          <w:b/>
+          <w:sz w:val="24"/>
+          <w:szCs w:val="24"/>
+          <w:lang w:val="en-US"/>
+        </w:rPr>
+        <w:t>Output Conditions</w:t>
+      </w:r>
+      <w:r>
+        <w:rPr>
+          <w:sz w:val="24"/>
+          <w:szCs w:val="24"/>
+          <w:lang w:val="en-US"/>
+        </w:rPr>
+        <w:t>:</w:t>
+      </w:r>
+    </w:p>
+    <w:p>
+      <w:pPr>
+        <w:spacing w:line="360" w:lineRule="auto"/>
+        <w:rPr>
+          <w:lang w:val="en-US"/>
+        </w:rPr>
+      </w:pPr>
+      <w:r>
+        <w:rPr>
           <w:lang w:val="en-US"/>
         </w:rPr>
         <w:tab/>
-      </w:r>
-      <w:r>
-        <w:rPr>
-          <w:b/>
-          <w:sz w:val="24"/>
-          <w:szCs w:val="24"/>
-          <w:lang w:val="en-US"/>
-        </w:rPr>
-        <w:t>Output Conditions</w:t>
-      </w:r>
-      <w:r>
-        <w:rPr>
-          <w:sz w:val="24"/>
-          <w:szCs w:val="24"/>
+        <w:t>The Taxi Driver is inserted in a queue, or he/she is removed from it.</w:t>
+      </w:r>
+    </w:p>
+    <w:p>
+      <w:pPr>
+        <w:spacing w:line="360" w:lineRule="auto"/>
+      </w:pPr>
+    </w:p>
+    <w:p>
+      <w:pPr>
+        <w:spacing w:line="360" w:lineRule="auto"/>
+      </w:pPr>
+      <w:r>
+        <w:rPr>
+          <w:lang w:val="en-US"/>
+        </w:rPr>
+        <w:tab/>
+      </w:r>
+      <w:r>
+        <w:rPr>
+          <w:b/>
+          <w:lang w:val="en-US"/>
+        </w:rPr>
+        <w:t>Event Flow</w:t>
+      </w:r>
+      <w:r>
+        <w:rPr>
           <w:lang w:val="en-US"/>
         </w:rPr>
         <w:t>:</w:t>
@@ -9328,70 +10091,27 @@
     </w:p>
     <w:p>
       <w:pPr>
-        <w:spacing w:line="360" w:lineRule="auto"/>
-      </w:pPr>
-      <w:r>
-        <w:rPr>
-          <w:sz w:val="24"/>
-          <w:szCs w:val="24"/>
-          <w:lang w:val="en-US"/>
-        </w:rPr>
-        <w:tab/>
-        <w:t>The Taxi Driver closes the current session, loses his/her privileges and becomes a Guest.</w:t>
-      </w:r>
-    </w:p>
-    <w:p>
-      <w:pPr>
-        <w:spacing w:line="360" w:lineRule="auto"/>
-      </w:pPr>
-    </w:p>
-    <w:p>
-      <w:pPr>
-        <w:spacing w:line="360" w:lineRule="auto"/>
-      </w:pPr>
-      <w:r>
-        <w:rPr>
-          <w:sz w:val="24"/>
-          <w:szCs w:val="24"/>
-          <w:lang w:val="en-US"/>
-        </w:rPr>
-        <w:tab/>
-      </w:r>
-      <w:r>
-        <w:rPr>
-          <w:b/>
-          <w:sz w:val="24"/>
-          <w:szCs w:val="24"/>
-          <w:lang w:val="en-US"/>
-        </w:rPr>
-        <w:t>Event Flow</w:t>
-      </w:r>
-      <w:r>
-        <w:rPr>
-          <w:sz w:val="24"/>
-          <w:szCs w:val="24"/>
-          <w:lang w:val="en-US"/>
-        </w:rPr>
-        <w:t>:</w:t>
-      </w:r>
-    </w:p>
-    <w:p>
-      <w:pPr>
         <w:widowControl w:val="0"/>
         <w:numPr>
           <w:ilvl w:val="0"/>
-          <w:numId w:val="30"/>
+          <w:numId w:val="31"/>
         </w:numPr>
         <w:suppressAutoHyphens/>
         <w:spacing w:after="0" w:line="360" w:lineRule="auto"/>
       </w:pPr>
       <w:r>
         <w:rPr>
-          <w:sz w:val="24"/>
-          <w:szCs w:val="24"/>
-          <w:lang w:val="en-US"/>
-        </w:rPr>
-        <w:t>User clicks on the “Logout” button in the page.</w:t>
+          <w:lang w:val="en-US"/>
+        </w:rPr>
+        <w:t xml:space="preserve">When ready to accept requests, </w:t>
+      </w:r>
+      <w:r>
+        <w:rPr>
+          <w:sz w:val="24"/>
+          <w:szCs w:val="24"/>
+          <w:lang w:val="en-US"/>
+        </w:rPr>
+        <w:t xml:space="preserve">a Taxi Driver gives the availability, and he/she will be inserted by the system in the zone queue based on his position tracked by GPS. </w:t>
       </w:r>
     </w:p>
     <w:p>
@@ -9399,7 +10119,7 @@
         <w:widowControl w:val="0"/>
         <w:numPr>
           <w:ilvl w:val="0"/>
-          <w:numId w:val="30"/>
+          <w:numId w:val="31"/>
         </w:numPr>
         <w:suppressAutoHyphens/>
         <w:spacing w:after="0" w:line="360" w:lineRule="auto"/>
@@ -9410,7 +10130,7 @@
           <w:szCs w:val="24"/>
           <w:lang w:val="en-US"/>
         </w:rPr>
-        <w:t>The system close the session, and brings the Taxi Driver back to home page, as a Guest.</w:t>
+        <w:t>When he/she removes the availability, he/she will be removed from the queue where he/she was lastly placed.</w:t>
       </w:r>
     </w:p>
     <w:p>
@@ -9474,6 +10194,7 @@
         <w:jc w:val="both"/>
         <w:rPr>
           <w:b/>
+          <w:sz w:val="24"/>
         </w:rPr>
       </w:pPr>
       <w:r>
@@ -9483,7 +10204,7 @@
           <w:szCs w:val="24"/>
           <w:lang w:val="en-US"/>
         </w:rPr>
-        <w:t>Use Case: Give/Remove Availability</w:t>
+        <w:t>Use Case: Accept/Deny a Request</w:t>
       </w:r>
     </w:p>
     <w:p>
@@ -9524,15 +10245,15 @@
     <w:p>
       <w:pPr>
         <w:spacing w:line="360" w:lineRule="auto"/>
-      </w:pPr>
-      <w:r>
-        <w:rPr>
-          <w:sz w:val="24"/>
-          <w:szCs w:val="24"/>
-          <w:lang w:val="en-US"/>
-        </w:rPr>
-        <w:tab/>
-        <w:t>The Taxi Driver let the system knows if he/she is available or not to accept requests.</w:t>
+        <w:ind w:firstLine="708"/>
+      </w:pPr>
+      <w:r>
+        <w:rPr>
+          <w:sz w:val="24"/>
+          <w:szCs w:val="24"/>
+          <w:lang w:val="en-US"/>
+        </w:rPr>
+        <w:t>The Taxi Driver has the possibility to accept or decline a request from a customer.</w:t>
       </w:r>
     </w:p>
     <w:p>
@@ -9630,351 +10351,6 @@
           <w:lang w:val="en-US"/>
         </w:rPr>
         <w:tab/>
-        <w:t>The Taxi Driver has to be logged in.</w:t>
-      </w:r>
-    </w:p>
-    <w:p>
-      <w:pPr>
-        <w:spacing w:line="360" w:lineRule="auto"/>
-      </w:pPr>
-    </w:p>
-    <w:p>
-      <w:pPr>
-        <w:spacing w:line="360" w:lineRule="auto"/>
-      </w:pPr>
-      <w:r>
-        <w:rPr>
-          <w:sz w:val="24"/>
-          <w:szCs w:val="24"/>
-          <w:lang w:val="en-US"/>
-        </w:rPr>
-        <w:tab/>
-      </w:r>
-      <w:r>
-        <w:rPr>
-          <w:b/>
-          <w:sz w:val="24"/>
-          <w:szCs w:val="24"/>
-          <w:lang w:val="en-US"/>
-        </w:rPr>
-        <w:t>Output Conditions</w:t>
-      </w:r>
-      <w:r>
-        <w:rPr>
-          <w:sz w:val="24"/>
-          <w:szCs w:val="24"/>
-          <w:lang w:val="en-US"/>
-        </w:rPr>
-        <w:t>:</w:t>
-      </w:r>
-    </w:p>
-    <w:p>
-      <w:pPr>
-        <w:spacing w:line="360" w:lineRule="auto"/>
-        <w:rPr>
-          <w:lang w:val="en-US"/>
-        </w:rPr>
-      </w:pPr>
-      <w:r>
-        <w:rPr>
-          <w:lang w:val="en-US"/>
-        </w:rPr>
-        <w:lastRenderedPageBreak/>
-        <w:tab/>
-        <w:t>The Taxi Driver is inserted in a queue, or he/she is removed from it.</w:t>
-      </w:r>
-    </w:p>
-    <w:p>
-      <w:pPr>
-        <w:spacing w:line="360" w:lineRule="auto"/>
-      </w:pPr>
-    </w:p>
-    <w:p>
-      <w:pPr>
-        <w:spacing w:line="360" w:lineRule="auto"/>
-      </w:pPr>
-      <w:r>
-        <w:rPr>
-          <w:lang w:val="en-US"/>
-        </w:rPr>
-        <w:tab/>
-      </w:r>
-      <w:r>
-        <w:rPr>
-          <w:b/>
-          <w:lang w:val="en-US"/>
-        </w:rPr>
-        <w:t>Event Flow</w:t>
-      </w:r>
-      <w:r>
-        <w:rPr>
-          <w:lang w:val="en-US"/>
-        </w:rPr>
-        <w:t>:</w:t>
-      </w:r>
-    </w:p>
-    <w:p>
-      <w:pPr>
-        <w:widowControl w:val="0"/>
-        <w:numPr>
-          <w:ilvl w:val="0"/>
-          <w:numId w:val="31"/>
-        </w:numPr>
-        <w:suppressAutoHyphens/>
-        <w:spacing w:after="0" w:line="360" w:lineRule="auto"/>
-      </w:pPr>
-      <w:r>
-        <w:rPr>
-          <w:lang w:val="en-US"/>
-        </w:rPr>
-        <w:t xml:space="preserve">When ready to accept requests, </w:t>
-      </w:r>
-      <w:r>
-        <w:rPr>
-          <w:sz w:val="24"/>
-          <w:szCs w:val="24"/>
-          <w:lang w:val="en-US"/>
-        </w:rPr>
-        <w:t xml:space="preserve">a Taxi Driver gives the availability, and he/she will be inserted by the system in the zone queue based on his position tracked by GPS. </w:t>
-      </w:r>
-    </w:p>
-    <w:p>
-      <w:pPr>
-        <w:widowControl w:val="0"/>
-        <w:numPr>
-          <w:ilvl w:val="0"/>
-          <w:numId w:val="31"/>
-        </w:numPr>
-        <w:suppressAutoHyphens/>
-        <w:spacing w:after="0" w:line="360" w:lineRule="auto"/>
-      </w:pPr>
-      <w:r>
-        <w:rPr>
-          <w:sz w:val="24"/>
-          <w:szCs w:val="24"/>
-          <w:lang w:val="en-US"/>
-        </w:rPr>
-        <w:t>When he/she removes the availability, he/she will be removed from the queue where he/she was lastly placed.</w:t>
-      </w:r>
-    </w:p>
-    <w:p>
-      <w:pPr>
-        <w:spacing w:line="360" w:lineRule="auto"/>
-      </w:pPr>
-    </w:p>
-    <w:p>
-      <w:pPr>
-        <w:spacing w:line="360" w:lineRule="auto"/>
-      </w:pPr>
-      <w:r>
-        <w:rPr>
-          <w:sz w:val="24"/>
-          <w:szCs w:val="24"/>
-          <w:lang w:val="en-US"/>
-        </w:rPr>
-        <w:tab/>
-      </w:r>
-      <w:r>
-        <w:rPr>
-          <w:b/>
-          <w:sz w:val="24"/>
-          <w:szCs w:val="24"/>
-          <w:lang w:val="en-US"/>
-        </w:rPr>
-        <w:t>Exceptions</w:t>
-      </w:r>
-      <w:r>
-        <w:rPr>
-          <w:sz w:val="24"/>
-          <w:szCs w:val="24"/>
-          <w:lang w:val="en-US"/>
-        </w:rPr>
-        <w:t>:</w:t>
-      </w:r>
-    </w:p>
-    <w:p>
-      <w:pPr>
-        <w:spacing w:line="360" w:lineRule="auto"/>
-      </w:pPr>
-      <w:r>
-        <w:rPr>
-          <w:sz w:val="24"/>
-          <w:szCs w:val="24"/>
-          <w:lang w:val="en-US"/>
-        </w:rPr>
-        <w:tab/>
-        <w:t>There are no possible exceptions.</w:t>
-      </w:r>
-    </w:p>
-    <w:p>
-      <w:pPr>
-        <w:spacing w:line="360" w:lineRule="auto"/>
-      </w:pPr>
-    </w:p>
-    <w:p>
-      <w:pPr>
-        <w:spacing w:line="360" w:lineRule="auto"/>
-        <w:ind w:firstLine="708"/>
-        <w:jc w:val="both"/>
-        <w:rPr>
-          <w:b/>
-          <w:sz w:val="24"/>
-        </w:rPr>
-      </w:pPr>
-      <w:r>
-        <w:rPr>
-          <w:b/>
-          <w:sz w:val="28"/>
-          <w:szCs w:val="24"/>
-          <w:lang w:val="en-US"/>
-        </w:rPr>
-        <w:t>Use Case: Accept/Deny a Request</w:t>
-      </w:r>
-    </w:p>
-    <w:p>
-      <w:pPr>
-        <w:spacing w:line="360" w:lineRule="auto"/>
-      </w:pPr>
-    </w:p>
-    <w:p>
-      <w:pPr>
-        <w:spacing w:line="360" w:lineRule="auto"/>
-      </w:pPr>
-      <w:r>
-        <w:rPr>
-          <w:sz w:val="24"/>
-          <w:szCs w:val="24"/>
-          <w:lang w:val="en-US"/>
-        </w:rPr>
-        <w:tab/>
-      </w:r>
-      <w:r>
-        <w:rPr>
-          <w:b/>
-          <w:sz w:val="24"/>
-          <w:szCs w:val="24"/>
-          <w:lang w:val="en-US"/>
-        </w:rPr>
-        <w:t>Description</w:t>
-      </w:r>
-      <w:r>
-        <w:rPr>
-          <w:sz w:val="24"/>
-          <w:szCs w:val="24"/>
-          <w:lang w:val="en-US"/>
-        </w:rPr>
-        <w:t>:</w:t>
-      </w:r>
-    </w:p>
-    <w:p>
-      <w:pPr>
-        <w:spacing w:line="360" w:lineRule="auto"/>
-        <w:ind w:firstLine="708"/>
-      </w:pPr>
-      <w:r>
-        <w:rPr>
-          <w:sz w:val="24"/>
-          <w:szCs w:val="24"/>
-          <w:lang w:val="en-US"/>
-        </w:rPr>
-        <w:t>The Taxi Driver has the possibility to accept or decline a request from a customer.</w:t>
-      </w:r>
-    </w:p>
-    <w:p>
-      <w:pPr>
-        <w:spacing w:line="360" w:lineRule="auto"/>
-      </w:pPr>
-    </w:p>
-    <w:p>
-      <w:pPr>
-        <w:spacing w:line="360" w:lineRule="auto"/>
-      </w:pPr>
-      <w:r>
-        <w:rPr>
-          <w:sz w:val="24"/>
-          <w:szCs w:val="24"/>
-          <w:lang w:val="en-US"/>
-        </w:rPr>
-        <w:tab/>
-      </w:r>
-      <w:r>
-        <w:rPr>
-          <w:b/>
-          <w:sz w:val="24"/>
-          <w:szCs w:val="24"/>
-          <w:lang w:val="en-US"/>
-        </w:rPr>
-        <w:t>Actors</w:t>
-      </w:r>
-      <w:r>
-        <w:rPr>
-          <w:sz w:val="24"/>
-          <w:szCs w:val="24"/>
-          <w:lang w:val="en-US"/>
-        </w:rPr>
-        <w:t>:</w:t>
-      </w:r>
-    </w:p>
-    <w:p>
-      <w:pPr>
-        <w:spacing w:line="360" w:lineRule="auto"/>
-      </w:pPr>
-      <w:r>
-        <w:rPr>
-          <w:sz w:val="24"/>
-          <w:szCs w:val="24"/>
-          <w:lang w:val="en-US"/>
-        </w:rPr>
-        <w:tab/>
-        <w:t>Taxi Driver</w:t>
-      </w:r>
-    </w:p>
-    <w:p>
-      <w:pPr>
-        <w:spacing w:line="360" w:lineRule="auto"/>
-      </w:pPr>
-    </w:p>
-    <w:p>
-      <w:pPr>
-        <w:spacing w:line="360" w:lineRule="auto"/>
-      </w:pPr>
-      <w:r>
-        <w:rPr>
-          <w:sz w:val="24"/>
-          <w:szCs w:val="24"/>
-          <w:lang w:val="en-US"/>
-        </w:rPr>
-        <w:tab/>
-      </w:r>
-      <w:r>
-        <w:rPr>
-          <w:b/>
-          <w:sz w:val="24"/>
-          <w:szCs w:val="24"/>
-          <w:lang w:val="en-US"/>
-        </w:rPr>
-        <w:t>Input Conditions</w:t>
-      </w:r>
-      <w:r>
-        <w:rPr>
-          <w:sz w:val="24"/>
-          <w:szCs w:val="24"/>
-          <w:lang w:val="en-US"/>
-        </w:rPr>
-        <w:t>:</w:t>
-      </w:r>
-    </w:p>
-    <w:p>
-      <w:pPr>
-        <w:spacing w:line="360" w:lineRule="auto"/>
-      </w:pPr>
-      <w:r>
-        <w:rPr>
-          <w:sz w:val="24"/>
-          <w:szCs w:val="24"/>
-          <w:lang w:val="en-US"/>
-        </w:rPr>
-        <w:tab/>
         <w:t xml:space="preserve">The Taxi Driver has to be logged in and be available. </w:t>
       </w:r>
     </w:p>
@@ -10059,7 +10435,6 @@
           <w:szCs w:val="24"/>
           <w:lang w:val="en-US"/>
         </w:rPr>
-        <w:lastRenderedPageBreak/>
         <w:tab/>
       </w:r>
       <w:r>
@@ -10467,42 +10842,42 @@
           <w:szCs w:val="24"/>
           <w:lang w:val="en-US"/>
         </w:rPr>
-        <w:tab/>
-      </w:r>
-      <w:r>
-        <w:rPr>
-          <w:b/>
-          <w:sz w:val="24"/>
-          <w:szCs w:val="24"/>
-          <w:lang w:val="en-US"/>
-        </w:rPr>
-        <w:t>Actors</w:t>
-      </w:r>
-      <w:r>
-        <w:rPr>
-          <w:sz w:val="24"/>
-          <w:szCs w:val="24"/>
-          <w:lang w:val="en-US"/>
-        </w:rPr>
-        <w:t>:</w:t>
-      </w:r>
-    </w:p>
-    <w:p>
-      <w:pPr>
-        <w:spacing w:line="360" w:lineRule="auto"/>
-        <w:rPr>
-          <w:sz w:val="24"/>
-          <w:szCs w:val="24"/>
-        </w:rPr>
-      </w:pPr>
-      <w:r>
-        <w:rPr>
-          <w:sz w:val="24"/>
-          <w:szCs w:val="24"/>
-          <w:lang w:val="en-US"/>
-        </w:rPr>
         <w:lastRenderedPageBreak/>
         <w:tab/>
+      </w:r>
+      <w:r>
+        <w:rPr>
+          <w:b/>
+          <w:sz w:val="24"/>
+          <w:szCs w:val="24"/>
+          <w:lang w:val="en-US"/>
+        </w:rPr>
+        <w:t>Actors</w:t>
+      </w:r>
+      <w:r>
+        <w:rPr>
+          <w:sz w:val="24"/>
+          <w:szCs w:val="24"/>
+          <w:lang w:val="en-US"/>
+        </w:rPr>
+        <w:t>:</w:t>
+      </w:r>
+    </w:p>
+    <w:p>
+      <w:pPr>
+        <w:spacing w:line="360" w:lineRule="auto"/>
+        <w:rPr>
+          <w:sz w:val="24"/>
+          <w:szCs w:val="24"/>
+        </w:rPr>
+      </w:pPr>
+      <w:r>
+        <w:rPr>
+          <w:sz w:val="24"/>
+          <w:szCs w:val="24"/>
+          <w:lang w:val="en-US"/>
+        </w:rPr>
+        <w:tab/>
         <w:t>Administrator</w:t>
       </w:r>
     </w:p>
@@ -10878,6 +11253,7 @@
           <w:szCs w:val="24"/>
           <w:lang w:val="en-US"/>
         </w:rPr>
+        <w:lastRenderedPageBreak/>
         <w:tab/>
       </w:r>
       <w:r>
@@ -10909,7 +11285,6 @@
           <w:szCs w:val="24"/>
           <w:lang w:val="en-US"/>
         </w:rPr>
-        <w:lastRenderedPageBreak/>
         <w:t>Administrator</w:t>
       </w:r>
     </w:p>
@@ -11274,7 +11649,6 @@
           <w:szCs w:val="24"/>
           <w:lang w:val="en-US"/>
         </w:rPr>
-        <w:lastRenderedPageBreak/>
         <w:tab/>
       </w:r>
       <w:r>
@@ -11663,6 +12037,7 @@
           <w:szCs w:val="24"/>
           <w:lang w:val="en-US"/>
         </w:rPr>
+        <w:lastRenderedPageBreak/>
         <w:tab/>
       </w:r>
       <w:r>
@@ -11974,6 +12349,20 @@
       <w:pPr>
         <w:pStyle w:val="Paragrafoelenco"/>
         <w:widowControl w:val="0"/>
+        <w:suppressAutoHyphens/>
+        <w:spacing w:after="0" w:line="360" w:lineRule="auto"/>
+        <w:rPr>
+          <w:rFonts w:eastAsia="Droid Sans Fallback" w:cs="FreeSans"/>
+          <w:sz w:val="28"/>
+          <w:szCs w:val="24"/>
+          <w:lang w:eastAsia="zh-CN" w:bidi="hi-IN"/>
+        </w:rPr>
+      </w:pPr>
+    </w:p>
+    <w:p>
+      <w:pPr>
+        <w:pStyle w:val="Paragrafoelenco"/>
+        <w:widowControl w:val="0"/>
         <w:numPr>
           <w:ilvl w:val="1"/>
           <w:numId w:val="1"/>
@@ -11982,7 +12371,6 @@
         <w:spacing w:after="0" w:line="360" w:lineRule="auto"/>
         <w:rPr>
           <w:rFonts w:eastAsia="Droid Sans Fallback" w:cs="FreeSans"/>
-          <w:b/>
           <w:sz w:val="28"/>
           <w:szCs w:val="24"/>
           <w:lang w:eastAsia="zh-CN" w:bidi="hi-IN"/>
@@ -11991,12 +12379,77 @@
       <w:r>
         <w:rPr>
           <w:rFonts w:eastAsia="Droid Sans Fallback" w:cs="FreeSans"/>
-          <w:b/>
           <w:sz w:val="28"/>
           <w:szCs w:val="24"/>
           <w:lang w:eastAsia="zh-CN" w:bidi="hi-IN"/>
         </w:rPr>
-        <w:t xml:space="preserve"> Possible Scenarios</w:t>
+        <w:t xml:space="preserve"> </w:t>
+      </w:r>
+      <w:r>
+        <w:rPr>
+          <w:rFonts w:eastAsia="Droid Sans Fallback" w:cs="FreeSans"/>
+          <w:b/>
+          <w:sz w:val="28"/>
+          <w:szCs w:val="24"/>
+          <w:lang w:eastAsia="zh-CN" w:bidi="hi-IN"/>
+        </w:rPr>
+        <w:t>Domain Model</w:t>
+      </w:r>
+    </w:p>
+    <w:p>
+      <w:pPr>
+        <w:pStyle w:val="Paragrafoelenco"/>
+        <w:widowControl w:val="0"/>
+        <w:numPr>
+          <w:ilvl w:val="2"/>
+          <w:numId w:val="1"/>
+        </w:numPr>
+        <w:suppressAutoHyphens/>
+        <w:spacing w:after="0" w:line="360" w:lineRule="auto"/>
+        <w:rPr>
+          <w:rFonts w:eastAsia="Droid Sans Fallback" w:cs="FreeSans"/>
+          <w:sz w:val="28"/>
+          <w:szCs w:val="24"/>
+          <w:lang w:eastAsia="zh-CN" w:bidi="hi-IN"/>
+        </w:rPr>
+      </w:pPr>
+      <w:r>
+        <w:rPr>
+          <w:rFonts w:eastAsia="Droid Sans Fallback" w:cs="FreeSans"/>
+          <w:b/>
+          <w:sz w:val="28"/>
+          <w:szCs w:val="24"/>
+          <w:lang w:eastAsia="zh-CN" w:bidi="hi-IN"/>
+        </w:rPr>
+        <w:t>Domain Class Diagram</w:t>
+      </w:r>
+    </w:p>
+    <w:p>
+      <w:pPr>
+        <w:pStyle w:val="Paragrafoelenco"/>
+        <w:widowControl w:val="0"/>
+        <w:numPr>
+          <w:ilvl w:val="2"/>
+          <w:numId w:val="1"/>
+        </w:numPr>
+        <w:suppressAutoHyphens/>
+        <w:spacing w:after="0" w:line="360" w:lineRule="auto"/>
+        <w:rPr>
+          <w:rFonts w:eastAsia="Droid Sans Fallback" w:cs="FreeSans"/>
+          <w:sz w:val="28"/>
+          <w:szCs w:val="24"/>
+          <w:lang w:eastAsia="zh-CN" w:bidi="hi-IN"/>
+        </w:rPr>
+      </w:pPr>
+      <w:r>
+        <w:rPr>
+          <w:rFonts w:eastAsia="Droid Sans Fallback" w:cs="FreeSans"/>
+          <w:b/>
+          <w:sz w:val="28"/>
+          <w:szCs w:val="24"/>
+          <w:lang w:eastAsia="zh-CN" w:bidi="hi-IN"/>
+        </w:rPr>
+        <w:t>Main dynamics of the system</w:t>
       </w:r>
     </w:p>
     <w:p>
@@ -12004,155 +12457,683 @@
         <w:widowControl w:val="0"/>
         <w:suppressAutoHyphens/>
         <w:spacing w:after="0" w:line="360" w:lineRule="auto"/>
-        <w:ind w:left="360"/>
-        <w:rPr>
-          <w:rFonts w:eastAsia="Droid Sans Fallback" w:cs="FreeSans"/>
-          <w:b/>
+        <w:ind w:left="708"/>
+        <w:rPr>
+          <w:rFonts w:eastAsia="Droid Sans Fallback" w:cs="FreeSans"/>
+          <w:sz w:val="24"/>
+          <w:szCs w:val="24"/>
+          <w:lang w:eastAsia="zh-CN" w:bidi="hi-IN"/>
+        </w:rPr>
+      </w:pPr>
+      <w:r>
+        <w:rPr>
+          <w:rFonts w:eastAsia="Droid Sans Fallback" w:cs="FreeSans"/>
+          <w:sz w:val="24"/>
+          <w:szCs w:val="24"/>
+          <w:lang w:eastAsia="zh-CN" w:bidi="hi-IN"/>
+        </w:rPr>
+        <w:t>In this paragraph it will be analysed in detail the most important behaviours of the system. UML language</w:t>
+      </w:r>
+      <w:r>
+        <w:rPr>
+          <w:rFonts w:eastAsia="Droid Sans Fallback" w:cs="FreeSans"/>
+          <w:sz w:val="24"/>
+          <w:szCs w:val="24"/>
+          <w:lang w:eastAsia="zh-CN" w:bidi="hi-IN"/>
+        </w:rPr>
+        <w:t xml:space="preserve"> provides</w:t>
+      </w:r>
+      <w:r>
+        <w:rPr>
+          <w:rFonts w:eastAsia="Droid Sans Fallback" w:cs="FreeSans"/>
+          <w:sz w:val="24"/>
+          <w:szCs w:val="24"/>
+          <w:lang w:eastAsia="zh-CN" w:bidi="hi-IN"/>
+        </w:rPr>
+        <w:t xml:space="preserve"> Sequence Diagram</w:t>
+      </w:r>
+      <w:r>
+        <w:rPr>
+          <w:rFonts w:eastAsia="Droid Sans Fallback" w:cs="FreeSans"/>
+          <w:sz w:val="24"/>
+          <w:szCs w:val="24"/>
+          <w:lang w:eastAsia="zh-CN" w:bidi="hi-IN"/>
+        </w:rPr>
+        <w:t xml:space="preserve"> as a tool to model the dynamic behaviour analysis</w:t>
+      </w:r>
+      <w:r>
+        <w:rPr>
+          <w:rFonts w:eastAsia="Droid Sans Fallback" w:cs="FreeSans"/>
+          <w:sz w:val="24"/>
+          <w:szCs w:val="24"/>
+          <w:lang w:eastAsia="zh-CN" w:bidi="hi-IN"/>
+        </w:rPr>
+        <w:t>. It will be presented the Taxi Call situation, the Reservation of a taxi and basic dynamics like Sign Up and Login.</w:t>
+      </w:r>
+    </w:p>
+    <w:p>
+      <w:pPr>
+        <w:widowControl w:val="0"/>
+        <w:suppressAutoHyphens/>
+        <w:spacing w:after="0" w:line="360" w:lineRule="auto"/>
+        <w:ind w:left="708"/>
+        <w:rPr>
+          <w:rFonts w:eastAsia="Droid Sans Fallback" w:cs="FreeSans"/>
+          <w:sz w:val="24"/>
+          <w:szCs w:val="24"/>
+          <w:lang w:eastAsia="zh-CN" w:bidi="hi-IN"/>
+        </w:rPr>
+      </w:pPr>
+    </w:p>
+    <w:p>
+      <w:pPr>
+        <w:widowControl w:val="0"/>
+        <w:suppressAutoHyphens/>
+        <w:spacing w:after="0" w:line="360" w:lineRule="auto"/>
+        <w:ind w:left="708"/>
+        <w:rPr>
+          <w:rFonts w:eastAsia="Droid Sans Fallback" w:cs="FreeSans"/>
+          <w:sz w:val="24"/>
+          <w:szCs w:val="24"/>
+          <w:lang w:eastAsia="zh-CN" w:bidi="hi-IN"/>
+        </w:rPr>
+      </w:pPr>
+      <w:r>
+        <w:rPr>
+          <w:rFonts w:eastAsia="Droid Sans Fallback" w:cs="FreeSans"/>
+          <w:sz w:val="24"/>
+          <w:szCs w:val="24"/>
+          <w:lang w:eastAsia="zh-CN" w:bidi="hi-IN"/>
+        </w:rPr>
+        <w:lastRenderedPageBreak/>
+        <w:t xml:space="preserve">The first Sequence Diagram represent the Sign Up functionality: </w:t>
+      </w:r>
+      <w:r>
+        <w:rPr>
+          <w:rFonts w:eastAsia="Droid Sans Fallback" w:cs="FreeSans"/>
+          <w:sz w:val="24"/>
+          <w:szCs w:val="24"/>
+          <w:lang w:eastAsia="zh-CN" w:bidi="hi-IN"/>
+        </w:rPr>
+        <w:t>as we can see there is a loop that holds until guest fill properly the Sign Up form.</w:t>
+      </w:r>
+    </w:p>
+    <w:p>
+      <w:pPr>
+        <w:widowControl w:val="0"/>
+        <w:suppressAutoHyphens/>
+        <w:spacing w:after="0" w:line="360" w:lineRule="auto"/>
+        <w:ind w:left="708"/>
+        <w:rPr>
+          <w:rFonts w:eastAsia="Droid Sans Fallback" w:cs="FreeSans"/>
+          <w:sz w:val="24"/>
+          <w:szCs w:val="24"/>
+          <w:lang w:eastAsia="zh-CN" w:bidi="hi-IN"/>
+        </w:rPr>
+      </w:pPr>
+      <w:r>
+        <w:rPr>
+          <w:rFonts w:eastAsia="Droid Sans Fallback" w:cs="FreeSans"/>
+          <w:noProof/>
+          <w:sz w:val="24"/>
+          <w:szCs w:val="24"/>
+          <w:lang w:val="it-IT" w:eastAsia="it-IT"/>
+        </w:rPr>
+        <w:drawing>
+          <wp:inline distT="0" distB="0" distL="0" distR="0">
+            <wp:extent cx="6120130" cy="4194379"/>
+            <wp:effectExtent l="0" t="0" r="0" b="0"/>
+            <wp:docPr id="11" name="Immagine 11" descr="C:\Users\Riccardo\Documents\GitHub\BucciDeTogniTaxiService\UML diagrams\png\Collaboration2__Interaction1__Sign Up_2.png"/>
+            <wp:cNvGraphicFramePr>
+              <a:graphicFrameLocks xmlns:a="http://schemas.openxmlformats.org/drawingml/2006/main" noChangeAspect="1"/>
+            </wp:cNvGraphicFramePr>
+            <a:graphic xmlns:a="http://schemas.openxmlformats.org/drawingml/2006/main">
+              <a:graphicData uri="http://schemas.openxmlformats.org/drawingml/2006/picture">
+                <pic:pic xmlns:pic="http://schemas.openxmlformats.org/drawingml/2006/picture">
+                  <pic:nvPicPr>
+                    <pic:cNvPr id="0" name="Picture 1" descr="C:\Users\Riccardo\Documents\GitHub\BucciDeTogniTaxiService\UML diagrams\png\Collaboration2__Interaction1__Sign Up_2.png"/>
+                    <pic:cNvPicPr>
+                      <a:picLocks noChangeAspect="1" noChangeArrowheads="1"/>
+                    </pic:cNvPicPr>
+                  </pic:nvPicPr>
+                  <pic:blipFill>
+                    <a:blip r:embed="rId16">
+                      <a:extLst>
+                        <a:ext uri="{28A0092B-C50C-407E-A947-70E740481C1C}">
+                          <a14:useLocalDpi xmlns:a14="http://schemas.microsoft.com/office/drawing/2010/main" val="0"/>
+                        </a:ext>
+                      </a:extLst>
+                    </a:blip>
+                    <a:srcRect/>
+                    <a:stretch>
+                      <a:fillRect/>
+                    </a:stretch>
+                  </pic:blipFill>
+                  <pic:spPr bwMode="auto">
+                    <a:xfrm>
+                      <a:off x="0" y="0"/>
+                      <a:ext cx="6120130" cy="4194379"/>
+                    </a:xfrm>
+                    <a:prstGeom prst="rect">
+                      <a:avLst/>
+                    </a:prstGeom>
+                    <a:noFill/>
+                    <a:ln>
+                      <a:noFill/>
+                    </a:ln>
+                  </pic:spPr>
+                </pic:pic>
+              </a:graphicData>
+            </a:graphic>
+          </wp:inline>
+        </w:drawing>
+      </w:r>
+    </w:p>
+    <w:p>
+      <w:pPr>
+        <w:widowControl w:val="0"/>
+        <w:suppressAutoHyphens/>
+        <w:spacing w:after="0" w:line="360" w:lineRule="auto"/>
+        <w:ind w:left="708"/>
+        <w:rPr>
+          <w:rFonts w:eastAsia="Droid Sans Fallback" w:cs="FreeSans"/>
+          <w:sz w:val="24"/>
+          <w:szCs w:val="24"/>
+          <w:lang w:eastAsia="zh-CN" w:bidi="hi-IN"/>
+        </w:rPr>
+      </w:pPr>
+      <w:r>
+        <w:rPr>
+          <w:rFonts w:eastAsia="Droid Sans Fallback" w:cs="FreeSans"/>
+          <w:sz w:val="24"/>
+          <w:szCs w:val="24"/>
+          <w:lang w:eastAsia="zh-CN" w:bidi="hi-IN"/>
+        </w:rPr>
+        <w:t xml:space="preserve">After the Sign </w:t>
+      </w:r>
+      <w:proofErr w:type="gramStart"/>
+      <w:r>
+        <w:rPr>
+          <w:rFonts w:eastAsia="Droid Sans Fallback" w:cs="FreeSans"/>
+          <w:sz w:val="24"/>
+          <w:szCs w:val="24"/>
+          <w:lang w:eastAsia="zh-CN" w:bidi="hi-IN"/>
+        </w:rPr>
+        <w:t>Up</w:t>
+      </w:r>
+      <w:proofErr w:type="gramEnd"/>
+      <w:r>
+        <w:rPr>
+          <w:rFonts w:eastAsia="Droid Sans Fallback" w:cs="FreeSans"/>
+          <w:sz w:val="24"/>
+          <w:szCs w:val="24"/>
+          <w:lang w:eastAsia="zh-CN" w:bidi="hi-IN"/>
+        </w:rPr>
+        <w:t xml:space="preserve"> a User get access to Login functionality. As it has been said in the User Interface paragraph, a User has to click on Login button in the homepage in order to reach the Login Page.</w:t>
+      </w:r>
+    </w:p>
+    <w:p>
+      <w:pPr>
+        <w:widowControl w:val="0"/>
+        <w:suppressAutoHyphens/>
+        <w:spacing w:after="0" w:line="360" w:lineRule="auto"/>
+        <w:ind w:left="708"/>
+        <w:rPr>
+          <w:rFonts w:eastAsia="Droid Sans Fallback" w:cs="FreeSans"/>
+          <w:sz w:val="24"/>
+          <w:szCs w:val="24"/>
+          <w:lang w:eastAsia="zh-CN" w:bidi="hi-IN"/>
+        </w:rPr>
+      </w:pPr>
+      <w:r>
+        <w:rPr>
+          <w:rFonts w:eastAsia="Droid Sans Fallback" w:cs="FreeSans"/>
+          <w:noProof/>
+          <w:sz w:val="24"/>
+          <w:szCs w:val="24"/>
+          <w:lang w:val="it-IT" w:eastAsia="it-IT"/>
+        </w:rPr>
+        <w:lastRenderedPageBreak/>
+        <w:drawing>
+          <wp:inline distT="0" distB="0" distL="0" distR="0">
+            <wp:extent cx="6120130" cy="3630745"/>
+            <wp:effectExtent l="0" t="0" r="0" b="0"/>
+            <wp:docPr id="12" name="Immagine 12" descr="C:\Users\Riccardo\Documents\GitHub\BucciDeTogniTaxiService\UML diagrams\png\Collaboration1__Interaction1__Login_1.png"/>
+            <wp:cNvGraphicFramePr>
+              <a:graphicFrameLocks xmlns:a="http://schemas.openxmlformats.org/drawingml/2006/main" noChangeAspect="1"/>
+            </wp:cNvGraphicFramePr>
+            <a:graphic xmlns:a="http://schemas.openxmlformats.org/drawingml/2006/main">
+              <a:graphicData uri="http://schemas.openxmlformats.org/drawingml/2006/picture">
+                <pic:pic xmlns:pic="http://schemas.openxmlformats.org/drawingml/2006/picture">
+                  <pic:nvPicPr>
+                    <pic:cNvPr id="0" name="Picture 2" descr="C:\Users\Riccardo\Documents\GitHub\BucciDeTogniTaxiService\UML diagrams\png\Collaboration1__Interaction1__Login_1.png"/>
+                    <pic:cNvPicPr>
+                      <a:picLocks noChangeAspect="1" noChangeArrowheads="1"/>
+                    </pic:cNvPicPr>
+                  </pic:nvPicPr>
+                  <pic:blipFill>
+                    <a:blip r:embed="rId17">
+                      <a:extLst>
+                        <a:ext uri="{28A0092B-C50C-407E-A947-70E740481C1C}">
+                          <a14:useLocalDpi xmlns:a14="http://schemas.microsoft.com/office/drawing/2010/main" val="0"/>
+                        </a:ext>
+                      </a:extLst>
+                    </a:blip>
+                    <a:srcRect/>
+                    <a:stretch>
+                      <a:fillRect/>
+                    </a:stretch>
+                  </pic:blipFill>
+                  <pic:spPr bwMode="auto">
+                    <a:xfrm>
+                      <a:off x="0" y="0"/>
+                      <a:ext cx="6120130" cy="3630745"/>
+                    </a:xfrm>
+                    <a:prstGeom prst="rect">
+                      <a:avLst/>
+                    </a:prstGeom>
+                    <a:noFill/>
+                    <a:ln>
+                      <a:noFill/>
+                    </a:ln>
+                  </pic:spPr>
+                </pic:pic>
+              </a:graphicData>
+            </a:graphic>
+          </wp:inline>
+        </w:drawing>
+      </w:r>
+    </w:p>
+    <w:p>
+      <w:pPr>
+        <w:widowControl w:val="0"/>
+        <w:suppressAutoHyphens/>
+        <w:spacing w:after="0" w:line="360" w:lineRule="auto"/>
+        <w:ind w:left="708"/>
+        <w:rPr>
+          <w:rFonts w:eastAsia="Droid Sans Fallback" w:cs="FreeSans"/>
+          <w:sz w:val="24"/>
+          <w:szCs w:val="24"/>
+          <w:lang w:eastAsia="zh-CN" w:bidi="hi-IN"/>
+        </w:rPr>
+      </w:pPr>
+      <w:r>
+        <w:rPr>
+          <w:rFonts w:eastAsia="Droid Sans Fallback" w:cs="FreeSans"/>
+          <w:sz w:val="24"/>
+          <w:szCs w:val="24"/>
+          <w:lang w:eastAsia="zh-CN" w:bidi="hi-IN"/>
+        </w:rPr>
+        <w:t>Unregistered people, called Guests in this system, can call a taxi, right from the homepage. This sequence diagram explain how the system work in that situation:</w:t>
+      </w:r>
+    </w:p>
+    <w:p>
+      <w:pPr>
+        <w:widowControl w:val="0"/>
+        <w:suppressAutoHyphens/>
+        <w:spacing w:after="0" w:line="360" w:lineRule="auto"/>
+        <w:ind w:left="708"/>
+        <w:rPr>
+          <w:rFonts w:eastAsia="Droid Sans Fallback" w:cs="FreeSans"/>
+          <w:sz w:val="24"/>
+          <w:szCs w:val="24"/>
+          <w:lang w:eastAsia="zh-CN" w:bidi="hi-IN"/>
+        </w:rPr>
+      </w:pPr>
+      <w:r>
+        <w:rPr>
+          <w:rFonts w:eastAsia="Droid Sans Fallback" w:cs="FreeSans"/>
+          <w:noProof/>
+          <w:sz w:val="24"/>
+          <w:szCs w:val="24"/>
+          <w:lang w:val="it-IT" w:eastAsia="it-IT"/>
+        </w:rPr>
+        <w:lastRenderedPageBreak/>
+        <w:drawing>
+          <wp:inline distT="0" distB="0" distL="0" distR="0">
+            <wp:extent cx="6120130" cy="5268140"/>
+            <wp:effectExtent l="0" t="0" r="0" b="0"/>
+            <wp:docPr id="13" name="Immagine 13" descr="C:\Users\Riccardo\Documents\GitHub\BucciDeTogniTaxiService\UML diagrams\png\Collaboration3__Interaction1__Taxi Call_3.png"/>
+            <wp:cNvGraphicFramePr>
+              <a:graphicFrameLocks xmlns:a="http://schemas.openxmlformats.org/drawingml/2006/main" noChangeAspect="1"/>
+            </wp:cNvGraphicFramePr>
+            <a:graphic xmlns:a="http://schemas.openxmlformats.org/drawingml/2006/main">
+              <a:graphicData uri="http://schemas.openxmlformats.org/drawingml/2006/picture">
+                <pic:pic xmlns:pic="http://schemas.openxmlformats.org/drawingml/2006/picture">
+                  <pic:nvPicPr>
+                    <pic:cNvPr id="0" name="Picture 3" descr="C:\Users\Riccardo\Documents\GitHub\BucciDeTogniTaxiService\UML diagrams\png\Collaboration3__Interaction1__Taxi Call_3.png"/>
+                    <pic:cNvPicPr>
+                      <a:picLocks noChangeAspect="1" noChangeArrowheads="1"/>
+                    </pic:cNvPicPr>
+                  </pic:nvPicPr>
+                  <pic:blipFill>
+                    <a:blip r:embed="rId18">
+                      <a:extLst>
+                        <a:ext uri="{28A0092B-C50C-407E-A947-70E740481C1C}">
+                          <a14:useLocalDpi xmlns:a14="http://schemas.microsoft.com/office/drawing/2010/main" val="0"/>
+                        </a:ext>
+                      </a:extLst>
+                    </a:blip>
+                    <a:srcRect/>
+                    <a:stretch>
+                      <a:fillRect/>
+                    </a:stretch>
+                  </pic:blipFill>
+                  <pic:spPr bwMode="auto">
+                    <a:xfrm>
+                      <a:off x="0" y="0"/>
+                      <a:ext cx="6120130" cy="5268140"/>
+                    </a:xfrm>
+                    <a:prstGeom prst="rect">
+                      <a:avLst/>
+                    </a:prstGeom>
+                    <a:noFill/>
+                    <a:ln>
+                      <a:noFill/>
+                    </a:ln>
+                  </pic:spPr>
+                </pic:pic>
+              </a:graphicData>
+            </a:graphic>
+          </wp:inline>
+        </w:drawing>
+      </w:r>
+    </w:p>
+    <w:p>
+      <w:pPr>
+        <w:widowControl w:val="0"/>
+        <w:suppressAutoHyphens/>
+        <w:spacing w:after="0" w:line="360" w:lineRule="auto"/>
+        <w:ind w:left="708"/>
+        <w:rPr>
+          <w:rFonts w:eastAsia="Droid Sans Fallback" w:cs="FreeSans"/>
+          <w:sz w:val="24"/>
+          <w:szCs w:val="24"/>
+          <w:lang w:eastAsia="zh-CN" w:bidi="hi-IN"/>
+        </w:rPr>
+      </w:pPr>
+      <w:r>
+        <w:rPr>
+          <w:rFonts w:eastAsia="Droid Sans Fallback" w:cs="FreeSans"/>
+          <w:sz w:val="24"/>
+          <w:szCs w:val="24"/>
+          <w:lang w:eastAsia="zh-CN" w:bidi="hi-IN"/>
+        </w:rPr>
+        <w:t xml:space="preserve">Users can also </w:t>
+      </w:r>
+      <w:r>
+        <w:rPr>
+          <w:rFonts w:eastAsia="Droid Sans Fallback" w:cs="FreeSans"/>
+          <w:sz w:val="24"/>
+          <w:szCs w:val="24"/>
+          <w:lang w:eastAsia="zh-CN" w:bidi="hi-IN"/>
+        </w:rPr>
+        <w:t>Reserve a taxi in advance, as previously mentioned. T</w:t>
+      </w:r>
+      <w:r>
+        <w:rPr>
+          <w:rFonts w:eastAsia="Droid Sans Fallback" w:cs="FreeSans"/>
+          <w:sz w:val="24"/>
+          <w:szCs w:val="24"/>
+          <w:lang w:eastAsia="zh-CN" w:bidi="hi-IN"/>
+        </w:rPr>
+        <w:t xml:space="preserve">he system ensures that the reservation becomes a </w:t>
+      </w:r>
+      <w:r>
+        <w:rPr>
+          <w:rFonts w:eastAsia="Droid Sans Fallback" w:cs="FreeSans"/>
+          <w:sz w:val="24"/>
+          <w:szCs w:val="24"/>
+          <w:lang w:eastAsia="zh-CN" w:bidi="hi-IN"/>
+        </w:rPr>
+        <w:t>Request</w:t>
+      </w:r>
+      <w:r>
+        <w:rPr>
+          <w:rFonts w:eastAsia="Droid Sans Fallback" w:cs="FreeSans"/>
+          <w:sz w:val="24"/>
+          <w:szCs w:val="24"/>
+          <w:lang w:eastAsia="zh-CN" w:bidi="hi-IN"/>
+        </w:rPr>
+        <w:t xml:space="preserve"> 10 minutes before the scheduled time</w:t>
+      </w:r>
+      <w:r>
+        <w:rPr>
+          <w:rFonts w:eastAsia="Droid Sans Fallback" w:cs="FreeSans"/>
+          <w:sz w:val="24"/>
+          <w:szCs w:val="24"/>
+          <w:lang w:eastAsia="zh-CN" w:bidi="hi-IN"/>
+        </w:rPr>
+        <w:t>, checking every minute the reservation list. When a taxi driver accepts the request the system sends an email and a SMS with the correspondent taxi code.</w:t>
+      </w:r>
+    </w:p>
+    <w:p>
+      <w:pPr>
+        <w:widowControl w:val="0"/>
+        <w:suppressAutoHyphens/>
+        <w:spacing w:after="0" w:line="360" w:lineRule="auto"/>
+        <w:ind w:left="708"/>
+        <w:rPr>
+          <w:rFonts w:eastAsia="Droid Sans Fallback" w:cs="FreeSans"/>
+          <w:sz w:val="24"/>
+          <w:szCs w:val="24"/>
+          <w:lang w:eastAsia="zh-CN" w:bidi="hi-IN"/>
+        </w:rPr>
+      </w:pPr>
+      <w:bookmarkStart w:id="1" w:name="_GoBack"/>
+      <w:r>
+        <w:rPr>
+          <w:rFonts w:eastAsia="Droid Sans Fallback" w:cs="FreeSans"/>
+          <w:noProof/>
+          <w:sz w:val="24"/>
+          <w:szCs w:val="24"/>
+          <w:lang w:val="it-IT" w:eastAsia="it-IT"/>
+        </w:rPr>
+        <w:lastRenderedPageBreak/>
+        <w:drawing>
+          <wp:inline distT="0" distB="0" distL="0" distR="0">
+            <wp:extent cx="6120130" cy="5157496"/>
+            <wp:effectExtent l="0" t="0" r="0" b="0"/>
+            <wp:docPr id="14" name="Immagine 14" descr="C:\Users\Riccardo\Documents\GitHub\BucciDeTogniTaxiService\UML diagrams\png\Taxi Reservation.png"/>
+            <wp:cNvGraphicFramePr>
+              <a:graphicFrameLocks xmlns:a="http://schemas.openxmlformats.org/drawingml/2006/main" noChangeAspect="1"/>
+            </wp:cNvGraphicFramePr>
+            <a:graphic xmlns:a="http://schemas.openxmlformats.org/drawingml/2006/main">
+              <a:graphicData uri="http://schemas.openxmlformats.org/drawingml/2006/picture">
+                <pic:pic xmlns:pic="http://schemas.openxmlformats.org/drawingml/2006/picture">
+                  <pic:nvPicPr>
+                    <pic:cNvPr id="0" name="Picture 4" descr="C:\Users\Riccardo\Documents\GitHub\BucciDeTogniTaxiService\UML diagrams\png\Taxi Reservation.png"/>
+                    <pic:cNvPicPr>
+                      <a:picLocks noChangeAspect="1" noChangeArrowheads="1"/>
+                    </pic:cNvPicPr>
+                  </pic:nvPicPr>
+                  <pic:blipFill>
+                    <a:blip r:embed="rId19">
+                      <a:extLst>
+                        <a:ext uri="{28A0092B-C50C-407E-A947-70E740481C1C}">
+                          <a14:useLocalDpi xmlns:a14="http://schemas.microsoft.com/office/drawing/2010/main" val="0"/>
+                        </a:ext>
+                      </a:extLst>
+                    </a:blip>
+                    <a:srcRect/>
+                    <a:stretch>
+                      <a:fillRect/>
+                    </a:stretch>
+                  </pic:blipFill>
+                  <pic:spPr bwMode="auto">
+                    <a:xfrm>
+                      <a:off x="0" y="0"/>
+                      <a:ext cx="6120130" cy="5157496"/>
+                    </a:xfrm>
+                    <a:prstGeom prst="rect">
+                      <a:avLst/>
+                    </a:prstGeom>
+                    <a:noFill/>
+                    <a:ln>
+                      <a:noFill/>
+                    </a:ln>
+                  </pic:spPr>
+                </pic:pic>
+              </a:graphicData>
+            </a:graphic>
+          </wp:inline>
+        </w:drawing>
+      </w:r>
+      <w:bookmarkEnd w:id="1"/>
+    </w:p>
+    <w:p>
+      <w:pPr>
+        <w:widowControl w:val="0"/>
+        <w:suppressAutoHyphens/>
+        <w:spacing w:after="0" w:line="360" w:lineRule="auto"/>
+        <w:ind w:left="708"/>
+        <w:rPr>
+          <w:rFonts w:eastAsia="Droid Sans Fallback" w:cs="FreeSans"/>
+          <w:sz w:val="24"/>
+          <w:szCs w:val="24"/>
+          <w:lang w:eastAsia="zh-CN" w:bidi="hi-IN"/>
+        </w:rPr>
+      </w:pPr>
+    </w:p>
+    <w:p>
+      <w:pPr>
+        <w:pStyle w:val="Paragrafoelenco"/>
+        <w:widowControl w:val="0"/>
+        <w:numPr>
+          <w:ilvl w:val="2"/>
+          <w:numId w:val="1"/>
+        </w:numPr>
+        <w:suppressAutoHyphens/>
+        <w:spacing w:after="0" w:line="360" w:lineRule="auto"/>
+        <w:rPr>
+          <w:rFonts w:eastAsia="Droid Sans Fallback" w:cs="FreeSans"/>
           <w:sz w:val="28"/>
           <w:szCs w:val="24"/>
           <w:lang w:eastAsia="zh-CN" w:bidi="hi-IN"/>
         </w:rPr>
       </w:pPr>
-    </w:p>
-    <w:p>
-      <w:pPr>
-        <w:ind w:left="360"/>
-        <w:rPr>
-          <w:b/>
-          <w:sz w:val="24"/>
+      <w:r>
+        <w:rPr>
+          <w:rFonts w:eastAsia="Droid Sans Fallback" w:cs="FreeSans"/>
+          <w:b/>
+          <w:sz w:val="28"/>
+          <w:szCs w:val="24"/>
           <w:lang w:eastAsia="zh-CN" w:bidi="hi-IN"/>
         </w:rPr>
-      </w:pPr>
-      <w:r>
-        <w:rPr>
-          <w:b/>
-          <w:sz w:val="24"/>
+        <w:t>State charts</w:t>
+      </w:r>
+    </w:p>
+    <w:p>
+      <w:pPr>
+        <w:pStyle w:val="Paragrafoelenco"/>
+        <w:widowControl w:val="0"/>
+        <w:numPr>
+          <w:ilvl w:val="0"/>
+          <w:numId w:val="1"/>
+        </w:numPr>
+        <w:suppressAutoHyphens/>
+        <w:spacing w:after="0" w:line="360" w:lineRule="auto"/>
+        <w:rPr>
+          <w:rFonts w:eastAsia="Droid Sans Fallback" w:cs="FreeSans"/>
+          <w:sz w:val="28"/>
+          <w:szCs w:val="24"/>
           <w:lang w:eastAsia="zh-CN" w:bidi="hi-IN"/>
         </w:rPr>
-        <w:t>Scenario: Make a Taxi Call</w:t>
-      </w:r>
-    </w:p>
-    <w:p>
-      <w:pPr>
-        <w:spacing w:line="360" w:lineRule="auto"/>
-        <w:ind w:left="360"/>
-        <w:rPr>
-          <w:sz w:val="24"/>
+      </w:pPr>
+      <w:r>
+        <w:rPr>
+          <w:rFonts w:eastAsia="Droid Sans Fallback" w:cs="FreeSans"/>
+          <w:b/>
+          <w:sz w:val="28"/>
+          <w:szCs w:val="24"/>
           <w:lang w:eastAsia="zh-CN" w:bidi="hi-IN"/>
         </w:rPr>
-      </w:pPr>
-      <w:r>
-        <w:rPr>
-          <w:sz w:val="24"/>
+        <w:t>Model Coherence Analysis</w:t>
+      </w:r>
+    </w:p>
+    <w:p>
+      <w:pPr>
+        <w:pStyle w:val="Paragrafoelenco"/>
+        <w:widowControl w:val="0"/>
+        <w:numPr>
+          <w:ilvl w:val="1"/>
+          <w:numId w:val="1"/>
+        </w:numPr>
+        <w:suppressAutoHyphens/>
+        <w:spacing w:after="0" w:line="360" w:lineRule="auto"/>
+        <w:rPr>
+          <w:rFonts w:eastAsia="Droid Sans Fallback" w:cs="FreeSans"/>
+          <w:sz w:val="28"/>
+          <w:szCs w:val="24"/>
           <w:lang w:eastAsia="zh-CN" w:bidi="hi-IN"/>
         </w:rPr>
-        <w:t xml:space="preserve">It's about midnight and Cinderella has to come back home after the party organized by Christopher, but she notices that her sisters already took her car, and she can't reach the house on foot. With relief she remembers of an advertising seen the day before, so she picks out her phone, and opens  MyTaxi, an app for </w:t>
-      </w:r>
-      <w:r>
-        <w:rPr>
-          <w:sz w:val="24"/>
+      </w:pPr>
+      <w:r>
+        <w:rPr>
+          <w:rFonts w:eastAsia="Droid Sans Fallback" w:cs="FreeSans"/>
+          <w:b/>
+          <w:sz w:val="28"/>
+          <w:szCs w:val="24"/>
           <w:lang w:eastAsia="zh-CN" w:bidi="hi-IN"/>
         </w:rPr>
-        <w:t>“Smart Taxi for a Smarte</w:t>
-      </w:r>
-      <w:r>
-        <w:rPr>
-          <w:sz w:val="24"/>
+        <w:t xml:space="preserve"> Alloy Code</w:t>
+      </w:r>
+    </w:p>
+    <w:p>
+      <w:pPr>
+        <w:pStyle w:val="Paragrafoelenco"/>
+        <w:widowControl w:val="0"/>
+        <w:numPr>
+          <w:ilvl w:val="1"/>
+          <w:numId w:val="1"/>
+        </w:numPr>
+        <w:suppressAutoHyphens/>
+        <w:spacing w:after="0" w:line="360" w:lineRule="auto"/>
+        <w:rPr>
+          <w:rFonts w:eastAsia="Droid Sans Fallback" w:cs="FreeSans"/>
+          <w:sz w:val="28"/>
+          <w:szCs w:val="24"/>
           <w:lang w:eastAsia="zh-CN" w:bidi="hi-IN"/>
         </w:rPr>
-        <w:t>r City” as the advertisement says</w:t>
-      </w:r>
-      <w:r>
-        <w:rPr>
-          <w:sz w:val="24"/>
+      </w:pPr>
+      <w:r>
+        <w:rPr>
+          <w:rFonts w:eastAsia="Droid Sans Fallback" w:cs="FreeSans"/>
+          <w:b/>
+          <w:sz w:val="28"/>
+          <w:szCs w:val="24"/>
           <w:lang w:eastAsia="zh-CN" w:bidi="hi-IN"/>
         </w:rPr>
-        <w:t>.</w:t>
-      </w:r>
-    </w:p>
-    <w:p>
-      <w:pPr>
-        <w:spacing w:line="360" w:lineRule="auto"/>
-        <w:ind w:left="360"/>
-        <w:rPr>
-          <w:sz w:val="24"/>
+        <w:t xml:space="preserve"> Alloy Output</w:t>
+      </w:r>
+    </w:p>
+    <w:p>
+      <w:pPr>
+        <w:pStyle w:val="Paragrafoelenco"/>
+        <w:widowControl w:val="0"/>
+        <w:numPr>
+          <w:ilvl w:val="1"/>
+          <w:numId w:val="1"/>
+        </w:numPr>
+        <w:suppressAutoHyphens/>
+        <w:spacing w:after="0" w:line="360" w:lineRule="auto"/>
+        <w:rPr>
+          <w:rFonts w:eastAsia="Droid Sans Fallback" w:cs="FreeSans"/>
+          <w:sz w:val="28"/>
+          <w:szCs w:val="24"/>
           <w:lang w:eastAsia="zh-CN" w:bidi="hi-IN"/>
         </w:rPr>
       </w:pPr>
       <w:r>
         <w:rPr>
-          <w:sz w:val="24"/>
+          <w:rFonts w:eastAsia="Droid Sans Fallback" w:cs="FreeSans"/>
+          <w:b/>
+          <w:sz w:val="28"/>
+          <w:szCs w:val="24"/>
           <w:lang w:eastAsia="zh-CN" w:bidi="hi-IN"/>
         </w:rPr>
-        <w:t>She has to hurry, but she is not worried: she just needs to insert the number of passengers,</w:t>
-      </w:r>
-      <w:r>
-        <w:rPr>
-          <w:sz w:val="24"/>
-          <w:lang w:eastAsia="zh-CN" w:bidi="hi-IN"/>
-        </w:rPr>
-        <w:t xml:space="preserve"> her phone number and her email,</w:t>
-      </w:r>
-      <w:r>
-        <w:rPr>
-          <w:sz w:val="24"/>
-          <w:lang w:eastAsia="zh-CN" w:bidi="hi-IN"/>
-        </w:rPr>
-        <w:t xml:space="preserve"> and in a few minutes she receives a message with her taxi code and the estimated waiting time. Thanks to the new service, she could come back home.</w:t>
-      </w:r>
-    </w:p>
-    <w:p>
-      <w:pPr>
-        <w:ind w:left="360"/>
-        <w:rPr>
-          <w:lang w:eastAsia="zh-CN" w:bidi="hi-IN"/>
-        </w:rPr>
-      </w:pPr>
-    </w:p>
-    <w:p>
-      <w:pPr>
-        <w:ind w:left="360"/>
-        <w:rPr>
-          <w:b/>
-          <w:sz w:val="24"/>
-          <w:lang w:eastAsia="zh-CN" w:bidi="hi-IN"/>
-        </w:rPr>
-      </w:pPr>
-      <w:r>
-        <w:rPr>
-          <w:b/>
-          <w:sz w:val="24"/>
-          <w:lang w:eastAsia="zh-CN" w:bidi="hi-IN"/>
-        </w:rPr>
-        <w:t>Scenario</w:t>
-      </w:r>
-      <w:r>
-        <w:rPr>
-          <w:b/>
-          <w:sz w:val="24"/>
-          <w:lang w:eastAsia="zh-CN" w:bidi="hi-IN"/>
-        </w:rPr>
-        <w:t>: Taxi Reservation</w:t>
-      </w:r>
-    </w:p>
-    <w:p>
-      <w:pPr>
-        <w:spacing w:line="360" w:lineRule="auto"/>
-        <w:ind w:left="360"/>
-        <w:rPr>
-          <w:sz w:val="24"/>
-          <w:lang w:eastAsia="zh-CN" w:bidi="hi-IN"/>
-        </w:rPr>
-      </w:pPr>
-      <w:r>
-        <w:rPr>
-          <w:sz w:val="24"/>
-          <w:lang w:eastAsia="zh-CN" w:bidi="hi-IN"/>
-        </w:rPr>
-        <w:t>Mr. White is working in his office, but he is anxious about an important meeting with Alice in the afternoon. How can he be sure not to be late? He then turns on the computer, and in the news he read about the improve in the taxi service, so he looks for MyTaxi website, he sign up, and he will be able to book a taxi just providing starting and arriving addresses, and for what time to book. The system saves his request, and at the indicated time a taxi will wait for him on time.</w:t>
-      </w:r>
-      <w:bookmarkStart w:id="1" w:name="_GoBack"/>
-      <w:bookmarkEnd w:id="1"/>
+        <w:t xml:space="preserve"> Generated World</w:t>
+      </w:r>
     </w:p>
     <w:p>
       <w:pPr>
@@ -18718,7 +19699,7 @@
 </file>
 
 <file path=customXml/itemProps1.xml><?xml version="1.0" encoding="utf-8"?>
-<ds:datastoreItem xmlns:ds="http://schemas.openxmlformats.org/officeDocument/2006/customXml" ds:itemID="{A81C835D-E8C3-48ED-B585-19386D0F2650}">
+<ds:datastoreItem xmlns:ds="http://schemas.openxmlformats.org/officeDocument/2006/customXml" ds:itemID="{6F0B9770-C513-479E-8177-A082042642D1}">
   <ds:schemaRefs>
     <ds:schemaRef ds:uri="http://schemas.openxmlformats.org/officeDocument/2006/bibliography"/>
   </ds:schemaRefs>

</xml_diff>

<commit_message>
Sequence Diagram Taxi Registration -- Taxi Sign Up Mockup
</commit_message>
<xml_diff>
--- a/RASD.docx
+++ b/RASD.docx
@@ -39,7 +39,7 @@
                     <pic:cNvPicPr/>
                   </pic:nvPicPr>
                   <pic:blipFill>
-                    <a:blip r:embed="rId6">
+                    <a:blip r:embed="rId8">
                       <a:extLst>
                         <a:ext uri="{28A0092B-C50C-407E-A947-70E740481C1C}">
                           <a14:useLocalDpi xmlns:a14="http://schemas.microsoft.com/office/drawing/2010/main" val="0"/>
@@ -3408,7 +3408,7 @@
                     </pic:cNvPicPr>
                   </pic:nvPicPr>
                   <pic:blipFill>
-                    <a:blip r:embed="rId7">
+                    <a:blip r:embed="rId9">
                       <a:extLst>
                         <a:ext uri="{28A0092B-C50C-407E-A947-70E740481C1C}">
                           <a14:useLocalDpi xmlns:a14="http://schemas.microsoft.com/office/drawing/2010/main" val="0"/>
@@ -3472,6 +3472,126 @@
     </w:p>
     <w:p>
       <w:pPr>
+        <w:spacing w:line="360" w:lineRule="auto"/>
+        <w:ind w:left="708"/>
+        <w:rPr>
+          <w:sz w:val="24"/>
+        </w:rPr>
+      </w:pPr>
+    </w:p>
+    <w:p>
+      <w:pPr>
+        <w:spacing w:line="360" w:lineRule="auto"/>
+        <w:ind w:left="708"/>
+        <w:rPr>
+          <w:sz w:val="24"/>
+        </w:rPr>
+      </w:pPr>
+      <w:r>
+        <w:rPr>
+          <w:sz w:val="24"/>
+        </w:rPr>
+        <w:lastRenderedPageBreak/>
+        <w:t>A taxi driver could send its registration clicking on the specific link in the homepage. Its account needs a verification check by an administrator before it can be activated.</w:t>
+      </w:r>
+    </w:p>
+    <w:p>
+      <w:pPr>
+        <w:spacing w:line="360" w:lineRule="auto"/>
+        <w:ind w:left="708"/>
+        <w:rPr>
+          <w:sz w:val="24"/>
+        </w:rPr>
+      </w:pPr>
+    </w:p>
+    <w:p>
+      <w:pPr>
+        <w:spacing w:line="360" w:lineRule="auto"/>
+        <w:ind w:left="708"/>
+        <w:rPr>
+          <w:sz w:val="24"/>
+        </w:rPr>
+      </w:pPr>
+      <w:r>
+        <w:rPr>
+          <w:sz w:val="24"/>
+        </w:rPr>
+        <w:t>Taxi Registration:</w:t>
+      </w:r>
+      <w:r>
+        <w:rPr>
+          <w:rStyle w:val="Normale"/>
+          <w:rFonts w:ascii="Times New Roman" w:eastAsia="Times New Roman" w:hAnsi="Times New Roman" w:cs="Times New Roman"/>
+          <w:snapToGrid w:val="0"/>
+          <w:color w:val="000000"/>
+          <w:w w:val="0"/>
+          <w:sz w:val="0"/>
+          <w:szCs w:val="0"/>
+          <w:u w:color="000000"/>
+          <w:bdr w:val="none" w:sz="0" w:space="0" w:color="000000"/>
+          <w:shd w:val="clear" w:color="000000" w:fill="000000"/>
+          <w:lang w:val="x-none" w:eastAsia="x-none" w:bidi="x-none"/>
+        </w:rPr>
+        <w:t xml:space="preserve"> </w:t>
+      </w:r>
+      <w:r>
+        <w:rPr>
+          <w:noProof/>
+          <w:sz w:val="24"/>
+          <w:lang w:val="it-IT" w:eastAsia="it-IT"/>
+        </w:rPr>
+        <w:drawing>
+          <wp:inline distT="0" distB="0" distL="0" distR="0">
+            <wp:extent cx="5562600" cy="4467699"/>
+            <wp:effectExtent l="0" t="0" r="0" b="9525"/>
+            <wp:docPr id="19" name="Immagine 19" descr="C:\Users\Riccardo\Documents\GitHub\BucciDeTogniTaxiService\Web Pages\Sign Up Page Taxi Driver -- Browser.png"/>
+            <wp:cNvGraphicFramePr>
+              <a:graphicFrameLocks xmlns:a="http://schemas.openxmlformats.org/drawingml/2006/main" noChangeAspect="1"/>
+            </wp:cNvGraphicFramePr>
+            <a:graphic xmlns:a="http://schemas.openxmlformats.org/drawingml/2006/main">
+              <a:graphicData uri="http://schemas.openxmlformats.org/drawingml/2006/picture">
+                <pic:pic xmlns:pic="http://schemas.openxmlformats.org/drawingml/2006/picture">
+                  <pic:nvPicPr>
+                    <pic:cNvPr id="0" name="Picture 5" descr="C:\Users\Riccardo\Documents\GitHub\BucciDeTogniTaxiService\Web Pages\Sign Up Page Taxi Driver -- Browser.png"/>
+                    <pic:cNvPicPr>
+                      <a:picLocks noChangeAspect="1" noChangeArrowheads="1"/>
+                    </pic:cNvPicPr>
+                  </pic:nvPicPr>
+                  <pic:blipFill>
+                    <a:blip r:embed="rId10">
+                      <a:extLst>
+                        <a:ext uri="{28A0092B-C50C-407E-A947-70E740481C1C}">
+                          <a14:useLocalDpi xmlns:a14="http://schemas.microsoft.com/office/drawing/2010/main" val="0"/>
+                        </a:ext>
+                      </a:extLst>
+                    </a:blip>
+                    <a:srcRect/>
+                    <a:stretch>
+                      <a:fillRect/>
+                    </a:stretch>
+                  </pic:blipFill>
+                  <pic:spPr bwMode="auto">
+                    <a:xfrm>
+                      <a:off x="0" y="0"/>
+                      <a:ext cx="5570452" cy="4474006"/>
+                    </a:xfrm>
+                    <a:prstGeom prst="rect">
+                      <a:avLst/>
+                    </a:prstGeom>
+                    <a:noFill/>
+                    <a:ln>
+                      <a:noFill/>
+                    </a:ln>
+                  </pic:spPr>
+                </pic:pic>
+              </a:graphicData>
+            </a:graphic>
+          </wp:inline>
+        </w:drawing>
+      </w:r>
+    </w:p>
+    <w:p>
+      <w:pPr>
         <w:pStyle w:val="Nessunaspaziatura"/>
       </w:pPr>
     </w:p>
@@ -3503,6 +3623,7 @@
           <w:sz w:val="24"/>
           <w:lang w:val="it-IT" w:eastAsia="it-IT"/>
         </w:rPr>
+        <w:lastRenderedPageBreak/>
         <w:drawing>
           <wp:inline distT="0" distB="0" distL="0" distR="0">
             <wp:extent cx="4655895" cy="3444240"/>
@@ -3521,7 +3642,7 @@
                     </pic:cNvPicPr>
                   </pic:nvPicPr>
                   <pic:blipFill>
-                    <a:blip r:embed="rId8">
+                    <a:blip r:embed="rId11">
                       <a:extLst>
                         <a:ext uri="{28A0092B-C50C-407E-A947-70E740481C1C}">
                           <a14:useLocalDpi xmlns:a14="http://schemas.microsoft.com/office/drawing/2010/main" val="0"/>
@@ -3636,7 +3757,7 @@
                     </pic:cNvPicPr>
                   </pic:nvPicPr>
                   <pic:blipFill>
-                    <a:blip r:embed="rId9">
+                    <a:blip r:embed="rId12">
                       <a:extLst>
                         <a:ext uri="{28A0092B-C50C-407E-A947-70E740481C1C}">
                           <a14:useLocalDpi xmlns:a14="http://schemas.microsoft.com/office/drawing/2010/main" val="0"/>
@@ -3676,30 +3797,30 @@
         </w:rPr>
       </w:pPr>
       <w:r>
+        <w:tab/>
+      </w:r>
+      <w:r>
+        <w:rPr>
+          <w:sz w:val="24"/>
+        </w:rPr>
+        <w:t>Taxi Reservation Page, Web Application version</w:t>
+      </w:r>
+    </w:p>
+    <w:p>
+      <w:pPr>
+        <w:spacing w:line="360" w:lineRule="auto"/>
+        <w:ind w:left="708"/>
+        <w:rPr>
+          <w:sz w:val="24"/>
+        </w:rPr>
+      </w:pPr>
+      <w:r>
+        <w:rPr>
+          <w:noProof/>
+          <w:sz w:val="24"/>
+          <w:lang w:val="it-IT" w:eastAsia="it-IT"/>
+        </w:rPr>
         <w:lastRenderedPageBreak/>
-        <w:tab/>
-      </w:r>
-      <w:r>
-        <w:rPr>
-          <w:sz w:val="24"/>
-        </w:rPr>
-        <w:t>Taxi Reservation Page, Web Application version</w:t>
-      </w:r>
-    </w:p>
-    <w:p>
-      <w:pPr>
-        <w:spacing w:line="360" w:lineRule="auto"/>
-        <w:ind w:left="708"/>
-        <w:rPr>
-          <w:sz w:val="24"/>
-        </w:rPr>
-      </w:pPr>
-      <w:r>
-        <w:rPr>
-          <w:noProof/>
-          <w:sz w:val="24"/>
-          <w:lang w:val="it-IT" w:eastAsia="it-IT"/>
-        </w:rPr>
         <w:drawing>
           <wp:inline distT="0" distB="0" distL="0" distR="0">
             <wp:extent cx="4611506" cy="4061460"/>
@@ -3718,7 +3839,7 @@
                     </pic:cNvPicPr>
                   </pic:nvPicPr>
                   <pic:blipFill>
-                    <a:blip r:embed="rId10">
+                    <a:blip r:embed="rId13">
                       <a:extLst>
                         <a:ext uri="{28A0092B-C50C-407E-A947-70E740481C1C}">
                           <a14:useLocalDpi xmlns:a14="http://schemas.microsoft.com/office/drawing/2010/main" val="0"/>
@@ -3806,7 +3927,7 @@
                     </pic:cNvPicPr>
                   </pic:nvPicPr>
                   <pic:blipFill>
-                    <a:blip r:embed="rId11">
+                    <a:blip r:embed="rId14">
                       <a:extLst>
                         <a:ext uri="{28A0092B-C50C-407E-A947-70E740481C1C}">
                           <a14:useLocalDpi xmlns:a14="http://schemas.microsoft.com/office/drawing/2010/main" val="0"/>
@@ -4532,7 +4653,7 @@
                     </pic:cNvPicPr>
                   </pic:nvPicPr>
                   <pic:blipFill>
-                    <a:blip r:embed="rId12">
+                    <a:blip r:embed="rId15">
                       <a:extLst>
                         <a:ext uri="{28A0092B-C50C-407E-A947-70E740481C1C}">
                           <a14:useLocalDpi xmlns:a14="http://schemas.microsoft.com/office/drawing/2010/main" val="0"/>
@@ -7542,7 +7663,7 @@
                     </pic:cNvPicPr>
                   </pic:nvPicPr>
                   <pic:blipFill>
-                    <a:blip r:embed="rId13">
+                    <a:blip r:embed="rId16">
                       <a:extLst>
                         <a:ext uri="{28A0092B-C50C-407E-A947-70E740481C1C}">
                           <a14:useLocalDpi xmlns:a14="http://schemas.microsoft.com/office/drawing/2010/main" val="0"/>
@@ -9137,7 +9258,7 @@
                     </pic:cNvPicPr>
                   </pic:nvPicPr>
                   <pic:blipFill>
-                    <a:blip r:embed="rId14">
+                    <a:blip r:embed="rId17">
                       <a:extLst>
                         <a:ext uri="{28A0092B-C50C-407E-A947-70E740481C1C}">
                           <a14:useLocalDpi xmlns:a14="http://schemas.microsoft.com/office/drawing/2010/main" val="0"/>
@@ -10684,7 +10805,7 @@
                     </pic:cNvPicPr>
                   </pic:nvPicPr>
                   <pic:blipFill>
-                    <a:blip r:embed="rId15">
+                    <a:blip r:embed="rId18">
                       <a:extLst>
                         <a:ext uri="{28A0092B-C50C-407E-A947-70E740481C1C}">
                           <a14:useLocalDpi xmlns:a14="http://schemas.microsoft.com/office/drawing/2010/main" val="0"/>
@@ -12560,6 +12681,32 @@
     </w:p>
     <w:p>
       <w:pPr>
+        <w:pStyle w:val="Nessunaspaziatura"/>
+        <w:rPr>
+          <w:lang w:eastAsia="zh-CN" w:bidi="hi-IN"/>
+        </w:rPr>
+      </w:pPr>
+      <w:r>
+        <w:rPr>
+          <w:lang w:eastAsia="zh-CN" w:bidi="hi-IN"/>
+        </w:rPr>
+        <w:tab/>
+      </w:r>
+    </w:p>
+    <w:p>
+      <w:pPr>
+        <w:pStyle w:val="Nessunaspaziatura"/>
+      </w:pPr>
+      <w:r>
+        <w:rPr>
+          <w:lang w:eastAsia="zh-CN" w:bidi="hi-IN"/>
+        </w:rPr>
+        <w:tab/>
+        <w:t xml:space="preserve"> Sign Up Sequence Diagram:</w:t>
+      </w:r>
+    </w:p>
+    <w:p>
+      <w:pPr>
         <w:widowControl w:val="0"/>
         <w:suppressAutoHyphens/>
         <w:spacing w:after="0" w:line="360" w:lineRule="auto"/>
@@ -12583,7 +12730,7 @@
           <wp:inline distT="0" distB="0" distL="0" distR="0">
             <wp:extent cx="6120130" cy="4194379"/>
             <wp:effectExtent l="0" t="0" r="0" b="0"/>
-            <wp:docPr id="11" name="Immagine 11" descr="C:\Users\Riccardo\Documents\GitHub\BucciDeTogniTaxiService\UML diagrams\png\Collaboration2__Interaction1__Sign Up_2.png"/>
+            <wp:docPr id="20" name="Immagine 20" descr="C:\Users\Riccardo\Documents\GitHub\BucciDeTogniTaxiService\UML diagrams\png\Sign Up.png"/>
             <wp:cNvGraphicFramePr>
               <a:graphicFrameLocks xmlns:a="http://schemas.openxmlformats.org/drawingml/2006/main" noChangeAspect="1"/>
             </wp:cNvGraphicFramePr>
@@ -12591,13 +12738,13 @@
               <a:graphicData uri="http://schemas.openxmlformats.org/drawingml/2006/picture">
                 <pic:pic xmlns:pic="http://schemas.openxmlformats.org/drawingml/2006/picture">
                   <pic:nvPicPr>
-                    <pic:cNvPr id="0" name="Picture 1" descr="C:\Users\Riccardo\Documents\GitHub\BucciDeTogniTaxiService\UML diagrams\png\Collaboration2__Interaction1__Sign Up_2.png"/>
+                    <pic:cNvPr id="0" name="Picture 6" descr="C:\Users\Riccardo\Documents\GitHub\BucciDeTogniTaxiService\UML diagrams\png\Sign Up.png"/>
                     <pic:cNvPicPr>
                       <a:picLocks noChangeAspect="1" noChangeArrowheads="1"/>
                     </pic:cNvPicPr>
                   </pic:nvPicPr>
                   <pic:blipFill>
-                    <a:blip r:embed="rId16">
+                    <a:blip r:embed="rId19">
                       <a:extLst>
                         <a:ext uri="{28A0092B-C50C-407E-A947-70E740481C1C}">
                           <a14:useLocalDpi xmlns:a14="http://schemas.microsoft.com/office/drawing/2010/main" val="0"/>
@@ -12680,6 +12827,70 @@
         <w:ind w:left="708"/>
         <w:rPr>
           <w:rFonts w:eastAsia="Droid Sans Fallback" w:cs="FreeSans"/>
+          <w:noProof/>
+          <w:sz w:val="24"/>
+          <w:szCs w:val="24"/>
+          <w:lang w:val="it-IT" w:eastAsia="it-IT"/>
+        </w:rPr>
+      </w:pPr>
+      <w:r>
+        <w:rPr>
+          <w:rFonts w:eastAsia="Droid Sans Fallback" w:cs="FreeSans"/>
+          <w:noProof/>
+          <w:sz w:val="24"/>
+          <w:szCs w:val="24"/>
+          <w:lang w:val="it-IT" w:eastAsia="it-IT"/>
+        </w:rPr>
+        <w:t>Wadawdawdawd</w:t>
+      </w:r>
+    </w:p>
+    <w:p>
+      <w:pPr>
+        <w:rPr>
+          <w:rFonts w:eastAsia="Droid Sans Fallback" w:cs="FreeSans"/>
+          <w:noProof/>
+          <w:sz w:val="24"/>
+          <w:szCs w:val="24"/>
+          <w:lang w:val="it-IT" w:eastAsia="it-IT"/>
+        </w:rPr>
+      </w:pPr>
+      <w:r>
+        <w:rPr>
+          <w:rFonts w:eastAsia="Droid Sans Fallback" w:cs="FreeSans"/>
+          <w:noProof/>
+          <w:sz w:val="24"/>
+          <w:szCs w:val="24"/>
+          <w:lang w:val="it-IT" w:eastAsia="it-IT"/>
+        </w:rPr>
+        <w:br w:type="page"/>
+      </w:r>
+    </w:p>
+    <w:p>
+      <w:pPr>
+        <w:pStyle w:val="Nessunaspaziatura"/>
+        <w:rPr>
+          <w:noProof/>
+          <w:lang w:val="it-IT" w:eastAsia="it-IT"/>
+        </w:rPr>
+      </w:pPr>
+      <w:r>
+        <w:rPr>
+          <w:noProof/>
+          <w:lang w:val="it-IT" w:eastAsia="it-IT"/>
+        </w:rPr>
+        <w:lastRenderedPageBreak/>
+        <w:tab/>
+        <w:t xml:space="preserve"> Login Sequence Diagram:</w:t>
+      </w:r>
+    </w:p>
+    <w:p>
+      <w:pPr>
+        <w:widowControl w:val="0"/>
+        <w:suppressAutoHyphens/>
+        <w:spacing w:after="0" w:line="360" w:lineRule="auto"/>
+        <w:ind w:left="708"/>
+        <w:rPr>
+          <w:rFonts w:eastAsia="Droid Sans Fallback" w:cs="FreeSans"/>
           <w:sz w:val="24"/>
           <w:szCs w:val="24"/>
           <w:lang w:eastAsia="zh-CN" w:bidi="hi-IN"/>
@@ -12693,7 +12904,6 @@
           <w:szCs w:val="24"/>
           <w:lang w:val="it-IT" w:eastAsia="it-IT"/>
         </w:rPr>
-        <w:lastRenderedPageBreak/>
         <w:drawing>
           <wp:inline distT="0" distB="0" distL="0" distR="0">
             <wp:extent cx="6120130" cy="3630745"/>
@@ -12712,7 +12922,7 @@
                     </pic:cNvPicPr>
                   </pic:nvPicPr>
                   <pic:blipFill>
-                    <a:blip r:embed="rId17">
+                    <a:blip r:embed="rId20">
                       <a:extLst>
                         <a:ext uri="{28A0092B-C50C-407E-A947-70E740481C1C}">
                           <a14:useLocalDpi xmlns:a14="http://schemas.microsoft.com/office/drawing/2010/main" val="0"/>
@@ -12769,6 +12979,41 @@
     </w:p>
     <w:p>
       <w:pPr>
+        <w:rPr>
+          <w:rFonts w:eastAsia="Droid Sans Fallback" w:cs="FreeSans"/>
+          <w:sz w:val="24"/>
+          <w:szCs w:val="24"/>
+          <w:lang w:eastAsia="zh-CN" w:bidi="hi-IN"/>
+        </w:rPr>
+      </w:pPr>
+      <w:r>
+        <w:rPr>
+          <w:rFonts w:eastAsia="Droid Sans Fallback" w:cs="FreeSans"/>
+          <w:sz w:val="24"/>
+          <w:szCs w:val="24"/>
+          <w:lang w:eastAsia="zh-CN" w:bidi="hi-IN"/>
+        </w:rPr>
+        <w:br w:type="page"/>
+      </w:r>
+    </w:p>
+    <w:p>
+      <w:pPr>
+        <w:pStyle w:val="Nessunaspaziatura"/>
+        <w:rPr>
+          <w:lang w:eastAsia="zh-CN" w:bidi="hi-IN"/>
+        </w:rPr>
+      </w:pPr>
+      <w:r>
+        <w:rPr>
+          <w:lang w:eastAsia="zh-CN" w:bidi="hi-IN"/>
+        </w:rPr>
+        <w:lastRenderedPageBreak/>
+        <w:tab/>
+        <w:t xml:space="preserve"> Taxi Call Sequence Diagram:</w:t>
+      </w:r>
+    </w:p>
+    <w:p>
+      <w:pPr>
         <w:widowControl w:val="0"/>
         <w:suppressAutoHyphens/>
         <w:spacing w:after="0" w:line="360" w:lineRule="auto"/>
@@ -12788,7 +13033,6 @@
           <w:szCs w:val="24"/>
           <w:lang w:val="it-IT" w:eastAsia="it-IT"/>
         </w:rPr>
-        <w:lastRenderedPageBreak/>
         <w:drawing>
           <wp:inline distT="0" distB="0" distL="0" distR="0">
             <wp:extent cx="6120130" cy="5268140"/>
@@ -12807,7 +13051,7 @@
                     </pic:cNvPicPr>
                   </pic:nvPicPr>
                   <pic:blipFill>
-                    <a:blip r:embed="rId18">
+                    <a:blip r:embed="rId21">
                       <a:extLst>
                         <a:ext uri="{28A0092B-C50C-407E-A947-70E740481C1C}">
                           <a14:useLocalDpi xmlns:a14="http://schemas.microsoft.com/office/drawing/2010/main" val="0"/>
@@ -12909,6 +13153,41 @@
     </w:p>
     <w:p>
       <w:pPr>
+        <w:rPr>
+          <w:rFonts w:eastAsia="Droid Sans Fallback" w:cs="FreeSans"/>
+          <w:sz w:val="24"/>
+          <w:szCs w:val="24"/>
+          <w:lang w:eastAsia="zh-CN" w:bidi="hi-IN"/>
+        </w:rPr>
+      </w:pPr>
+      <w:r>
+        <w:rPr>
+          <w:rFonts w:eastAsia="Droid Sans Fallback" w:cs="FreeSans"/>
+          <w:sz w:val="24"/>
+          <w:szCs w:val="24"/>
+          <w:lang w:eastAsia="zh-CN" w:bidi="hi-IN"/>
+        </w:rPr>
+        <w:br w:type="page"/>
+      </w:r>
+    </w:p>
+    <w:p>
+      <w:pPr>
+        <w:pStyle w:val="Nessunaspaziatura"/>
+        <w:rPr>
+          <w:lang w:eastAsia="zh-CN" w:bidi="hi-IN"/>
+        </w:rPr>
+      </w:pPr>
+      <w:r>
+        <w:rPr>
+          <w:lang w:eastAsia="zh-CN" w:bidi="hi-IN"/>
+        </w:rPr>
+        <w:lastRenderedPageBreak/>
+        <w:tab/>
+        <w:t xml:space="preserve"> Taxi Reservation Sequence Diagram:</w:t>
+      </w:r>
+    </w:p>
+    <w:p>
+      <w:pPr>
         <w:widowControl w:val="0"/>
         <w:suppressAutoHyphens/>
         <w:spacing w:after="0" w:line="360" w:lineRule="auto"/>
@@ -12920,7 +13199,6 @@
           <w:lang w:eastAsia="zh-CN" w:bidi="hi-IN"/>
         </w:rPr>
       </w:pPr>
-      <w:bookmarkStart w:id="1" w:name="_GoBack"/>
       <w:r>
         <w:rPr>
           <w:rFonts w:eastAsia="Droid Sans Fallback" w:cs="FreeSans"/>
@@ -12929,7 +13207,6 @@
           <w:szCs w:val="24"/>
           <w:lang w:val="it-IT" w:eastAsia="it-IT"/>
         </w:rPr>
-        <w:lastRenderedPageBreak/>
         <w:drawing>
           <wp:inline distT="0" distB="0" distL="0" distR="0">
             <wp:extent cx="6120130" cy="5157496"/>
@@ -12948,7 +13225,7 @@
                     </pic:cNvPicPr>
                   </pic:nvPicPr>
                   <pic:blipFill>
-                    <a:blip r:embed="rId19">
+                    <a:blip r:embed="rId22">
                       <a:extLst>
                         <a:ext uri="{28A0092B-C50C-407E-A947-70E740481C1C}">
                           <a14:useLocalDpi xmlns:a14="http://schemas.microsoft.com/office/drawing/2010/main" val="0"/>
@@ -12979,7 +13256,6 @@
           </wp:inline>
         </w:drawing>
       </w:r>
-      <w:bookmarkEnd w:id="1"/>
     </w:p>
     <w:p>
       <w:pPr>
@@ -12994,6 +13270,137 @@
           <w:lang w:eastAsia="zh-CN" w:bidi="hi-IN"/>
         </w:rPr>
       </w:pPr>
+      <w:r>
+        <w:rPr>
+          <w:rFonts w:eastAsia="Droid Sans Fallback" w:cs="FreeSans"/>
+          <w:sz w:val="24"/>
+          <w:szCs w:val="24"/>
+          <w:lang w:eastAsia="zh-CN" w:bidi="hi-IN"/>
+        </w:rPr>
+        <w:t xml:space="preserve">In order to </w:t>
+      </w:r>
+      <w:r>
+        <w:rPr>
+          <w:rFonts w:eastAsia="Droid Sans Fallback" w:cs="FreeSans"/>
+          <w:sz w:val="24"/>
+          <w:szCs w:val="24"/>
+          <w:lang w:eastAsia="zh-CN" w:bidi="hi-IN"/>
+        </w:rPr>
+        <w:t>become an effective member of the project a taxi driver has to be approved from an Administrator.</w:t>
+      </w:r>
+    </w:p>
+    <w:p>
+      <w:pPr>
+        <w:widowControl w:val="0"/>
+        <w:suppressAutoHyphens/>
+        <w:spacing w:after="0" w:line="360" w:lineRule="auto"/>
+        <w:ind w:left="708"/>
+        <w:rPr>
+          <w:rFonts w:eastAsia="Droid Sans Fallback" w:cs="FreeSans"/>
+          <w:sz w:val="24"/>
+          <w:szCs w:val="24"/>
+          <w:lang w:eastAsia="zh-CN" w:bidi="hi-IN"/>
+        </w:rPr>
+      </w:pPr>
+    </w:p>
+    <w:p>
+      <w:pPr>
+        <w:widowControl w:val="0"/>
+        <w:suppressAutoHyphens/>
+        <w:spacing w:after="0" w:line="360" w:lineRule="auto"/>
+        <w:ind w:left="708"/>
+        <w:rPr>
+          <w:rFonts w:eastAsia="Droid Sans Fallback" w:cs="FreeSans"/>
+          <w:sz w:val="24"/>
+          <w:szCs w:val="24"/>
+          <w:lang w:eastAsia="zh-CN" w:bidi="hi-IN"/>
+        </w:rPr>
+      </w:pPr>
+      <w:r>
+        <w:rPr>
+          <w:rFonts w:eastAsia="Droid Sans Fallback" w:cs="FreeSans"/>
+          <w:sz w:val="24"/>
+          <w:szCs w:val="24"/>
+          <w:lang w:eastAsia="zh-CN" w:bidi="hi-IN"/>
+        </w:rPr>
+        <w:t>Taxi Driver Registration:</w:t>
+      </w:r>
+      <w:r>
+        <w:rPr>
+          <w:rStyle w:val="Normale"/>
+          <w:rFonts w:ascii="Times New Roman" w:eastAsia="Times New Roman" w:hAnsi="Times New Roman" w:cs="Times New Roman"/>
+          <w:snapToGrid w:val="0"/>
+          <w:color w:val="000000"/>
+          <w:w w:val="0"/>
+          <w:sz w:val="0"/>
+          <w:szCs w:val="0"/>
+          <w:u w:color="000000"/>
+          <w:bdr w:val="none" w:sz="0" w:space="0" w:color="000000"/>
+          <w:shd w:val="clear" w:color="000000" w:fill="000000"/>
+          <w:lang w:val="x-none" w:eastAsia="x-none" w:bidi="x-none"/>
+        </w:rPr>
+        <w:t xml:space="preserve"> </w:t>
+      </w:r>
+      <w:bookmarkStart w:id="1" w:name="_GoBack"/>
+      <w:r>
+        <w:rPr>
+          <w:rFonts w:eastAsia="Droid Sans Fallback" w:cs="FreeSans"/>
+          <w:noProof/>
+          <w:sz w:val="24"/>
+          <w:szCs w:val="24"/>
+          <w:lang w:val="it-IT" w:eastAsia="it-IT"/>
+        </w:rPr>
+        <w:lastRenderedPageBreak/>
+        <w:drawing>
+          <wp:inline distT="0" distB="0" distL="0" distR="0">
+            <wp:extent cx="5873947" cy="4617720"/>
+            <wp:effectExtent l="0" t="0" r="0" b="0"/>
+            <wp:docPr id="21" name="Immagine 21" descr="C:\Users\Riccardo\Documents\GitHub\BucciDeTogniTaxiService\UML diagrams\png\Taxi Registration.png"/>
+            <wp:cNvGraphicFramePr>
+              <a:graphicFrameLocks xmlns:a="http://schemas.openxmlformats.org/drawingml/2006/main" noChangeAspect="1"/>
+            </wp:cNvGraphicFramePr>
+            <a:graphic xmlns:a="http://schemas.openxmlformats.org/drawingml/2006/main">
+              <a:graphicData uri="http://schemas.openxmlformats.org/drawingml/2006/picture">
+                <pic:pic xmlns:pic="http://schemas.openxmlformats.org/drawingml/2006/picture">
+                  <pic:nvPicPr>
+                    <pic:cNvPr id="0" name="Picture 7" descr="C:\Users\Riccardo\Documents\GitHub\BucciDeTogniTaxiService\UML diagrams\png\Taxi Registration.png"/>
+                    <pic:cNvPicPr>
+                      <a:picLocks noChangeAspect="1" noChangeArrowheads="1"/>
+                    </pic:cNvPicPr>
+                  </pic:nvPicPr>
+                  <pic:blipFill>
+                    <a:blip r:embed="rId23">
+                      <a:extLst>
+                        <a:ext uri="{28A0092B-C50C-407E-A947-70E740481C1C}">
+                          <a14:useLocalDpi xmlns:a14="http://schemas.microsoft.com/office/drawing/2010/main" val="0"/>
+                        </a:ext>
+                      </a:extLst>
+                    </a:blip>
+                    <a:srcRect/>
+                    <a:stretch>
+                      <a:fillRect/>
+                    </a:stretch>
+                  </pic:blipFill>
+                  <pic:spPr bwMode="auto">
+                    <a:xfrm>
+                      <a:off x="0" y="0"/>
+                      <a:ext cx="5881797" cy="4623891"/>
+                    </a:xfrm>
+                    <a:prstGeom prst="rect">
+                      <a:avLst/>
+                    </a:prstGeom>
+                    <a:noFill/>
+                    <a:ln>
+                      <a:noFill/>
+                    </a:ln>
+                  </pic:spPr>
+                </pic:pic>
+              </a:graphicData>
+            </a:graphic>
+          </wp:inline>
+        </w:drawing>
+      </w:r>
+      <w:bookmarkEnd w:id="1"/>
     </w:p>
     <w:p>
       <w:pPr>
@@ -13020,8 +13427,336 @@
           <w:szCs w:val="24"/>
           <w:lang w:eastAsia="zh-CN" w:bidi="hi-IN"/>
         </w:rPr>
-        <w:t>State charts</w:t>
-      </w:r>
+        <w:t>State chart Diagrams</w:t>
+      </w:r>
+    </w:p>
+    <w:p>
+      <w:pPr>
+        <w:widowControl w:val="0"/>
+        <w:suppressAutoHyphens/>
+        <w:spacing w:after="0" w:line="360" w:lineRule="auto"/>
+        <w:ind w:left="708"/>
+        <w:rPr>
+          <w:rFonts w:eastAsia="Droid Sans Fallback" w:cs="FreeSans"/>
+          <w:sz w:val="28"/>
+          <w:szCs w:val="24"/>
+          <w:lang w:eastAsia="zh-CN" w:bidi="hi-IN"/>
+        </w:rPr>
+      </w:pPr>
+      <w:r>
+        <w:rPr>
+          <w:rFonts w:eastAsia="Droid Sans Fallback" w:cs="FreeSans"/>
+          <w:sz w:val="28"/>
+          <w:szCs w:val="24"/>
+          <w:lang w:eastAsia="zh-CN" w:bidi="hi-IN"/>
+        </w:rPr>
+        <w:t xml:space="preserve">The previous dynamics are here analysed state by state through the State chart diagrams. In particular it will be presented the Taxi Call State </w:t>
+      </w:r>
+      <w:r>
+        <w:rPr>
+          <w:rFonts w:eastAsia="Droid Sans Fallback" w:cs="FreeSans"/>
+          <w:sz w:val="28"/>
+          <w:szCs w:val="24"/>
+          <w:lang w:eastAsia="zh-CN" w:bidi="hi-IN"/>
+        </w:rPr>
+        <w:t>Diagram,</w:t>
+      </w:r>
+      <w:r>
+        <w:rPr>
+          <w:rFonts w:eastAsia="Droid Sans Fallback" w:cs="FreeSans"/>
+          <w:sz w:val="28"/>
+          <w:szCs w:val="24"/>
+          <w:lang w:eastAsia="zh-CN" w:bidi="hi-IN"/>
+        </w:rPr>
+        <w:t xml:space="preserve"> the Taxi Reservation State Diagram and the Taxi Registration State Diagram.</w:t>
+      </w:r>
+    </w:p>
+    <w:p>
+      <w:pPr>
+        <w:widowControl w:val="0"/>
+        <w:suppressAutoHyphens/>
+        <w:spacing w:after="0" w:line="360" w:lineRule="auto"/>
+        <w:ind w:left="708"/>
+        <w:rPr>
+          <w:rFonts w:eastAsia="Droid Sans Fallback" w:cs="FreeSans"/>
+          <w:sz w:val="28"/>
+          <w:szCs w:val="24"/>
+          <w:lang w:eastAsia="zh-CN" w:bidi="hi-IN"/>
+        </w:rPr>
+      </w:pPr>
+    </w:p>
+    <w:p>
+      <w:pPr>
+        <w:widowControl w:val="0"/>
+        <w:suppressAutoHyphens/>
+        <w:spacing w:after="0" w:line="360" w:lineRule="auto"/>
+        <w:ind w:left="708"/>
+        <w:rPr>
+          <w:rFonts w:eastAsia="Droid Sans Fallback" w:cs="FreeSans"/>
+          <w:sz w:val="28"/>
+          <w:szCs w:val="24"/>
+          <w:lang w:eastAsia="zh-CN" w:bidi="hi-IN"/>
+        </w:rPr>
+      </w:pPr>
+      <w:r>
+        <w:rPr>
+          <w:rFonts w:eastAsia="Droid Sans Fallback" w:cs="FreeSans"/>
+          <w:sz w:val="28"/>
+          <w:szCs w:val="24"/>
+          <w:lang w:eastAsia="zh-CN" w:bidi="hi-IN"/>
+        </w:rPr>
+        <w:t>Taxi Call</w:t>
+      </w:r>
+      <w:r>
+        <w:rPr>
+          <w:rFonts w:eastAsia="Droid Sans Fallback" w:cs="FreeSans"/>
+          <w:noProof/>
+          <w:sz w:val="28"/>
+          <w:szCs w:val="24"/>
+          <w:lang w:val="it-IT" w:eastAsia="it-IT"/>
+        </w:rPr>
+        <w:lastRenderedPageBreak/>
+        <w:drawing>
+          <wp:inline distT="0" distB="0" distL="0" distR="0">
+            <wp:extent cx="5524681" cy="4792980"/>
+            <wp:effectExtent l="0" t="0" r="0" b="0"/>
+            <wp:docPr id="16" name="Immagine 16" descr="C:\Users\Riccardo\Documents\GitHub\BucciDeTogniTaxiService\RequestStatusimage.png"/>
+            <wp:cNvGraphicFramePr>
+              <a:graphicFrameLocks xmlns:a="http://schemas.openxmlformats.org/drawingml/2006/main" noChangeAspect="1"/>
+            </wp:cNvGraphicFramePr>
+            <a:graphic xmlns:a="http://schemas.openxmlformats.org/drawingml/2006/main">
+              <a:graphicData uri="http://schemas.openxmlformats.org/drawingml/2006/picture">
+                <pic:pic xmlns:pic="http://schemas.openxmlformats.org/drawingml/2006/picture">
+                  <pic:nvPicPr>
+                    <pic:cNvPr id="0" name="Picture 2" descr="C:\Users\Riccardo\Documents\GitHub\BucciDeTogniTaxiService\RequestStatusimage.png"/>
+                    <pic:cNvPicPr>
+                      <a:picLocks noChangeAspect="1" noChangeArrowheads="1"/>
+                    </pic:cNvPicPr>
+                  </pic:nvPicPr>
+                  <pic:blipFill>
+                    <a:blip r:embed="rId24">
+                      <a:extLst>
+                        <a:ext uri="{28A0092B-C50C-407E-A947-70E740481C1C}">
+                          <a14:useLocalDpi xmlns:a14="http://schemas.microsoft.com/office/drawing/2010/main" val="0"/>
+                        </a:ext>
+                      </a:extLst>
+                    </a:blip>
+                    <a:srcRect/>
+                    <a:stretch>
+                      <a:fillRect/>
+                    </a:stretch>
+                  </pic:blipFill>
+                  <pic:spPr bwMode="auto">
+                    <a:xfrm>
+                      <a:off x="0" y="0"/>
+                      <a:ext cx="5534759" cy="4801724"/>
+                    </a:xfrm>
+                    <a:prstGeom prst="rect">
+                      <a:avLst/>
+                    </a:prstGeom>
+                    <a:noFill/>
+                    <a:ln>
+                      <a:noFill/>
+                    </a:ln>
+                  </pic:spPr>
+                </pic:pic>
+              </a:graphicData>
+            </a:graphic>
+          </wp:inline>
+        </w:drawing>
+      </w:r>
+    </w:p>
+    <w:p>
+      <w:pPr>
+        <w:widowControl w:val="0"/>
+        <w:suppressAutoHyphens/>
+        <w:spacing w:after="0" w:line="360" w:lineRule="auto"/>
+        <w:ind w:left="708"/>
+        <w:rPr>
+          <w:rFonts w:eastAsia="Droid Sans Fallback" w:cs="FreeSans"/>
+          <w:sz w:val="28"/>
+          <w:szCs w:val="24"/>
+          <w:lang w:eastAsia="zh-CN" w:bidi="hi-IN"/>
+        </w:rPr>
+      </w:pPr>
+      <w:r>
+        <w:rPr>
+          <w:rFonts w:eastAsia="Droid Sans Fallback" w:cs="FreeSans"/>
+          <w:sz w:val="28"/>
+          <w:szCs w:val="24"/>
+          <w:lang w:eastAsia="zh-CN" w:bidi="hi-IN"/>
+        </w:rPr>
+        <w:t>Taxi Reservation</w:t>
+      </w:r>
+      <w:r>
+        <w:rPr>
+          <w:rFonts w:eastAsia="Droid Sans Fallback" w:cs="FreeSans"/>
+          <w:noProof/>
+          <w:sz w:val="28"/>
+          <w:szCs w:val="24"/>
+          <w:lang w:val="it-IT" w:eastAsia="it-IT"/>
+        </w:rPr>
+        <w:lastRenderedPageBreak/>
+        <w:drawing>
+          <wp:inline distT="0" distB="0" distL="0" distR="0">
+            <wp:extent cx="5208927" cy="5394960"/>
+            <wp:effectExtent l="0" t="0" r="0" b="0"/>
+            <wp:docPr id="17" name="Immagine 17" descr="C:\Users\Riccardo\Documents\GitHub\BucciDeTogniTaxiService\ReservationStatusImage.png"/>
+            <wp:cNvGraphicFramePr>
+              <a:graphicFrameLocks xmlns:a="http://schemas.openxmlformats.org/drawingml/2006/main" noChangeAspect="1"/>
+            </wp:cNvGraphicFramePr>
+            <a:graphic xmlns:a="http://schemas.openxmlformats.org/drawingml/2006/main">
+              <a:graphicData uri="http://schemas.openxmlformats.org/drawingml/2006/picture">
+                <pic:pic xmlns:pic="http://schemas.openxmlformats.org/drawingml/2006/picture">
+                  <pic:nvPicPr>
+                    <pic:cNvPr id="0" name="Picture 3" descr="C:\Users\Riccardo\Documents\GitHub\BucciDeTogniTaxiService\ReservationStatusImage.png"/>
+                    <pic:cNvPicPr>
+                      <a:picLocks noChangeAspect="1" noChangeArrowheads="1"/>
+                    </pic:cNvPicPr>
+                  </pic:nvPicPr>
+                  <pic:blipFill>
+                    <a:blip r:embed="rId25">
+                      <a:extLst>
+                        <a:ext uri="{28A0092B-C50C-407E-A947-70E740481C1C}">
+                          <a14:useLocalDpi xmlns:a14="http://schemas.microsoft.com/office/drawing/2010/main" val="0"/>
+                        </a:ext>
+                      </a:extLst>
+                    </a:blip>
+                    <a:srcRect/>
+                    <a:stretch>
+                      <a:fillRect/>
+                    </a:stretch>
+                  </pic:blipFill>
+                  <pic:spPr bwMode="auto">
+                    <a:xfrm>
+                      <a:off x="0" y="0"/>
+                      <a:ext cx="5212359" cy="5398515"/>
+                    </a:xfrm>
+                    <a:prstGeom prst="rect">
+                      <a:avLst/>
+                    </a:prstGeom>
+                    <a:noFill/>
+                    <a:ln>
+                      <a:noFill/>
+                    </a:ln>
+                  </pic:spPr>
+                </pic:pic>
+              </a:graphicData>
+            </a:graphic>
+          </wp:inline>
+        </w:drawing>
+      </w:r>
+    </w:p>
+    <w:p>
+      <w:pPr>
+        <w:widowControl w:val="0"/>
+        <w:suppressAutoHyphens/>
+        <w:spacing w:after="0" w:line="360" w:lineRule="auto"/>
+        <w:ind w:left="708"/>
+        <w:rPr>
+          <w:rFonts w:eastAsia="Droid Sans Fallback" w:cs="FreeSans"/>
+          <w:sz w:val="28"/>
+          <w:szCs w:val="24"/>
+          <w:lang w:val="it-IT" w:eastAsia="zh-CN" w:bidi="hi-IN"/>
+        </w:rPr>
+      </w:pPr>
+      <w:r>
+        <w:rPr>
+          <w:rFonts w:eastAsia="Droid Sans Fallback" w:cs="FreeSans"/>
+          <w:sz w:val="28"/>
+          <w:szCs w:val="24"/>
+          <w:lang w:eastAsia="zh-CN" w:bidi="hi-IN"/>
+        </w:rPr>
+        <w:t>Taxi Registration:</w:t>
+      </w:r>
+      <w:r>
+        <w:rPr>
+          <w:rStyle w:val="Normale"/>
+          <w:rFonts w:ascii="Times New Roman" w:eastAsia="Times New Roman" w:hAnsi="Times New Roman" w:cs="Times New Roman"/>
+          <w:snapToGrid w:val="0"/>
+          <w:color w:val="000000"/>
+          <w:w w:val="0"/>
+          <w:sz w:val="0"/>
+          <w:szCs w:val="0"/>
+          <w:u w:color="000000"/>
+          <w:bdr w:val="none" w:sz="0" w:space="0" w:color="000000"/>
+          <w:shd w:val="clear" w:color="000000" w:fill="000000"/>
+          <w:lang w:val="x-none" w:eastAsia="x-none" w:bidi="x-none"/>
+        </w:rPr>
+        <w:t xml:space="preserve"> </w:t>
+      </w:r>
+      <w:r>
+        <w:rPr>
+          <w:rFonts w:eastAsia="Droid Sans Fallback" w:cs="FreeSans"/>
+          <w:noProof/>
+          <w:sz w:val="28"/>
+          <w:szCs w:val="24"/>
+          <w:lang w:val="it-IT" w:eastAsia="it-IT"/>
+        </w:rPr>
+        <w:lastRenderedPageBreak/>
+        <w:drawing>
+          <wp:inline distT="0" distB="0" distL="0" distR="0">
+            <wp:extent cx="5067300" cy="3824638"/>
+            <wp:effectExtent l="0" t="0" r="0" b="0"/>
+            <wp:docPr id="18" name="Immagine 18" descr="C:\Users\Riccardo\Documents\GitHub\BucciDeTogniTaxiService\TaxiCandidatureStatusimage.png"/>
+            <wp:cNvGraphicFramePr>
+              <a:graphicFrameLocks xmlns:a="http://schemas.openxmlformats.org/drawingml/2006/main" noChangeAspect="1"/>
+            </wp:cNvGraphicFramePr>
+            <a:graphic xmlns:a="http://schemas.openxmlformats.org/drawingml/2006/main">
+              <a:graphicData uri="http://schemas.openxmlformats.org/drawingml/2006/picture">
+                <pic:pic xmlns:pic="http://schemas.openxmlformats.org/drawingml/2006/picture">
+                  <pic:nvPicPr>
+                    <pic:cNvPr id="0" name="Picture 4" descr="C:\Users\Riccardo\Documents\GitHub\BucciDeTogniTaxiService\TaxiCandidatureStatusimage.png"/>
+                    <pic:cNvPicPr>
+                      <a:picLocks noChangeAspect="1" noChangeArrowheads="1"/>
+                    </pic:cNvPicPr>
+                  </pic:nvPicPr>
+                  <pic:blipFill>
+                    <a:blip r:embed="rId26">
+                      <a:extLst>
+                        <a:ext uri="{28A0092B-C50C-407E-A947-70E740481C1C}">
+                          <a14:useLocalDpi xmlns:a14="http://schemas.microsoft.com/office/drawing/2010/main" val="0"/>
+                        </a:ext>
+                      </a:extLst>
+                    </a:blip>
+                    <a:srcRect/>
+                    <a:stretch>
+                      <a:fillRect/>
+                    </a:stretch>
+                  </pic:blipFill>
+                  <pic:spPr bwMode="auto">
+                    <a:xfrm>
+                      <a:off x="0" y="0"/>
+                      <a:ext cx="5072915" cy="3828876"/>
+                    </a:xfrm>
+                    <a:prstGeom prst="rect">
+                      <a:avLst/>
+                    </a:prstGeom>
+                    <a:noFill/>
+                    <a:ln>
+                      <a:noFill/>
+                    </a:ln>
+                  </pic:spPr>
+                </pic:pic>
+              </a:graphicData>
+            </a:graphic>
+          </wp:inline>
+        </w:drawing>
+      </w:r>
+    </w:p>
+    <w:p>
+      <w:pPr>
+        <w:widowControl w:val="0"/>
+        <w:suppressAutoHyphens/>
+        <w:spacing w:after="0" w:line="360" w:lineRule="auto"/>
+        <w:ind w:left="708"/>
+        <w:rPr>
+          <w:rFonts w:eastAsia="Droid Sans Fallback" w:cs="FreeSans"/>
+          <w:sz w:val="28"/>
+          <w:szCs w:val="24"/>
+          <w:lang w:eastAsia="zh-CN" w:bidi="hi-IN"/>
+        </w:rPr>
+      </w:pPr>
     </w:p>
     <w:p>
       <w:pPr>
@@ -13171,6 +13906,56 @@
     </w:sectPr>
   </w:body>
 </w:document>
+</file>
+
+<file path=word/endnotes.xml><?xml version="1.0" encoding="utf-8"?>
+<w:endnotes xmlns:wpc="http://schemas.microsoft.com/office/word/2010/wordprocessingCanvas" xmlns:mc="http://schemas.openxmlformats.org/markup-compatibility/2006" xmlns:o="urn:schemas-microsoft-com:office:office" xmlns:r="http://schemas.openxmlformats.org/officeDocument/2006/relationships" xmlns:m="http://schemas.openxmlformats.org/officeDocument/2006/math" xmlns:v="urn:schemas-microsoft-com:vml" xmlns:wp14="http://schemas.microsoft.com/office/word/2010/wordprocessingDrawing" xmlns:wp="http://schemas.openxmlformats.org/drawingml/2006/wordprocessingDrawing" xmlns:w10="urn:schemas-microsoft-com:office:word" xmlns:w="http://schemas.openxmlformats.org/wordprocessingml/2006/main" xmlns:w14="http://schemas.microsoft.com/office/word/2010/wordml" xmlns:w15="http://schemas.microsoft.com/office/word/2012/wordml" xmlns:wpg="http://schemas.microsoft.com/office/word/2010/wordprocessingGroup" xmlns:wpi="http://schemas.microsoft.com/office/word/2010/wordprocessingInk" xmlns:wne="http://schemas.microsoft.com/office/word/2006/wordml" xmlns:wps="http://schemas.microsoft.com/office/word/2010/wordprocessingShape" mc:Ignorable="w14 w15 wp14">
+  <w:endnote w:type="separator" w:id="-1">
+    <w:p>
+      <w:pPr>
+        <w:spacing w:after="0" w:line="240" w:lineRule="auto"/>
+      </w:pPr>
+      <w:r>
+        <w:separator/>
+      </w:r>
+    </w:p>
+  </w:endnote>
+  <w:endnote w:type="continuationSeparator" w:id="0">
+    <w:p>
+      <w:pPr>
+        <w:spacing w:after="0" w:line="240" w:lineRule="auto"/>
+      </w:pPr>
+      <w:r>
+        <w:continuationSeparator/>
+      </w:r>
+    </w:p>
+  </w:endnote>
+</w:endnotes>
+</file>
+
+<file path=word/footnotes.xml><?xml version="1.0" encoding="utf-8"?>
+<w:footnotes xmlns:wpc="http://schemas.microsoft.com/office/word/2010/wordprocessingCanvas" xmlns:mc="http://schemas.openxmlformats.org/markup-compatibility/2006" xmlns:o="urn:schemas-microsoft-com:office:office" xmlns:r="http://schemas.openxmlformats.org/officeDocument/2006/relationships" xmlns:m="http://schemas.openxmlformats.org/officeDocument/2006/math" xmlns:v="urn:schemas-microsoft-com:vml" xmlns:wp14="http://schemas.microsoft.com/office/word/2010/wordprocessingDrawing" xmlns:wp="http://schemas.openxmlformats.org/drawingml/2006/wordprocessingDrawing" xmlns:w10="urn:schemas-microsoft-com:office:word" xmlns:w="http://schemas.openxmlformats.org/wordprocessingml/2006/main" xmlns:w14="http://schemas.microsoft.com/office/word/2010/wordml" xmlns:w15="http://schemas.microsoft.com/office/word/2012/wordml" xmlns:wpg="http://schemas.microsoft.com/office/word/2010/wordprocessingGroup" xmlns:wpi="http://schemas.microsoft.com/office/word/2010/wordprocessingInk" xmlns:wne="http://schemas.microsoft.com/office/word/2006/wordml" xmlns:wps="http://schemas.microsoft.com/office/word/2010/wordprocessingShape" mc:Ignorable="w14 w15 wp14">
+  <w:footnote w:type="separator" w:id="-1">
+    <w:p>
+      <w:pPr>
+        <w:spacing w:after="0" w:line="240" w:lineRule="auto"/>
+      </w:pPr>
+      <w:r>
+        <w:separator/>
+      </w:r>
+    </w:p>
+  </w:footnote>
+  <w:footnote w:type="continuationSeparator" w:id="0">
+    <w:p>
+      <w:pPr>
+        <w:spacing w:after="0" w:line="240" w:lineRule="auto"/>
+      </w:pPr>
+      <w:r>
+        <w:continuationSeparator/>
+      </w:r>
+    </w:p>
+  </w:footnote>
+</w:footnotes>
 </file>
 
 <file path=word/numbering.xml><?xml version="1.0" encoding="utf-8"?>
@@ -19430,6 +20215,56 @@
       <w:lang w:val="en-GB"/>
     </w:rPr>
   </w:style>
+  <w:style w:type="paragraph" w:styleId="Intestazione">
+    <w:name w:val="header"/>
+    <w:basedOn w:val="Normale"/>
+    <w:link w:val="IntestazioneCarattere"/>
+    <w:uiPriority w:val="99"/>
+    <w:unhideWhenUsed/>
+    <w:rsid w:val="00772436"/>
+    <w:pPr>
+      <w:tabs>
+        <w:tab w:val="center" w:pos="4819"/>
+        <w:tab w:val="right" w:pos="9638"/>
+      </w:tabs>
+      <w:spacing w:after="0" w:line="240" w:lineRule="auto"/>
+    </w:pPr>
+  </w:style>
+  <w:style w:type="character" w:customStyle="1" w:styleId="IntestazioneCarattere">
+    <w:name w:val="Intestazione Carattere"/>
+    <w:basedOn w:val="Carpredefinitoparagrafo"/>
+    <w:link w:val="Intestazione"/>
+    <w:uiPriority w:val="99"/>
+    <w:rsid w:val="00772436"/>
+    <w:rPr>
+      <w:lang w:val="en-GB"/>
+    </w:rPr>
+  </w:style>
+  <w:style w:type="paragraph" w:styleId="Pidipagina">
+    <w:name w:val="footer"/>
+    <w:basedOn w:val="Normale"/>
+    <w:link w:val="PidipaginaCarattere"/>
+    <w:uiPriority w:val="99"/>
+    <w:unhideWhenUsed/>
+    <w:rsid w:val="00772436"/>
+    <w:pPr>
+      <w:tabs>
+        <w:tab w:val="center" w:pos="4819"/>
+        <w:tab w:val="right" w:pos="9638"/>
+      </w:tabs>
+      <w:spacing w:after="0" w:line="240" w:lineRule="auto"/>
+    </w:pPr>
+  </w:style>
+  <w:style w:type="character" w:customStyle="1" w:styleId="PidipaginaCarattere">
+    <w:name w:val="Piè di pagina Carattere"/>
+    <w:basedOn w:val="Carpredefinitoparagrafo"/>
+    <w:link w:val="Pidipagina"/>
+    <w:uiPriority w:val="99"/>
+    <w:rsid w:val="00772436"/>
+    <w:rPr>
+      <w:lang w:val="en-GB"/>
+    </w:rPr>
+  </w:style>
 </w:styles>
 </file>
 
@@ -19699,7 +20534,7 @@
 </file>
 
 <file path=customXml/itemProps1.xml><?xml version="1.0" encoding="utf-8"?>
-<ds:datastoreItem xmlns:ds="http://schemas.openxmlformats.org/officeDocument/2006/customXml" ds:itemID="{6F0B9770-C513-479E-8177-A082042642D1}">
+<ds:datastoreItem xmlns:ds="http://schemas.openxmlformats.org/officeDocument/2006/customXml" ds:itemID="{4DD5DC51-85AC-4638-A7F2-2F556C301BE5}">
   <ds:schemaRefs>
     <ds:schemaRef ds:uri="http://schemas.openxmlformats.org/officeDocument/2006/bibliography"/>
   </ds:schemaRefs>

</xml_diff>

<commit_message>
Mockup restyle, add mobile interface to RASD
</commit_message>
<xml_diff>
--- a/RASD.docx
+++ b/RASD.docx
@@ -3380,6 +3380,7 @@
       <w:pPr>
         <w:spacing w:line="360" w:lineRule="auto"/>
         <w:ind w:left="708"/>
+        <w:jc w:val="center"/>
         <w:rPr>
           <w:sz w:val="24"/>
         </w:rPr>
@@ -3444,106 +3445,35 @@
       <w:pPr>
         <w:spacing w:line="360" w:lineRule="auto"/>
         <w:ind w:left="708"/>
-        <w:rPr>
-          <w:sz w:val="24"/>
-        </w:rPr>
-      </w:pPr>
+      </w:pPr>
+      <w:r>
+        <w:t>Home Page</w:t>
+      </w:r>
+      <w:r>
+        <w:t>, Mobile Version</w:t>
+      </w:r>
     </w:p>
     <w:p>
       <w:pPr>
         <w:spacing w:line="360" w:lineRule="auto"/>
         <w:ind w:left="708"/>
-        <w:rPr>
-          <w:sz w:val="24"/>
-        </w:rPr>
-      </w:pPr>
-      <w:r>
-        <w:rPr>
-          <w:sz w:val="24"/>
-        </w:rPr>
-        <w:t xml:space="preserve">In the sign up page the guest is asked to enter its personal data </w:t>
-      </w:r>
-      <w:r>
-        <w:rPr>
-          <w:sz w:val="24"/>
-        </w:rPr>
-        <w:t>and to choose a password for its account. In order to sign up every user has to accept the Terms of Use and Privacy Policy of the application.</w:t>
-      </w:r>
-    </w:p>
-    <w:p>
-      <w:pPr>
-        <w:spacing w:line="360" w:lineRule="auto"/>
-        <w:ind w:left="708"/>
-        <w:rPr>
-          <w:sz w:val="24"/>
-        </w:rPr>
-      </w:pPr>
-    </w:p>
-    <w:p>
-      <w:pPr>
-        <w:spacing w:line="360" w:lineRule="auto"/>
-        <w:ind w:left="708"/>
-        <w:rPr>
-          <w:sz w:val="24"/>
-        </w:rPr>
-      </w:pPr>
-      <w:r>
-        <w:rPr>
-          <w:sz w:val="24"/>
+        <w:jc w:val="center"/>
+        <w:rPr>
+          <w:sz w:val="24"/>
+        </w:rPr>
+      </w:pPr>
+      <w:r>
+        <w:rPr>
+          <w:noProof/>
+          <w:sz w:val="24"/>
+          <w:lang w:val="it-IT" w:eastAsia="it-IT"/>
         </w:rPr>
         <w:lastRenderedPageBreak/>
-        <w:t>A taxi driver could send its registration clicking on the specific link in the homepage. Its account needs a verification check by an administrator before it can be activated.</w:t>
-      </w:r>
-    </w:p>
-    <w:p>
-      <w:pPr>
-        <w:spacing w:line="360" w:lineRule="auto"/>
-        <w:ind w:left="708"/>
-        <w:rPr>
-          <w:sz w:val="24"/>
-        </w:rPr>
-      </w:pPr>
-    </w:p>
-    <w:p>
-      <w:pPr>
-        <w:spacing w:line="360" w:lineRule="auto"/>
-        <w:ind w:left="708"/>
-        <w:rPr>
-          <w:sz w:val="24"/>
-        </w:rPr>
-      </w:pPr>
-      <w:r>
-        <w:rPr>
-          <w:sz w:val="24"/>
-        </w:rPr>
-        <w:t>Taxi Registration:</w:t>
-      </w:r>
-      <w:r>
-        <w:rPr>
-          <w:rFonts w:ascii="Times New Roman" w:eastAsia="Times New Roman" w:hAnsi="Times New Roman" w:cs="Times New Roman"/>
-          <w:snapToGrid w:val="0"/>
-          <w:color w:val="000000"/>
-          <w:w w:val="0"/>
-          <w:sz w:val="0"/>
-          <w:szCs w:val="0"/>
-          <w:u w:color="000000"/>
-          <w:bdr w:val="none" w:sz="0" w:space="0" w:color="000000"/>
-          <w:shd w:val="clear" w:color="000000" w:fill="000000"/>
-          <w:lang w:val="x-none" w:eastAsia="x-none" w:bidi="x-none"/>
-        </w:rPr>
-        <w:t xml:space="preserve"> </w:t>
-      </w:r>
-      <w:r>
-        <w:rPr>
-          <w:noProof/>
-          <w:sz w:val="24"/>
-          <w:lang w:val="it-IT" w:eastAsia="it-IT"/>
-        </w:rPr>
         <w:drawing>
           <wp:inline distT="0" distB="0" distL="0" distR="0">
-            <wp:extent cx="5562600" cy="4467699"/>
-            <wp:effectExtent l="0" t="0" r="0" b="9525"/>
-            <wp:docPr id="19" name="Immagine 19" descr="C:\Users\Riccardo\Documents\GitHub\BucciDeTogniTaxiService\Web Pages\Sign Up Page Taxi Driver -- Browser.png"/>
+            <wp:extent cx="2679065" cy="4465320"/>
+            <wp:effectExtent l="0" t="0" r="6985" b="0"/>
+            <wp:docPr id="22" name="Immagine 22" descr="C:\Users\Riccardo\Documents\GitHub\BucciDeTogniTaxiService\Mobile Pages\HomePage.png"/>
             <wp:cNvGraphicFramePr>
               <a:graphicFrameLocks xmlns:a="http://schemas.openxmlformats.org/drawingml/2006/main" noChangeAspect="1"/>
             </wp:cNvGraphicFramePr>
@@ -3551,7 +3481,7 @@
               <a:graphicData uri="http://schemas.openxmlformats.org/drawingml/2006/picture">
                 <pic:pic xmlns:pic="http://schemas.openxmlformats.org/drawingml/2006/picture">
                   <pic:nvPicPr>
-                    <pic:cNvPr id="0" name="Picture 5" descr="C:\Users\Riccardo\Documents\GitHub\BucciDeTogniTaxiService\Web Pages\Sign Up Page Taxi Driver -- Browser.png"/>
+                    <pic:cNvPr id="0" name="Picture 3" descr="C:\Users\Riccardo\Documents\GitHub\BucciDeTogniTaxiService\Mobile Pages\HomePage.png"/>
                     <pic:cNvPicPr>
                       <a:picLocks noChangeAspect="1" noChangeArrowheads="1"/>
                     </pic:cNvPicPr>
@@ -3572,7 +3502,7 @@
                   <pic:spPr bwMode="auto">
                     <a:xfrm>
                       <a:off x="0" y="0"/>
-                      <a:ext cx="5570452" cy="4474006"/>
+                      <a:ext cx="2697686" cy="4496357"/>
                     </a:xfrm>
                     <a:prstGeom prst="rect">
                       <a:avLst/>
@@ -3591,20 +3521,264 @@
     </w:p>
     <w:p>
       <w:pPr>
+        <w:spacing w:line="360" w:lineRule="auto"/>
+        <w:ind w:left="708"/>
+        <w:rPr>
+          <w:sz w:val="24"/>
+        </w:rPr>
+      </w:pPr>
+      <w:r>
+        <w:rPr>
+          <w:sz w:val="24"/>
+        </w:rPr>
+        <w:t xml:space="preserve">In the sign up page the guest is asked to enter its personal data </w:t>
+      </w:r>
+      <w:r>
+        <w:rPr>
+          <w:sz w:val="24"/>
+        </w:rPr>
+        <w:t>and to choose a password for its account. In order to sign up every user has to accept the Terms of Use and Privacy Policy of the application.</w:t>
+      </w:r>
+    </w:p>
+    <w:p>
+      <w:pPr>
+        <w:spacing w:line="360" w:lineRule="auto"/>
+        <w:ind w:left="708"/>
+        <w:rPr>
+          <w:sz w:val="24"/>
+        </w:rPr>
+      </w:pPr>
+    </w:p>
+    <w:p>
+      <w:pPr>
+        <w:spacing w:line="360" w:lineRule="auto"/>
+        <w:ind w:left="708"/>
+        <w:rPr>
+          <w:sz w:val="24"/>
+        </w:rPr>
+      </w:pPr>
+      <w:r>
+        <w:rPr>
+          <w:sz w:val="24"/>
+        </w:rPr>
+        <w:t>A taxi driver could send its registration clicking on the specific link in the homepage. Its account needs a verification check by an administrator before it can be activated.</w:t>
+      </w:r>
+    </w:p>
+    <w:p>
+      <w:pPr>
+        <w:spacing w:line="360" w:lineRule="auto"/>
+        <w:ind w:left="708"/>
+        <w:rPr>
+          <w:sz w:val="24"/>
+        </w:rPr>
+      </w:pPr>
+    </w:p>
+    <w:p>
+      <w:pPr>
+        <w:spacing w:line="360" w:lineRule="auto"/>
+        <w:ind w:left="708"/>
+        <w:jc w:val="center"/>
+        <w:rPr>
+          <w:sz w:val="24"/>
+        </w:rPr>
+      </w:pPr>
+      <w:r>
+        <w:rPr>
+          <w:sz w:val="24"/>
+        </w:rPr>
+        <w:lastRenderedPageBreak/>
+        <w:t>Taxi Registration, Web Application Version</w:t>
+      </w:r>
+      <w:r>
+        <w:rPr>
+          <w:rFonts w:ascii="Times New Roman" w:eastAsia="Times New Roman" w:hAnsi="Times New Roman" w:cs="Times New Roman"/>
+          <w:snapToGrid w:val="0"/>
+          <w:color w:val="000000"/>
+          <w:w w:val="0"/>
+          <w:sz w:val="0"/>
+          <w:szCs w:val="0"/>
+          <w:u w:color="000000"/>
+          <w:bdr w:val="none" w:sz="0" w:space="0" w:color="000000"/>
+          <w:shd w:val="clear" w:color="000000" w:fill="000000"/>
+          <w:lang w:val="x-none" w:eastAsia="x-none" w:bidi="x-none"/>
+        </w:rPr>
+        <w:t xml:space="preserve"> </w:t>
+      </w:r>
+      <w:r>
+        <w:rPr>
+          <w:noProof/>
+          <w:sz w:val="24"/>
+          <w:lang w:val="it-IT" w:eastAsia="it-IT"/>
+        </w:rPr>
+        <w:drawing>
+          <wp:inline distT="0" distB="0" distL="0" distR="0">
+            <wp:extent cx="5356860" cy="4302456"/>
+            <wp:effectExtent l="0" t="0" r="0" b="3175"/>
+            <wp:docPr id="19" name="Immagine 19" descr="C:\Users\Riccardo\Documents\GitHub\BucciDeTogniTaxiService\Web Pages\Sign Up Page Taxi Driver -- Browser.png"/>
+            <wp:cNvGraphicFramePr>
+              <a:graphicFrameLocks xmlns:a="http://schemas.openxmlformats.org/drawingml/2006/main" noChangeAspect="1"/>
+            </wp:cNvGraphicFramePr>
+            <a:graphic xmlns:a="http://schemas.openxmlformats.org/drawingml/2006/main">
+              <a:graphicData uri="http://schemas.openxmlformats.org/drawingml/2006/picture">
+                <pic:pic xmlns:pic="http://schemas.openxmlformats.org/drawingml/2006/picture">
+                  <pic:nvPicPr>
+                    <pic:cNvPr id="0" name="Picture 5" descr="C:\Users\Riccardo\Documents\GitHub\BucciDeTogniTaxiService\Web Pages\Sign Up Page Taxi Driver -- Browser.png"/>
+                    <pic:cNvPicPr>
+                      <a:picLocks noChangeAspect="1" noChangeArrowheads="1"/>
+                    </pic:cNvPicPr>
+                  </pic:nvPicPr>
+                  <pic:blipFill>
+                    <a:blip r:embed="rId11">
+                      <a:extLst>
+                        <a:ext uri="{28A0092B-C50C-407E-A947-70E740481C1C}">
+                          <a14:useLocalDpi xmlns:a14="http://schemas.microsoft.com/office/drawing/2010/main" val="0"/>
+                        </a:ext>
+                      </a:extLst>
+                    </a:blip>
+                    <a:srcRect/>
+                    <a:stretch>
+                      <a:fillRect/>
+                    </a:stretch>
+                  </pic:blipFill>
+                  <pic:spPr bwMode="auto">
+                    <a:xfrm>
+                      <a:off x="0" y="0"/>
+                      <a:ext cx="5376566" cy="4318283"/>
+                    </a:xfrm>
+                    <a:prstGeom prst="rect">
+                      <a:avLst/>
+                    </a:prstGeom>
+                    <a:noFill/>
+                    <a:ln>
+                      <a:noFill/>
+                    </a:ln>
+                  </pic:spPr>
+                </pic:pic>
+              </a:graphicData>
+            </a:graphic>
+          </wp:inline>
+        </w:drawing>
+      </w:r>
+    </w:p>
+    <w:p>
+      <w:pPr>
         <w:pStyle w:val="Nessunaspaziatura"/>
       </w:pPr>
+      <w:r>
+        <w:tab/>
+      </w:r>
     </w:p>
     <w:p>
       <w:pPr>
         <w:pStyle w:val="Nessunaspaziatura"/>
-      </w:pPr>
+        <w:rPr>
+          <w:sz w:val="24"/>
+        </w:rPr>
+      </w:pPr>
+      <w:r>
+        <w:tab/>
+      </w:r>
+      <w:r>
+        <w:rPr>
+          <w:sz w:val="24"/>
+        </w:rPr>
+        <w:t>Taxi Registration</w:t>
+      </w:r>
+      <w:r>
+        <w:rPr>
+          <w:sz w:val="24"/>
+        </w:rPr>
+        <w:t>, Mobile Version</w:t>
+      </w:r>
     </w:p>
     <w:p>
       <w:pPr>
         <w:pStyle w:val="Nessunaspaziatura"/>
+        <w:jc w:val="center"/>
+        <w:rPr>
+          <w:sz w:val="24"/>
+        </w:rPr>
+      </w:pPr>
+      <w:r>
+        <w:rPr>
+          <w:noProof/>
+          <w:sz w:val="24"/>
+          <w:lang w:val="it-IT" w:eastAsia="it-IT"/>
+        </w:rPr>
+        <w:lastRenderedPageBreak/>
+        <w:drawing>
+          <wp:inline distT="0" distB="0" distL="0" distR="0">
+            <wp:extent cx="2727960" cy="4468350"/>
+            <wp:effectExtent l="0" t="0" r="0" b="8890"/>
+            <wp:docPr id="23" name="Immagine 23" descr="C:\Users\Riccardo\Documents\GitHub\BucciDeTogniTaxiService\Mobile Pages\Taxi Driver Registration.png"/>
+            <wp:cNvGraphicFramePr>
+              <a:graphicFrameLocks xmlns:a="http://schemas.openxmlformats.org/drawingml/2006/main" noChangeAspect="1"/>
+            </wp:cNvGraphicFramePr>
+            <a:graphic xmlns:a="http://schemas.openxmlformats.org/drawingml/2006/main">
+              <a:graphicData uri="http://schemas.openxmlformats.org/drawingml/2006/picture">
+                <pic:pic xmlns:pic="http://schemas.openxmlformats.org/drawingml/2006/picture">
+                  <pic:nvPicPr>
+                    <pic:cNvPr id="0" name="Picture 4" descr="C:\Users\Riccardo\Documents\GitHub\BucciDeTogniTaxiService\Mobile Pages\Taxi Driver Registration.png"/>
+                    <pic:cNvPicPr>
+                      <a:picLocks noChangeAspect="1" noChangeArrowheads="1"/>
+                    </pic:cNvPicPr>
+                  </pic:nvPicPr>
+                  <pic:blipFill>
+                    <a:blip r:embed="rId12">
+                      <a:extLst>
+                        <a:ext uri="{28A0092B-C50C-407E-A947-70E740481C1C}">
+                          <a14:useLocalDpi xmlns:a14="http://schemas.microsoft.com/office/drawing/2010/main" val="0"/>
+                        </a:ext>
+                      </a:extLst>
+                    </a:blip>
+                    <a:srcRect/>
+                    <a:stretch>
+                      <a:fillRect/>
+                    </a:stretch>
+                  </pic:blipFill>
+                  <pic:spPr bwMode="auto">
+                    <a:xfrm>
+                      <a:off x="0" y="0"/>
+                      <a:ext cx="2739966" cy="4488015"/>
+                    </a:xfrm>
+                    <a:prstGeom prst="rect">
+                      <a:avLst/>
+                    </a:prstGeom>
+                    <a:noFill/>
+                    <a:ln>
+                      <a:noFill/>
+                    </a:ln>
+                  </pic:spPr>
+                </pic:pic>
+              </a:graphicData>
+            </a:graphic>
+          </wp:inline>
+        </w:drawing>
+      </w:r>
+    </w:p>
+    <w:p>
+      <w:pPr>
+        <w:pStyle w:val="Nessunaspaziatura"/>
+      </w:pPr>
+    </w:p>
+    <w:p>
+      <w:pPr>
+        <w:pStyle w:val="Nessunaspaziatura"/>
+      </w:pPr>
+    </w:p>
+    <w:p>
+      <w:pPr>
+        <w:rPr>
+          <w:sz w:val="24"/>
+        </w:rPr>
       </w:pPr>
       <w:r>
         <w:tab/>
+      </w:r>
+      <w:r>
+        <w:rPr>
+          <w:sz w:val="24"/>
+        </w:rPr>
         <w:t>Sign Up page, Web Application Version</w:t>
       </w:r>
     </w:p>
@@ -3612,6 +3786,7 @@
       <w:pPr>
         <w:spacing w:line="360" w:lineRule="auto"/>
         <w:ind w:left="708"/>
+        <w:jc w:val="center"/>
         <w:rPr>
           <w:sz w:val="24"/>
         </w:rPr>
@@ -3622,7 +3797,6 @@
           <w:sz w:val="24"/>
           <w:lang w:val="it-IT" w:eastAsia="it-IT"/>
         </w:rPr>
-        <w:lastRenderedPageBreak/>
         <w:drawing>
           <wp:inline distT="0" distB="0" distL="0" distR="0">
             <wp:extent cx="4655895" cy="3444240"/>
@@ -3641,7 +3815,7 @@
                     </pic:cNvPicPr>
                   </pic:nvPicPr>
                   <pic:blipFill>
-                    <a:blip r:embed="rId11">
+                    <a:blip r:embed="rId13">
                       <a:extLst>
                         <a:ext uri="{28A0092B-C50C-407E-A947-70E740481C1C}">
                           <a14:useLocalDpi xmlns:a14="http://schemas.microsoft.com/office/drawing/2010/main" val="0"/>
@@ -3681,6 +3855,84 @@
           <w:sz w:val="24"/>
         </w:rPr>
       </w:pPr>
+      <w:r>
+        <w:rPr>
+          <w:sz w:val="24"/>
+        </w:rPr>
+        <w:t>Sign Up page</w:t>
+      </w:r>
+      <w:r>
+        <w:rPr>
+          <w:sz w:val="24"/>
+        </w:rPr>
+        <w:t>, mobile version</w:t>
+      </w:r>
+    </w:p>
+    <w:p>
+      <w:pPr>
+        <w:spacing w:line="360" w:lineRule="auto"/>
+        <w:ind w:left="708"/>
+        <w:jc w:val="center"/>
+        <w:rPr>
+          <w:sz w:val="24"/>
+        </w:rPr>
+      </w:pPr>
+      <w:r>
+        <w:rPr>
+          <w:noProof/>
+          <w:sz w:val="24"/>
+          <w:lang w:val="it-IT" w:eastAsia="it-IT"/>
+        </w:rPr>
+        <w:lastRenderedPageBreak/>
+        <w:drawing>
+          <wp:inline distT="0" distB="0" distL="0" distR="0">
+            <wp:extent cx="2697480" cy="4659898"/>
+            <wp:effectExtent l="0" t="0" r="7620" b="7620"/>
+            <wp:docPr id="24" name="Immagine 24" descr="C:\Users\Riccardo\Documents\GitHub\BucciDeTogniTaxiService\Mobile Pages\SignUp.png"/>
+            <wp:cNvGraphicFramePr>
+              <a:graphicFrameLocks xmlns:a="http://schemas.openxmlformats.org/drawingml/2006/main" noChangeAspect="1"/>
+            </wp:cNvGraphicFramePr>
+            <a:graphic xmlns:a="http://schemas.openxmlformats.org/drawingml/2006/main">
+              <a:graphicData uri="http://schemas.openxmlformats.org/drawingml/2006/picture">
+                <pic:pic xmlns:pic="http://schemas.openxmlformats.org/drawingml/2006/picture">
+                  <pic:nvPicPr>
+                    <pic:cNvPr id="0" name="Picture 5" descr="C:\Users\Riccardo\Documents\GitHub\BucciDeTogniTaxiService\Mobile Pages\SignUp.png"/>
+                    <pic:cNvPicPr>
+                      <a:picLocks noChangeAspect="1" noChangeArrowheads="1"/>
+                    </pic:cNvPicPr>
+                  </pic:nvPicPr>
+                  <pic:blipFill>
+                    <a:blip r:embed="rId14">
+                      <a:extLst>
+                        <a:ext uri="{28A0092B-C50C-407E-A947-70E740481C1C}">
+                          <a14:useLocalDpi xmlns:a14="http://schemas.microsoft.com/office/drawing/2010/main" val="0"/>
+                        </a:ext>
+                      </a:extLst>
+                    </a:blip>
+                    <a:srcRect/>
+                    <a:stretch>
+                      <a:fillRect/>
+                    </a:stretch>
+                  </pic:blipFill>
+                  <pic:spPr bwMode="auto">
+                    <a:xfrm>
+                      <a:off x="0" y="0"/>
+                      <a:ext cx="2710945" cy="4683159"/>
+                    </a:xfrm>
+                    <a:prstGeom prst="rect">
+                      <a:avLst/>
+                    </a:prstGeom>
+                    <a:noFill/>
+                    <a:ln>
+                      <a:noFill/>
+                    </a:ln>
+                  </pic:spPr>
+                </pic:pic>
+              </a:graphicData>
+            </a:graphic>
+          </wp:inline>
+        </w:drawing>
+      </w:r>
     </w:p>
     <w:p>
       <w:pPr>
@@ -3728,6 +3980,7 @@
       <w:pPr>
         <w:spacing w:line="360" w:lineRule="auto"/>
         <w:ind w:left="708"/>
+        <w:jc w:val="center"/>
         <w:rPr>
           <w:sz w:val="24"/>
         </w:rPr>
@@ -3738,6 +3991,7 @@
           <w:sz w:val="24"/>
           <w:lang w:val="it-IT" w:eastAsia="it-IT"/>
         </w:rPr>
+        <w:lastRenderedPageBreak/>
         <w:drawing>
           <wp:inline distT="0" distB="0" distL="0" distR="0">
             <wp:extent cx="4626429" cy="3238500"/>
@@ -3756,7 +4010,7 @@
                     </pic:cNvPicPr>
                   </pic:nvPicPr>
                   <pic:blipFill>
-                    <a:blip r:embed="rId12">
+                    <a:blip r:embed="rId15">
                       <a:extLst>
                         <a:ext uri="{28A0092B-C50C-407E-A947-70E740481C1C}">
                           <a14:useLocalDpi xmlns:a14="http://schemas.microsoft.com/office/drawing/2010/main" val="0"/>
@@ -3790,6 +4044,86 @@
     </w:p>
     <w:p>
       <w:pPr>
+        <w:spacing w:line="360" w:lineRule="auto"/>
+        <w:ind w:left="708"/>
+        <w:rPr>
+          <w:sz w:val="24"/>
+        </w:rPr>
+      </w:pPr>
+      <w:r>
+        <w:rPr>
+          <w:sz w:val="24"/>
+        </w:rPr>
+        <w:t>Login Page, Mobile Version</w:t>
+      </w:r>
+    </w:p>
+    <w:p>
+      <w:pPr>
+        <w:spacing w:line="360" w:lineRule="auto"/>
+        <w:ind w:left="708"/>
+        <w:jc w:val="center"/>
+        <w:rPr>
+          <w:sz w:val="24"/>
+        </w:rPr>
+      </w:pPr>
+      <w:r>
+        <w:rPr>
+          <w:noProof/>
+          <w:sz w:val="24"/>
+          <w:lang w:val="it-IT" w:eastAsia="it-IT"/>
+        </w:rPr>
+        <w:drawing>
+          <wp:inline distT="0" distB="0" distL="0" distR="0">
+            <wp:extent cx="2760358" cy="4168140"/>
+            <wp:effectExtent l="0" t="0" r="1905" b="3810"/>
+            <wp:docPr id="25" name="Immagine 25" descr="C:\Users\Riccardo\Documents\GitHub\BucciDeTogniTaxiService\Mobile Pages\Login.png"/>
+            <wp:cNvGraphicFramePr>
+              <a:graphicFrameLocks xmlns:a="http://schemas.openxmlformats.org/drawingml/2006/main" noChangeAspect="1"/>
+            </wp:cNvGraphicFramePr>
+            <a:graphic xmlns:a="http://schemas.openxmlformats.org/drawingml/2006/main">
+              <a:graphicData uri="http://schemas.openxmlformats.org/drawingml/2006/picture">
+                <pic:pic xmlns:pic="http://schemas.openxmlformats.org/drawingml/2006/picture">
+                  <pic:nvPicPr>
+                    <pic:cNvPr id="0" name="Picture 6" descr="C:\Users\Riccardo\Documents\GitHub\BucciDeTogniTaxiService\Mobile Pages\Login.png"/>
+                    <pic:cNvPicPr>
+                      <a:picLocks noChangeAspect="1" noChangeArrowheads="1"/>
+                    </pic:cNvPicPr>
+                  </pic:nvPicPr>
+                  <pic:blipFill>
+                    <a:blip r:embed="rId16">
+                      <a:extLst>
+                        <a:ext uri="{28A0092B-C50C-407E-A947-70E740481C1C}">
+                          <a14:useLocalDpi xmlns:a14="http://schemas.microsoft.com/office/drawing/2010/main" val="0"/>
+                        </a:ext>
+                      </a:extLst>
+                    </a:blip>
+                    <a:srcRect/>
+                    <a:stretch>
+                      <a:fillRect/>
+                    </a:stretch>
+                  </pic:blipFill>
+                  <pic:spPr bwMode="auto">
+                    <a:xfrm>
+                      <a:off x="0" y="0"/>
+                      <a:ext cx="2769795" cy="4182390"/>
+                    </a:xfrm>
+                    <a:prstGeom prst="rect">
+                      <a:avLst/>
+                    </a:prstGeom>
+                    <a:noFill/>
+                    <a:ln>
+                      <a:noFill/>
+                    </a:ln>
+                  </pic:spPr>
+                </pic:pic>
+              </a:graphicData>
+            </a:graphic>
+          </wp:inline>
+        </w:drawing>
+      </w:r>
+    </w:p>
+    <w:p>
+      <w:pPr>
         <w:pStyle w:val="Nessunaspaziatura"/>
         <w:rPr>
           <w:sz w:val="24"/>
@@ -3809,6 +4143,7 @@
       <w:pPr>
         <w:spacing w:line="360" w:lineRule="auto"/>
         <w:ind w:left="708"/>
+        <w:jc w:val="center"/>
         <w:rPr>
           <w:sz w:val="24"/>
         </w:rPr>
@@ -3838,7 +4173,7 @@
                     </pic:cNvPicPr>
                   </pic:nvPicPr>
                   <pic:blipFill>
-                    <a:blip r:embed="rId13">
+                    <a:blip r:embed="rId17">
                       <a:extLst>
                         <a:ext uri="{28A0092B-C50C-407E-A947-70E740481C1C}">
                           <a14:useLocalDpi xmlns:a14="http://schemas.microsoft.com/office/drawing/2010/main" val="0"/>
@@ -3869,8 +4204,87 @@
           </wp:inline>
         </w:drawing>
       </w:r>
-      <w:bookmarkStart w:id="0" w:name="_GoBack"/>
-      <w:bookmarkEnd w:id="0"/>
+    </w:p>
+    <w:p>
+      <w:pPr>
+        <w:spacing w:line="360" w:lineRule="auto"/>
+        <w:ind w:left="708"/>
+        <w:rPr>
+          <w:sz w:val="24"/>
+        </w:rPr>
+      </w:pPr>
+      <w:r>
+        <w:rPr>
+          <w:sz w:val="24"/>
+        </w:rPr>
+        <w:t>Taxi Reservation, Mobile Version</w:t>
+      </w:r>
+    </w:p>
+    <w:p>
+      <w:pPr>
+        <w:spacing w:line="360" w:lineRule="auto"/>
+        <w:ind w:left="708"/>
+        <w:jc w:val="center"/>
+        <w:rPr>
+          <w:sz w:val="24"/>
+        </w:rPr>
+      </w:pPr>
+      <w:r>
+        <w:rPr>
+          <w:noProof/>
+          <w:sz w:val="24"/>
+          <w:lang w:val="it-IT" w:eastAsia="it-IT"/>
+        </w:rPr>
+        <w:lastRenderedPageBreak/>
+        <w:drawing>
+          <wp:inline distT="0" distB="0" distL="0" distR="0">
+            <wp:extent cx="2462987" cy="4427220"/>
+            <wp:effectExtent l="0" t="0" r="0" b="0"/>
+            <wp:docPr id="26" name="Immagine 26" descr="C:\Users\Riccardo\Documents\GitHub\BucciDeTogniTaxiService\Mobile Pages\Reservation.png"/>
+            <wp:cNvGraphicFramePr>
+              <a:graphicFrameLocks xmlns:a="http://schemas.openxmlformats.org/drawingml/2006/main" noChangeAspect="1"/>
+            </wp:cNvGraphicFramePr>
+            <a:graphic xmlns:a="http://schemas.openxmlformats.org/drawingml/2006/main">
+              <a:graphicData uri="http://schemas.openxmlformats.org/drawingml/2006/picture">
+                <pic:pic xmlns:pic="http://schemas.openxmlformats.org/drawingml/2006/picture">
+                  <pic:nvPicPr>
+                    <pic:cNvPr id="0" name="Picture 7" descr="C:\Users\Riccardo\Documents\GitHub\BucciDeTogniTaxiService\Mobile Pages\Reservation.png"/>
+                    <pic:cNvPicPr>
+                      <a:picLocks noChangeAspect="1" noChangeArrowheads="1"/>
+                    </pic:cNvPicPr>
+                  </pic:nvPicPr>
+                  <pic:blipFill>
+                    <a:blip r:embed="rId18">
+                      <a:extLst>
+                        <a:ext uri="{28A0092B-C50C-407E-A947-70E740481C1C}">
+                          <a14:useLocalDpi xmlns:a14="http://schemas.microsoft.com/office/drawing/2010/main" val="0"/>
+                        </a:ext>
+                      </a:extLst>
+                    </a:blip>
+                    <a:srcRect/>
+                    <a:stretch>
+                      <a:fillRect/>
+                    </a:stretch>
+                  </pic:blipFill>
+                  <pic:spPr bwMode="auto">
+                    <a:xfrm>
+                      <a:off x="0" y="0"/>
+                      <a:ext cx="2475579" cy="4449855"/>
+                    </a:xfrm>
+                    <a:prstGeom prst="rect">
+                      <a:avLst/>
+                    </a:prstGeom>
+                    <a:noFill/>
+                    <a:ln>
+                      <a:noFill/>
+                    </a:ln>
+                  </pic:spPr>
+                </pic:pic>
+              </a:graphicData>
+            </a:graphic>
+          </wp:inline>
+        </w:drawing>
+      </w:r>
     </w:p>
     <w:p>
       <w:pPr>
@@ -3900,6 +4314,7 @@
       <w:pPr>
         <w:spacing w:line="360" w:lineRule="auto"/>
         <w:ind w:left="708"/>
+        <w:jc w:val="center"/>
         <w:rPr>
           <w:sz w:val="24"/>
         </w:rPr>
@@ -3928,7 +4343,7 @@
                     </pic:cNvPicPr>
                   </pic:nvPicPr>
                   <pic:blipFill>
-                    <a:blip r:embed="rId14">
+                    <a:blip r:embed="rId19">
                       <a:extLst>
                         <a:ext uri="{28A0092B-C50C-407E-A947-70E740481C1C}">
                           <a14:useLocalDpi xmlns:a14="http://schemas.microsoft.com/office/drawing/2010/main" val="0"/>
@@ -3963,6 +4378,86 @@
     <w:p>
       <w:pPr>
         <w:spacing w:line="360" w:lineRule="auto"/>
+        <w:rPr>
+          <w:sz w:val="24"/>
+        </w:rPr>
+      </w:pPr>
+      <w:r>
+        <w:rPr>
+          <w:sz w:val="24"/>
+        </w:rPr>
+        <w:tab/>
+        <w:t>Confirmation Page, Mobile Version</w:t>
+      </w:r>
+    </w:p>
+    <w:p>
+      <w:pPr>
+        <w:spacing w:line="360" w:lineRule="auto"/>
+        <w:jc w:val="center"/>
+        <w:rPr>
+          <w:sz w:val="24"/>
+        </w:rPr>
+      </w:pPr>
+      <w:r>
+        <w:rPr>
+          <w:noProof/>
+          <w:sz w:val="24"/>
+          <w:lang w:val="it-IT" w:eastAsia="it-IT"/>
+        </w:rPr>
+        <w:lastRenderedPageBreak/>
+        <w:drawing>
+          <wp:inline distT="0" distB="0" distL="0" distR="0">
+            <wp:extent cx="2720298" cy="4465320"/>
+            <wp:effectExtent l="0" t="0" r="4445" b="0"/>
+            <wp:docPr id="27" name="Immagine 27" descr="C:\Users\Riccardo\Documents\GitHub\BucciDeTogniTaxiService\Mobile Pages\Confirmation.png"/>
+            <wp:cNvGraphicFramePr>
+              <a:graphicFrameLocks xmlns:a="http://schemas.openxmlformats.org/drawingml/2006/main" noChangeAspect="1"/>
+            </wp:cNvGraphicFramePr>
+            <a:graphic xmlns:a="http://schemas.openxmlformats.org/drawingml/2006/main">
+              <a:graphicData uri="http://schemas.openxmlformats.org/drawingml/2006/picture">
+                <pic:pic xmlns:pic="http://schemas.openxmlformats.org/drawingml/2006/picture">
+                  <pic:nvPicPr>
+                    <pic:cNvPr id="0" name="Picture 8" descr="C:\Users\Riccardo\Documents\GitHub\BucciDeTogniTaxiService\Mobile Pages\Confirmation.png"/>
+                    <pic:cNvPicPr>
+                      <a:picLocks noChangeAspect="1" noChangeArrowheads="1"/>
+                    </pic:cNvPicPr>
+                  </pic:nvPicPr>
+                  <pic:blipFill>
+                    <a:blip r:embed="rId20">
+                      <a:extLst>
+                        <a:ext uri="{28A0092B-C50C-407E-A947-70E740481C1C}">
+                          <a14:useLocalDpi xmlns:a14="http://schemas.microsoft.com/office/drawing/2010/main" val="0"/>
+                        </a:ext>
+                      </a:extLst>
+                    </a:blip>
+                    <a:srcRect/>
+                    <a:stretch>
+                      <a:fillRect/>
+                    </a:stretch>
+                  </pic:blipFill>
+                  <pic:spPr bwMode="auto">
+                    <a:xfrm>
+                      <a:off x="0" y="0"/>
+                      <a:ext cx="2734416" cy="4488495"/>
+                    </a:xfrm>
+                    <a:prstGeom prst="rect">
+                      <a:avLst/>
+                    </a:prstGeom>
+                    <a:noFill/>
+                    <a:ln>
+                      <a:noFill/>
+                    </a:ln>
+                  </pic:spPr>
+                </pic:pic>
+              </a:graphicData>
+            </a:graphic>
+          </wp:inline>
+        </w:drawing>
+      </w:r>
+    </w:p>
+    <w:p>
+      <w:pPr>
+        <w:spacing w:line="360" w:lineRule="auto"/>
         <w:ind w:left="708"/>
         <w:rPr>
           <w:sz w:val="24"/>
@@ -3986,7 +4481,6 @@
           <w:b/>
           <w:sz w:val="28"/>
         </w:rPr>
-        <w:lastRenderedPageBreak/>
         <w:t>Usability</w:t>
       </w:r>
     </w:p>
@@ -4148,6 +4642,7 @@
         <w:rPr>
           <w:sz w:val="24"/>
         </w:rPr>
+        <w:lastRenderedPageBreak/>
         <w:t>The actors of this informative system are mainly four:</w:t>
       </w:r>
     </w:p>
@@ -4345,139 +4840,132 @@
           <w:sz w:val="24"/>
           <w:lang w:eastAsia="zh-CN" w:bidi="hi-IN"/>
         </w:rPr>
-        <w:t xml:space="preserve">It's about midnight and Cinderella has to come back home after the party organized by Christopher, but she notices that her sisters already took her car, and she can't reach the house on foot. With relief she remembers of an advertising seen the day before, so she picks </w:t>
+        <w:t xml:space="preserve">It's about midnight and Cinderella has to come back home after the party organized by Christopher, but she notices that her sisters already took her car, and she can't reach the house on foot. With relief she remembers of an advertising seen the day before, so she picks out her phone, and opens  MyTaxi, an app for </w:t>
       </w:r>
       <w:r>
         <w:rPr>
           <w:sz w:val="24"/>
           <w:lang w:eastAsia="zh-CN" w:bidi="hi-IN"/>
         </w:rPr>
+        <w:t>“Smart Taxi for a Smarter City” as the advertisement says</w:t>
+      </w:r>
+      <w:r>
+        <w:rPr>
+          <w:sz w:val="24"/>
+          <w:lang w:eastAsia="zh-CN" w:bidi="hi-IN"/>
+        </w:rPr>
+        <w:t>.</w:t>
+      </w:r>
+    </w:p>
+    <w:p>
+      <w:pPr>
+        <w:spacing w:line="360" w:lineRule="auto"/>
+        <w:ind w:left="360"/>
+        <w:rPr>
+          <w:sz w:val="24"/>
+          <w:lang w:eastAsia="zh-CN" w:bidi="hi-IN"/>
+        </w:rPr>
+      </w:pPr>
+      <w:r>
+        <w:rPr>
+          <w:sz w:val="24"/>
+          <w:lang w:eastAsia="zh-CN" w:bidi="hi-IN"/>
+        </w:rPr>
+        <w:t>She has to hurry, but she is not worried: she just needs to insert the number of passengers,</w:t>
+      </w:r>
+      <w:r>
+        <w:rPr>
+          <w:sz w:val="24"/>
+          <w:lang w:eastAsia="zh-CN" w:bidi="hi-IN"/>
+        </w:rPr>
+        <w:t xml:space="preserve"> her phone number and her email,</w:t>
+      </w:r>
+      <w:r>
+        <w:rPr>
+          <w:sz w:val="24"/>
+          <w:lang w:eastAsia="zh-CN" w:bidi="hi-IN"/>
+        </w:rPr>
+        <w:t xml:space="preserve"> and in a few minutes she receives a message with her taxi code and the estimated waiting time. Thanks to the new service, she could come back home.</w:t>
+      </w:r>
+    </w:p>
+    <w:p>
+      <w:pPr>
+        <w:ind w:left="360"/>
+        <w:rPr>
+          <w:lang w:eastAsia="zh-CN" w:bidi="hi-IN"/>
+        </w:rPr>
+      </w:pPr>
+    </w:p>
+    <w:p>
+      <w:pPr>
+        <w:ind w:left="360"/>
+        <w:rPr>
+          <w:b/>
+          <w:sz w:val="24"/>
+          <w:lang w:eastAsia="zh-CN" w:bidi="hi-IN"/>
+        </w:rPr>
+      </w:pPr>
+      <w:r>
+        <w:rPr>
+          <w:b/>
+          <w:sz w:val="24"/>
+          <w:lang w:eastAsia="zh-CN" w:bidi="hi-IN"/>
+        </w:rPr>
+        <w:t>Scenario</w:t>
+      </w:r>
+      <w:r>
+        <w:rPr>
+          <w:b/>
+          <w:sz w:val="24"/>
+          <w:lang w:eastAsia="zh-CN" w:bidi="hi-IN"/>
+        </w:rPr>
+        <w:t>: Taxi Reservation</w:t>
+      </w:r>
+    </w:p>
+    <w:p>
+      <w:pPr>
+        <w:spacing w:line="360" w:lineRule="auto"/>
+        <w:ind w:left="360"/>
+        <w:rPr>
+          <w:sz w:val="24"/>
+          <w:lang w:eastAsia="zh-CN" w:bidi="hi-IN"/>
+        </w:rPr>
+      </w:pPr>
+      <w:r>
+        <w:rPr>
+          <w:sz w:val="24"/>
+          <w:lang w:eastAsia="zh-CN" w:bidi="hi-IN"/>
+        </w:rPr>
+        <w:t>Mr. White is working in his office, but he is anxious about an important meeting with Alice in the afternoon. How can he be sure not to be late? He then turns on the computer, and in the news he read about the improve in the taxi service, so he looks for MyTaxi website, he sign up, and he will be able to book a taxi just providing starting and arriving addresses, and for what time to book. The system saves his request, and at the indicated time a taxi will wait for him on time.</w:t>
+      </w:r>
+    </w:p>
+    <w:p>
+      <w:pPr>
+        <w:spacing w:line="360" w:lineRule="auto"/>
+        <w:ind w:left="360"/>
+        <w:rPr>
+          <w:sz w:val="24"/>
+          <w:lang w:eastAsia="zh-CN" w:bidi="hi-IN"/>
+        </w:rPr>
+      </w:pPr>
+    </w:p>
+    <w:p>
+      <w:pPr>
+        <w:spacing w:line="360" w:lineRule="auto"/>
+        <w:ind w:left="360"/>
+        <w:rPr>
+          <w:b/>
+          <w:sz w:val="24"/>
+          <w:lang w:eastAsia="zh-CN" w:bidi="hi-IN"/>
+        </w:rPr>
+      </w:pPr>
+      <w:r>
+        <w:rPr>
+          <w:b/>
+          <w:sz w:val="24"/>
+          <w:lang w:eastAsia="zh-CN" w:bidi="hi-IN"/>
+        </w:rPr>
         <w:lastRenderedPageBreak/>
-        <w:t xml:space="preserve">out her phone, and opens  MyTaxi, an app for </w:t>
-      </w:r>
-      <w:r>
-        <w:rPr>
-          <w:sz w:val="24"/>
-          <w:lang w:eastAsia="zh-CN" w:bidi="hi-IN"/>
-        </w:rPr>
-        <w:t>“Smart Taxi for a Smarter City” as the advertisement says</w:t>
-      </w:r>
-      <w:r>
-        <w:rPr>
-          <w:sz w:val="24"/>
-          <w:lang w:eastAsia="zh-CN" w:bidi="hi-IN"/>
-        </w:rPr>
-        <w:t>.</w:t>
-      </w:r>
-    </w:p>
-    <w:p>
-      <w:pPr>
-        <w:spacing w:line="360" w:lineRule="auto"/>
-        <w:ind w:left="360"/>
-        <w:rPr>
-          <w:sz w:val="24"/>
-          <w:lang w:eastAsia="zh-CN" w:bidi="hi-IN"/>
-        </w:rPr>
-      </w:pPr>
-      <w:r>
-        <w:rPr>
-          <w:sz w:val="24"/>
-          <w:lang w:eastAsia="zh-CN" w:bidi="hi-IN"/>
-        </w:rPr>
-        <w:t>She has to hurry, but she is not worried: she just needs to insert the number of passengers,</w:t>
-      </w:r>
-      <w:r>
-        <w:rPr>
-          <w:sz w:val="24"/>
-          <w:lang w:eastAsia="zh-CN" w:bidi="hi-IN"/>
-        </w:rPr>
-        <w:t xml:space="preserve"> her phone number and her email,</w:t>
-      </w:r>
-      <w:r>
-        <w:rPr>
-          <w:sz w:val="24"/>
-          <w:lang w:eastAsia="zh-CN" w:bidi="hi-IN"/>
-        </w:rPr>
-        <w:t xml:space="preserve"> and in a few minutes she receives a message with her taxi code and the estimated waiting time. Thanks to the new service, she could come back home.</w:t>
-      </w:r>
-    </w:p>
-    <w:p>
-      <w:pPr>
-        <w:ind w:left="360"/>
-        <w:rPr>
-          <w:lang w:eastAsia="zh-CN" w:bidi="hi-IN"/>
-        </w:rPr>
-      </w:pPr>
-    </w:p>
-    <w:p>
-      <w:pPr>
-        <w:ind w:left="360"/>
-        <w:rPr>
-          <w:b/>
-          <w:sz w:val="24"/>
-          <w:lang w:eastAsia="zh-CN" w:bidi="hi-IN"/>
-        </w:rPr>
-      </w:pPr>
-      <w:r>
-        <w:rPr>
-          <w:b/>
-          <w:sz w:val="24"/>
-          <w:lang w:eastAsia="zh-CN" w:bidi="hi-IN"/>
-        </w:rPr>
-        <w:t>Scenario</w:t>
-      </w:r>
-      <w:r>
-        <w:rPr>
-          <w:b/>
-          <w:sz w:val="24"/>
-          <w:lang w:eastAsia="zh-CN" w:bidi="hi-IN"/>
-        </w:rPr>
-        <w:t>: Taxi Reservation</w:t>
-      </w:r>
-    </w:p>
-    <w:p>
-      <w:pPr>
-        <w:spacing w:line="360" w:lineRule="auto"/>
-        <w:ind w:left="360"/>
-        <w:rPr>
-          <w:sz w:val="24"/>
-          <w:lang w:eastAsia="zh-CN" w:bidi="hi-IN"/>
-        </w:rPr>
-      </w:pPr>
-      <w:r>
-        <w:rPr>
-          <w:sz w:val="24"/>
-          <w:lang w:eastAsia="zh-CN" w:bidi="hi-IN"/>
-        </w:rPr>
-        <w:t>Mr. White is working in his office, but he is anxious about an important meeting with Alice in the afternoon. How can he be sure not to be late? He then turns on the computer, and in the news he read about the improve in the taxi service, so he looks for MyTaxi website, he sign up, and he will be able to book a taxi just providing starting and arriving addresses, and for what time to book. The system saves his request, and at the indicated time a taxi will wait for him on time.</w:t>
-      </w:r>
-    </w:p>
-    <w:p>
-      <w:pPr>
-        <w:spacing w:line="360" w:lineRule="auto"/>
-        <w:ind w:left="360"/>
-        <w:rPr>
-          <w:sz w:val="24"/>
-          <w:lang w:eastAsia="zh-CN" w:bidi="hi-IN"/>
-        </w:rPr>
-      </w:pPr>
-    </w:p>
-    <w:p>
-      <w:pPr>
-        <w:spacing w:line="360" w:lineRule="auto"/>
-        <w:ind w:left="360"/>
-        <w:rPr>
-          <w:b/>
-          <w:sz w:val="24"/>
-          <w:lang w:eastAsia="zh-CN" w:bidi="hi-IN"/>
-        </w:rPr>
-      </w:pPr>
-      <w:r>
-        <w:rPr>
-          <w:b/>
-          <w:sz w:val="24"/>
-          <w:lang w:eastAsia="zh-CN" w:bidi="hi-IN"/>
-        </w:rPr>
         <w:t xml:space="preserve">Scenario: </w:t>
       </w:r>
       <w:r>
@@ -4587,7 +5075,6 @@
           <w:noProof/>
           <w:lang w:val="it-IT" w:eastAsia="it-IT"/>
         </w:rPr>
-        <w:lastRenderedPageBreak/>
         <w:drawing>
           <wp:inline distT="0" distB="0" distL="0" distR="0">
             <wp:extent cx="4030980" cy="2286000"/>
@@ -4606,7 +5093,7 @@
                     </pic:cNvPicPr>
                   </pic:nvPicPr>
                   <pic:blipFill>
-                    <a:blip r:embed="rId15">
+                    <a:blip r:embed="rId21">
                       <a:extLst>
                         <a:ext uri="{28A0092B-C50C-407E-A947-70E740481C1C}">
                           <a14:useLocalDpi xmlns:a14="http://schemas.microsoft.com/office/drawing/2010/main" val="0"/>
@@ -5208,7 +5695,6 @@
           <w:szCs w:val="24"/>
           <w:lang w:val="en-US" w:eastAsia="zh-CN" w:bidi="hi-IN"/>
         </w:rPr>
-        <w:lastRenderedPageBreak/>
         <w:t>The guest has already registered;</w:t>
       </w:r>
     </w:p>
@@ -5613,6 +6099,7 @@
           <w:szCs w:val="24"/>
           <w:lang w:val="en-US" w:eastAsia="zh-CN" w:bidi="hi-IN"/>
         </w:rPr>
+        <w:lastRenderedPageBreak/>
         <w:t>Input Condition</w:t>
       </w:r>
       <w:r>
@@ -5964,7 +6451,6 @@
           <w:szCs w:val="24"/>
           <w:lang w:val="en-US" w:eastAsia="zh-CN" w:bidi="hi-IN"/>
         </w:rPr>
-        <w:lastRenderedPageBreak/>
         <w:t>The application will save the data in the database.</w:t>
       </w:r>
     </w:p>
@@ -6356,6 +6842,7 @@
           <w:szCs w:val="24"/>
           <w:lang w:val="en-US" w:eastAsia="zh-CN" w:bidi="hi-IN"/>
         </w:rPr>
+        <w:lastRenderedPageBreak/>
         <w:tab/>
       </w:r>
       <w:r>
@@ -6720,7 +7207,6 @@
           <w:szCs w:val="24"/>
           <w:lang w:val="en-US" w:eastAsia="zh-CN" w:bidi="hi-IN"/>
         </w:rPr>
-        <w:lastRenderedPageBreak/>
         <w:t>Guest fills in the log in form already present in the home page.</w:t>
       </w:r>
     </w:p>
@@ -7087,6 +7573,7 @@
           <w:szCs w:val="24"/>
           <w:lang w:val="en-US" w:eastAsia="zh-CN" w:bidi="hi-IN"/>
         </w:rPr>
+        <w:lastRenderedPageBreak/>
         <w:tab/>
       </w:r>
       <w:r>
@@ -7386,7 +7873,6 @@
           <w:szCs w:val="24"/>
           <w:lang w:val="en-US" w:eastAsia="zh-CN" w:bidi="hi-IN"/>
         </w:rPr>
-        <w:lastRenderedPageBreak/>
         <w:tab/>
       </w:r>
     </w:p>
@@ -7616,7 +8102,7 @@
                     </pic:cNvPicPr>
                   </pic:nvPicPr>
                   <pic:blipFill>
-                    <a:blip r:embed="rId16">
+                    <a:blip r:embed="rId22">
                       <a:extLst>
                         <a:ext uri="{28A0092B-C50C-407E-A947-70E740481C1C}">
                           <a14:useLocalDpi xmlns:a14="http://schemas.microsoft.com/office/drawing/2010/main" val="0"/>
@@ -7662,6 +8148,7 @@
           <w:sz w:val="28"/>
           <w:lang w:val="en-US"/>
         </w:rPr>
+        <w:lastRenderedPageBreak/>
         <w:t>Use Case: Login</w:t>
       </w:r>
     </w:p>
@@ -7803,7 +8290,6 @@
         <w:rPr>
           <w:lang w:val="en-US"/>
         </w:rPr>
-        <w:lastRenderedPageBreak/>
         <w:tab/>
       </w:r>
       <w:r>
@@ -8202,7 +8688,6 @@
           <w:szCs w:val="24"/>
           <w:lang w:val="en-US"/>
         </w:rPr>
-        <w:lastRenderedPageBreak/>
         <w:tab/>
       </w:r>
       <w:r>
@@ -8788,6 +9273,7 @@
           <w:sz w:val="24"/>
           <w:szCs w:val="24"/>
         </w:rPr>
+        <w:lastRenderedPageBreak/>
         <w:tab/>
         <w:t>User, Taxi Driver</w:t>
       </w:r>
@@ -9010,16 +9496,7 @@
           <w:szCs w:val="24"/>
           <w:lang w:val="en-US"/>
         </w:rPr>
-        <w:t xml:space="preserve"> sending a confirmation mail to the </w:t>
-      </w:r>
-      <w:r>
-        <w:rPr>
-          <w:sz w:val="24"/>
-          <w:szCs w:val="24"/>
-          <w:lang w:val="en-US"/>
-        </w:rPr>
-        <w:lastRenderedPageBreak/>
-        <w:t>user</w:t>
+        <w:t xml:space="preserve"> sending a confirmation mail to the user</w:t>
       </w:r>
       <w:r>
         <w:rPr>
@@ -9193,6 +9670,7 @@
           <w:sz w:val="28"/>
           <w:lang w:val="it-IT" w:eastAsia="it-IT"/>
         </w:rPr>
+        <w:lastRenderedPageBreak/>
         <w:drawing>
           <wp:inline distT="0" distB="0" distL="0" distR="0">
             <wp:extent cx="3917950" cy="2324208"/>
@@ -9211,7 +9689,7 @@
                     </pic:cNvPicPr>
                   </pic:nvPicPr>
                   <pic:blipFill>
-                    <a:blip r:embed="rId17">
+                    <a:blip r:embed="rId23">
                       <a:extLst>
                         <a:ext uri="{28A0092B-C50C-407E-A947-70E740481C1C}">
                           <a14:useLocalDpi xmlns:a14="http://schemas.microsoft.com/office/drawing/2010/main" val="0"/>
@@ -9510,6 +9988,7 @@
         <w:rPr>
           <w:lang w:val="en-US"/>
         </w:rPr>
+        <w:lastRenderedPageBreak/>
         <w:tab/>
       </w:r>
       <w:r>
@@ -9706,7 +10185,6 @@
           <w:szCs w:val="24"/>
           <w:lang w:val="en-US"/>
         </w:rPr>
-        <w:lastRenderedPageBreak/>
         <w:tab/>
       </w:r>
       <w:r>
@@ -9908,6 +10386,7 @@
           <w:szCs w:val="24"/>
           <w:lang w:val="en-US"/>
         </w:rPr>
+        <w:lastRenderedPageBreak/>
         <w:tab/>
         <w:t>There are no possible exceptions.</w:t>
       </w:r>
@@ -10098,7 +10577,6 @@
           <w:szCs w:val="24"/>
           <w:lang w:val="en-US"/>
         </w:rPr>
-        <w:lastRenderedPageBreak/>
         <w:tab/>
       </w:r>
       <w:r>
@@ -10278,6 +10756,7 @@
           <w:szCs w:val="24"/>
           <w:lang w:val="en-US"/>
         </w:rPr>
+        <w:lastRenderedPageBreak/>
         <w:t>Use Case: Accept/Deny a Request</w:t>
       </w:r>
     </w:p>
@@ -10675,6 +11154,7 @@
         <w:rPr>
           <w:lang w:val="en-US"/>
         </w:rPr>
+        <w:lastRenderedPageBreak/>
         <w:tab/>
       </w:r>
     </w:p>
@@ -10740,7 +11220,7 @@
                     </pic:cNvPicPr>
                   </pic:nvPicPr>
                   <pic:blipFill>
-                    <a:blip r:embed="rId18">
+                    <a:blip r:embed="rId24">
                       <a:extLst>
                         <a:ext uri="{28A0092B-C50C-407E-A947-70E740481C1C}">
                           <a14:useLocalDpi xmlns:a14="http://schemas.microsoft.com/office/drawing/2010/main" val="0"/>
@@ -10898,7 +11378,6 @@
           <w:szCs w:val="24"/>
           <w:lang w:val="en-US"/>
         </w:rPr>
-        <w:lastRenderedPageBreak/>
         <w:tab/>
       </w:r>
       <w:r>
@@ -11122,6 +11601,7 @@
           <w:szCs w:val="24"/>
           <w:lang w:val="en-US"/>
         </w:rPr>
+        <w:lastRenderedPageBreak/>
         <w:t>Administrator fills in the log in form already present in the home page.</w:t>
       </w:r>
     </w:p>
@@ -11309,7 +11789,6 @@
           <w:szCs w:val="24"/>
           <w:lang w:val="en-US"/>
         </w:rPr>
-        <w:lastRenderedPageBreak/>
         <w:tab/>
       </w:r>
       <w:r>
@@ -11488,6 +11967,7 @@
           <w:szCs w:val="24"/>
           <w:lang w:val="en-US"/>
         </w:rPr>
+        <w:lastRenderedPageBreak/>
         <w:t>Administrator clicks on the “Logout” button in the page.</w:t>
       </w:r>
     </w:p>
@@ -11853,7 +12333,16 @@
           <w:szCs w:val="24"/>
           <w:lang w:val="en-US"/>
         </w:rPr>
-        <w:t>Administrator clicks on the “users management” button to access the dedicated page;</w:t>
+        <w:t xml:space="preserve">Administrator clicks on the “users management” button to access the dedicated </w:t>
+      </w:r>
+      <w:r>
+        <w:rPr>
+          <w:sz w:val="24"/>
+          <w:szCs w:val="24"/>
+          <w:lang w:val="en-US"/>
+        </w:rPr>
+        <w:lastRenderedPageBreak/>
+        <w:t>page;</w:t>
       </w:r>
     </w:p>
     <w:p>
@@ -11960,8 +12449,8 @@
         </w:rPr>
         <w:tab/>
       </w:r>
-      <w:bookmarkStart w:id="1" w:name="__DdeLink__829_839197689"/>
-      <w:bookmarkEnd w:id="1"/>
+      <w:bookmarkStart w:id="0" w:name="__DdeLink__829_839197689"/>
+      <w:bookmarkEnd w:id="0"/>
       <w:r>
         <w:rPr>
           <w:sz w:val="24"/>
@@ -12093,7 +12582,6 @@
           <w:szCs w:val="24"/>
           <w:lang w:val="en-US"/>
         </w:rPr>
-        <w:lastRenderedPageBreak/>
         <w:tab/>
       </w:r>
       <w:r>
@@ -12285,6 +12773,7 @@
           <w:szCs w:val="24"/>
           <w:lang w:val="en-US"/>
         </w:rPr>
+        <w:lastRenderedPageBreak/>
         <w:t xml:space="preserve"> Administrator select one of the requests by clicking on the user name;</w:t>
       </w:r>
     </w:p>
@@ -12601,7 +13090,6 @@
           <w:szCs w:val="24"/>
           <w:lang w:eastAsia="zh-CN" w:bidi="hi-IN"/>
         </w:rPr>
-        <w:lastRenderedPageBreak/>
         <w:t xml:space="preserve">The first Sequence Diagram represent the Sign Up functionality: </w:t>
       </w:r>
       <w:r>
@@ -12661,6 +13149,7 @@
           <w:szCs w:val="24"/>
           <w:lang w:val="it-IT" w:eastAsia="it-IT"/>
         </w:rPr>
+        <w:lastRenderedPageBreak/>
         <w:drawing>
           <wp:inline distT="0" distB="0" distL="0" distR="0">
             <wp:extent cx="6120130" cy="4194379"/>
@@ -12679,7 +13168,7 @@
                     </pic:cNvPicPr>
                   </pic:nvPicPr>
                   <pic:blipFill>
-                    <a:blip r:embed="rId19">
+                    <a:blip r:embed="rId25">
                       <a:extLst>
                         <a:ext uri="{28A0092B-C50C-407E-A947-70E740481C1C}">
                           <a14:useLocalDpi xmlns:a14="http://schemas.microsoft.com/office/drawing/2010/main" val="0"/>
@@ -12731,44 +13220,19 @@
           <w:szCs w:val="24"/>
           <w:lang w:eastAsia="zh-CN" w:bidi="hi-IN"/>
         </w:rPr>
-        <w:t>After the Sign Up a User get access to Login functionality. As it has been said in the User Interface paragraph, a User has to click on Login button in the homepage in order to reach the Login Page.</w:t>
-      </w:r>
-    </w:p>
-    <w:p>
-      <w:pPr>
-        <w:widowControl w:val="0"/>
-        <w:suppressAutoHyphens/>
-        <w:spacing w:after="0" w:line="360" w:lineRule="auto"/>
-        <w:ind w:left="708"/>
-        <w:rPr>
-          <w:rFonts w:eastAsia="Droid Sans Fallback" w:cs="FreeSans"/>
-          <w:noProof/>
-          <w:sz w:val="24"/>
-          <w:szCs w:val="24"/>
-          <w:lang w:val="it-IT" w:eastAsia="it-IT"/>
-        </w:rPr>
-      </w:pPr>
-      <w:r>
-        <w:rPr>
-          <w:rFonts w:eastAsia="Droid Sans Fallback" w:cs="FreeSans"/>
-          <w:noProof/>
-          <w:sz w:val="24"/>
-          <w:szCs w:val="24"/>
-          <w:lang w:val="it-IT" w:eastAsia="it-IT"/>
-        </w:rPr>
-        <w:t>Wadawdawdawd</w:t>
-      </w:r>
-    </w:p>
-    <w:p>
-      <w:pPr>
-        <w:rPr>
-          <w:rFonts w:eastAsia="Droid Sans Fallback" w:cs="FreeSans"/>
-          <w:noProof/>
-          <w:sz w:val="24"/>
-          <w:szCs w:val="24"/>
-          <w:lang w:val="it-IT" w:eastAsia="it-IT"/>
-        </w:rPr>
-      </w:pPr>
+        <w:t xml:space="preserve">After the Sign </w:t>
+      </w:r>
+      <w:bookmarkStart w:id="1" w:name="_GoBack"/>
+      <w:bookmarkEnd w:id="1"/>
+      <w:r>
+        <w:rPr>
+          <w:rFonts w:eastAsia="Droid Sans Fallback" w:cs="FreeSans"/>
+          <w:sz w:val="24"/>
+          <w:szCs w:val="24"/>
+          <w:lang w:eastAsia="zh-CN" w:bidi="hi-IN"/>
+        </w:rPr>
+        <w:t>Up a User get access to Login functionality. As it has been said in the User Interface paragraph, a User has to click on Login button in the homepage in order to reach the Login Page.</w:t>
+      </w:r>
       <w:r>
         <w:rPr>
           <w:rFonts w:eastAsia="Droid Sans Fallback" w:cs="FreeSans"/>
@@ -12837,7 +13301,7 @@
                     </pic:cNvPicPr>
                   </pic:nvPicPr>
                   <pic:blipFill>
-                    <a:blip r:embed="rId20">
+                    <a:blip r:embed="rId26">
                       <a:extLst>
                         <a:ext uri="{28A0092B-C50C-407E-A947-70E740481C1C}">
                           <a14:useLocalDpi xmlns:a14="http://schemas.microsoft.com/office/drawing/2010/main" val="0"/>
@@ -12966,7 +13430,7 @@
                     </pic:cNvPicPr>
                   </pic:nvPicPr>
                   <pic:blipFill>
-                    <a:blip r:embed="rId21">
+                    <a:blip r:embed="rId27">
                       <a:extLst>
                         <a:ext uri="{28A0092B-C50C-407E-A947-70E740481C1C}">
                           <a14:useLocalDpi xmlns:a14="http://schemas.microsoft.com/office/drawing/2010/main" val="0"/>
@@ -13140,7 +13604,7 @@
                     </pic:cNvPicPr>
                   </pic:nvPicPr>
                   <pic:blipFill>
-                    <a:blip r:embed="rId22">
+                    <a:blip r:embed="rId28">
                       <a:extLst>
                         <a:ext uri="{28A0092B-C50C-407E-A947-70E740481C1C}">
                           <a14:useLocalDpi xmlns:a14="http://schemas.microsoft.com/office/drawing/2010/main" val="0"/>
@@ -13282,7 +13746,7 @@
                     </pic:cNvPicPr>
                   </pic:nvPicPr>
                   <pic:blipFill>
-                    <a:blip r:embed="rId23">
+                    <a:blip r:embed="rId29">
                       <a:extLst>
                         <a:ext uri="{28A0092B-C50C-407E-A947-70E740481C1C}">
                           <a14:useLocalDpi xmlns:a14="http://schemas.microsoft.com/office/drawing/2010/main" val="0"/>
@@ -13446,7 +13910,7 @@
                     </pic:cNvPicPr>
                   </pic:nvPicPr>
                   <pic:blipFill>
-                    <a:blip r:embed="rId24">
+                    <a:blip r:embed="rId30">
                       <a:extLst>
                         <a:ext uri="{28A0092B-C50C-407E-A947-70E740481C1C}">
                           <a14:useLocalDpi xmlns:a14="http://schemas.microsoft.com/office/drawing/2010/main" val="0"/>
@@ -13527,7 +13991,7 @@
                     </pic:cNvPicPr>
                   </pic:nvPicPr>
                   <pic:blipFill>
-                    <a:blip r:embed="rId25">
+                    <a:blip r:embed="rId31">
                       <a:extLst>
                         <a:ext uri="{28A0092B-C50C-407E-A947-70E740481C1C}">
                           <a14:useLocalDpi xmlns:a14="http://schemas.microsoft.com/office/drawing/2010/main" val="0"/>
@@ -13623,7 +14087,7 @@
                     </pic:cNvPicPr>
                   </pic:nvPicPr>
                   <pic:blipFill>
-                    <a:blip r:embed="rId26">
+                    <a:blip r:embed="rId32">
                       <a:extLst>
                         <a:ext uri="{28A0092B-C50C-407E-A947-70E740481C1C}">
                           <a14:useLocalDpi xmlns:a14="http://schemas.microsoft.com/office/drawing/2010/main" val="0"/>
@@ -20445,7 +20909,7 @@
 </file>
 
 <file path=customXml/itemProps1.xml><?xml version="1.0" encoding="utf-8"?>
-<ds:datastoreItem xmlns:ds="http://schemas.openxmlformats.org/officeDocument/2006/customXml" ds:itemID="{BF020D9E-1D42-4CF3-BCB4-FB7DA942200B}">
+<ds:datastoreItem xmlns:ds="http://schemas.openxmlformats.org/officeDocument/2006/customXml" ds:itemID="{32CB9FE6-14FB-4B0E-AEB3-D08272B47B74}">
   <ds:schemaRefs>
     <ds:schemaRef ds:uri="http://schemas.openxmlformats.org/officeDocument/2006/bibliography"/>
   </ds:schemaRefs>

</xml_diff>

<commit_message>
rasd final version uploaded
</commit_message>
<xml_diff>
--- a/RASD.docx
+++ b/RASD.docx
@@ -243,7 +243,7 @@
           <w:r>
             <w:fldChar w:fldCharType="separate"/>
           </w:r>
-          <w:hyperlink w:anchor="_Toc434427912" w:history="1">
+          <w:hyperlink w:anchor="_Toc434606607" w:history="1">
             <w:r>
               <w:rPr>
                 <w:rStyle w:val="Collegamentoipertestuale"/>
@@ -286,7 +286,7 @@
                 <w:noProof/>
                 <w:webHidden/>
               </w:rPr>
-              <w:instrText xml:space="preserve"> PAGEREF _Toc434427912 \h </w:instrText>
+              <w:instrText xml:space="preserve"> PAGEREF _Toc434606607 \h </w:instrText>
             </w:r>
             <w:r>
               <w:rPr>
@@ -306,7 +306,7 @@
                 <w:noProof/>
                 <w:webHidden/>
               </w:rPr>
-              <w:t>3</w:t>
+              <w:t>4</w:t>
             </w:r>
             <w:r>
               <w:rPr>
@@ -329,7 +329,7 @@
               <w:noProof/>
             </w:rPr>
           </w:pPr>
-          <w:hyperlink w:anchor="_Toc434427913" w:history="1">
+          <w:hyperlink w:anchor="_Toc434606608" w:history="1">
             <w:r>
               <w:rPr>
                 <w:rStyle w:val="Collegamentoipertestuale"/>
@@ -372,7 +372,7 @@
                 <w:noProof/>
                 <w:webHidden/>
               </w:rPr>
-              <w:instrText xml:space="preserve"> PAGEREF _Toc434427913 \h </w:instrText>
+              <w:instrText xml:space="preserve"> PAGEREF _Toc434606608 \h </w:instrText>
             </w:r>
             <w:r>
               <w:rPr>
@@ -392,7 +392,7 @@
                 <w:noProof/>
                 <w:webHidden/>
               </w:rPr>
-              <w:t>3</w:t>
+              <w:t>4</w:t>
             </w:r>
             <w:r>
               <w:rPr>
@@ -415,7 +415,7 @@
               <w:noProof/>
             </w:rPr>
           </w:pPr>
-          <w:hyperlink w:anchor="_Toc434427914" w:history="1">
+          <w:hyperlink w:anchor="_Toc434606609" w:history="1">
             <w:r>
               <w:rPr>
                 <w:rStyle w:val="Collegamentoipertestuale"/>
@@ -458,7 +458,7 @@
                 <w:noProof/>
                 <w:webHidden/>
               </w:rPr>
-              <w:instrText xml:space="preserve"> PAGEREF _Toc434427914 \h </w:instrText>
+              <w:instrText xml:space="preserve"> PAGEREF _Toc434606609 \h </w:instrText>
             </w:r>
             <w:r>
               <w:rPr>
@@ -478,7 +478,7 @@
                 <w:noProof/>
                 <w:webHidden/>
               </w:rPr>
-              <w:t>3</w:t>
+              <w:t>4</w:t>
             </w:r>
             <w:r>
               <w:rPr>
@@ -501,7 +501,7 @@
               <w:noProof/>
             </w:rPr>
           </w:pPr>
-          <w:hyperlink w:anchor="_Toc434427915" w:history="1">
+          <w:hyperlink w:anchor="_Toc434606610" w:history="1">
             <w:r>
               <w:rPr>
                 <w:rStyle w:val="Collegamentoipertestuale"/>
@@ -544,7 +544,7 @@
                 <w:noProof/>
                 <w:webHidden/>
               </w:rPr>
-              <w:instrText xml:space="preserve"> PAGEREF _Toc434427915 \h </w:instrText>
+              <w:instrText xml:space="preserve"> PAGEREF _Toc434606610 \h </w:instrText>
             </w:r>
             <w:r>
               <w:rPr>
@@ -564,7 +564,7 @@
                 <w:noProof/>
                 <w:webHidden/>
               </w:rPr>
-              <w:t>4</w:t>
+              <w:t>5</w:t>
             </w:r>
             <w:r>
               <w:rPr>
@@ -587,7 +587,7 @@
               <w:noProof/>
             </w:rPr>
           </w:pPr>
-          <w:hyperlink w:anchor="_Toc434427916" w:history="1">
+          <w:hyperlink w:anchor="_Toc434606611" w:history="1">
             <w:r>
               <w:rPr>
                 <w:rStyle w:val="Collegamentoipertestuale"/>
@@ -630,7 +630,7 @@
                 <w:noProof/>
                 <w:webHidden/>
               </w:rPr>
-              <w:instrText xml:space="preserve"> PAGEREF _Toc434427916 \h </w:instrText>
+              <w:instrText xml:space="preserve"> PAGEREF _Toc434606611 \h </w:instrText>
             </w:r>
             <w:r>
               <w:rPr>
@@ -650,7 +650,7 @@
                 <w:noProof/>
                 <w:webHidden/>
               </w:rPr>
-              <w:t>5</w:t>
+              <w:t>6</w:t>
             </w:r>
             <w:r>
               <w:rPr>
@@ -673,7 +673,7 @@
               <w:noProof/>
             </w:rPr>
           </w:pPr>
-          <w:hyperlink w:anchor="_Toc434427917" w:history="1">
+          <w:hyperlink w:anchor="_Toc434606612" w:history="1">
             <w:r>
               <w:rPr>
                 <w:rStyle w:val="Collegamentoipertestuale"/>
@@ -716,7 +716,7 @@
                 <w:noProof/>
                 <w:webHidden/>
               </w:rPr>
-              <w:instrText xml:space="preserve"> PAGEREF _Toc434427917 \h </w:instrText>
+              <w:instrText xml:space="preserve"> PAGEREF _Toc434606612 \h </w:instrText>
             </w:r>
             <w:r>
               <w:rPr>
@@ -736,7 +736,7 @@
                 <w:noProof/>
                 <w:webHidden/>
               </w:rPr>
-              <w:t>5</w:t>
+              <w:t>6</w:t>
             </w:r>
             <w:r>
               <w:rPr>
@@ -759,7 +759,7 @@
               <w:noProof/>
             </w:rPr>
           </w:pPr>
-          <w:hyperlink w:anchor="_Toc434427918" w:history="1">
+          <w:hyperlink w:anchor="_Toc434606613" w:history="1">
             <w:r>
               <w:rPr>
                 <w:rStyle w:val="Collegamentoipertestuale"/>
@@ -802,7 +802,7 @@
                 <w:noProof/>
                 <w:webHidden/>
               </w:rPr>
-              <w:instrText xml:space="preserve"> PAGEREF _Toc434427918 \h </w:instrText>
+              <w:instrText xml:space="preserve"> PAGEREF _Toc434606613 \h </w:instrText>
             </w:r>
             <w:r>
               <w:rPr>
@@ -822,7 +822,7 @@
                 <w:noProof/>
                 <w:webHidden/>
               </w:rPr>
-              <w:t>5</w:t>
+              <w:t>6</w:t>
             </w:r>
             <w:r>
               <w:rPr>
@@ -845,7 +845,7 @@
               <w:noProof/>
             </w:rPr>
           </w:pPr>
-          <w:hyperlink w:anchor="_Toc434427919" w:history="1">
+          <w:hyperlink w:anchor="_Toc434606614" w:history="1">
             <w:r>
               <w:rPr>
                 <w:rStyle w:val="Collegamentoipertestuale"/>
@@ -888,7 +888,7 @@
                 <w:noProof/>
                 <w:webHidden/>
               </w:rPr>
-              <w:instrText xml:space="preserve"> PAGEREF _Toc434427919 \h </w:instrText>
+              <w:instrText xml:space="preserve"> PAGEREF _Toc434606614 \h </w:instrText>
             </w:r>
             <w:r>
               <w:rPr>
@@ -908,7 +908,7 @@
                 <w:noProof/>
                 <w:webHidden/>
               </w:rPr>
-              <w:t>5</w:t>
+              <w:t>6</w:t>
             </w:r>
             <w:r>
               <w:rPr>
@@ -931,7 +931,7 @@
               <w:noProof/>
             </w:rPr>
           </w:pPr>
-          <w:hyperlink w:anchor="_Toc434427920" w:history="1">
+          <w:hyperlink w:anchor="_Toc434606615" w:history="1">
             <w:r>
               <w:rPr>
                 <w:rStyle w:val="Collegamentoipertestuale"/>
@@ -974,7 +974,7 @@
                 <w:noProof/>
                 <w:webHidden/>
               </w:rPr>
-              <w:instrText xml:space="preserve"> PAGEREF _Toc434427920 \h </w:instrText>
+              <w:instrText xml:space="preserve"> PAGEREF _Toc434606615 \h </w:instrText>
             </w:r>
             <w:r>
               <w:rPr>
@@ -994,7 +994,7 @@
                 <w:noProof/>
                 <w:webHidden/>
               </w:rPr>
-              <w:t>6</w:t>
+              <w:t>7</w:t>
             </w:r>
             <w:r>
               <w:rPr>
@@ -1017,7 +1017,7 @@
               <w:noProof/>
             </w:rPr>
           </w:pPr>
-          <w:hyperlink w:anchor="_Toc434427921" w:history="1">
+          <w:hyperlink w:anchor="_Toc434606616" w:history="1">
             <w:r>
               <w:rPr>
                 <w:rStyle w:val="Collegamentoipertestuale"/>
@@ -1060,7 +1060,7 @@
                 <w:noProof/>
                 <w:webHidden/>
               </w:rPr>
-              <w:instrText xml:space="preserve"> PAGEREF _Toc434427921 \h </w:instrText>
+              <w:instrText xml:space="preserve"> PAGEREF _Toc434606616 \h </w:instrText>
             </w:r>
             <w:r>
               <w:rPr>
@@ -1080,7 +1080,7 @@
                 <w:noProof/>
                 <w:webHidden/>
               </w:rPr>
-              <w:t>6</w:t>
+              <w:t>7</w:t>
             </w:r>
             <w:r>
               <w:rPr>
@@ -1103,7 +1103,7 @@
               <w:noProof/>
             </w:rPr>
           </w:pPr>
-          <w:hyperlink w:anchor="_Toc434427922" w:history="1">
+          <w:hyperlink w:anchor="_Toc434606617" w:history="1">
             <w:r>
               <w:rPr>
                 <w:rStyle w:val="Collegamentoipertestuale"/>
@@ -1146,7 +1146,7 @@
                 <w:noProof/>
                 <w:webHidden/>
               </w:rPr>
-              <w:instrText xml:space="preserve"> PAGEREF _Toc434427922 \h </w:instrText>
+              <w:instrText xml:space="preserve"> PAGEREF _Toc434606617 \h </w:instrText>
             </w:r>
             <w:r>
               <w:rPr>
@@ -1166,7 +1166,7 @@
                 <w:noProof/>
                 <w:webHidden/>
               </w:rPr>
-              <w:t>7</w:t>
+              <w:t>8</w:t>
             </w:r>
             <w:r>
               <w:rPr>
@@ -1189,7 +1189,7 @@
               <w:noProof/>
             </w:rPr>
           </w:pPr>
-          <w:hyperlink w:anchor="_Toc434427923" w:history="1">
+          <w:hyperlink w:anchor="_Toc434606618" w:history="1">
             <w:r>
               <w:rPr>
                 <w:rStyle w:val="Collegamentoipertestuale"/>
@@ -1232,7 +1232,7 @@
                 <w:noProof/>
                 <w:webHidden/>
               </w:rPr>
-              <w:instrText xml:space="preserve"> PAGEREF _Toc434427923 \h </w:instrText>
+              <w:instrText xml:space="preserve"> PAGEREF _Toc434606618 \h </w:instrText>
             </w:r>
             <w:r>
               <w:rPr>
@@ -1252,7 +1252,7 @@
                 <w:noProof/>
                 <w:webHidden/>
               </w:rPr>
-              <w:t>7</w:t>
+              <w:t>8</w:t>
             </w:r>
             <w:r>
               <w:rPr>
@@ -1275,7 +1275,7 @@
               <w:noProof/>
             </w:rPr>
           </w:pPr>
-          <w:hyperlink w:anchor="_Toc434427924" w:history="1">
+          <w:hyperlink w:anchor="_Toc434606619" w:history="1">
             <w:r>
               <w:rPr>
                 <w:rStyle w:val="Collegamentoipertestuale"/>
@@ -1318,7 +1318,7 @@
                 <w:noProof/>
                 <w:webHidden/>
               </w:rPr>
-              <w:instrText xml:space="preserve"> PAGEREF _Toc434427924 \h </w:instrText>
+              <w:instrText xml:space="preserve"> PAGEREF _Toc434606619 \h </w:instrText>
             </w:r>
             <w:r>
               <w:rPr>
@@ -1338,7 +1338,7 @@
                 <w:noProof/>
                 <w:webHidden/>
               </w:rPr>
-              <w:t>7</w:t>
+              <w:t>8</w:t>
             </w:r>
             <w:r>
               <w:rPr>
@@ -1361,7 +1361,7 @@
               <w:noProof/>
             </w:rPr>
           </w:pPr>
-          <w:hyperlink w:anchor="_Toc434427925" w:history="1">
+          <w:hyperlink w:anchor="_Toc434606620" w:history="1">
             <w:r>
               <w:rPr>
                 <w:rStyle w:val="Collegamentoipertestuale"/>
@@ -1404,7 +1404,7 @@
                 <w:noProof/>
                 <w:webHidden/>
               </w:rPr>
-              <w:instrText xml:space="preserve"> PAGEREF _Toc434427925 \h </w:instrText>
+              <w:instrText xml:space="preserve"> PAGEREF _Toc434606620 \h </w:instrText>
             </w:r>
             <w:r>
               <w:rPr>
@@ -1424,7 +1424,7 @@
                 <w:noProof/>
                 <w:webHidden/>
               </w:rPr>
-              <w:t>10</w:t>
+              <w:t>11</w:t>
             </w:r>
             <w:r>
               <w:rPr>
@@ -1447,7 +1447,7 @@
               <w:noProof/>
             </w:rPr>
           </w:pPr>
-          <w:hyperlink w:anchor="_Toc434427926" w:history="1">
+          <w:hyperlink w:anchor="_Toc434606621" w:history="1">
             <w:r>
               <w:rPr>
                 <w:rStyle w:val="Collegamentoipertestuale"/>
@@ -1490,7 +1490,7 @@
                 <w:noProof/>
                 <w:webHidden/>
               </w:rPr>
-              <w:instrText xml:space="preserve"> PAGEREF _Toc434427926 \h </w:instrText>
+              <w:instrText xml:space="preserve"> PAGEREF _Toc434606621 \h </w:instrText>
             </w:r>
             <w:r>
               <w:rPr>
@@ -1510,7 +1510,7 @@
                 <w:noProof/>
                 <w:webHidden/>
               </w:rPr>
-              <w:t>10</w:t>
+              <w:t>11</w:t>
             </w:r>
             <w:r>
               <w:rPr>
@@ -1533,7 +1533,7 @@
               <w:noProof/>
             </w:rPr>
           </w:pPr>
-          <w:hyperlink w:anchor="_Toc434427927" w:history="1">
+          <w:hyperlink w:anchor="_Toc434606622" w:history="1">
             <w:r>
               <w:rPr>
                 <w:rStyle w:val="Collegamentoipertestuale"/>
@@ -1576,7 +1576,7 @@
                 <w:noProof/>
                 <w:webHidden/>
               </w:rPr>
-              <w:instrText xml:space="preserve"> PAGEREF _Toc434427927 \h </w:instrText>
+              <w:instrText xml:space="preserve"> PAGEREF _Toc434606622 \h </w:instrText>
             </w:r>
             <w:r>
               <w:rPr>
@@ -1596,7 +1596,7 @@
                 <w:noProof/>
                 <w:webHidden/>
               </w:rPr>
-              <w:t>18</w:t>
+              <w:t>19</w:t>
             </w:r>
             <w:r>
               <w:rPr>
@@ -1619,7 +1619,7 @@
               <w:noProof/>
             </w:rPr>
           </w:pPr>
-          <w:hyperlink w:anchor="_Toc434427928" w:history="1">
+          <w:hyperlink w:anchor="_Toc434606623" w:history="1">
             <w:r>
               <w:rPr>
                 <w:rStyle w:val="Collegamentoipertestuale"/>
@@ -1662,7 +1662,7 @@
                 <w:noProof/>
                 <w:webHidden/>
               </w:rPr>
-              <w:instrText xml:space="preserve"> PAGEREF _Toc434427928 \h </w:instrText>
+              <w:instrText xml:space="preserve"> PAGEREF _Toc434606623 \h </w:instrText>
             </w:r>
             <w:r>
               <w:rPr>
@@ -1682,7 +1682,7 @@
                 <w:noProof/>
                 <w:webHidden/>
               </w:rPr>
-              <w:t>18</w:t>
+              <w:t>19</w:t>
             </w:r>
             <w:r>
               <w:rPr>
@@ -1705,7 +1705,7 @@
               <w:noProof/>
             </w:rPr>
           </w:pPr>
-          <w:hyperlink w:anchor="_Toc434427929" w:history="1">
+          <w:hyperlink w:anchor="_Toc434606624" w:history="1">
             <w:r>
               <w:rPr>
                 <w:rStyle w:val="Collegamentoipertestuale"/>
@@ -1748,7 +1748,7 @@
                 <w:noProof/>
                 <w:webHidden/>
               </w:rPr>
-              <w:instrText xml:space="preserve"> PAGEREF _Toc434427929 \h </w:instrText>
+              <w:instrText xml:space="preserve"> PAGEREF _Toc434606624 \h </w:instrText>
             </w:r>
             <w:r>
               <w:rPr>
@@ -1768,7 +1768,7 @@
                 <w:noProof/>
                 <w:webHidden/>
               </w:rPr>
-              <w:t>18</w:t>
+              <w:t>19</w:t>
             </w:r>
             <w:r>
               <w:rPr>
@@ -1791,7 +1791,7 @@
               <w:noProof/>
             </w:rPr>
           </w:pPr>
-          <w:hyperlink w:anchor="_Toc434427930" w:history="1">
+          <w:hyperlink w:anchor="_Toc434606625" w:history="1">
             <w:r>
               <w:rPr>
                 <w:rStyle w:val="Collegamentoipertestuale"/>
@@ -1834,7 +1834,7 @@
                 <w:noProof/>
                 <w:webHidden/>
               </w:rPr>
-              <w:instrText xml:space="preserve"> PAGEREF _Toc434427930 \h </w:instrText>
+              <w:instrText xml:space="preserve"> PAGEREF _Toc434606625 \h </w:instrText>
             </w:r>
             <w:r>
               <w:rPr>
@@ -1854,7 +1854,7 @@
                 <w:noProof/>
                 <w:webHidden/>
               </w:rPr>
-              <w:t>18</w:t>
+              <w:t>19</w:t>
             </w:r>
             <w:r>
               <w:rPr>
@@ -1877,7 +1877,7 @@
               <w:noProof/>
             </w:rPr>
           </w:pPr>
-          <w:hyperlink w:anchor="_Toc434427931" w:history="1">
+          <w:hyperlink w:anchor="_Toc434606626" w:history="1">
             <w:r>
               <w:rPr>
                 <w:rStyle w:val="Collegamentoipertestuale"/>
@@ -1924,7 +1924,7 @@
                 <w:noProof/>
                 <w:webHidden/>
               </w:rPr>
-              <w:instrText xml:space="preserve"> PAGEREF _Toc434427931 \h </w:instrText>
+              <w:instrText xml:space="preserve"> PAGEREF _Toc434606626 \h </w:instrText>
             </w:r>
             <w:r>
               <w:rPr>
@@ -1944,7 +1944,7 @@
                 <w:noProof/>
                 <w:webHidden/>
               </w:rPr>
-              <w:t>18</w:t>
+              <w:t>19</w:t>
             </w:r>
             <w:r>
               <w:rPr>
@@ -1967,7 +1967,7 @@
               <w:noProof/>
             </w:rPr>
           </w:pPr>
-          <w:hyperlink w:anchor="_Toc434427932" w:history="1">
+          <w:hyperlink w:anchor="_Toc434606627" w:history="1">
             <w:r>
               <w:rPr>
                 <w:rStyle w:val="Collegamentoipertestuale"/>
@@ -2010,7 +2010,7 @@
                 <w:noProof/>
                 <w:webHidden/>
               </w:rPr>
-              <w:instrText xml:space="preserve"> PAGEREF _Toc434427932 \h </w:instrText>
+              <w:instrText xml:space="preserve"> PAGEREF _Toc434606627 \h </w:instrText>
             </w:r>
             <w:r>
               <w:rPr>
@@ -2030,7 +2030,7 @@
                 <w:noProof/>
                 <w:webHidden/>
               </w:rPr>
-              <w:t>20</w:t>
+              <w:t>21</w:t>
             </w:r>
             <w:r>
               <w:rPr>
@@ -2053,7 +2053,7 @@
               <w:noProof/>
             </w:rPr>
           </w:pPr>
-          <w:hyperlink w:anchor="_Toc434427933" w:history="1">
+          <w:hyperlink w:anchor="_Toc434606628" w:history="1">
             <w:r>
               <w:rPr>
                 <w:rStyle w:val="Collegamentoipertestuale"/>
@@ -2100,7 +2100,7 @@
                 <w:noProof/>
                 <w:webHidden/>
               </w:rPr>
-              <w:instrText xml:space="preserve"> PAGEREF _Toc434427933 \h </w:instrText>
+              <w:instrText xml:space="preserve"> PAGEREF _Toc434606628 \h </w:instrText>
             </w:r>
             <w:r>
               <w:rPr>
@@ -2120,7 +2120,7 @@
                 <w:noProof/>
                 <w:webHidden/>
               </w:rPr>
-              <w:t>25</w:t>
+              <w:t>26</w:t>
             </w:r>
             <w:r>
               <w:rPr>
@@ -2143,7 +2143,7 @@
               <w:noProof/>
             </w:rPr>
           </w:pPr>
-          <w:hyperlink w:anchor="_Toc434427934" w:history="1">
+          <w:hyperlink w:anchor="_Toc434606629" w:history="1">
             <w:r>
               <w:rPr>
                 <w:rStyle w:val="Collegamentoipertestuale"/>
@@ -2186,7 +2186,7 @@
                 <w:noProof/>
                 <w:webHidden/>
               </w:rPr>
-              <w:instrText xml:space="preserve"> PAGEREF _Toc434427934 \h </w:instrText>
+              <w:instrText xml:space="preserve"> PAGEREF _Toc434606629 \h </w:instrText>
             </w:r>
             <w:r>
               <w:rPr>
@@ -2206,7 +2206,7 @@
                 <w:noProof/>
                 <w:webHidden/>
               </w:rPr>
-              <w:t>29</w:t>
+              <w:t>31</w:t>
             </w:r>
             <w:r>
               <w:rPr>
@@ -2229,7 +2229,7 @@
               <w:noProof/>
             </w:rPr>
           </w:pPr>
-          <w:hyperlink w:anchor="_Toc434427935" w:history="1">
+          <w:hyperlink w:anchor="_Toc434606630" w:history="1">
             <w:r>
               <w:rPr>
                 <w:rStyle w:val="Collegamentoipertestuale"/>
@@ -2272,7 +2272,7 @@
                 <w:noProof/>
                 <w:webHidden/>
               </w:rPr>
-              <w:instrText xml:space="preserve"> PAGEREF _Toc434427935 \h </w:instrText>
+              <w:instrText xml:space="preserve"> PAGEREF _Toc434606630 \h </w:instrText>
             </w:r>
             <w:r>
               <w:rPr>
@@ -2292,7 +2292,7 @@
                 <w:noProof/>
                 <w:webHidden/>
               </w:rPr>
-              <w:t>33</w:t>
+              <w:t>37</w:t>
             </w:r>
             <w:r>
               <w:rPr>
@@ -2315,7 +2315,7 @@
               <w:noProof/>
             </w:rPr>
           </w:pPr>
-          <w:hyperlink w:anchor="_Toc434427936" w:history="1">
+          <w:hyperlink w:anchor="_Toc434606631" w:history="1">
             <w:r>
               <w:rPr>
                 <w:rStyle w:val="Collegamentoipertestuale"/>
@@ -2362,7 +2362,7 @@
                 <w:noProof/>
                 <w:webHidden/>
               </w:rPr>
-              <w:instrText xml:space="preserve"> PAGEREF _Toc434427936 \h </w:instrText>
+              <w:instrText xml:space="preserve"> PAGEREF _Toc434606631 \h </w:instrText>
             </w:r>
             <w:r>
               <w:rPr>
@@ -2382,7 +2382,7 @@
                 <w:noProof/>
                 <w:webHidden/>
               </w:rPr>
-              <w:t>37</w:t>
+              <w:t>43</w:t>
             </w:r>
             <w:r>
               <w:rPr>
@@ -2405,7 +2405,7 @@
               <w:noProof/>
             </w:rPr>
           </w:pPr>
-          <w:hyperlink w:anchor="_Toc434427937" w:history="1">
+          <w:hyperlink w:anchor="_Toc434606632" w:history="1">
             <w:r>
               <w:rPr>
                 <w:rStyle w:val="Collegamentoipertestuale"/>
@@ -2452,7 +2452,7 @@
                 <w:noProof/>
                 <w:webHidden/>
               </w:rPr>
-              <w:instrText xml:space="preserve"> PAGEREF _Toc434427937 \h </w:instrText>
+              <w:instrText xml:space="preserve"> PAGEREF _Toc434606632 \h </w:instrText>
             </w:r>
             <w:r>
               <w:rPr>
@@ -2472,7 +2472,78 @@
                 <w:noProof/>
                 <w:webHidden/>
               </w:rPr>
-              <w:t>37</w:t>
+              <w:t>43</w:t>
+            </w:r>
+            <w:r>
+              <w:rPr>
+                <w:noProof/>
+                <w:webHidden/>
+              </w:rPr>
+              <w:fldChar w:fldCharType="end"/>
+            </w:r>
+          </w:hyperlink>
+        </w:p>
+        <w:p>
+          <w:pPr>
+            <w:pStyle w:val="Sommario3"/>
+            <w:tabs>
+              <w:tab w:val="right" w:leader="dot" w:pos="9628"/>
+            </w:tabs>
+            <w:rPr>
+              <w:rFonts w:cstheme="minorBidi"/>
+              <w:noProof/>
+            </w:rPr>
+          </w:pPr>
+          <w:hyperlink w:anchor="_Toc434606633" w:history="1">
+            <w:r>
+              <w:rPr>
+                <w:rStyle w:val="Collegamentoipertestuale"/>
+                <w:rFonts w:eastAsia="Droid Sans Fallback" w:cs="FreeSans"/>
+                <w:noProof/>
+                <w:lang w:eastAsia="zh-CN" w:bidi="hi-IN"/>
+              </w:rPr>
+              <w:t>In this paragraph it will be presented the Domain Class Diagram, a conceptual model of the system that contains the abstract entities described in this document. It also emphasize their mutual relations that could be for instance “generalization” or “composition”.</w:t>
+            </w:r>
+            <w:r>
+              <w:rPr>
+                <w:noProof/>
+                <w:webHidden/>
+              </w:rPr>
+              <w:tab/>
+            </w:r>
+            <w:r>
+              <w:rPr>
+                <w:noProof/>
+                <w:webHidden/>
+              </w:rPr>
+              <w:fldChar w:fldCharType="begin"/>
+            </w:r>
+            <w:r>
+              <w:rPr>
+                <w:noProof/>
+                <w:webHidden/>
+              </w:rPr>
+              <w:instrText xml:space="preserve"> PAGEREF _Toc434606633 \h </w:instrText>
+            </w:r>
+            <w:r>
+              <w:rPr>
+                <w:noProof/>
+                <w:webHidden/>
+              </w:rPr>
+            </w:r>
+            <w:r>
+              <w:rPr>
+                <w:noProof/>
+                <w:webHidden/>
+              </w:rPr>
+              <w:fldChar w:fldCharType="separate"/>
+            </w:r>
+            <w:r>
+              <w:rPr>
+                <w:noProof/>
+                <w:webHidden/>
+              </w:rPr>
+              <w:t>43</w:t>
             </w:r>
             <w:r>
               <w:rPr>
@@ -2495,7 +2566,7 @@
               <w:noProof/>
             </w:rPr>
           </w:pPr>
-          <w:hyperlink w:anchor="_Toc434427938" w:history="1">
+          <w:hyperlink w:anchor="_Toc434606634" w:history="1">
             <w:r>
               <w:rPr>
                 <w:rStyle w:val="Collegamentoipertestuale"/>
@@ -2542,7 +2613,7 @@
                 <w:noProof/>
                 <w:webHidden/>
               </w:rPr>
-              <w:instrText xml:space="preserve"> PAGEREF _Toc434427938 \h </w:instrText>
+              <w:instrText xml:space="preserve"> PAGEREF _Toc434606634 \h </w:instrText>
             </w:r>
             <w:r>
               <w:rPr>
@@ -2562,7 +2633,7 @@
                 <w:noProof/>
                 <w:webHidden/>
               </w:rPr>
-              <w:t>37</w:t>
+              <w:t>44</w:t>
             </w:r>
             <w:r>
               <w:rPr>
@@ -2585,7 +2656,7 @@
               <w:noProof/>
             </w:rPr>
           </w:pPr>
-          <w:hyperlink w:anchor="_Toc434427939" w:history="1">
+          <w:hyperlink w:anchor="_Toc434606635" w:history="1">
             <w:r>
               <w:rPr>
                 <w:rStyle w:val="Collegamentoipertestuale"/>
@@ -2632,7 +2703,7 @@
                 <w:noProof/>
                 <w:webHidden/>
               </w:rPr>
-              <w:instrText xml:space="preserve"> PAGEREF _Toc434427939 \h </w:instrText>
+              <w:instrText xml:space="preserve"> PAGEREF _Toc434606635 \h </w:instrText>
             </w:r>
             <w:r>
               <w:rPr>
@@ -2652,7 +2723,7 @@
                 <w:noProof/>
                 <w:webHidden/>
               </w:rPr>
-              <w:t>42</w:t>
+              <w:t>49</w:t>
             </w:r>
             <w:r>
               <w:rPr>
@@ -2675,7 +2746,7 @@
               <w:noProof/>
             </w:rPr>
           </w:pPr>
-          <w:hyperlink w:anchor="_Toc434427940" w:history="1">
+          <w:hyperlink w:anchor="_Toc434606636" w:history="1">
             <w:r>
               <w:rPr>
                 <w:rStyle w:val="Collegamentoipertestuale"/>
@@ -2722,7 +2793,7 @@
                 <w:noProof/>
                 <w:webHidden/>
               </w:rPr>
-              <w:instrText xml:space="preserve"> PAGEREF _Toc434427940 \h </w:instrText>
+              <w:instrText xml:space="preserve"> PAGEREF _Toc434606636 \h </w:instrText>
             </w:r>
             <w:r>
               <w:rPr>
@@ -2742,7 +2813,7 @@
                 <w:noProof/>
                 <w:webHidden/>
               </w:rPr>
-              <w:t>44</w:t>
+              <w:t>51</w:t>
             </w:r>
             <w:r>
               <w:rPr>
@@ -2765,7 +2836,7 @@
               <w:noProof/>
             </w:rPr>
           </w:pPr>
-          <w:hyperlink w:anchor="_Toc434427941" w:history="1">
+          <w:hyperlink w:anchor="_Toc434606637" w:history="1">
             <w:r>
               <w:rPr>
                 <w:rStyle w:val="Collegamentoipertestuale"/>
@@ -2812,7 +2883,7 @@
                 <w:noProof/>
                 <w:webHidden/>
               </w:rPr>
-              <w:instrText xml:space="preserve"> PAGEREF _Toc434427941 \h </w:instrText>
+              <w:instrText xml:space="preserve"> PAGEREF _Toc434606637 \h </w:instrText>
             </w:r>
             <w:r>
               <w:rPr>
@@ -2832,7 +2903,187 @@
                 <w:noProof/>
                 <w:webHidden/>
               </w:rPr>
-              <w:t>44</w:t>
+              <w:t>51</w:t>
+            </w:r>
+            <w:r>
+              <w:rPr>
+                <w:noProof/>
+                <w:webHidden/>
+              </w:rPr>
+              <w:fldChar w:fldCharType="end"/>
+            </w:r>
+          </w:hyperlink>
+        </w:p>
+        <w:p>
+          <w:pPr>
+            <w:pStyle w:val="Sommario2"/>
+            <w:tabs>
+              <w:tab w:val="left" w:pos="880"/>
+              <w:tab w:val="right" w:leader="dot" w:pos="9628"/>
+            </w:tabs>
+            <w:rPr>
+              <w:rFonts w:cstheme="minorBidi"/>
+              <w:noProof/>
+            </w:rPr>
+          </w:pPr>
+          <w:hyperlink w:anchor="_Toc434606638" w:history="1">
+            <w:r>
+              <w:rPr>
+                <w:rStyle w:val="Collegamentoipertestuale"/>
+                <w:rFonts w:eastAsia="Droid Sans Fallback" w:cs="FreeSans"/>
+                <w:b/>
+                <w:noProof/>
+                <w:lang w:eastAsia="zh-CN" w:bidi="hi-IN"/>
+              </w:rPr>
+              <w:t>4.2</w:t>
+            </w:r>
+            <w:r>
+              <w:rPr>
+                <w:rFonts w:cstheme="minorBidi"/>
+                <w:noProof/>
+              </w:rPr>
+              <w:tab/>
+            </w:r>
+            <w:r>
+              <w:rPr>
+                <w:rStyle w:val="Collegamentoipertestuale"/>
+                <w:rFonts w:eastAsia="Droid Sans Fallback" w:cs="FreeSans"/>
+                <w:b/>
+                <w:noProof/>
+                <w:lang w:eastAsia="zh-CN" w:bidi="hi-IN"/>
+              </w:rPr>
+              <w:t>Generated World</w:t>
+            </w:r>
+            <w:r>
+              <w:rPr>
+                <w:noProof/>
+                <w:webHidden/>
+              </w:rPr>
+              <w:tab/>
+            </w:r>
+            <w:r>
+              <w:rPr>
+                <w:noProof/>
+                <w:webHidden/>
+              </w:rPr>
+              <w:fldChar w:fldCharType="begin"/>
+            </w:r>
+            <w:r>
+              <w:rPr>
+                <w:noProof/>
+                <w:webHidden/>
+              </w:rPr>
+              <w:instrText xml:space="preserve"> PAGEREF _Toc434606638 \h </w:instrText>
+            </w:r>
+            <w:r>
+              <w:rPr>
+                <w:noProof/>
+                <w:webHidden/>
+              </w:rPr>
+            </w:r>
+            <w:r>
+              <w:rPr>
+                <w:noProof/>
+                <w:webHidden/>
+              </w:rPr>
+              <w:fldChar w:fldCharType="separate"/>
+            </w:r>
+            <w:r>
+              <w:rPr>
+                <w:noProof/>
+                <w:webHidden/>
+              </w:rPr>
+              <w:t>54</w:t>
+            </w:r>
+            <w:r>
+              <w:rPr>
+                <w:noProof/>
+                <w:webHidden/>
+              </w:rPr>
+              <w:fldChar w:fldCharType="end"/>
+            </w:r>
+          </w:hyperlink>
+        </w:p>
+        <w:p>
+          <w:pPr>
+            <w:pStyle w:val="Sommario1"/>
+            <w:tabs>
+              <w:tab w:val="left" w:pos="440"/>
+              <w:tab w:val="right" w:leader="dot" w:pos="9628"/>
+            </w:tabs>
+            <w:rPr>
+              <w:rFonts w:cstheme="minorBidi"/>
+              <w:noProof/>
+            </w:rPr>
+          </w:pPr>
+          <w:hyperlink w:anchor="_Toc434606639" w:history="1">
+            <w:r>
+              <w:rPr>
+                <w:rStyle w:val="Collegamentoipertestuale"/>
+                <w:rFonts w:eastAsia="Droid Sans Fallback" w:cs="FreeSans"/>
+                <w:b/>
+                <w:noProof/>
+                <w:lang w:eastAsia="zh-CN" w:bidi="hi-IN"/>
+              </w:rPr>
+              <w:t>5.</w:t>
+            </w:r>
+            <w:r>
+              <w:rPr>
+                <w:rFonts w:cstheme="minorBidi"/>
+                <w:noProof/>
+              </w:rPr>
+              <w:tab/>
+            </w:r>
+            <w:r>
+              <w:rPr>
+                <w:rStyle w:val="Collegamentoipertestuale"/>
+                <w:rFonts w:eastAsia="Droid Sans Fallback" w:cs="FreeSans"/>
+                <w:b/>
+                <w:noProof/>
+                <w:lang w:eastAsia="zh-CN" w:bidi="hi-IN"/>
+              </w:rPr>
+              <w:t>Tools</w:t>
+            </w:r>
+            <w:r>
+              <w:rPr>
+                <w:noProof/>
+                <w:webHidden/>
+              </w:rPr>
+              <w:tab/>
+            </w:r>
+            <w:r>
+              <w:rPr>
+                <w:noProof/>
+                <w:webHidden/>
+              </w:rPr>
+              <w:fldChar w:fldCharType="begin"/>
+            </w:r>
+            <w:r>
+              <w:rPr>
+                <w:noProof/>
+                <w:webHidden/>
+              </w:rPr>
+              <w:instrText xml:space="preserve"> PAGEREF _Toc434606639 \h </w:instrText>
+            </w:r>
+            <w:r>
+              <w:rPr>
+                <w:noProof/>
+                <w:webHidden/>
+              </w:rPr>
+            </w:r>
+            <w:r>
+              <w:rPr>
+                <w:noProof/>
+                <w:webHidden/>
+              </w:rPr>
+              <w:fldChar w:fldCharType="separate"/>
+            </w:r>
+            <w:r>
+              <w:rPr>
+                <w:noProof/>
+                <w:webHidden/>
+              </w:rPr>
+              <w:t>55</w:t>
             </w:r>
             <w:r>
               <w:rPr>
@@ -2867,6 +3118,7 @@
           <w:sz w:val="28"/>
           <w:lang w:val="it-IT"/>
         </w:rPr>
+        <w:lastRenderedPageBreak/>
         <w:br w:type="page"/>
       </w:r>
     </w:p>
@@ -2884,7 +3136,7 @@
           <w:sz w:val="28"/>
         </w:rPr>
       </w:pPr>
-      <w:bookmarkStart w:id="0" w:name="_Toc434427912"/>
+      <w:bookmarkStart w:id="0" w:name="_Toc434606607"/>
       <w:r>
         <w:rPr>
           <w:b/>
@@ -2916,7 +3168,7 @@
         </w:rPr>
         <w:t xml:space="preserve"> </w:t>
       </w:r>
-      <w:bookmarkStart w:id="1" w:name="_Toc434427913"/>
+      <w:bookmarkStart w:id="1" w:name="_Toc434606608"/>
       <w:r>
         <w:rPr>
           <w:b/>
@@ -3132,7 +3384,7 @@
         </w:rPr>
         <w:t xml:space="preserve"> </w:t>
       </w:r>
-      <w:bookmarkStart w:id="2" w:name="_Toc434427914"/>
+      <w:bookmarkStart w:id="2" w:name="_Toc434606609"/>
       <w:r>
         <w:rPr>
           <w:b/>
@@ -3524,7 +3776,7 @@
         </w:rPr>
         <w:t xml:space="preserve"> </w:t>
       </w:r>
-      <w:bookmarkStart w:id="3" w:name="_Toc434427915"/>
+      <w:bookmarkStart w:id="3" w:name="_Toc434606610"/>
       <w:r>
         <w:rPr>
           <w:b/>
@@ -3908,7 +4160,7 @@
         </w:rPr>
         <w:t xml:space="preserve"> </w:t>
       </w:r>
-      <w:bookmarkStart w:id="4" w:name="_Toc434427916"/>
+      <w:bookmarkStart w:id="4" w:name="_Toc434606611"/>
       <w:r>
         <w:rPr>
           <w:b/>
@@ -4031,7 +4283,7 @@
         </w:rPr>
         <w:t xml:space="preserve"> </w:t>
       </w:r>
-      <w:bookmarkStart w:id="5" w:name="_Toc434427917"/>
+      <w:bookmarkStart w:id="5" w:name="_Toc434606612"/>
       <w:r>
         <w:rPr>
           <w:b/>
@@ -4306,7 +4558,7 @@
         </w:rPr>
         <w:t xml:space="preserve"> </w:t>
       </w:r>
-      <w:bookmarkStart w:id="6" w:name="_Toc434427918"/>
+      <w:bookmarkStart w:id="6" w:name="_Toc434606613"/>
       <w:r>
         <w:rPr>
           <w:b/>
@@ -4330,7 +4582,7 @@
           <w:sz w:val="28"/>
         </w:rPr>
       </w:pPr>
-      <w:bookmarkStart w:id="7" w:name="_Toc434427919"/>
+      <w:bookmarkStart w:id="7" w:name="_Toc434606614"/>
       <w:r>
         <w:rPr>
           <w:b/>
@@ -4427,7 +4679,7 @@
           <w:sz w:val="24"/>
         </w:rPr>
       </w:pPr>
-      <w:bookmarkStart w:id="8" w:name="_Toc434427920"/>
+      <w:bookmarkStart w:id="8" w:name="_Toc434606615"/>
       <w:r>
         <w:rPr>
           <w:b/>
@@ -4629,7 +4881,7 @@
       <w:r>
         <w:t xml:space="preserve"> </w:t>
       </w:r>
-      <w:bookmarkStart w:id="9" w:name="_Toc434427921"/>
+      <w:bookmarkStart w:id="9" w:name="_Toc434606616"/>
       <w:r>
         <w:rPr>
           <w:b/>
@@ -4888,7 +5140,7 @@
         <w:lastRenderedPageBreak/>
         <w:t xml:space="preserve"> </w:t>
       </w:r>
-      <w:bookmarkStart w:id="10" w:name="_Toc434427922"/>
+      <w:bookmarkStart w:id="10" w:name="_Toc434606617"/>
       <w:r>
         <w:rPr>
           <w:b/>
@@ -5027,7 +5279,7 @@
           <w:sz w:val="24"/>
         </w:rPr>
       </w:pPr>
-      <w:bookmarkStart w:id="11" w:name="_Toc434427923"/>
+      <w:bookmarkStart w:id="11" w:name="_Toc434606618"/>
       <w:r>
         <w:rPr>
           <w:b/>
@@ -5116,7 +5368,7 @@
         </w:rPr>
         <w:t xml:space="preserve"> </w:t>
       </w:r>
-      <w:bookmarkStart w:id="12" w:name="_Toc434427924"/>
+      <w:bookmarkStart w:id="12" w:name="_Toc434606619"/>
       <w:r>
         <w:rPr>
           <w:b/>
@@ -6486,7 +6738,7 @@
         </w:rPr>
         <w:t xml:space="preserve"> </w:t>
       </w:r>
-      <w:bookmarkStart w:id="13" w:name="_Toc434427925"/>
+      <w:bookmarkStart w:id="13" w:name="_Toc434606620"/>
       <w:r>
         <w:rPr>
           <w:b/>
@@ -6510,7 +6762,7 @@
           <w:sz w:val="28"/>
         </w:rPr>
       </w:pPr>
-      <w:bookmarkStart w:id="14" w:name="_Toc434427926"/>
+      <w:bookmarkStart w:id="14" w:name="_Toc434606621"/>
       <w:r>
         <w:rPr>
           <w:b/>
@@ -7833,7 +8085,7 @@
           <w:sz w:val="24"/>
         </w:rPr>
       </w:pPr>
-      <w:bookmarkStart w:id="15" w:name="_Toc434427927"/>
+      <w:bookmarkStart w:id="15" w:name="_Toc434606622"/>
       <w:r>
         <w:rPr>
           <w:b/>
@@ -7882,7 +8134,7 @@
           <w:sz w:val="24"/>
         </w:rPr>
       </w:pPr>
-      <w:bookmarkStart w:id="16" w:name="_Toc434427928"/>
+      <w:bookmarkStart w:id="16" w:name="_Toc434606623"/>
       <w:r>
         <w:rPr>
           <w:b/>
@@ -7969,7 +8221,7 @@
           <w:sz w:val="24"/>
         </w:rPr>
       </w:pPr>
-      <w:bookmarkStart w:id="17" w:name="_Toc434427929"/>
+      <w:bookmarkStart w:id="17" w:name="_Toc434606624"/>
       <w:r>
         <w:rPr>
           <w:b/>
@@ -7998,7 +8250,7 @@
         </w:rPr>
         <w:t xml:space="preserve"> </w:t>
       </w:r>
-      <w:bookmarkStart w:id="18" w:name="_Toc434427930"/>
+      <w:bookmarkStart w:id="18" w:name="_Toc434606625"/>
       <w:r>
         <w:rPr>
           <w:b/>
@@ -8170,7 +8422,7 @@
         </w:rPr>
         <w:t xml:space="preserve"> </w:t>
       </w:r>
-      <w:bookmarkStart w:id="19" w:name="_Toc434427931"/>
+      <w:bookmarkStart w:id="19" w:name="_Toc434606626"/>
       <w:r>
         <w:rPr>
           <w:rFonts w:eastAsia="Droid Sans Fallback" w:cs="FreeSans"/>
@@ -8468,7 +8720,7 @@
       <w:r>
         <w:t xml:space="preserve"> </w:t>
       </w:r>
-      <w:bookmarkStart w:id="20" w:name="_Toc434427932"/>
+      <w:bookmarkStart w:id="20" w:name="_Toc434606627"/>
       <w:r>
         <w:rPr>
           <w:b/>
@@ -11511,7 +11763,7 @@
         </w:rPr>
         <w:t xml:space="preserve"> </w:t>
       </w:r>
-      <w:bookmarkStart w:id="21" w:name="_Toc434427933"/>
+      <w:bookmarkStart w:id="21" w:name="_Toc434606628"/>
       <w:r>
         <w:rPr>
           <w:rFonts w:eastAsia="Droid Sans Fallback" w:cs="FreeSans"/>
@@ -13466,7 +13718,7 @@
         </w:rPr>
         <w:t xml:space="preserve"> </w:t>
       </w:r>
-      <w:bookmarkStart w:id="22" w:name="_Toc434427934"/>
+      <w:bookmarkStart w:id="22" w:name="_Toc434606629"/>
       <w:r>
         <w:rPr>
           <w:b/>
@@ -15065,28 +15317,47 @@
           <w:lang w:val="en-US"/>
         </w:rPr>
         <w:tab/>
-        <w:t xml:space="preserve">A </w:t>
-      </w:r>
-      <w:r>
-        <w:rPr>
-          <w:lang w:val="en-US"/>
-        </w:rPr>
+        <w:t xml:space="preserve">A Taxi Driver can see his data saved in the website and modify them, if necessary. </w:t>
+      </w:r>
+    </w:p>
+    <w:p>
+      <w:pPr>
+        <w:rPr>
+          <w:sz w:val="18"/>
+        </w:rPr>
+      </w:pPr>
+    </w:p>
+    <w:p>
+      <w:r>
+        <w:rPr>
+          <w:lang w:val="en-US"/>
+        </w:rPr>
+        <w:tab/>
+      </w:r>
+      <w:r>
+        <w:rPr>
+          <w:b/>
+          <w:lang w:val="en-US"/>
+        </w:rPr>
+        <w:t>Actors</w:t>
+      </w:r>
+      <w:r>
+        <w:rPr>
+          <w:lang w:val="en-US"/>
+        </w:rPr>
+        <w:t>:</w:t>
+      </w:r>
+    </w:p>
+    <w:p>
+      <w:r>
+        <w:rPr>
+          <w:lang w:val="en-US"/>
+        </w:rPr>
+        <w:tab/>
         <w:t>Taxi Driver</w:t>
       </w:r>
-      <w:r>
-        <w:rPr>
-          <w:lang w:val="en-US"/>
-        </w:rPr>
-        <w:t xml:space="preserve"> can see his data saved in the website and modify them, if necessary. </w:t>
-      </w:r>
-    </w:p>
-    <w:p>
-      <w:pPr>
-        <w:rPr>
-          <w:sz w:val="18"/>
-        </w:rPr>
-      </w:pPr>
-    </w:p>
+    </w:p>
+    <w:p/>
     <w:p>
       <w:r>
         <w:rPr>
@@ -15099,7 +15370,7 @@
           <w:b/>
           <w:lang w:val="en-US"/>
         </w:rPr>
-        <w:t>Actors</w:t>
+        <w:t>Input Conditions</w:t>
       </w:r>
       <w:r>
         <w:rPr>
@@ -15114,12 +15385,7 @@
           <w:lang w:val="en-US"/>
         </w:rPr>
         <w:tab/>
-      </w:r>
-      <w:r>
-        <w:rPr>
-          <w:lang w:val="en-US"/>
-        </w:rPr>
-        <w:t>Taxi Driver</w:t>
+        <w:t>The Taxi Driver must be logged in.</w:t>
       </w:r>
     </w:p>
     <w:p/>
@@ -15135,7 +15401,7 @@
           <w:b/>
           <w:lang w:val="en-US"/>
         </w:rPr>
-        <w:t>Input Conditions</w:t>
+        <w:t>Output Conditions</w:t>
       </w:r>
       <w:r>
         <w:rPr>
@@ -15145,49 +15411,6 @@
       </w:r>
     </w:p>
     <w:p>
-      <w:r>
-        <w:rPr>
-          <w:lang w:val="en-US"/>
-        </w:rPr>
-        <w:tab/>
-        <w:t xml:space="preserve">The </w:t>
-      </w:r>
-      <w:r>
-        <w:rPr>
-          <w:lang w:val="en-US"/>
-        </w:rPr>
-        <w:t>Taxi Driver</w:t>
-      </w:r>
-      <w:r>
-        <w:rPr>
-          <w:lang w:val="en-US"/>
-        </w:rPr>
-        <w:t xml:space="preserve"> must be logged in.</w:t>
-      </w:r>
-    </w:p>
-    <w:p/>
-    <w:p>
-      <w:r>
-        <w:rPr>
-          <w:lang w:val="en-US"/>
-        </w:rPr>
-        <w:tab/>
-      </w:r>
-      <w:r>
-        <w:rPr>
-          <w:b/>
-          <w:lang w:val="en-US"/>
-        </w:rPr>
-        <w:t>Output Conditions</w:t>
-      </w:r>
-      <w:r>
-        <w:rPr>
-          <w:lang w:val="en-US"/>
-        </w:rPr>
-        <w:t>:</w:t>
-      </w:r>
-    </w:p>
-    <w:p>
       <w:pPr>
         <w:ind w:left="708"/>
       </w:pPr>
@@ -15195,19 +15418,7 @@
         <w:rPr>
           <w:lang w:val="en-US"/>
         </w:rPr>
-        <w:t xml:space="preserve">The </w:t>
-      </w:r>
-      <w:r>
-        <w:rPr>
-          <w:lang w:val="en-US"/>
-        </w:rPr>
-        <w:t>Taxi Driver</w:t>
-      </w:r>
-      <w:r>
-        <w:rPr>
-          <w:lang w:val="en-US"/>
-        </w:rPr>
-        <w:t xml:space="preserve"> can see the data inserted in the database, if he/she modified them, change will be saved. </w:t>
+        <w:t xml:space="preserve">The Taxi Driver can see the data inserted in the database, if he/she modified them, change will be saved. </w:t>
       </w:r>
     </w:p>
     <w:p/>
@@ -15246,13 +15457,7 @@
         <w:rPr>
           <w:lang w:val="en-US"/>
         </w:rPr>
-        <w:t>Taxi Driver</w:t>
-      </w:r>
-      <w:r>
-        <w:rPr>
-          <w:lang w:val="en-US"/>
-        </w:rPr>
-        <w:t xml:space="preserve"> clicks on the “account management” button in the home page.</w:t>
+        <w:t>Taxi Driver clicks on the “account management” button in the home page.</w:t>
       </w:r>
     </w:p>
     <w:p>
@@ -15269,19 +15474,7 @@
         <w:rPr>
           <w:lang w:val="en-US"/>
         </w:rPr>
-        <w:t xml:space="preserve">In the new page the </w:t>
-      </w:r>
-      <w:r>
-        <w:rPr>
-          <w:lang w:val="en-US"/>
-        </w:rPr>
-        <w:t>Taxi Driver</w:t>
-      </w:r>
-      <w:r>
-        <w:rPr>
-          <w:lang w:val="en-US"/>
-        </w:rPr>
-        <w:t xml:space="preserve"> can see a list of text field containing his data.</w:t>
+        <w:t>In the new page the Taxi Driver can see a list of text field containing his data.</w:t>
       </w:r>
     </w:p>
     <w:p>
@@ -15298,31 +15491,7 @@
         <w:rPr>
           <w:lang w:val="en-US"/>
         </w:rPr>
-        <w:t xml:space="preserve">By writing in them, the </w:t>
-      </w:r>
-      <w:r>
-        <w:rPr>
-          <w:lang w:val="en-US"/>
-        </w:rPr>
-        <w:t>Taxi Driver</w:t>
-      </w:r>
-      <w:r>
-        <w:rPr>
-          <w:lang w:val="en-US"/>
-        </w:rPr>
-        <w:t xml:space="preserve"> can modify them</w:t>
-      </w:r>
-      <w:r>
-        <w:rPr>
-          <w:lang w:val="en-US"/>
-        </w:rPr>
-        <w:t>; he/she can’t modify licenses codes</w:t>
-      </w:r>
-      <w:r>
-        <w:rPr>
-          <w:lang w:val="en-US"/>
-        </w:rPr>
-        <w:t>.</w:t>
+        <w:t>By writing in them, the Taxi Driver can modify them; he/she can’t modify licenses codes.</w:t>
       </w:r>
     </w:p>
     <w:p>
@@ -15403,19 +15572,7 @@
         <w:rPr>
           <w:lang w:val="en-US"/>
         </w:rPr>
-        <w:t xml:space="preserve"> The </w:t>
-      </w:r>
-      <w:r>
-        <w:rPr>
-          <w:lang w:val="en-US"/>
-        </w:rPr>
-        <w:t>Taxi Driver</w:t>
-      </w:r>
-      <w:r>
-        <w:rPr>
-          <w:lang w:val="en-US"/>
-        </w:rPr>
-        <w:t xml:space="preserve"> can retry the process.</w:t>
+        <w:t xml:space="preserve"> The Taxi Driver can retry the process.</w:t>
       </w:r>
     </w:p>
     <w:p>
@@ -15430,19 +15587,7 @@
         <w:rPr>
           <w:lang w:val="en-US"/>
         </w:rPr>
-        <w:t xml:space="preserve">If the </w:t>
-      </w:r>
-      <w:r>
-        <w:rPr>
-          <w:lang w:val="en-US"/>
-        </w:rPr>
-        <w:t>Taxi Driver</w:t>
-      </w:r>
-      <w:r>
-        <w:rPr>
-          <w:lang w:val="en-US"/>
-        </w:rPr>
-        <w:t xml:space="preserve"> exits the page without saving, changes won’t be saved.</w:t>
+        <w:t>If the Taxi Driver exits the page without saving, changes won’t be saved.</w:t>
       </w:r>
     </w:p>
     <w:p>
@@ -15489,7 +15634,7 @@
         </w:rPr>
         <w:t xml:space="preserve"> </w:t>
       </w:r>
-      <w:bookmarkStart w:id="23" w:name="_Toc434427935"/>
+      <w:bookmarkStart w:id="23" w:name="_Toc434606630"/>
       <w:r>
         <w:rPr>
           <w:b/>
@@ -15507,8 +15652,6 @@
           <w:sz w:val="28"/>
         </w:rPr>
       </w:pPr>
-      <w:bookmarkStart w:id="24" w:name="_GoBack"/>
-      <w:bookmarkEnd w:id="24"/>
       <w:r>
         <w:rPr>
           <w:noProof/>
@@ -16726,8 +16869,8 @@
         </w:rPr>
         <w:tab/>
       </w:r>
-      <w:bookmarkStart w:id="25" w:name="__DdeLink__829_839197689"/>
-      <w:bookmarkEnd w:id="25"/>
+      <w:bookmarkStart w:id="24" w:name="__DdeLink__829_839197689"/>
+      <w:bookmarkEnd w:id="24"/>
       <w:r>
         <w:rPr>
           <w:sz w:val="24"/>
@@ -17240,13 +17383,7 @@
           <w:lang w:val="en-US"/>
         </w:rPr>
         <w:tab/>
-        <w:t xml:space="preserve">An Administrator </w:t>
-      </w:r>
-      <w:r>
-        <w:rPr>
-          <w:lang w:val="en-US"/>
-        </w:rPr>
-        <w:t xml:space="preserve">can see his data saved in the website and modify them, if necessary. </w:t>
+        <w:t xml:space="preserve">An Administrator can see his data saved in the website and modify them, if necessary. </w:t>
       </w:r>
     </w:p>
     <w:p>
@@ -17283,11 +17420,6 @@
           <w:lang w:val="en-US"/>
         </w:rPr>
         <w:tab/>
-      </w:r>
-      <w:r>
-        <w:rPr>
-          <w:lang w:val="en-US"/>
-        </w:rPr>
         <w:t>Administrator</w:t>
       </w:r>
     </w:p>
@@ -17319,19 +17451,7 @@
           <w:lang w:val="en-US"/>
         </w:rPr>
         <w:tab/>
-        <w:t xml:space="preserve">The </w:t>
-      </w:r>
-      <w:r>
-        <w:rPr>
-          <w:lang w:val="en-US"/>
-        </w:rPr>
-        <w:t xml:space="preserve">Administrator </w:t>
-      </w:r>
-      <w:r>
-        <w:rPr>
-          <w:lang w:val="en-US"/>
-        </w:rPr>
-        <w:t>must be logged in.</w:t>
+        <w:t>The Administrator must be logged in.</w:t>
       </w:r>
     </w:p>
     <w:p/>
@@ -17364,19 +17484,7 @@
         <w:rPr>
           <w:lang w:val="en-US"/>
         </w:rPr>
-        <w:t xml:space="preserve">The </w:t>
-      </w:r>
-      <w:r>
-        <w:rPr>
-          <w:lang w:val="en-US"/>
-        </w:rPr>
-        <w:t xml:space="preserve">Administrator </w:t>
-      </w:r>
-      <w:r>
-        <w:rPr>
-          <w:lang w:val="en-US"/>
-        </w:rPr>
-        <w:t xml:space="preserve">can see the data inserted in the database, if he/she modified them, change will be saved. </w:t>
+        <w:t xml:space="preserve">The Administrator can see the data inserted in the database, if he/she modified them, change will be saved. </w:t>
       </w:r>
     </w:p>
     <w:p/>
@@ -17415,13 +17523,7 @@
         <w:rPr>
           <w:lang w:val="en-US"/>
         </w:rPr>
-        <w:t>Administrator</w:t>
-      </w:r>
-      <w:r>
-        <w:rPr>
-          <w:lang w:val="en-US"/>
-        </w:rPr>
-        <w:t xml:space="preserve"> clicks on the “account management” button in the home page.</w:t>
+        <w:t>Administrator clicks on the “account management” button in the home page.</w:t>
       </w:r>
     </w:p>
     <w:p>
@@ -17438,19 +17540,7 @@
         <w:rPr>
           <w:lang w:val="en-US"/>
         </w:rPr>
-        <w:t xml:space="preserve">In the new page the </w:t>
-      </w:r>
-      <w:r>
-        <w:rPr>
-          <w:lang w:val="en-US"/>
-        </w:rPr>
-        <w:t>Administrator</w:t>
-      </w:r>
-      <w:r>
-        <w:rPr>
-          <w:lang w:val="en-US"/>
-        </w:rPr>
-        <w:t xml:space="preserve"> can see a list of text field containing his data.</w:t>
+        <w:t>In the new page the Administrator can see a list of text field containing his data.</w:t>
       </w:r>
     </w:p>
     <w:p>
@@ -17467,19 +17557,7 @@
         <w:rPr>
           <w:lang w:val="en-US"/>
         </w:rPr>
-        <w:t xml:space="preserve">By writing in them, the </w:t>
-      </w:r>
-      <w:r>
-        <w:rPr>
-          <w:lang w:val="en-US"/>
-        </w:rPr>
-        <w:t>Administrator</w:t>
-      </w:r>
-      <w:r>
-        <w:rPr>
-          <w:lang w:val="en-US"/>
-        </w:rPr>
-        <w:t xml:space="preserve"> can modify them.</w:t>
+        <w:t>By writing in them, the Administrator can modify them.</w:t>
       </w:r>
     </w:p>
     <w:p>
@@ -17560,19 +17638,7 @@
         <w:rPr>
           <w:lang w:val="en-US"/>
         </w:rPr>
-        <w:t xml:space="preserve"> The </w:t>
-      </w:r>
-      <w:r>
-        <w:rPr>
-          <w:lang w:val="en-US"/>
-        </w:rPr>
-        <w:t>Administrator</w:t>
-      </w:r>
-      <w:r>
-        <w:rPr>
-          <w:lang w:val="en-US"/>
-        </w:rPr>
-        <w:t xml:space="preserve"> can retry the process.</w:t>
+        <w:t xml:space="preserve"> The Administrator can retry the process.</w:t>
       </w:r>
     </w:p>
     <w:p>
@@ -17587,19 +17653,7 @@
         <w:rPr>
           <w:lang w:val="en-US"/>
         </w:rPr>
-        <w:t xml:space="preserve">If the </w:t>
-      </w:r>
-      <w:r>
-        <w:rPr>
-          <w:lang w:val="en-US"/>
-        </w:rPr>
-        <w:t>Administrator</w:t>
-      </w:r>
-      <w:r>
-        <w:rPr>
-          <w:lang w:val="en-US"/>
-        </w:rPr>
-        <w:t xml:space="preserve"> exits the page without saving, changes won’t be saved.</w:t>
+        <w:t>If the Administrator exits the page without saving, changes won’t be saved.</w:t>
       </w:r>
     </w:p>
     <w:p>
@@ -18469,25 +18523,7 @@
           <w:szCs w:val="24"/>
           <w:lang w:val="en-US" w:eastAsia="zh-CN" w:bidi="hi-IN"/>
         </w:rPr>
-        <w:t xml:space="preserve">error to the </w:t>
-      </w:r>
-      <w:r>
-        <w:rPr>
-          <w:rFonts w:eastAsia="Droid Sans Fallback" w:cs="FreeSans"/>
-          <w:sz w:val="24"/>
-          <w:szCs w:val="24"/>
-          <w:lang w:val="en-US" w:eastAsia="zh-CN" w:bidi="hi-IN"/>
-        </w:rPr>
-        <w:t>Administrator</w:t>
-      </w:r>
-      <w:r>
-        <w:rPr>
-          <w:rFonts w:eastAsia="Droid Sans Fallback" w:cs="FreeSans"/>
-          <w:sz w:val="24"/>
-          <w:szCs w:val="24"/>
-          <w:lang w:val="en-US" w:eastAsia="zh-CN" w:bidi="hi-IN"/>
-        </w:rPr>
-        <w:t xml:space="preserve"> with an alert window. T</w:t>
+        <w:t>error to the Administrator with an alert window. T</w:t>
       </w:r>
       <w:r>
         <w:rPr>
@@ -18571,7 +18607,7 @@
         <w:lastRenderedPageBreak/>
         <w:t xml:space="preserve"> </w:t>
       </w:r>
-      <w:bookmarkStart w:id="26" w:name="_Toc434427936"/>
+      <w:bookmarkStart w:id="25" w:name="_Toc434606631"/>
       <w:r>
         <w:rPr>
           <w:rFonts w:eastAsia="Droid Sans Fallback" w:cs="FreeSans"/>
@@ -18582,7 +18618,7 @@
         </w:rPr>
         <w:t>Domain Model</w:t>
       </w:r>
-      <w:bookmarkEnd w:id="26"/>
+      <w:bookmarkEnd w:id="25"/>
     </w:p>
     <w:p>
       <w:pPr>
@@ -18602,7 +18638,7 @@
           <w:lang w:eastAsia="zh-CN" w:bidi="hi-IN"/>
         </w:rPr>
       </w:pPr>
-      <w:bookmarkStart w:id="27" w:name="_Toc434427937"/>
+      <w:bookmarkStart w:id="26" w:name="_Toc434606632"/>
       <w:r>
         <w:rPr>
           <w:rFonts w:eastAsia="Droid Sans Fallback" w:cs="FreeSans"/>
@@ -18613,7 +18649,7 @@
         </w:rPr>
         <w:t>Domain Class Diagram</w:t>
       </w:r>
-      <w:bookmarkEnd w:id="27"/>
+      <w:bookmarkEnd w:id="26"/>
     </w:p>
     <w:p>
       <w:pPr>
@@ -18629,6 +18665,7 @@
           <w:lang w:eastAsia="zh-CN" w:bidi="hi-IN"/>
         </w:rPr>
       </w:pPr>
+      <w:bookmarkStart w:id="27" w:name="_Toc434606633"/>
       <w:r>
         <w:rPr>
           <w:rFonts w:eastAsia="Droid Sans Fallback" w:cs="FreeSans"/>
@@ -18647,6 +18684,7 @@
         </w:rPr>
         <w:t xml:space="preserve"> that could be for instance “generalization” or “composition”.</w:t>
       </w:r>
+      <w:bookmarkEnd w:id="27"/>
       <w:r>
         <w:rPr>
           <w:rFonts w:eastAsia="Droid Sans Fallback" w:cs="FreeSans"/>
@@ -19035,7 +19073,7 @@
           <w:lang w:eastAsia="zh-CN" w:bidi="hi-IN"/>
         </w:rPr>
       </w:pPr>
-      <w:bookmarkStart w:id="28" w:name="_Toc434427938"/>
+      <w:bookmarkStart w:id="28" w:name="_Toc434606634"/>
       <w:r>
         <w:rPr>
           <w:rFonts w:eastAsia="Droid Sans Fallback" w:cs="FreeSans"/>
@@ -19938,7 +19976,7 @@
           <w:lang w:eastAsia="zh-CN" w:bidi="hi-IN"/>
         </w:rPr>
       </w:pPr>
-      <w:bookmarkStart w:id="29" w:name="_Toc434427939"/>
+      <w:bookmarkStart w:id="29" w:name="_Toc434606635"/>
       <w:r>
         <w:rPr>
           <w:rFonts w:eastAsia="Droid Sans Fallback" w:cs="FreeSans"/>
@@ -20305,7 +20343,7 @@
           <w:lang w:eastAsia="zh-CN" w:bidi="hi-IN"/>
         </w:rPr>
       </w:pPr>
-      <w:bookmarkStart w:id="30" w:name="_Toc434427940"/>
+      <w:bookmarkStart w:id="30" w:name="_Toc434606636"/>
       <w:r>
         <w:rPr>
           <w:rFonts w:eastAsia="Droid Sans Fallback" w:cs="FreeSans"/>
@@ -20347,7 +20385,7 @@
         </w:rPr>
         <w:t xml:space="preserve"> </w:t>
       </w:r>
-      <w:bookmarkStart w:id="31" w:name="_Toc434427941"/>
+      <w:bookmarkStart w:id="31" w:name="_Toc434606637"/>
       <w:r>
         <w:rPr>
           <w:rFonts w:eastAsia="Droid Sans Fallback" w:cs="FreeSans"/>
@@ -20359,6 +20397,2098 @@
         <w:t>Alloy Code</w:t>
       </w:r>
       <w:bookmarkEnd w:id="31"/>
+    </w:p>
+    <w:p>
+      <w:pPr>
+        <w:pStyle w:val="Paragrafoelenco"/>
+        <w:widowControl w:val="0"/>
+        <w:suppressAutoHyphens/>
+        <w:spacing w:after="0" w:line="360" w:lineRule="auto"/>
+        <w:rPr>
+          <w:rFonts w:eastAsia="Droid Sans Fallback" w:cs="FreeSans"/>
+          <w:sz w:val="24"/>
+          <w:szCs w:val="24"/>
+          <w:lang w:eastAsia="zh-CN" w:bidi="hi-IN"/>
+        </w:rPr>
+      </w:pPr>
+      <w:r>
+        <w:rPr>
+          <w:rFonts w:eastAsia="Droid Sans Fallback" w:cs="FreeSans"/>
+          <w:sz w:val="24"/>
+          <w:szCs w:val="24"/>
+          <w:lang w:eastAsia="zh-CN" w:bidi="hi-IN"/>
+        </w:rPr>
+        <w:t xml:space="preserve">In this paragraph it will be presented the alloy code that model this system. The focus is on “facts” that define the rules and the constraints that must holds in order to maintain consistency with respect to what has </w:t>
+      </w:r>
+      <w:r>
+        <w:rPr>
+          <w:rFonts w:eastAsia="Droid Sans Fallback" w:cs="FreeSans"/>
+          <w:sz w:val="24"/>
+          <w:szCs w:val="24"/>
+          <w:lang w:eastAsia="zh-CN" w:bidi="hi-IN"/>
+        </w:rPr>
+        <w:t>been described in this Document:</w:t>
+      </w:r>
+    </w:p>
+    <w:p>
+      <w:pPr>
+        <w:pStyle w:val="Paragrafoelenco"/>
+        <w:widowControl w:val="0"/>
+        <w:suppressAutoHyphens/>
+        <w:spacing w:after="0" w:line="360" w:lineRule="auto"/>
+        <w:rPr>
+          <w:rFonts w:eastAsia="Droid Sans Fallback" w:cs="FreeSans"/>
+          <w:sz w:val="24"/>
+          <w:szCs w:val="24"/>
+          <w:lang w:eastAsia="zh-CN" w:bidi="hi-IN"/>
+        </w:rPr>
+      </w:pPr>
+    </w:p>
+    <w:p>
+      <w:pPr>
+        <w:pStyle w:val="Paragrafoelenco"/>
+        <w:widowControl w:val="0"/>
+        <w:suppressAutoHyphens/>
+        <w:spacing w:after="0" w:line="360" w:lineRule="auto"/>
+        <w:rPr>
+          <w:rFonts w:ascii="Courier New" w:eastAsia="Droid Sans Fallback" w:hAnsi="Courier New" w:cs="Courier New"/>
+          <w:lang w:eastAsia="zh-CN" w:bidi="hi-IN"/>
+        </w:rPr>
+      </w:pPr>
+      <w:r>
+        <w:rPr>
+          <w:rFonts w:ascii="Courier New" w:eastAsia="Droid Sans Fallback" w:hAnsi="Courier New" w:cs="Courier New"/>
+          <w:color w:val="4472C4" w:themeColor="accent5"/>
+          <w:lang w:eastAsia="zh-CN" w:bidi="hi-IN"/>
+        </w:rPr>
+        <w:t xml:space="preserve">module </w:t>
+      </w:r>
+      <w:r>
+        <w:rPr>
+          <w:rFonts w:ascii="Courier New" w:eastAsia="Droid Sans Fallback" w:hAnsi="Courier New" w:cs="Courier New"/>
+          <w:lang w:eastAsia="zh-CN" w:bidi="hi-IN"/>
+        </w:rPr>
+        <w:t>MyTaxi</w:t>
+      </w:r>
+    </w:p>
+    <w:p>
+      <w:pPr>
+        <w:pStyle w:val="Paragrafoelenco"/>
+        <w:widowControl w:val="0"/>
+        <w:suppressAutoHyphens/>
+        <w:spacing w:after="0" w:line="360" w:lineRule="auto"/>
+        <w:rPr>
+          <w:rFonts w:ascii="Courier New" w:eastAsia="Droid Sans Fallback" w:hAnsi="Courier New" w:cs="Courier New"/>
+          <w:lang w:eastAsia="zh-CN" w:bidi="hi-IN"/>
+        </w:rPr>
+      </w:pPr>
+    </w:p>
+    <w:p>
+      <w:pPr>
+        <w:pStyle w:val="Paragrafoelenco"/>
+        <w:widowControl w:val="0"/>
+        <w:suppressAutoHyphens/>
+        <w:spacing w:after="0" w:line="360" w:lineRule="auto"/>
+        <w:rPr>
+          <w:rFonts w:ascii="Courier New" w:eastAsia="Droid Sans Fallback" w:hAnsi="Courier New" w:cs="Courier New"/>
+          <w:color w:val="70AD47" w:themeColor="accent6"/>
+          <w:lang w:eastAsia="zh-CN" w:bidi="hi-IN"/>
+        </w:rPr>
+      </w:pPr>
+      <w:r>
+        <w:rPr>
+          <w:rFonts w:ascii="Courier New" w:eastAsia="Droid Sans Fallback" w:hAnsi="Courier New" w:cs="Courier New"/>
+          <w:color w:val="70AD47" w:themeColor="accent6"/>
+          <w:lang w:eastAsia="zh-CN" w:bidi="hi-IN"/>
+        </w:rPr>
+        <w:t>//SIGNATURES</w:t>
+      </w:r>
+    </w:p>
+    <w:p>
+      <w:pPr>
+        <w:pStyle w:val="Paragrafoelenco"/>
+        <w:widowControl w:val="0"/>
+        <w:suppressAutoHyphens/>
+        <w:spacing w:after="0" w:line="360" w:lineRule="auto"/>
+        <w:rPr>
+          <w:rFonts w:ascii="Courier New" w:eastAsia="Droid Sans Fallback" w:hAnsi="Courier New" w:cs="Courier New"/>
+          <w:lang w:eastAsia="zh-CN" w:bidi="hi-IN"/>
+        </w:rPr>
+      </w:pPr>
+    </w:p>
+    <w:p>
+      <w:pPr>
+        <w:pStyle w:val="Paragrafoelenco"/>
+        <w:widowControl w:val="0"/>
+        <w:suppressAutoHyphens/>
+        <w:spacing w:after="0" w:line="360" w:lineRule="auto"/>
+        <w:rPr>
+          <w:rFonts w:ascii="Courier New" w:eastAsia="Droid Sans Fallback" w:hAnsi="Courier New" w:cs="Courier New"/>
+          <w:lang w:eastAsia="zh-CN" w:bidi="hi-IN"/>
+        </w:rPr>
+      </w:pPr>
+    </w:p>
+    <w:p>
+      <w:pPr>
+        <w:pStyle w:val="Paragrafoelenco"/>
+        <w:widowControl w:val="0"/>
+        <w:suppressAutoHyphens/>
+        <w:spacing w:after="0" w:line="360" w:lineRule="auto"/>
+        <w:rPr>
+          <w:rFonts w:ascii="Courier New" w:eastAsia="Droid Sans Fallback" w:hAnsi="Courier New" w:cs="Courier New"/>
+          <w:lang w:eastAsia="zh-CN" w:bidi="hi-IN"/>
+        </w:rPr>
+      </w:pPr>
+      <w:r>
+        <w:rPr>
+          <w:rFonts w:ascii="Courier New" w:eastAsia="Droid Sans Fallback" w:hAnsi="Courier New" w:cs="Courier New"/>
+          <w:color w:val="4472C4" w:themeColor="accent5"/>
+          <w:lang w:eastAsia="zh-CN" w:bidi="hi-IN"/>
+        </w:rPr>
+        <w:t xml:space="preserve">sig </w:t>
+      </w:r>
+      <w:r>
+        <w:rPr>
+          <w:rFonts w:ascii="Courier New" w:eastAsia="Droid Sans Fallback" w:hAnsi="Courier New" w:cs="Courier New"/>
+          <w:lang w:eastAsia="zh-CN" w:bidi="hi-IN"/>
+        </w:rPr>
+        <w:t>Request{</w:t>
+      </w:r>
+    </w:p>
+    <w:p>
+      <w:pPr>
+        <w:pStyle w:val="Paragrafoelenco"/>
+        <w:widowControl w:val="0"/>
+        <w:suppressAutoHyphens/>
+        <w:spacing w:after="0" w:line="360" w:lineRule="auto"/>
+        <w:rPr>
+          <w:rFonts w:ascii="Courier New" w:eastAsia="Droid Sans Fallback" w:hAnsi="Courier New" w:cs="Courier New"/>
+          <w:lang w:eastAsia="zh-CN" w:bidi="hi-IN"/>
+        </w:rPr>
+      </w:pPr>
+      <w:r>
+        <w:rPr>
+          <w:rFonts w:ascii="Courier New" w:eastAsia="Droid Sans Fallback" w:hAnsi="Courier New" w:cs="Courier New"/>
+          <w:lang w:eastAsia="zh-CN" w:bidi="hi-IN"/>
+        </w:rPr>
+        <w:tab/>
+        <w:t xml:space="preserve">client: </w:t>
+      </w:r>
+      <w:r>
+        <w:rPr>
+          <w:rFonts w:ascii="Courier New" w:eastAsia="Droid Sans Fallback" w:hAnsi="Courier New" w:cs="Courier New"/>
+          <w:color w:val="4472C4" w:themeColor="accent5"/>
+          <w:lang w:eastAsia="zh-CN" w:bidi="hi-IN"/>
+        </w:rPr>
+        <w:t xml:space="preserve">one </w:t>
+      </w:r>
+      <w:r>
+        <w:rPr>
+          <w:rFonts w:ascii="Courier New" w:eastAsia="Droid Sans Fallback" w:hAnsi="Courier New" w:cs="Courier New"/>
+          <w:lang w:eastAsia="zh-CN" w:bidi="hi-IN"/>
+        </w:rPr>
+        <w:t>Guest,</w:t>
+      </w:r>
+    </w:p>
+    <w:p>
+      <w:pPr>
+        <w:pStyle w:val="Paragrafoelenco"/>
+        <w:widowControl w:val="0"/>
+        <w:suppressAutoHyphens/>
+        <w:spacing w:after="0" w:line="360" w:lineRule="auto"/>
+        <w:rPr>
+          <w:rFonts w:ascii="Courier New" w:eastAsia="Droid Sans Fallback" w:hAnsi="Courier New" w:cs="Courier New"/>
+          <w:lang w:eastAsia="zh-CN" w:bidi="hi-IN"/>
+        </w:rPr>
+      </w:pPr>
+      <w:r>
+        <w:rPr>
+          <w:rFonts w:ascii="Courier New" w:eastAsia="Droid Sans Fallback" w:hAnsi="Courier New" w:cs="Courier New"/>
+          <w:lang w:eastAsia="zh-CN" w:bidi="hi-IN"/>
+        </w:rPr>
+        <w:tab/>
+        <w:t xml:space="preserve">taxi: </w:t>
+      </w:r>
+      <w:r>
+        <w:rPr>
+          <w:rFonts w:ascii="Courier New" w:eastAsia="Droid Sans Fallback" w:hAnsi="Courier New" w:cs="Courier New"/>
+          <w:color w:val="4472C4" w:themeColor="accent5"/>
+          <w:lang w:eastAsia="zh-CN" w:bidi="hi-IN"/>
+        </w:rPr>
+        <w:t xml:space="preserve">one </w:t>
+      </w:r>
+      <w:r>
+        <w:rPr>
+          <w:rFonts w:ascii="Courier New" w:eastAsia="Droid Sans Fallback" w:hAnsi="Courier New" w:cs="Courier New"/>
+          <w:lang w:eastAsia="zh-CN" w:bidi="hi-IN"/>
+        </w:rPr>
+        <w:t>TaxiDriver,</w:t>
+      </w:r>
+    </w:p>
+    <w:p>
+      <w:pPr>
+        <w:pStyle w:val="Paragrafoelenco"/>
+        <w:widowControl w:val="0"/>
+        <w:suppressAutoHyphens/>
+        <w:spacing w:after="0" w:line="360" w:lineRule="auto"/>
+        <w:rPr>
+          <w:rFonts w:ascii="Courier New" w:eastAsia="Droid Sans Fallback" w:hAnsi="Courier New" w:cs="Courier New"/>
+          <w:lang w:eastAsia="zh-CN" w:bidi="hi-IN"/>
+        </w:rPr>
+      </w:pPr>
+      <w:r>
+        <w:rPr>
+          <w:rFonts w:ascii="Courier New" w:eastAsia="Droid Sans Fallback" w:hAnsi="Courier New" w:cs="Courier New"/>
+          <w:lang w:eastAsia="zh-CN" w:bidi="hi-IN"/>
+        </w:rPr>
+        <w:tab/>
+        <w:t xml:space="preserve">zoneQueue: </w:t>
+      </w:r>
+      <w:r>
+        <w:rPr>
+          <w:rFonts w:ascii="Courier New" w:eastAsia="Droid Sans Fallback" w:hAnsi="Courier New" w:cs="Courier New"/>
+          <w:color w:val="4472C4" w:themeColor="accent5"/>
+          <w:lang w:eastAsia="zh-CN" w:bidi="hi-IN"/>
+        </w:rPr>
+        <w:t xml:space="preserve">one </w:t>
+      </w:r>
+      <w:r>
+        <w:rPr>
+          <w:rFonts w:ascii="Courier New" w:eastAsia="Droid Sans Fallback" w:hAnsi="Courier New" w:cs="Courier New"/>
+          <w:lang w:eastAsia="zh-CN" w:bidi="hi-IN"/>
+        </w:rPr>
+        <w:t>Queue</w:t>
+      </w:r>
+    </w:p>
+    <w:p>
+      <w:pPr>
+        <w:pStyle w:val="Paragrafoelenco"/>
+        <w:widowControl w:val="0"/>
+        <w:suppressAutoHyphens/>
+        <w:spacing w:after="0" w:line="360" w:lineRule="auto"/>
+        <w:rPr>
+          <w:rFonts w:ascii="Courier New" w:eastAsia="Droid Sans Fallback" w:hAnsi="Courier New" w:cs="Courier New"/>
+          <w:lang w:eastAsia="zh-CN" w:bidi="hi-IN"/>
+        </w:rPr>
+      </w:pPr>
+      <w:r>
+        <w:rPr>
+          <w:rFonts w:ascii="Courier New" w:eastAsia="Droid Sans Fallback" w:hAnsi="Courier New" w:cs="Courier New"/>
+          <w:lang w:eastAsia="zh-CN" w:bidi="hi-IN"/>
+        </w:rPr>
+        <w:t>}</w:t>
+      </w:r>
+    </w:p>
+    <w:p>
+      <w:pPr>
+        <w:pStyle w:val="Paragrafoelenco"/>
+        <w:widowControl w:val="0"/>
+        <w:suppressAutoHyphens/>
+        <w:spacing w:after="0" w:line="360" w:lineRule="auto"/>
+        <w:rPr>
+          <w:rFonts w:ascii="Courier New" w:eastAsia="Droid Sans Fallback" w:hAnsi="Courier New" w:cs="Courier New"/>
+          <w:lang w:eastAsia="zh-CN" w:bidi="hi-IN"/>
+        </w:rPr>
+      </w:pPr>
+    </w:p>
+    <w:p>
+      <w:pPr>
+        <w:pStyle w:val="Paragrafoelenco"/>
+        <w:widowControl w:val="0"/>
+        <w:suppressAutoHyphens/>
+        <w:spacing w:after="0" w:line="360" w:lineRule="auto"/>
+        <w:rPr>
+          <w:rFonts w:ascii="Courier New" w:eastAsia="Droid Sans Fallback" w:hAnsi="Courier New" w:cs="Courier New"/>
+          <w:lang w:eastAsia="zh-CN" w:bidi="hi-IN"/>
+        </w:rPr>
+      </w:pPr>
+      <w:r>
+        <w:rPr>
+          <w:rFonts w:ascii="Courier New" w:eastAsia="Droid Sans Fallback" w:hAnsi="Courier New" w:cs="Courier New"/>
+          <w:color w:val="4472C4" w:themeColor="accent5"/>
+          <w:lang w:eastAsia="zh-CN" w:bidi="hi-IN"/>
+        </w:rPr>
+        <w:t xml:space="preserve">sig </w:t>
+      </w:r>
+      <w:r>
+        <w:rPr>
+          <w:rFonts w:ascii="Courier New" w:eastAsia="Droid Sans Fallback" w:hAnsi="Courier New" w:cs="Courier New"/>
+          <w:lang w:eastAsia="zh-CN" w:bidi="hi-IN"/>
+        </w:rPr>
+        <w:t>Reservation{</w:t>
+      </w:r>
+    </w:p>
+    <w:p>
+      <w:pPr>
+        <w:pStyle w:val="Paragrafoelenco"/>
+        <w:widowControl w:val="0"/>
+        <w:suppressAutoHyphens/>
+        <w:spacing w:after="0" w:line="360" w:lineRule="auto"/>
+        <w:rPr>
+          <w:rFonts w:ascii="Courier New" w:eastAsia="Droid Sans Fallback" w:hAnsi="Courier New" w:cs="Courier New"/>
+          <w:lang w:eastAsia="zh-CN" w:bidi="hi-IN"/>
+        </w:rPr>
+      </w:pPr>
+      <w:r>
+        <w:rPr>
+          <w:rFonts w:ascii="Courier New" w:eastAsia="Droid Sans Fallback" w:hAnsi="Courier New" w:cs="Courier New"/>
+          <w:lang w:eastAsia="zh-CN" w:bidi="hi-IN"/>
+        </w:rPr>
+        <w:tab/>
+        <w:t xml:space="preserve">client: </w:t>
+      </w:r>
+      <w:r>
+        <w:rPr>
+          <w:rFonts w:ascii="Courier New" w:eastAsia="Droid Sans Fallback" w:hAnsi="Courier New" w:cs="Courier New"/>
+          <w:color w:val="4472C4" w:themeColor="accent5"/>
+          <w:lang w:eastAsia="zh-CN" w:bidi="hi-IN"/>
+        </w:rPr>
+        <w:t xml:space="preserve">one </w:t>
+      </w:r>
+      <w:r>
+        <w:rPr>
+          <w:rFonts w:ascii="Courier New" w:eastAsia="Droid Sans Fallback" w:hAnsi="Courier New" w:cs="Courier New"/>
+          <w:lang w:eastAsia="zh-CN" w:bidi="hi-IN"/>
+        </w:rPr>
+        <w:t>User,</w:t>
+      </w:r>
+    </w:p>
+    <w:p>
+      <w:pPr>
+        <w:pStyle w:val="Paragrafoelenco"/>
+        <w:widowControl w:val="0"/>
+        <w:suppressAutoHyphens/>
+        <w:spacing w:after="0" w:line="360" w:lineRule="auto"/>
+        <w:rPr>
+          <w:rFonts w:ascii="Courier New" w:eastAsia="Droid Sans Fallback" w:hAnsi="Courier New" w:cs="Courier New"/>
+          <w:lang w:eastAsia="zh-CN" w:bidi="hi-IN"/>
+        </w:rPr>
+      </w:pPr>
+      <w:r>
+        <w:rPr>
+          <w:rFonts w:ascii="Courier New" w:eastAsia="Droid Sans Fallback" w:hAnsi="Courier New" w:cs="Courier New"/>
+          <w:lang w:eastAsia="zh-CN" w:bidi="hi-IN"/>
+        </w:rPr>
+        <w:tab/>
+        <w:t xml:space="preserve">generatedRequest: </w:t>
+      </w:r>
+      <w:r>
+        <w:rPr>
+          <w:rFonts w:ascii="Courier New" w:eastAsia="Droid Sans Fallback" w:hAnsi="Courier New" w:cs="Courier New"/>
+          <w:color w:val="4472C4" w:themeColor="accent5"/>
+          <w:lang w:eastAsia="zh-CN" w:bidi="hi-IN"/>
+        </w:rPr>
+        <w:t xml:space="preserve">one </w:t>
+      </w:r>
+      <w:r>
+        <w:rPr>
+          <w:rFonts w:ascii="Courier New" w:eastAsia="Droid Sans Fallback" w:hAnsi="Courier New" w:cs="Courier New"/>
+          <w:lang w:eastAsia="zh-CN" w:bidi="hi-IN"/>
+        </w:rPr>
+        <w:t>Request</w:t>
+      </w:r>
+    </w:p>
+    <w:p>
+      <w:pPr>
+        <w:pStyle w:val="Paragrafoelenco"/>
+        <w:widowControl w:val="0"/>
+        <w:suppressAutoHyphens/>
+        <w:spacing w:after="0" w:line="360" w:lineRule="auto"/>
+        <w:rPr>
+          <w:rFonts w:ascii="Courier New" w:eastAsia="Droid Sans Fallback" w:hAnsi="Courier New" w:cs="Courier New"/>
+          <w:lang w:eastAsia="zh-CN" w:bidi="hi-IN"/>
+        </w:rPr>
+      </w:pPr>
+      <w:r>
+        <w:rPr>
+          <w:rFonts w:ascii="Courier New" w:eastAsia="Droid Sans Fallback" w:hAnsi="Courier New" w:cs="Courier New"/>
+          <w:lang w:eastAsia="zh-CN" w:bidi="hi-IN"/>
+        </w:rPr>
+        <w:t>}</w:t>
+      </w:r>
+    </w:p>
+    <w:p>
+      <w:pPr>
+        <w:pStyle w:val="Paragrafoelenco"/>
+        <w:widowControl w:val="0"/>
+        <w:suppressAutoHyphens/>
+        <w:spacing w:after="0" w:line="360" w:lineRule="auto"/>
+        <w:rPr>
+          <w:rFonts w:ascii="Courier New" w:eastAsia="Droid Sans Fallback" w:hAnsi="Courier New" w:cs="Courier New"/>
+          <w:lang w:eastAsia="zh-CN" w:bidi="hi-IN"/>
+        </w:rPr>
+      </w:pPr>
+    </w:p>
+    <w:p>
+      <w:pPr>
+        <w:pStyle w:val="Paragrafoelenco"/>
+        <w:widowControl w:val="0"/>
+        <w:suppressAutoHyphens/>
+        <w:spacing w:after="0" w:line="360" w:lineRule="auto"/>
+        <w:rPr>
+          <w:rFonts w:ascii="Courier New" w:eastAsia="Droid Sans Fallback" w:hAnsi="Courier New" w:cs="Courier New"/>
+          <w:lang w:eastAsia="zh-CN" w:bidi="hi-IN"/>
+        </w:rPr>
+      </w:pPr>
+      <w:r>
+        <w:rPr>
+          <w:rFonts w:ascii="Courier New" w:eastAsia="Droid Sans Fallback" w:hAnsi="Courier New" w:cs="Courier New"/>
+          <w:color w:val="4472C4" w:themeColor="accent5"/>
+          <w:lang w:eastAsia="zh-CN" w:bidi="hi-IN"/>
+        </w:rPr>
+        <w:t xml:space="preserve">sig </w:t>
+      </w:r>
+      <w:r>
+        <w:rPr>
+          <w:rFonts w:ascii="Courier New" w:eastAsia="Droid Sans Fallback" w:hAnsi="Courier New" w:cs="Courier New"/>
+          <w:lang w:eastAsia="zh-CN" w:bidi="hi-IN"/>
+        </w:rPr>
+        <w:t>Guest{</w:t>
+      </w:r>
+    </w:p>
+    <w:p>
+      <w:pPr>
+        <w:pStyle w:val="Paragrafoelenco"/>
+        <w:widowControl w:val="0"/>
+        <w:suppressAutoHyphens/>
+        <w:spacing w:after="0" w:line="360" w:lineRule="auto"/>
+        <w:rPr>
+          <w:rFonts w:ascii="Courier New" w:eastAsia="Droid Sans Fallback" w:hAnsi="Courier New" w:cs="Courier New"/>
+          <w:lang w:eastAsia="zh-CN" w:bidi="hi-IN"/>
+        </w:rPr>
+      </w:pPr>
+      <w:r>
+        <w:rPr>
+          <w:rFonts w:ascii="Courier New" w:eastAsia="Droid Sans Fallback" w:hAnsi="Courier New" w:cs="Courier New"/>
+          <w:lang w:eastAsia="zh-CN" w:bidi="hi-IN"/>
+        </w:rPr>
+        <w:tab/>
+        <w:t xml:space="preserve">request: </w:t>
+      </w:r>
+      <w:r>
+        <w:rPr>
+          <w:rFonts w:ascii="Courier New" w:eastAsia="Droid Sans Fallback" w:hAnsi="Courier New" w:cs="Courier New"/>
+          <w:color w:val="4472C4" w:themeColor="accent5"/>
+          <w:lang w:eastAsia="zh-CN" w:bidi="hi-IN"/>
+        </w:rPr>
+        <w:t xml:space="preserve">lone </w:t>
+      </w:r>
+      <w:r>
+        <w:rPr>
+          <w:rFonts w:ascii="Courier New" w:eastAsia="Droid Sans Fallback" w:hAnsi="Courier New" w:cs="Courier New"/>
+          <w:lang w:eastAsia="zh-CN" w:bidi="hi-IN"/>
+        </w:rPr>
+        <w:t>Request</w:t>
+      </w:r>
+    </w:p>
+    <w:p>
+      <w:pPr>
+        <w:pStyle w:val="Paragrafoelenco"/>
+        <w:widowControl w:val="0"/>
+        <w:suppressAutoHyphens/>
+        <w:spacing w:after="0" w:line="360" w:lineRule="auto"/>
+        <w:rPr>
+          <w:rFonts w:ascii="Courier New" w:eastAsia="Droid Sans Fallback" w:hAnsi="Courier New" w:cs="Courier New"/>
+          <w:lang w:eastAsia="zh-CN" w:bidi="hi-IN"/>
+        </w:rPr>
+      </w:pPr>
+      <w:r>
+        <w:rPr>
+          <w:rFonts w:ascii="Courier New" w:eastAsia="Droid Sans Fallback" w:hAnsi="Courier New" w:cs="Courier New"/>
+          <w:lang w:eastAsia="zh-CN" w:bidi="hi-IN"/>
+        </w:rPr>
+        <w:t>}</w:t>
+      </w:r>
+    </w:p>
+    <w:p>
+      <w:pPr>
+        <w:pStyle w:val="Paragrafoelenco"/>
+        <w:widowControl w:val="0"/>
+        <w:suppressAutoHyphens/>
+        <w:spacing w:after="0" w:line="360" w:lineRule="auto"/>
+        <w:rPr>
+          <w:rFonts w:ascii="Courier New" w:eastAsia="Droid Sans Fallback" w:hAnsi="Courier New" w:cs="Courier New"/>
+          <w:lang w:eastAsia="zh-CN" w:bidi="hi-IN"/>
+        </w:rPr>
+      </w:pPr>
+    </w:p>
+    <w:p>
+      <w:pPr>
+        <w:pStyle w:val="Paragrafoelenco"/>
+        <w:widowControl w:val="0"/>
+        <w:suppressAutoHyphens/>
+        <w:spacing w:after="0" w:line="360" w:lineRule="auto"/>
+        <w:rPr>
+          <w:rFonts w:ascii="Courier New" w:eastAsia="Droid Sans Fallback" w:hAnsi="Courier New" w:cs="Courier New"/>
+          <w:lang w:eastAsia="zh-CN" w:bidi="hi-IN"/>
+        </w:rPr>
+      </w:pPr>
+      <w:r>
+        <w:rPr>
+          <w:rFonts w:ascii="Courier New" w:eastAsia="Droid Sans Fallback" w:hAnsi="Courier New" w:cs="Courier New"/>
+          <w:color w:val="4472C4" w:themeColor="accent5"/>
+          <w:lang w:eastAsia="zh-CN" w:bidi="hi-IN"/>
+        </w:rPr>
+        <w:t xml:space="preserve">sig </w:t>
+      </w:r>
+      <w:r>
+        <w:rPr>
+          <w:rFonts w:ascii="Courier New" w:eastAsia="Droid Sans Fallback" w:hAnsi="Courier New" w:cs="Courier New"/>
+          <w:lang w:eastAsia="zh-CN" w:bidi="hi-IN"/>
+        </w:rPr>
+        <w:t>User extends Guest{</w:t>
+      </w:r>
+    </w:p>
+    <w:p>
+      <w:pPr>
+        <w:pStyle w:val="Paragrafoelenco"/>
+        <w:widowControl w:val="0"/>
+        <w:suppressAutoHyphens/>
+        <w:spacing w:after="0" w:line="360" w:lineRule="auto"/>
+        <w:rPr>
+          <w:rFonts w:ascii="Courier New" w:eastAsia="Droid Sans Fallback" w:hAnsi="Courier New" w:cs="Courier New"/>
+          <w:lang w:eastAsia="zh-CN" w:bidi="hi-IN"/>
+        </w:rPr>
+      </w:pPr>
+      <w:r>
+        <w:rPr>
+          <w:rFonts w:ascii="Courier New" w:eastAsia="Droid Sans Fallback" w:hAnsi="Courier New" w:cs="Courier New"/>
+          <w:lang w:eastAsia="zh-CN" w:bidi="hi-IN"/>
+        </w:rPr>
+        <w:tab/>
+        <w:t xml:space="preserve">reservation: </w:t>
+      </w:r>
+      <w:r>
+        <w:rPr>
+          <w:rFonts w:ascii="Courier New" w:eastAsia="Droid Sans Fallback" w:hAnsi="Courier New" w:cs="Courier New"/>
+          <w:color w:val="4472C4" w:themeColor="accent5"/>
+          <w:lang w:eastAsia="zh-CN" w:bidi="hi-IN"/>
+        </w:rPr>
+        <w:t xml:space="preserve">lone </w:t>
+      </w:r>
+      <w:r>
+        <w:rPr>
+          <w:rFonts w:ascii="Courier New" w:eastAsia="Droid Sans Fallback" w:hAnsi="Courier New" w:cs="Courier New"/>
+          <w:lang w:eastAsia="zh-CN" w:bidi="hi-IN"/>
+        </w:rPr>
+        <w:t>Reservation</w:t>
+      </w:r>
+    </w:p>
+    <w:p>
+      <w:pPr>
+        <w:pStyle w:val="Paragrafoelenco"/>
+        <w:widowControl w:val="0"/>
+        <w:suppressAutoHyphens/>
+        <w:spacing w:after="0" w:line="360" w:lineRule="auto"/>
+        <w:rPr>
+          <w:rFonts w:ascii="Courier New" w:eastAsia="Droid Sans Fallback" w:hAnsi="Courier New" w:cs="Courier New"/>
+          <w:lang w:eastAsia="zh-CN" w:bidi="hi-IN"/>
+        </w:rPr>
+      </w:pPr>
+      <w:r>
+        <w:rPr>
+          <w:rFonts w:ascii="Courier New" w:eastAsia="Droid Sans Fallback" w:hAnsi="Courier New" w:cs="Courier New"/>
+          <w:lang w:eastAsia="zh-CN" w:bidi="hi-IN"/>
+        </w:rPr>
+        <w:t>}</w:t>
+      </w:r>
+    </w:p>
+    <w:p>
+      <w:pPr>
+        <w:pStyle w:val="Paragrafoelenco"/>
+        <w:widowControl w:val="0"/>
+        <w:suppressAutoHyphens/>
+        <w:spacing w:after="0" w:line="360" w:lineRule="auto"/>
+        <w:rPr>
+          <w:rFonts w:ascii="Courier New" w:eastAsia="Droid Sans Fallback" w:hAnsi="Courier New" w:cs="Courier New"/>
+          <w:lang w:eastAsia="zh-CN" w:bidi="hi-IN"/>
+        </w:rPr>
+      </w:pPr>
+    </w:p>
+    <w:p>
+      <w:pPr>
+        <w:pStyle w:val="Paragrafoelenco"/>
+        <w:widowControl w:val="0"/>
+        <w:suppressAutoHyphens/>
+        <w:spacing w:after="0" w:line="360" w:lineRule="auto"/>
+        <w:rPr>
+          <w:rFonts w:ascii="Courier New" w:eastAsia="Droid Sans Fallback" w:hAnsi="Courier New" w:cs="Courier New"/>
+          <w:lang w:eastAsia="zh-CN" w:bidi="hi-IN"/>
+        </w:rPr>
+      </w:pPr>
+      <w:r>
+        <w:rPr>
+          <w:rFonts w:ascii="Courier New" w:eastAsia="Droid Sans Fallback" w:hAnsi="Courier New" w:cs="Courier New"/>
+          <w:color w:val="4472C4" w:themeColor="accent5"/>
+          <w:lang w:eastAsia="zh-CN" w:bidi="hi-IN"/>
+        </w:rPr>
+        <w:t xml:space="preserve">sig </w:t>
+      </w:r>
+      <w:r>
+        <w:rPr>
+          <w:rFonts w:ascii="Courier New" w:eastAsia="Droid Sans Fallback" w:hAnsi="Courier New" w:cs="Courier New"/>
+          <w:lang w:eastAsia="zh-CN" w:bidi="hi-IN"/>
+        </w:rPr>
+        <w:t>TaxiDriver{</w:t>
+      </w:r>
+    </w:p>
+    <w:p>
+      <w:pPr>
+        <w:pStyle w:val="Paragrafoelenco"/>
+        <w:widowControl w:val="0"/>
+        <w:suppressAutoHyphens/>
+        <w:spacing w:after="0" w:line="360" w:lineRule="auto"/>
+        <w:rPr>
+          <w:rFonts w:ascii="Courier New" w:eastAsia="Droid Sans Fallback" w:hAnsi="Courier New" w:cs="Courier New"/>
+          <w:lang w:eastAsia="zh-CN" w:bidi="hi-IN"/>
+        </w:rPr>
+      </w:pPr>
+      <w:r>
+        <w:rPr>
+          <w:rFonts w:ascii="Courier New" w:eastAsia="Droid Sans Fallback" w:hAnsi="Courier New" w:cs="Courier New"/>
+          <w:lang w:eastAsia="zh-CN" w:bidi="hi-IN"/>
+        </w:rPr>
+        <w:tab/>
+        <w:t xml:space="preserve">actualRequest: </w:t>
+      </w:r>
+      <w:r>
+        <w:rPr>
+          <w:rFonts w:ascii="Courier New" w:eastAsia="Droid Sans Fallback" w:hAnsi="Courier New" w:cs="Courier New"/>
+          <w:color w:val="4472C4" w:themeColor="accent5"/>
+          <w:lang w:eastAsia="zh-CN" w:bidi="hi-IN"/>
+        </w:rPr>
+        <w:t xml:space="preserve">lone </w:t>
+      </w:r>
+      <w:r>
+        <w:rPr>
+          <w:rFonts w:ascii="Courier New" w:eastAsia="Droid Sans Fallback" w:hAnsi="Courier New" w:cs="Courier New"/>
+          <w:lang w:eastAsia="zh-CN" w:bidi="hi-IN"/>
+        </w:rPr>
+        <w:t>Request,</w:t>
+      </w:r>
+    </w:p>
+    <w:p>
+      <w:pPr>
+        <w:pStyle w:val="Paragrafoelenco"/>
+        <w:widowControl w:val="0"/>
+        <w:suppressAutoHyphens/>
+        <w:spacing w:after="0" w:line="360" w:lineRule="auto"/>
+        <w:rPr>
+          <w:rFonts w:ascii="Courier New" w:eastAsia="Droid Sans Fallback" w:hAnsi="Courier New" w:cs="Courier New"/>
+          <w:lang w:eastAsia="zh-CN" w:bidi="hi-IN"/>
+        </w:rPr>
+      </w:pPr>
+      <w:r>
+        <w:rPr>
+          <w:rFonts w:ascii="Courier New" w:eastAsia="Droid Sans Fallback" w:hAnsi="Courier New" w:cs="Courier New"/>
+          <w:lang w:eastAsia="zh-CN" w:bidi="hi-IN"/>
+        </w:rPr>
+        <w:tab/>
+        <w:t xml:space="preserve">actualQueue: </w:t>
+      </w:r>
+      <w:r>
+        <w:rPr>
+          <w:rFonts w:ascii="Courier New" w:eastAsia="Droid Sans Fallback" w:hAnsi="Courier New" w:cs="Courier New"/>
+          <w:color w:val="4472C4" w:themeColor="accent5"/>
+          <w:lang w:eastAsia="zh-CN" w:bidi="hi-IN"/>
+        </w:rPr>
+        <w:t xml:space="preserve">lone </w:t>
+      </w:r>
+      <w:r>
+        <w:rPr>
+          <w:rFonts w:ascii="Courier New" w:eastAsia="Droid Sans Fallback" w:hAnsi="Courier New" w:cs="Courier New"/>
+          <w:lang w:eastAsia="zh-CN" w:bidi="hi-IN"/>
+        </w:rPr>
+        <w:t xml:space="preserve">Queue  </w:t>
+      </w:r>
+    </w:p>
+    <w:p>
+      <w:pPr>
+        <w:pStyle w:val="Paragrafoelenco"/>
+        <w:widowControl w:val="0"/>
+        <w:suppressAutoHyphens/>
+        <w:spacing w:after="0" w:line="360" w:lineRule="auto"/>
+        <w:rPr>
+          <w:rFonts w:ascii="Courier New" w:eastAsia="Droid Sans Fallback" w:hAnsi="Courier New" w:cs="Courier New"/>
+          <w:lang w:eastAsia="zh-CN" w:bidi="hi-IN"/>
+        </w:rPr>
+      </w:pPr>
+      <w:r>
+        <w:rPr>
+          <w:rFonts w:ascii="Courier New" w:eastAsia="Droid Sans Fallback" w:hAnsi="Courier New" w:cs="Courier New"/>
+          <w:lang w:eastAsia="zh-CN" w:bidi="hi-IN"/>
+        </w:rPr>
+        <w:t>}</w:t>
+      </w:r>
+    </w:p>
+    <w:p>
+      <w:pPr>
+        <w:pStyle w:val="Paragrafoelenco"/>
+        <w:widowControl w:val="0"/>
+        <w:suppressAutoHyphens/>
+        <w:spacing w:after="0" w:line="360" w:lineRule="auto"/>
+        <w:rPr>
+          <w:rFonts w:ascii="Courier New" w:eastAsia="Droid Sans Fallback" w:hAnsi="Courier New" w:cs="Courier New"/>
+          <w:lang w:eastAsia="zh-CN" w:bidi="hi-IN"/>
+        </w:rPr>
+      </w:pPr>
+    </w:p>
+    <w:p>
+      <w:pPr>
+        <w:pStyle w:val="Paragrafoelenco"/>
+        <w:widowControl w:val="0"/>
+        <w:suppressAutoHyphens/>
+        <w:spacing w:after="0" w:line="360" w:lineRule="auto"/>
+        <w:rPr>
+          <w:rFonts w:ascii="Courier New" w:eastAsia="Droid Sans Fallback" w:hAnsi="Courier New" w:cs="Courier New"/>
+          <w:lang w:eastAsia="zh-CN" w:bidi="hi-IN"/>
+        </w:rPr>
+      </w:pPr>
+      <w:r>
+        <w:rPr>
+          <w:rFonts w:ascii="Courier New" w:eastAsia="Droid Sans Fallback" w:hAnsi="Courier New" w:cs="Courier New"/>
+          <w:color w:val="4472C4" w:themeColor="accent5"/>
+          <w:lang w:eastAsia="zh-CN" w:bidi="hi-IN"/>
+        </w:rPr>
+        <w:t xml:space="preserve">sig </w:t>
+      </w:r>
+      <w:r>
+        <w:rPr>
+          <w:rFonts w:ascii="Courier New" w:eastAsia="Droid Sans Fallback" w:hAnsi="Courier New" w:cs="Courier New"/>
+          <w:lang w:eastAsia="zh-CN" w:bidi="hi-IN"/>
+        </w:rPr>
+        <w:t>Queue{</w:t>
+      </w:r>
+    </w:p>
+    <w:p>
+      <w:pPr>
+        <w:pStyle w:val="Paragrafoelenco"/>
+        <w:widowControl w:val="0"/>
+        <w:suppressAutoHyphens/>
+        <w:spacing w:after="0" w:line="360" w:lineRule="auto"/>
+        <w:rPr>
+          <w:rFonts w:ascii="Courier New" w:eastAsia="Droid Sans Fallback" w:hAnsi="Courier New" w:cs="Courier New"/>
+          <w:lang w:eastAsia="zh-CN" w:bidi="hi-IN"/>
+        </w:rPr>
+      </w:pPr>
+      <w:r>
+        <w:rPr>
+          <w:rFonts w:ascii="Courier New" w:eastAsia="Droid Sans Fallback" w:hAnsi="Courier New" w:cs="Courier New"/>
+          <w:lang w:eastAsia="zh-CN" w:bidi="hi-IN"/>
+        </w:rPr>
+        <w:tab/>
+        <w:t xml:space="preserve">queuedTaxis: </w:t>
+      </w:r>
+      <w:r>
+        <w:rPr>
+          <w:rFonts w:ascii="Courier New" w:eastAsia="Droid Sans Fallback" w:hAnsi="Courier New" w:cs="Courier New"/>
+          <w:color w:val="4472C4" w:themeColor="accent5"/>
+          <w:lang w:eastAsia="zh-CN" w:bidi="hi-IN"/>
+        </w:rPr>
+        <w:t xml:space="preserve">set </w:t>
+      </w:r>
+      <w:r>
+        <w:rPr>
+          <w:rFonts w:ascii="Courier New" w:eastAsia="Droid Sans Fallback" w:hAnsi="Courier New" w:cs="Courier New"/>
+          <w:lang w:eastAsia="zh-CN" w:bidi="hi-IN"/>
+        </w:rPr>
+        <w:t>TaxiDriver</w:t>
+      </w:r>
+    </w:p>
+    <w:p>
+      <w:pPr>
+        <w:pStyle w:val="Paragrafoelenco"/>
+        <w:widowControl w:val="0"/>
+        <w:suppressAutoHyphens/>
+        <w:spacing w:after="0" w:line="360" w:lineRule="auto"/>
+        <w:rPr>
+          <w:rFonts w:ascii="Courier New" w:eastAsia="Droid Sans Fallback" w:hAnsi="Courier New" w:cs="Courier New"/>
+          <w:lang w:eastAsia="zh-CN" w:bidi="hi-IN"/>
+        </w:rPr>
+      </w:pPr>
+      <w:r>
+        <w:rPr>
+          <w:rFonts w:ascii="Courier New" w:eastAsia="Droid Sans Fallback" w:hAnsi="Courier New" w:cs="Courier New"/>
+          <w:lang w:eastAsia="zh-CN" w:bidi="hi-IN"/>
+        </w:rPr>
+        <w:lastRenderedPageBreak/>
+        <w:t>}</w:t>
+      </w:r>
+    </w:p>
+    <w:p>
+      <w:pPr>
+        <w:pStyle w:val="Paragrafoelenco"/>
+        <w:widowControl w:val="0"/>
+        <w:suppressAutoHyphens/>
+        <w:spacing w:after="0" w:line="360" w:lineRule="auto"/>
+        <w:rPr>
+          <w:rFonts w:ascii="Courier New" w:eastAsia="Droid Sans Fallback" w:hAnsi="Courier New" w:cs="Courier New"/>
+          <w:lang w:eastAsia="zh-CN" w:bidi="hi-IN"/>
+        </w:rPr>
+      </w:pPr>
+    </w:p>
+    <w:p>
+      <w:pPr>
+        <w:pStyle w:val="Paragrafoelenco"/>
+        <w:widowControl w:val="0"/>
+        <w:suppressAutoHyphens/>
+        <w:spacing w:after="0" w:line="360" w:lineRule="auto"/>
+        <w:rPr>
+          <w:rFonts w:ascii="Courier New" w:eastAsia="Droid Sans Fallback" w:hAnsi="Courier New" w:cs="Courier New"/>
+          <w:lang w:eastAsia="zh-CN" w:bidi="hi-IN"/>
+        </w:rPr>
+      </w:pPr>
+    </w:p>
+    <w:p>
+      <w:pPr>
+        <w:pStyle w:val="Paragrafoelenco"/>
+        <w:widowControl w:val="0"/>
+        <w:suppressAutoHyphens/>
+        <w:spacing w:after="0" w:line="360" w:lineRule="auto"/>
+        <w:rPr>
+          <w:rFonts w:ascii="Courier New" w:eastAsia="Droid Sans Fallback" w:hAnsi="Courier New" w:cs="Courier New"/>
+          <w:color w:val="70AD47" w:themeColor="accent6"/>
+          <w:lang w:eastAsia="zh-CN" w:bidi="hi-IN"/>
+        </w:rPr>
+      </w:pPr>
+      <w:r>
+        <w:rPr>
+          <w:rFonts w:ascii="Courier New" w:eastAsia="Droid Sans Fallback" w:hAnsi="Courier New" w:cs="Courier New"/>
+          <w:color w:val="70AD47" w:themeColor="accent6"/>
+          <w:lang w:eastAsia="zh-CN" w:bidi="hi-IN"/>
+        </w:rPr>
+        <w:t>//FACTS</w:t>
+      </w:r>
+    </w:p>
+    <w:p>
+      <w:pPr>
+        <w:pStyle w:val="Paragrafoelenco"/>
+        <w:widowControl w:val="0"/>
+        <w:suppressAutoHyphens/>
+        <w:spacing w:after="0" w:line="360" w:lineRule="auto"/>
+        <w:rPr>
+          <w:rFonts w:ascii="Courier New" w:eastAsia="Droid Sans Fallback" w:hAnsi="Courier New" w:cs="Courier New"/>
+          <w:lang w:eastAsia="zh-CN" w:bidi="hi-IN"/>
+        </w:rPr>
+      </w:pPr>
+    </w:p>
+    <w:p>
+      <w:pPr>
+        <w:pStyle w:val="Paragrafoelenco"/>
+        <w:widowControl w:val="0"/>
+        <w:suppressAutoHyphens/>
+        <w:spacing w:after="0" w:line="360" w:lineRule="auto"/>
+        <w:rPr>
+          <w:rFonts w:ascii="Courier New" w:eastAsia="Droid Sans Fallback" w:hAnsi="Courier New" w:cs="Courier New"/>
+          <w:color w:val="70AD47" w:themeColor="accent6"/>
+          <w:lang w:eastAsia="zh-CN" w:bidi="hi-IN"/>
+        </w:rPr>
+      </w:pPr>
+      <w:r>
+        <w:rPr>
+          <w:rFonts w:ascii="Courier New" w:eastAsia="Droid Sans Fallback" w:hAnsi="Courier New" w:cs="Courier New"/>
+          <w:color w:val="70AD47" w:themeColor="accent6"/>
+          <w:lang w:eastAsia="zh-CN" w:bidi="hi-IN"/>
+        </w:rPr>
+        <w:t>//request facts</w:t>
+      </w:r>
+    </w:p>
+    <w:p>
+      <w:pPr>
+        <w:pStyle w:val="Paragrafoelenco"/>
+        <w:widowControl w:val="0"/>
+        <w:suppressAutoHyphens/>
+        <w:spacing w:after="0" w:line="360" w:lineRule="auto"/>
+        <w:rPr>
+          <w:rFonts w:ascii="Courier New" w:eastAsia="Droid Sans Fallback" w:hAnsi="Courier New" w:cs="Courier New"/>
+          <w:lang w:eastAsia="zh-CN" w:bidi="hi-IN"/>
+        </w:rPr>
+      </w:pPr>
+      <w:r>
+        <w:rPr>
+          <w:rFonts w:ascii="Courier New" w:eastAsia="Droid Sans Fallback" w:hAnsi="Courier New" w:cs="Courier New"/>
+          <w:color w:val="4472C4" w:themeColor="accent5"/>
+          <w:lang w:eastAsia="zh-CN" w:bidi="hi-IN"/>
+        </w:rPr>
+        <w:t>fact</w:t>
+      </w:r>
+      <w:r>
+        <w:rPr>
+          <w:rFonts w:ascii="Courier New" w:eastAsia="Droid Sans Fallback" w:hAnsi="Courier New" w:cs="Courier New"/>
+          <w:lang w:eastAsia="zh-CN" w:bidi="hi-IN"/>
+        </w:rPr>
+        <w:t>{</w:t>
+      </w:r>
+    </w:p>
+    <w:p>
+      <w:pPr>
+        <w:pStyle w:val="Paragrafoelenco"/>
+        <w:widowControl w:val="0"/>
+        <w:suppressAutoHyphens/>
+        <w:spacing w:after="0" w:line="360" w:lineRule="auto"/>
+        <w:rPr>
+          <w:rFonts w:ascii="Courier New" w:eastAsia="Droid Sans Fallback" w:hAnsi="Courier New" w:cs="Courier New"/>
+          <w:lang w:eastAsia="zh-CN" w:bidi="hi-IN"/>
+        </w:rPr>
+      </w:pPr>
+      <w:r>
+        <w:rPr>
+          <w:rFonts w:ascii="Courier New" w:eastAsia="Droid Sans Fallback" w:hAnsi="Courier New" w:cs="Courier New"/>
+          <w:lang w:eastAsia="zh-CN" w:bidi="hi-IN"/>
+        </w:rPr>
+        <w:tab/>
+        <w:t>client = ~request</w:t>
+      </w:r>
+    </w:p>
+    <w:p>
+      <w:pPr>
+        <w:pStyle w:val="Paragrafoelenco"/>
+        <w:widowControl w:val="0"/>
+        <w:suppressAutoHyphens/>
+        <w:spacing w:after="0" w:line="360" w:lineRule="auto"/>
+        <w:rPr>
+          <w:rFonts w:ascii="Courier New" w:eastAsia="Droid Sans Fallback" w:hAnsi="Courier New" w:cs="Courier New"/>
+          <w:lang w:eastAsia="zh-CN" w:bidi="hi-IN"/>
+        </w:rPr>
+      </w:pPr>
+      <w:r>
+        <w:rPr>
+          <w:rFonts w:ascii="Courier New" w:eastAsia="Droid Sans Fallback" w:hAnsi="Courier New" w:cs="Courier New"/>
+          <w:lang w:eastAsia="zh-CN" w:bidi="hi-IN"/>
+        </w:rPr>
+        <w:tab/>
+        <w:t>actualRequest = ~taxi</w:t>
+      </w:r>
+    </w:p>
+    <w:p>
+      <w:pPr>
+        <w:pStyle w:val="Paragrafoelenco"/>
+        <w:widowControl w:val="0"/>
+        <w:suppressAutoHyphens/>
+        <w:spacing w:after="0" w:line="360" w:lineRule="auto"/>
+        <w:rPr>
+          <w:rFonts w:ascii="Courier New" w:eastAsia="Droid Sans Fallback" w:hAnsi="Courier New" w:cs="Courier New"/>
+          <w:lang w:eastAsia="zh-CN" w:bidi="hi-IN"/>
+        </w:rPr>
+      </w:pPr>
+    </w:p>
+    <w:p>
+      <w:pPr>
+        <w:pStyle w:val="Paragrafoelenco"/>
+        <w:widowControl w:val="0"/>
+        <w:suppressAutoHyphens/>
+        <w:spacing w:after="0" w:line="360" w:lineRule="auto"/>
+        <w:rPr>
+          <w:rFonts w:ascii="Courier New" w:eastAsia="Droid Sans Fallback" w:hAnsi="Courier New" w:cs="Courier New"/>
+          <w:color w:val="70AD47" w:themeColor="accent6"/>
+          <w:lang w:eastAsia="zh-CN" w:bidi="hi-IN"/>
+        </w:rPr>
+      </w:pPr>
+      <w:r>
+        <w:rPr>
+          <w:rFonts w:ascii="Courier New" w:eastAsia="Droid Sans Fallback" w:hAnsi="Courier New" w:cs="Courier New"/>
+          <w:color w:val="70AD47" w:themeColor="accent6"/>
+          <w:lang w:eastAsia="zh-CN" w:bidi="hi-IN"/>
+        </w:rPr>
+        <w:t>//every taxi associated to a request must be in the queue selected by the request</w:t>
+      </w:r>
+    </w:p>
+    <w:p>
+      <w:pPr>
+        <w:pStyle w:val="Paragrafoelenco"/>
+        <w:widowControl w:val="0"/>
+        <w:suppressAutoHyphens/>
+        <w:spacing w:after="0" w:line="360" w:lineRule="auto"/>
+        <w:rPr>
+          <w:rFonts w:ascii="Courier New" w:eastAsia="Droid Sans Fallback" w:hAnsi="Courier New" w:cs="Courier New"/>
+          <w:lang w:eastAsia="zh-CN" w:bidi="hi-IN"/>
+        </w:rPr>
+      </w:pPr>
+      <w:r>
+        <w:rPr>
+          <w:rFonts w:ascii="Courier New" w:eastAsia="Droid Sans Fallback" w:hAnsi="Courier New" w:cs="Courier New"/>
+          <w:lang w:eastAsia="zh-CN" w:bidi="hi-IN"/>
+        </w:rPr>
+        <w:tab/>
+      </w:r>
+      <w:r>
+        <w:rPr>
+          <w:rFonts w:ascii="Courier New" w:eastAsia="Droid Sans Fallback" w:hAnsi="Courier New" w:cs="Courier New"/>
+          <w:color w:val="4472C4" w:themeColor="accent5"/>
+          <w:lang w:eastAsia="zh-CN" w:bidi="hi-IN"/>
+        </w:rPr>
+        <w:t xml:space="preserve">all </w:t>
+      </w:r>
+      <w:r>
+        <w:rPr>
+          <w:rFonts w:ascii="Courier New" w:eastAsia="Droid Sans Fallback" w:hAnsi="Courier New" w:cs="Courier New"/>
+          <w:lang w:eastAsia="zh-CN" w:bidi="hi-IN"/>
+        </w:rPr>
+        <w:t xml:space="preserve">q: Queue, t: TaxiDriver, r: Request | t </w:t>
+      </w:r>
+      <w:r>
+        <w:rPr>
+          <w:rFonts w:ascii="Courier New" w:eastAsia="Droid Sans Fallback" w:hAnsi="Courier New" w:cs="Courier New"/>
+          <w:color w:val="4472C4" w:themeColor="accent5"/>
+          <w:lang w:eastAsia="zh-CN" w:bidi="hi-IN"/>
+        </w:rPr>
+        <w:t xml:space="preserve">in </w:t>
+      </w:r>
+      <w:r>
+        <w:rPr>
+          <w:rFonts w:ascii="Courier New" w:eastAsia="Droid Sans Fallback" w:hAnsi="Courier New" w:cs="Courier New"/>
+          <w:lang w:eastAsia="zh-CN" w:bidi="hi-IN"/>
+        </w:rPr>
+        <w:t xml:space="preserve">q.queuedTaxis </w:t>
+      </w:r>
+      <w:r>
+        <w:rPr>
+          <w:rFonts w:ascii="Courier New" w:eastAsia="Droid Sans Fallback" w:hAnsi="Courier New" w:cs="Courier New"/>
+          <w:color w:val="4472C4" w:themeColor="accent5"/>
+          <w:lang w:eastAsia="zh-CN" w:bidi="hi-IN"/>
+        </w:rPr>
+        <w:t xml:space="preserve">and </w:t>
+      </w:r>
+      <w:r>
+        <w:rPr>
+          <w:rFonts w:ascii="Courier New" w:eastAsia="Droid Sans Fallback" w:hAnsi="Courier New" w:cs="Courier New"/>
+          <w:lang w:eastAsia="zh-CN" w:bidi="hi-IN"/>
+        </w:rPr>
+        <w:t>r.taxi = t</w:t>
+      </w:r>
+    </w:p>
+    <w:p>
+      <w:pPr>
+        <w:pStyle w:val="Paragrafoelenco"/>
+        <w:widowControl w:val="0"/>
+        <w:suppressAutoHyphens/>
+        <w:spacing w:after="0" w:line="360" w:lineRule="auto"/>
+        <w:rPr>
+          <w:rFonts w:ascii="Courier New" w:eastAsia="Droid Sans Fallback" w:hAnsi="Courier New" w:cs="Courier New"/>
+          <w:lang w:eastAsia="zh-CN" w:bidi="hi-IN"/>
+        </w:rPr>
+      </w:pPr>
+      <w:r>
+        <w:rPr>
+          <w:rFonts w:ascii="Courier New" w:eastAsia="Droid Sans Fallback" w:hAnsi="Courier New" w:cs="Courier New"/>
+          <w:lang w:eastAsia="zh-CN" w:bidi="hi-IN"/>
+        </w:rPr>
+        <w:tab/>
+      </w:r>
+      <w:r>
+        <w:rPr>
+          <w:rFonts w:ascii="Courier New" w:eastAsia="Droid Sans Fallback" w:hAnsi="Courier New" w:cs="Courier New"/>
+          <w:lang w:eastAsia="zh-CN" w:bidi="hi-IN"/>
+        </w:rPr>
+        <w:tab/>
+      </w:r>
+      <w:r>
+        <w:rPr>
+          <w:rFonts w:ascii="Courier New" w:eastAsia="Droid Sans Fallback" w:hAnsi="Courier New" w:cs="Courier New"/>
+          <w:color w:val="4472C4" w:themeColor="accent5"/>
+          <w:lang w:eastAsia="zh-CN" w:bidi="hi-IN"/>
+        </w:rPr>
+        <w:t xml:space="preserve">implies </w:t>
+      </w:r>
+      <w:r>
+        <w:rPr>
+          <w:rFonts w:ascii="Courier New" w:eastAsia="Droid Sans Fallback" w:hAnsi="Courier New" w:cs="Courier New"/>
+          <w:lang w:eastAsia="zh-CN" w:bidi="hi-IN"/>
+        </w:rPr>
+        <w:t>r.zoneQueue=q</w:t>
+      </w:r>
+    </w:p>
+    <w:p>
+      <w:pPr>
+        <w:pStyle w:val="Paragrafoelenco"/>
+        <w:widowControl w:val="0"/>
+        <w:suppressAutoHyphens/>
+        <w:spacing w:after="0" w:line="360" w:lineRule="auto"/>
+        <w:rPr>
+          <w:rFonts w:ascii="Courier New" w:eastAsia="Droid Sans Fallback" w:hAnsi="Courier New" w:cs="Courier New"/>
+          <w:lang w:eastAsia="zh-CN" w:bidi="hi-IN"/>
+        </w:rPr>
+      </w:pPr>
+    </w:p>
+    <w:p>
+      <w:pPr>
+        <w:pStyle w:val="Paragrafoelenco"/>
+        <w:widowControl w:val="0"/>
+        <w:suppressAutoHyphens/>
+        <w:spacing w:after="0" w:line="360" w:lineRule="auto"/>
+        <w:rPr>
+          <w:rFonts w:ascii="Courier New" w:eastAsia="Droid Sans Fallback" w:hAnsi="Courier New" w:cs="Courier New"/>
+          <w:color w:val="70AD47" w:themeColor="accent6"/>
+          <w:lang w:eastAsia="zh-CN" w:bidi="hi-IN"/>
+        </w:rPr>
+      </w:pPr>
+      <w:r>
+        <w:rPr>
+          <w:rFonts w:ascii="Courier New" w:eastAsia="Droid Sans Fallback" w:hAnsi="Courier New" w:cs="Courier New"/>
+          <w:color w:val="70AD47" w:themeColor="accent6"/>
+          <w:lang w:eastAsia="zh-CN" w:bidi="hi-IN"/>
+        </w:rPr>
+        <w:t>//every user who made a reservation must be also the client of the generated request</w:t>
+      </w:r>
+    </w:p>
+    <w:p>
+      <w:pPr>
+        <w:pStyle w:val="Paragrafoelenco"/>
+        <w:widowControl w:val="0"/>
+        <w:suppressAutoHyphens/>
+        <w:spacing w:after="0" w:line="360" w:lineRule="auto"/>
+        <w:rPr>
+          <w:rFonts w:ascii="Courier New" w:eastAsia="Droid Sans Fallback" w:hAnsi="Courier New" w:cs="Courier New"/>
+          <w:lang w:eastAsia="zh-CN" w:bidi="hi-IN"/>
+        </w:rPr>
+      </w:pPr>
+      <w:r>
+        <w:rPr>
+          <w:rFonts w:ascii="Courier New" w:eastAsia="Droid Sans Fallback" w:hAnsi="Courier New" w:cs="Courier New"/>
+          <w:lang w:eastAsia="zh-CN" w:bidi="hi-IN"/>
+        </w:rPr>
+        <w:tab/>
+      </w:r>
+      <w:r>
+        <w:rPr>
+          <w:rFonts w:ascii="Courier New" w:eastAsia="Droid Sans Fallback" w:hAnsi="Courier New" w:cs="Courier New"/>
+          <w:color w:val="4472C4" w:themeColor="accent5"/>
+          <w:lang w:eastAsia="zh-CN" w:bidi="hi-IN"/>
+        </w:rPr>
+        <w:t xml:space="preserve">all </w:t>
+      </w:r>
+      <w:r>
+        <w:rPr>
+          <w:rFonts w:ascii="Courier New" w:eastAsia="Droid Sans Fallback" w:hAnsi="Courier New" w:cs="Courier New"/>
+          <w:lang w:eastAsia="zh-CN" w:bidi="hi-IN"/>
+        </w:rPr>
+        <w:t xml:space="preserve">r: Request, u: User, s: Reservation | s.client = u </w:t>
+      </w:r>
+      <w:r>
+        <w:rPr>
+          <w:rFonts w:ascii="Courier New" w:eastAsia="Droid Sans Fallback" w:hAnsi="Courier New" w:cs="Courier New"/>
+          <w:color w:val="4472C4" w:themeColor="accent5"/>
+          <w:lang w:eastAsia="zh-CN" w:bidi="hi-IN"/>
+        </w:rPr>
+        <w:t xml:space="preserve">and </w:t>
+      </w:r>
+      <w:r>
+        <w:rPr>
+          <w:rFonts w:ascii="Courier New" w:eastAsia="Droid Sans Fallback" w:hAnsi="Courier New" w:cs="Courier New"/>
+          <w:lang w:eastAsia="zh-CN" w:bidi="hi-IN"/>
+        </w:rPr>
+        <w:t>s.generatedRequest = r</w:t>
+      </w:r>
+    </w:p>
+    <w:p>
+      <w:pPr>
+        <w:pStyle w:val="Paragrafoelenco"/>
+        <w:widowControl w:val="0"/>
+        <w:suppressAutoHyphens/>
+        <w:spacing w:after="0" w:line="360" w:lineRule="auto"/>
+        <w:rPr>
+          <w:rFonts w:ascii="Courier New" w:eastAsia="Droid Sans Fallback" w:hAnsi="Courier New" w:cs="Courier New"/>
+          <w:lang w:eastAsia="zh-CN" w:bidi="hi-IN"/>
+        </w:rPr>
+      </w:pPr>
+      <w:r>
+        <w:rPr>
+          <w:rFonts w:ascii="Courier New" w:eastAsia="Droid Sans Fallback" w:hAnsi="Courier New" w:cs="Courier New"/>
+          <w:lang w:eastAsia="zh-CN" w:bidi="hi-IN"/>
+        </w:rPr>
+        <w:tab/>
+      </w:r>
+      <w:r>
+        <w:rPr>
+          <w:rFonts w:ascii="Courier New" w:eastAsia="Droid Sans Fallback" w:hAnsi="Courier New" w:cs="Courier New"/>
+          <w:lang w:eastAsia="zh-CN" w:bidi="hi-IN"/>
+        </w:rPr>
+        <w:tab/>
+      </w:r>
+      <w:r>
+        <w:rPr>
+          <w:rFonts w:ascii="Courier New" w:eastAsia="Droid Sans Fallback" w:hAnsi="Courier New" w:cs="Courier New"/>
+          <w:color w:val="4472C4" w:themeColor="accent5"/>
+          <w:lang w:eastAsia="zh-CN" w:bidi="hi-IN"/>
+        </w:rPr>
+        <w:t xml:space="preserve">implies </w:t>
+      </w:r>
+      <w:r>
+        <w:rPr>
+          <w:rFonts w:ascii="Courier New" w:eastAsia="Droid Sans Fallback" w:hAnsi="Courier New" w:cs="Courier New"/>
+          <w:lang w:eastAsia="zh-CN" w:bidi="hi-IN"/>
+        </w:rPr>
+        <w:t>r.client=u</w:t>
+      </w:r>
+    </w:p>
+    <w:p>
+      <w:pPr>
+        <w:pStyle w:val="Paragrafoelenco"/>
+        <w:widowControl w:val="0"/>
+        <w:suppressAutoHyphens/>
+        <w:spacing w:after="0" w:line="360" w:lineRule="auto"/>
+        <w:rPr>
+          <w:rFonts w:ascii="Courier New" w:eastAsia="Droid Sans Fallback" w:hAnsi="Courier New" w:cs="Courier New"/>
+          <w:lang w:eastAsia="zh-CN" w:bidi="hi-IN"/>
+        </w:rPr>
+      </w:pPr>
+      <w:r>
+        <w:rPr>
+          <w:rFonts w:ascii="Courier New" w:eastAsia="Droid Sans Fallback" w:hAnsi="Courier New" w:cs="Courier New"/>
+          <w:lang w:eastAsia="zh-CN" w:bidi="hi-IN"/>
+        </w:rPr>
+        <w:t>}</w:t>
+      </w:r>
+    </w:p>
+    <w:p>
+      <w:pPr>
+        <w:pStyle w:val="Paragrafoelenco"/>
+        <w:widowControl w:val="0"/>
+        <w:suppressAutoHyphens/>
+        <w:spacing w:after="0" w:line="360" w:lineRule="auto"/>
+        <w:rPr>
+          <w:rFonts w:ascii="Courier New" w:eastAsia="Droid Sans Fallback" w:hAnsi="Courier New" w:cs="Courier New"/>
+          <w:lang w:eastAsia="zh-CN" w:bidi="hi-IN"/>
+        </w:rPr>
+      </w:pPr>
+    </w:p>
+    <w:p>
+      <w:pPr>
+        <w:pStyle w:val="Paragrafoelenco"/>
+        <w:widowControl w:val="0"/>
+        <w:suppressAutoHyphens/>
+        <w:spacing w:after="0" w:line="360" w:lineRule="auto"/>
+        <w:rPr>
+          <w:rFonts w:ascii="Courier New" w:eastAsia="Droid Sans Fallback" w:hAnsi="Courier New" w:cs="Courier New"/>
+          <w:color w:val="70AD47" w:themeColor="accent6"/>
+          <w:lang w:eastAsia="zh-CN" w:bidi="hi-IN"/>
+        </w:rPr>
+      </w:pPr>
+      <w:r>
+        <w:rPr>
+          <w:rFonts w:ascii="Courier New" w:eastAsia="Droid Sans Fallback" w:hAnsi="Courier New" w:cs="Courier New"/>
+          <w:color w:val="70AD47" w:themeColor="accent6"/>
+          <w:lang w:eastAsia="zh-CN" w:bidi="hi-IN"/>
+        </w:rPr>
+        <w:t>//queue facts</w:t>
+      </w:r>
+    </w:p>
+    <w:p>
+      <w:pPr>
+        <w:pStyle w:val="Paragrafoelenco"/>
+        <w:widowControl w:val="0"/>
+        <w:suppressAutoHyphens/>
+        <w:spacing w:after="0" w:line="360" w:lineRule="auto"/>
+        <w:rPr>
+          <w:rFonts w:ascii="Courier New" w:eastAsia="Droid Sans Fallback" w:hAnsi="Courier New" w:cs="Courier New"/>
+          <w:lang w:eastAsia="zh-CN" w:bidi="hi-IN"/>
+        </w:rPr>
+      </w:pPr>
+      <w:r>
+        <w:rPr>
+          <w:rFonts w:ascii="Courier New" w:eastAsia="Droid Sans Fallback" w:hAnsi="Courier New" w:cs="Courier New"/>
+          <w:color w:val="4472C4" w:themeColor="accent5"/>
+          <w:lang w:eastAsia="zh-CN" w:bidi="hi-IN"/>
+        </w:rPr>
+        <w:t>fact</w:t>
+      </w:r>
+      <w:r>
+        <w:rPr>
+          <w:rFonts w:ascii="Courier New" w:eastAsia="Droid Sans Fallback" w:hAnsi="Courier New" w:cs="Courier New"/>
+          <w:lang w:eastAsia="zh-CN" w:bidi="hi-IN"/>
+        </w:rPr>
+        <w:t>{</w:t>
+      </w:r>
+    </w:p>
+    <w:p>
+      <w:pPr>
+        <w:pStyle w:val="Paragrafoelenco"/>
+        <w:widowControl w:val="0"/>
+        <w:suppressAutoHyphens/>
+        <w:spacing w:after="0" w:line="360" w:lineRule="auto"/>
+        <w:rPr>
+          <w:rFonts w:ascii="Courier New" w:eastAsia="Droid Sans Fallback" w:hAnsi="Courier New" w:cs="Courier New"/>
+          <w:lang w:eastAsia="zh-CN" w:bidi="hi-IN"/>
+        </w:rPr>
+      </w:pPr>
+      <w:r>
+        <w:rPr>
+          <w:rFonts w:ascii="Courier New" w:eastAsia="Droid Sans Fallback" w:hAnsi="Courier New" w:cs="Courier New"/>
+          <w:lang w:eastAsia="zh-CN" w:bidi="hi-IN"/>
+        </w:rPr>
+        <w:tab/>
+        <w:t>actualQueue = ~queuedTaxis</w:t>
+      </w:r>
+    </w:p>
+    <w:p>
+      <w:pPr>
+        <w:pStyle w:val="Paragrafoelenco"/>
+        <w:widowControl w:val="0"/>
+        <w:suppressAutoHyphens/>
+        <w:spacing w:after="0" w:line="360" w:lineRule="auto"/>
+        <w:rPr>
+          <w:rFonts w:ascii="Courier New" w:eastAsia="Droid Sans Fallback" w:hAnsi="Courier New" w:cs="Courier New"/>
+          <w:color w:val="70AD47" w:themeColor="accent6"/>
+          <w:lang w:eastAsia="zh-CN" w:bidi="hi-IN"/>
+        </w:rPr>
+      </w:pPr>
+      <w:r>
+        <w:rPr>
+          <w:rFonts w:ascii="Courier New" w:eastAsia="Droid Sans Fallback" w:hAnsi="Courier New" w:cs="Courier New"/>
+          <w:color w:val="70AD47" w:themeColor="accent6"/>
+          <w:lang w:eastAsia="zh-CN" w:bidi="hi-IN"/>
+        </w:rPr>
+        <w:t>//the taxi driver that accept a request have to be listed in the actual queue identified by the request itself</w:t>
+      </w:r>
+    </w:p>
+    <w:p>
+      <w:pPr>
+        <w:pStyle w:val="Paragrafoelenco"/>
+        <w:widowControl w:val="0"/>
+        <w:suppressAutoHyphens/>
+        <w:spacing w:after="0" w:line="360" w:lineRule="auto"/>
+        <w:rPr>
+          <w:rFonts w:ascii="Courier New" w:eastAsia="Droid Sans Fallback" w:hAnsi="Courier New" w:cs="Courier New"/>
+          <w:lang w:eastAsia="zh-CN" w:bidi="hi-IN"/>
+        </w:rPr>
+      </w:pPr>
+      <w:r>
+        <w:rPr>
+          <w:rFonts w:ascii="Courier New" w:eastAsia="Droid Sans Fallback" w:hAnsi="Courier New" w:cs="Courier New"/>
+          <w:lang w:eastAsia="zh-CN" w:bidi="hi-IN"/>
+        </w:rPr>
+        <w:tab/>
+      </w:r>
+      <w:r>
+        <w:rPr>
+          <w:rFonts w:ascii="Courier New" w:eastAsia="Droid Sans Fallback" w:hAnsi="Courier New" w:cs="Courier New"/>
+          <w:color w:val="4472C4" w:themeColor="accent5"/>
+          <w:lang w:eastAsia="zh-CN" w:bidi="hi-IN"/>
+        </w:rPr>
+        <w:t xml:space="preserve">all </w:t>
+      </w:r>
+      <w:r>
+        <w:rPr>
+          <w:rFonts w:ascii="Courier New" w:eastAsia="Droid Sans Fallback" w:hAnsi="Courier New" w:cs="Courier New"/>
+          <w:lang w:eastAsia="zh-CN" w:bidi="hi-IN"/>
+        </w:rPr>
+        <w:t xml:space="preserve">q:Queue, t:TaxiDriver, r:Request | r.taxi=t </w:t>
+      </w:r>
+      <w:r>
+        <w:rPr>
+          <w:rFonts w:ascii="Courier New" w:eastAsia="Droid Sans Fallback" w:hAnsi="Courier New" w:cs="Courier New"/>
+          <w:color w:val="4472C4" w:themeColor="accent5"/>
+          <w:lang w:eastAsia="zh-CN" w:bidi="hi-IN"/>
+        </w:rPr>
+        <w:t xml:space="preserve">and </w:t>
+      </w:r>
+      <w:r>
+        <w:rPr>
+          <w:rFonts w:ascii="Courier New" w:eastAsia="Droid Sans Fallback" w:hAnsi="Courier New" w:cs="Courier New"/>
+          <w:lang w:eastAsia="zh-CN" w:bidi="hi-IN"/>
+        </w:rPr>
+        <w:t>r.zoneQueue=q</w:t>
+      </w:r>
+    </w:p>
+    <w:p>
+      <w:pPr>
+        <w:pStyle w:val="Paragrafoelenco"/>
+        <w:widowControl w:val="0"/>
+        <w:suppressAutoHyphens/>
+        <w:spacing w:after="0" w:line="360" w:lineRule="auto"/>
+        <w:rPr>
+          <w:rFonts w:ascii="Courier New" w:eastAsia="Droid Sans Fallback" w:hAnsi="Courier New" w:cs="Courier New"/>
+          <w:lang w:eastAsia="zh-CN" w:bidi="hi-IN"/>
+        </w:rPr>
+      </w:pPr>
+      <w:r>
+        <w:rPr>
+          <w:rFonts w:ascii="Courier New" w:eastAsia="Droid Sans Fallback" w:hAnsi="Courier New" w:cs="Courier New"/>
+          <w:lang w:eastAsia="zh-CN" w:bidi="hi-IN"/>
+        </w:rPr>
+        <w:tab/>
+      </w:r>
+      <w:r>
+        <w:rPr>
+          <w:rFonts w:ascii="Courier New" w:eastAsia="Droid Sans Fallback" w:hAnsi="Courier New" w:cs="Courier New"/>
+          <w:lang w:eastAsia="zh-CN" w:bidi="hi-IN"/>
+        </w:rPr>
+        <w:tab/>
+      </w:r>
+      <w:r>
+        <w:rPr>
+          <w:rFonts w:ascii="Courier New" w:eastAsia="Droid Sans Fallback" w:hAnsi="Courier New" w:cs="Courier New"/>
+          <w:color w:val="4472C4" w:themeColor="accent5"/>
+          <w:lang w:eastAsia="zh-CN" w:bidi="hi-IN"/>
+        </w:rPr>
+        <w:t xml:space="preserve">implies </w:t>
+      </w:r>
+      <w:r>
+        <w:rPr>
+          <w:rFonts w:ascii="Courier New" w:eastAsia="Droid Sans Fallback" w:hAnsi="Courier New" w:cs="Courier New"/>
+          <w:lang w:eastAsia="zh-CN" w:bidi="hi-IN"/>
+        </w:rPr>
+        <w:t xml:space="preserve">t </w:t>
+      </w:r>
+      <w:r>
+        <w:rPr>
+          <w:rFonts w:ascii="Courier New" w:eastAsia="Droid Sans Fallback" w:hAnsi="Courier New" w:cs="Courier New"/>
+          <w:color w:val="4472C4" w:themeColor="accent5"/>
+          <w:lang w:eastAsia="zh-CN" w:bidi="hi-IN"/>
+        </w:rPr>
+        <w:t xml:space="preserve">in </w:t>
+      </w:r>
+      <w:r>
+        <w:rPr>
+          <w:rFonts w:ascii="Courier New" w:eastAsia="Droid Sans Fallback" w:hAnsi="Courier New" w:cs="Courier New"/>
+          <w:lang w:eastAsia="zh-CN" w:bidi="hi-IN"/>
+        </w:rPr>
+        <w:t>q.queuedTaxis</w:t>
+      </w:r>
+    </w:p>
+    <w:p>
+      <w:pPr>
+        <w:pStyle w:val="Paragrafoelenco"/>
+        <w:widowControl w:val="0"/>
+        <w:suppressAutoHyphens/>
+        <w:spacing w:after="0" w:line="360" w:lineRule="auto"/>
+        <w:rPr>
+          <w:rFonts w:ascii="Courier New" w:eastAsia="Droid Sans Fallback" w:hAnsi="Courier New" w:cs="Courier New"/>
+          <w:lang w:eastAsia="zh-CN" w:bidi="hi-IN"/>
+        </w:rPr>
+      </w:pPr>
+      <w:r>
+        <w:rPr>
+          <w:rFonts w:ascii="Courier New" w:eastAsia="Droid Sans Fallback" w:hAnsi="Courier New" w:cs="Courier New"/>
+          <w:lang w:eastAsia="zh-CN" w:bidi="hi-IN"/>
+        </w:rPr>
+        <w:t>}</w:t>
+      </w:r>
+    </w:p>
+    <w:p>
+      <w:pPr>
+        <w:pStyle w:val="Paragrafoelenco"/>
+        <w:widowControl w:val="0"/>
+        <w:suppressAutoHyphens/>
+        <w:spacing w:after="0" w:line="360" w:lineRule="auto"/>
+        <w:rPr>
+          <w:rFonts w:ascii="Courier New" w:eastAsia="Droid Sans Fallback" w:hAnsi="Courier New" w:cs="Courier New"/>
+          <w:lang w:eastAsia="zh-CN" w:bidi="hi-IN"/>
+        </w:rPr>
+      </w:pPr>
+    </w:p>
+    <w:p>
+      <w:pPr>
+        <w:pStyle w:val="Paragrafoelenco"/>
+        <w:widowControl w:val="0"/>
+        <w:suppressAutoHyphens/>
+        <w:spacing w:after="0" w:line="360" w:lineRule="auto"/>
+        <w:rPr>
+          <w:rFonts w:ascii="Courier New" w:eastAsia="Droid Sans Fallback" w:hAnsi="Courier New" w:cs="Courier New"/>
+          <w:color w:val="70AD47" w:themeColor="accent6"/>
+          <w:lang w:eastAsia="zh-CN" w:bidi="hi-IN"/>
+        </w:rPr>
+      </w:pPr>
+      <w:r>
+        <w:rPr>
+          <w:rFonts w:ascii="Courier New" w:eastAsia="Droid Sans Fallback" w:hAnsi="Courier New" w:cs="Courier New"/>
+          <w:color w:val="70AD47" w:themeColor="accent6"/>
+          <w:lang w:eastAsia="zh-CN" w:bidi="hi-IN"/>
+        </w:rPr>
+        <w:t>//reservation facts</w:t>
+      </w:r>
+    </w:p>
+    <w:p>
+      <w:pPr>
+        <w:pStyle w:val="Paragrafoelenco"/>
+        <w:widowControl w:val="0"/>
+        <w:suppressAutoHyphens/>
+        <w:spacing w:after="0" w:line="360" w:lineRule="auto"/>
+        <w:rPr>
+          <w:rFonts w:ascii="Courier New" w:eastAsia="Droid Sans Fallback" w:hAnsi="Courier New" w:cs="Courier New"/>
+          <w:lang w:eastAsia="zh-CN" w:bidi="hi-IN"/>
+        </w:rPr>
+      </w:pPr>
+      <w:r>
+        <w:rPr>
+          <w:rFonts w:ascii="Courier New" w:eastAsia="Droid Sans Fallback" w:hAnsi="Courier New" w:cs="Courier New"/>
+          <w:color w:val="4472C4" w:themeColor="accent5"/>
+          <w:lang w:eastAsia="zh-CN" w:bidi="hi-IN"/>
+        </w:rPr>
+        <w:t>fact</w:t>
+      </w:r>
+      <w:r>
+        <w:rPr>
+          <w:rFonts w:ascii="Courier New" w:eastAsia="Droid Sans Fallback" w:hAnsi="Courier New" w:cs="Courier New"/>
+          <w:lang w:eastAsia="zh-CN" w:bidi="hi-IN"/>
+        </w:rPr>
+        <w:t>{</w:t>
+      </w:r>
+    </w:p>
+    <w:p>
+      <w:pPr>
+        <w:pStyle w:val="Paragrafoelenco"/>
+        <w:widowControl w:val="0"/>
+        <w:suppressAutoHyphens/>
+        <w:spacing w:after="0" w:line="360" w:lineRule="auto"/>
+        <w:rPr>
+          <w:rFonts w:ascii="Courier New" w:eastAsia="Droid Sans Fallback" w:hAnsi="Courier New" w:cs="Courier New"/>
+          <w:lang w:eastAsia="zh-CN" w:bidi="hi-IN"/>
+        </w:rPr>
+      </w:pPr>
+      <w:r>
+        <w:rPr>
+          <w:rFonts w:ascii="Courier New" w:eastAsia="Droid Sans Fallback" w:hAnsi="Courier New" w:cs="Courier New"/>
+          <w:lang w:eastAsia="zh-CN" w:bidi="hi-IN"/>
+        </w:rPr>
+        <w:tab/>
+        <w:t>client = ~reservation</w:t>
+      </w:r>
+    </w:p>
+    <w:p>
+      <w:pPr>
+        <w:rPr>
+          <w:rFonts w:ascii="Courier New" w:eastAsia="Droid Sans Fallback" w:hAnsi="Courier New" w:cs="Courier New"/>
+          <w:lang w:eastAsia="zh-CN" w:bidi="hi-IN"/>
+        </w:rPr>
+      </w:pPr>
+      <w:r>
+        <w:rPr>
+          <w:rFonts w:ascii="Courier New" w:eastAsia="Droid Sans Fallback" w:hAnsi="Courier New" w:cs="Courier New"/>
+          <w:lang w:eastAsia="zh-CN" w:bidi="hi-IN"/>
+        </w:rPr>
+        <w:br w:type="page"/>
+      </w:r>
+    </w:p>
+    <w:p>
+      <w:pPr>
+        <w:pStyle w:val="Paragrafoelenco"/>
+        <w:widowControl w:val="0"/>
+        <w:suppressAutoHyphens/>
+        <w:spacing w:after="0" w:line="360" w:lineRule="auto"/>
+        <w:rPr>
+          <w:rFonts w:ascii="Courier New" w:eastAsia="Droid Sans Fallback" w:hAnsi="Courier New" w:cs="Courier New"/>
+          <w:lang w:eastAsia="zh-CN" w:bidi="hi-IN"/>
+        </w:rPr>
+      </w:pPr>
+    </w:p>
+    <w:p>
+      <w:pPr>
+        <w:pStyle w:val="Paragrafoelenco"/>
+        <w:widowControl w:val="0"/>
+        <w:suppressAutoHyphens/>
+        <w:spacing w:after="0" w:line="360" w:lineRule="auto"/>
+        <w:rPr>
+          <w:rFonts w:ascii="Courier New" w:eastAsia="Droid Sans Fallback" w:hAnsi="Courier New" w:cs="Courier New"/>
+          <w:color w:val="70AD47" w:themeColor="accent6"/>
+          <w:lang w:eastAsia="zh-CN" w:bidi="hi-IN"/>
+        </w:rPr>
+      </w:pPr>
+      <w:r>
+        <w:rPr>
+          <w:rFonts w:ascii="Courier New" w:eastAsia="Droid Sans Fallback" w:hAnsi="Courier New" w:cs="Courier New"/>
+          <w:color w:val="70AD47" w:themeColor="accent6"/>
+          <w:lang w:eastAsia="zh-CN" w:bidi="hi-IN"/>
+        </w:rPr>
+        <w:t>//only at most one reservation for every request</w:t>
+      </w:r>
+    </w:p>
+    <w:p>
+      <w:pPr>
+        <w:pStyle w:val="Paragrafoelenco"/>
+        <w:widowControl w:val="0"/>
+        <w:suppressAutoHyphens/>
+        <w:spacing w:after="0" w:line="360" w:lineRule="auto"/>
+        <w:rPr>
+          <w:rFonts w:ascii="Courier New" w:eastAsia="Droid Sans Fallback" w:hAnsi="Courier New" w:cs="Courier New"/>
+          <w:lang w:eastAsia="zh-CN" w:bidi="hi-IN"/>
+        </w:rPr>
+      </w:pPr>
+      <w:r>
+        <w:rPr>
+          <w:rFonts w:ascii="Courier New" w:eastAsia="Droid Sans Fallback" w:hAnsi="Courier New" w:cs="Courier New"/>
+          <w:lang w:eastAsia="zh-CN" w:bidi="hi-IN"/>
+        </w:rPr>
+        <w:tab/>
+      </w:r>
+      <w:r>
+        <w:rPr>
+          <w:rFonts w:ascii="Courier New" w:eastAsia="Droid Sans Fallback" w:hAnsi="Courier New" w:cs="Courier New"/>
+          <w:color w:val="4472C4" w:themeColor="accent5"/>
+          <w:lang w:eastAsia="zh-CN" w:bidi="hi-IN"/>
+        </w:rPr>
+        <w:t xml:space="preserve">all </w:t>
+      </w:r>
+      <w:r>
+        <w:rPr>
+          <w:rFonts w:ascii="Courier New" w:eastAsia="Droid Sans Fallback" w:hAnsi="Courier New" w:cs="Courier New"/>
+          <w:lang w:eastAsia="zh-CN" w:bidi="hi-IN"/>
+        </w:rPr>
+        <w:t>b,b': Reservation | b.generatedRequest = b'.generatedRequest</w:t>
+      </w:r>
+    </w:p>
+    <w:p>
+      <w:pPr>
+        <w:pStyle w:val="Paragrafoelenco"/>
+        <w:widowControl w:val="0"/>
+        <w:suppressAutoHyphens/>
+        <w:spacing w:after="0" w:line="360" w:lineRule="auto"/>
+        <w:rPr>
+          <w:rFonts w:ascii="Courier New" w:eastAsia="Droid Sans Fallback" w:hAnsi="Courier New" w:cs="Courier New"/>
+          <w:lang w:eastAsia="zh-CN" w:bidi="hi-IN"/>
+        </w:rPr>
+      </w:pPr>
+      <w:r>
+        <w:rPr>
+          <w:rFonts w:ascii="Courier New" w:eastAsia="Droid Sans Fallback" w:hAnsi="Courier New" w:cs="Courier New"/>
+          <w:lang w:eastAsia="zh-CN" w:bidi="hi-IN"/>
+        </w:rPr>
+        <w:tab/>
+      </w:r>
+      <w:r>
+        <w:rPr>
+          <w:rFonts w:ascii="Courier New" w:eastAsia="Droid Sans Fallback" w:hAnsi="Courier New" w:cs="Courier New"/>
+          <w:lang w:eastAsia="zh-CN" w:bidi="hi-IN"/>
+        </w:rPr>
+        <w:tab/>
+      </w:r>
+      <w:r>
+        <w:rPr>
+          <w:rFonts w:ascii="Courier New" w:eastAsia="Droid Sans Fallback" w:hAnsi="Courier New" w:cs="Courier New"/>
+          <w:color w:val="4472C4" w:themeColor="accent5"/>
+          <w:lang w:eastAsia="zh-CN" w:bidi="hi-IN"/>
+        </w:rPr>
+        <w:t xml:space="preserve">implies </w:t>
+      </w:r>
+      <w:r>
+        <w:rPr>
+          <w:rFonts w:ascii="Courier New" w:eastAsia="Droid Sans Fallback" w:hAnsi="Courier New" w:cs="Courier New"/>
+          <w:lang w:eastAsia="zh-CN" w:bidi="hi-IN"/>
+        </w:rPr>
+        <w:t>b = b'</w:t>
+      </w:r>
+    </w:p>
+    <w:p>
+      <w:pPr>
+        <w:pStyle w:val="Paragrafoelenco"/>
+        <w:widowControl w:val="0"/>
+        <w:suppressAutoHyphens/>
+        <w:spacing w:after="0" w:line="360" w:lineRule="auto"/>
+        <w:rPr>
+          <w:rFonts w:ascii="Courier New" w:eastAsia="Droid Sans Fallback" w:hAnsi="Courier New" w:cs="Courier New"/>
+          <w:lang w:eastAsia="zh-CN" w:bidi="hi-IN"/>
+        </w:rPr>
+      </w:pPr>
+      <w:r>
+        <w:rPr>
+          <w:rFonts w:ascii="Courier New" w:eastAsia="Droid Sans Fallback" w:hAnsi="Courier New" w:cs="Courier New"/>
+          <w:lang w:eastAsia="zh-CN" w:bidi="hi-IN"/>
+        </w:rPr>
+        <w:t>}</w:t>
+      </w:r>
+    </w:p>
+    <w:p>
+      <w:pPr>
+        <w:widowControl w:val="0"/>
+        <w:suppressAutoHyphens/>
+        <w:spacing w:after="0" w:line="360" w:lineRule="auto"/>
+        <w:rPr>
+          <w:rFonts w:ascii="Courier New" w:eastAsia="Droid Sans Fallback" w:hAnsi="Courier New" w:cs="Courier New"/>
+          <w:lang w:eastAsia="zh-CN" w:bidi="hi-IN"/>
+        </w:rPr>
+      </w:pPr>
+    </w:p>
+    <w:p>
+      <w:pPr>
+        <w:pStyle w:val="Paragrafoelenco"/>
+        <w:widowControl w:val="0"/>
+        <w:suppressAutoHyphens/>
+        <w:spacing w:after="0" w:line="360" w:lineRule="auto"/>
+        <w:rPr>
+          <w:rFonts w:ascii="Courier New" w:eastAsia="Droid Sans Fallback" w:hAnsi="Courier New" w:cs="Courier New"/>
+          <w:lang w:eastAsia="zh-CN" w:bidi="hi-IN"/>
+        </w:rPr>
+      </w:pPr>
+      <w:r>
+        <w:rPr>
+          <w:rFonts w:ascii="Courier New" w:eastAsia="Droid Sans Fallback" w:hAnsi="Courier New" w:cs="Courier New"/>
+          <w:color w:val="4472C4" w:themeColor="accent5"/>
+          <w:lang w:eastAsia="zh-CN" w:bidi="hi-IN"/>
+        </w:rPr>
+        <w:t xml:space="preserve">pred </w:t>
+      </w:r>
+      <w:r>
+        <w:rPr>
+          <w:rFonts w:ascii="Courier New" w:eastAsia="Droid Sans Fallback" w:hAnsi="Courier New" w:cs="Courier New"/>
+          <w:lang w:eastAsia="zh-CN" w:bidi="hi-IN"/>
+        </w:rPr>
+        <w:t>show1{</w:t>
+      </w:r>
+    </w:p>
+    <w:p>
+      <w:pPr>
+        <w:pStyle w:val="Paragrafoelenco"/>
+        <w:widowControl w:val="0"/>
+        <w:suppressAutoHyphens/>
+        <w:spacing w:after="0" w:line="360" w:lineRule="auto"/>
+        <w:rPr>
+          <w:rFonts w:ascii="Courier New" w:eastAsia="Droid Sans Fallback" w:hAnsi="Courier New" w:cs="Courier New"/>
+          <w:lang w:eastAsia="zh-CN" w:bidi="hi-IN"/>
+        </w:rPr>
+      </w:pPr>
+      <w:r>
+        <w:rPr>
+          <w:rFonts w:ascii="Courier New" w:eastAsia="Droid Sans Fallback" w:hAnsi="Courier New" w:cs="Courier New"/>
+          <w:lang w:eastAsia="zh-CN" w:bidi="hi-IN"/>
+        </w:rPr>
+        <w:tab/>
+        <w:t>#Queue=1</w:t>
+      </w:r>
+    </w:p>
+    <w:p>
+      <w:pPr>
+        <w:pStyle w:val="Paragrafoelenco"/>
+        <w:widowControl w:val="0"/>
+        <w:suppressAutoHyphens/>
+        <w:spacing w:after="0" w:line="360" w:lineRule="auto"/>
+        <w:rPr>
+          <w:rFonts w:ascii="Courier New" w:eastAsia="Droid Sans Fallback" w:hAnsi="Courier New" w:cs="Courier New"/>
+          <w:lang w:eastAsia="zh-CN" w:bidi="hi-IN"/>
+        </w:rPr>
+      </w:pPr>
+      <w:r>
+        <w:rPr>
+          <w:rFonts w:ascii="Courier New" w:eastAsia="Droid Sans Fallback" w:hAnsi="Courier New" w:cs="Courier New"/>
+          <w:lang w:eastAsia="zh-CN" w:bidi="hi-IN"/>
+        </w:rPr>
+        <w:tab/>
+        <w:t>#Reservation=0</w:t>
+      </w:r>
+    </w:p>
+    <w:p>
+      <w:pPr>
+        <w:pStyle w:val="Paragrafoelenco"/>
+        <w:widowControl w:val="0"/>
+        <w:suppressAutoHyphens/>
+        <w:spacing w:after="0" w:line="360" w:lineRule="auto"/>
+        <w:rPr>
+          <w:rFonts w:ascii="Courier New" w:eastAsia="Droid Sans Fallback" w:hAnsi="Courier New" w:cs="Courier New"/>
+          <w:lang w:eastAsia="zh-CN" w:bidi="hi-IN"/>
+        </w:rPr>
+      </w:pPr>
+      <w:r>
+        <w:rPr>
+          <w:rFonts w:ascii="Courier New" w:eastAsia="Droid Sans Fallback" w:hAnsi="Courier New" w:cs="Courier New"/>
+          <w:lang w:eastAsia="zh-CN" w:bidi="hi-IN"/>
+        </w:rPr>
+        <w:tab/>
+        <w:t>#Guest &gt; 0</w:t>
+      </w:r>
+    </w:p>
+    <w:p>
+      <w:pPr>
+        <w:pStyle w:val="Paragrafoelenco"/>
+        <w:widowControl w:val="0"/>
+        <w:suppressAutoHyphens/>
+        <w:spacing w:after="0" w:line="360" w:lineRule="auto"/>
+        <w:rPr>
+          <w:rFonts w:ascii="Courier New" w:eastAsia="Droid Sans Fallback" w:hAnsi="Courier New" w:cs="Courier New"/>
+          <w:lang w:eastAsia="zh-CN" w:bidi="hi-IN"/>
+        </w:rPr>
+      </w:pPr>
+      <w:r>
+        <w:rPr>
+          <w:rFonts w:ascii="Courier New" w:eastAsia="Droid Sans Fallback" w:hAnsi="Courier New" w:cs="Courier New"/>
+          <w:lang w:eastAsia="zh-CN" w:bidi="hi-IN"/>
+        </w:rPr>
+        <w:tab/>
+        <w:t>#User &gt; 0</w:t>
+      </w:r>
+      <w:r>
+        <w:rPr>
+          <w:rFonts w:ascii="Courier New" w:eastAsia="Droid Sans Fallback" w:hAnsi="Courier New" w:cs="Courier New"/>
+          <w:lang w:eastAsia="zh-CN" w:bidi="hi-IN"/>
+        </w:rPr>
+        <w:tab/>
+      </w:r>
+    </w:p>
+    <w:p>
+      <w:pPr>
+        <w:pStyle w:val="Paragrafoelenco"/>
+        <w:widowControl w:val="0"/>
+        <w:suppressAutoHyphens/>
+        <w:spacing w:after="0" w:line="360" w:lineRule="auto"/>
+        <w:rPr>
+          <w:rFonts w:ascii="Courier New" w:eastAsia="Droid Sans Fallback" w:hAnsi="Courier New" w:cs="Courier New"/>
+          <w:lang w:eastAsia="zh-CN" w:bidi="hi-IN"/>
+        </w:rPr>
+      </w:pPr>
+      <w:r>
+        <w:rPr>
+          <w:rFonts w:ascii="Courier New" w:eastAsia="Droid Sans Fallback" w:hAnsi="Courier New" w:cs="Courier New"/>
+          <w:lang w:eastAsia="zh-CN" w:bidi="hi-IN"/>
+        </w:rPr>
+        <w:t>}</w:t>
+      </w:r>
+    </w:p>
+    <w:p>
+      <w:pPr>
+        <w:pStyle w:val="Paragrafoelenco"/>
+        <w:widowControl w:val="0"/>
+        <w:suppressAutoHyphens/>
+        <w:spacing w:after="0" w:line="360" w:lineRule="auto"/>
+        <w:rPr>
+          <w:rFonts w:ascii="Courier New" w:eastAsia="Droid Sans Fallback" w:hAnsi="Courier New" w:cs="Courier New"/>
+          <w:lang w:eastAsia="zh-CN" w:bidi="hi-IN"/>
+        </w:rPr>
+      </w:pPr>
+    </w:p>
+    <w:p>
+      <w:pPr>
+        <w:pStyle w:val="Paragrafoelenco"/>
+        <w:widowControl w:val="0"/>
+        <w:suppressAutoHyphens/>
+        <w:spacing w:after="0" w:line="360" w:lineRule="auto"/>
+        <w:rPr>
+          <w:rFonts w:ascii="Courier New" w:eastAsia="Droid Sans Fallback" w:hAnsi="Courier New" w:cs="Courier New"/>
+          <w:lang w:eastAsia="zh-CN" w:bidi="hi-IN"/>
+        </w:rPr>
+      </w:pPr>
+    </w:p>
+    <w:p>
+      <w:pPr>
+        <w:pStyle w:val="Paragrafoelenco"/>
+        <w:widowControl w:val="0"/>
+        <w:suppressAutoHyphens/>
+        <w:spacing w:after="0" w:line="360" w:lineRule="auto"/>
+        <w:rPr>
+          <w:rFonts w:ascii="Courier New" w:eastAsia="Droid Sans Fallback" w:hAnsi="Courier New" w:cs="Courier New"/>
+          <w:lang w:eastAsia="zh-CN" w:bidi="hi-IN"/>
+        </w:rPr>
+      </w:pPr>
+      <w:r>
+        <w:rPr>
+          <w:rFonts w:ascii="Courier New" w:eastAsia="Droid Sans Fallback" w:hAnsi="Courier New" w:cs="Courier New"/>
+          <w:color w:val="4472C4" w:themeColor="accent5"/>
+          <w:lang w:eastAsia="zh-CN" w:bidi="hi-IN"/>
+        </w:rPr>
+        <w:t xml:space="preserve">pred </w:t>
+      </w:r>
+      <w:r>
+        <w:rPr>
+          <w:rFonts w:ascii="Courier New" w:eastAsia="Droid Sans Fallback" w:hAnsi="Courier New" w:cs="Courier New"/>
+          <w:lang w:eastAsia="zh-CN" w:bidi="hi-IN"/>
+        </w:rPr>
+        <w:t>show2{</w:t>
+      </w:r>
+    </w:p>
+    <w:p>
+      <w:pPr>
+        <w:pStyle w:val="Paragrafoelenco"/>
+        <w:widowControl w:val="0"/>
+        <w:suppressAutoHyphens/>
+        <w:spacing w:after="0" w:line="360" w:lineRule="auto"/>
+        <w:rPr>
+          <w:rFonts w:ascii="Courier New" w:eastAsia="Droid Sans Fallback" w:hAnsi="Courier New" w:cs="Courier New"/>
+          <w:lang w:eastAsia="zh-CN" w:bidi="hi-IN"/>
+        </w:rPr>
+      </w:pPr>
+      <w:r>
+        <w:rPr>
+          <w:rFonts w:ascii="Courier New" w:eastAsia="Droid Sans Fallback" w:hAnsi="Courier New" w:cs="Courier New"/>
+          <w:lang w:eastAsia="zh-CN" w:bidi="hi-IN"/>
+        </w:rPr>
+        <w:tab/>
+        <w:t>#Queue=2</w:t>
+      </w:r>
+    </w:p>
+    <w:p>
+      <w:pPr>
+        <w:pStyle w:val="Paragrafoelenco"/>
+        <w:widowControl w:val="0"/>
+        <w:suppressAutoHyphens/>
+        <w:spacing w:after="0" w:line="360" w:lineRule="auto"/>
+        <w:rPr>
+          <w:rFonts w:ascii="Courier New" w:eastAsia="Droid Sans Fallback" w:hAnsi="Courier New" w:cs="Courier New"/>
+          <w:lang w:eastAsia="zh-CN" w:bidi="hi-IN"/>
+        </w:rPr>
+      </w:pPr>
+      <w:r>
+        <w:rPr>
+          <w:rFonts w:ascii="Courier New" w:eastAsia="Droid Sans Fallback" w:hAnsi="Courier New" w:cs="Courier New"/>
+          <w:lang w:eastAsia="zh-CN" w:bidi="hi-IN"/>
+        </w:rPr>
+        <w:tab/>
+        <w:t>#Reservation=1</w:t>
+      </w:r>
+    </w:p>
+    <w:p>
+      <w:pPr>
+        <w:pStyle w:val="Paragrafoelenco"/>
+        <w:widowControl w:val="0"/>
+        <w:suppressAutoHyphens/>
+        <w:spacing w:after="0" w:line="360" w:lineRule="auto"/>
+        <w:rPr>
+          <w:rFonts w:ascii="Courier New" w:eastAsia="Droid Sans Fallback" w:hAnsi="Courier New" w:cs="Courier New"/>
+          <w:lang w:eastAsia="zh-CN" w:bidi="hi-IN"/>
+        </w:rPr>
+      </w:pPr>
+      <w:r>
+        <w:rPr>
+          <w:rFonts w:ascii="Courier New" w:eastAsia="Droid Sans Fallback" w:hAnsi="Courier New" w:cs="Courier New"/>
+          <w:lang w:eastAsia="zh-CN" w:bidi="hi-IN"/>
+        </w:rPr>
+        <w:tab/>
+        <w:t>#Guest &gt; 0</w:t>
+      </w:r>
+    </w:p>
+    <w:p>
+      <w:pPr>
+        <w:pStyle w:val="Paragrafoelenco"/>
+        <w:widowControl w:val="0"/>
+        <w:suppressAutoHyphens/>
+        <w:spacing w:after="0" w:line="360" w:lineRule="auto"/>
+        <w:rPr>
+          <w:rFonts w:ascii="Courier New" w:eastAsia="Droid Sans Fallback" w:hAnsi="Courier New" w:cs="Courier New"/>
+          <w:lang w:eastAsia="zh-CN" w:bidi="hi-IN"/>
+        </w:rPr>
+      </w:pPr>
+      <w:r>
+        <w:rPr>
+          <w:rFonts w:ascii="Courier New" w:eastAsia="Droid Sans Fallback" w:hAnsi="Courier New" w:cs="Courier New"/>
+          <w:lang w:eastAsia="zh-CN" w:bidi="hi-IN"/>
+        </w:rPr>
+        <w:tab/>
+        <w:t>#User &gt; 0</w:t>
+      </w:r>
+      <w:r>
+        <w:rPr>
+          <w:rFonts w:ascii="Courier New" w:eastAsia="Droid Sans Fallback" w:hAnsi="Courier New" w:cs="Courier New"/>
+          <w:lang w:eastAsia="zh-CN" w:bidi="hi-IN"/>
+        </w:rPr>
+        <w:tab/>
+      </w:r>
+      <w:r>
+        <w:rPr>
+          <w:rFonts w:ascii="Courier New" w:eastAsia="Droid Sans Fallback" w:hAnsi="Courier New" w:cs="Courier New"/>
+          <w:lang w:eastAsia="zh-CN" w:bidi="hi-IN"/>
+        </w:rPr>
+        <w:tab/>
+      </w:r>
+    </w:p>
+    <w:p>
+      <w:pPr>
+        <w:pStyle w:val="Paragrafoelenco"/>
+        <w:widowControl w:val="0"/>
+        <w:suppressAutoHyphens/>
+        <w:spacing w:after="0" w:line="360" w:lineRule="auto"/>
+        <w:rPr>
+          <w:rFonts w:ascii="Courier New" w:eastAsia="Droid Sans Fallback" w:hAnsi="Courier New" w:cs="Courier New"/>
+          <w:lang w:eastAsia="zh-CN" w:bidi="hi-IN"/>
+        </w:rPr>
+      </w:pPr>
+      <w:r>
+        <w:rPr>
+          <w:rFonts w:ascii="Courier New" w:eastAsia="Droid Sans Fallback" w:hAnsi="Courier New" w:cs="Courier New"/>
+          <w:lang w:eastAsia="zh-CN" w:bidi="hi-IN"/>
+        </w:rPr>
+        <w:t>}</w:t>
+      </w:r>
+    </w:p>
+    <w:p>
+      <w:pPr>
+        <w:pStyle w:val="Paragrafoelenco"/>
+        <w:widowControl w:val="0"/>
+        <w:suppressAutoHyphens/>
+        <w:spacing w:after="0" w:line="360" w:lineRule="auto"/>
+        <w:rPr>
+          <w:rFonts w:ascii="Courier New" w:eastAsia="Droid Sans Fallback" w:hAnsi="Courier New" w:cs="Courier New"/>
+          <w:lang w:eastAsia="zh-CN" w:bidi="hi-IN"/>
+        </w:rPr>
+      </w:pPr>
+    </w:p>
+    <w:p>
+      <w:pPr>
+        <w:pStyle w:val="Paragrafoelenco"/>
+        <w:widowControl w:val="0"/>
+        <w:suppressAutoHyphens/>
+        <w:spacing w:after="0" w:line="360" w:lineRule="auto"/>
+        <w:rPr>
+          <w:rFonts w:ascii="Courier New" w:eastAsia="Droid Sans Fallback" w:hAnsi="Courier New" w:cs="Courier New"/>
+          <w:lang w:eastAsia="zh-CN" w:bidi="hi-IN"/>
+        </w:rPr>
+      </w:pPr>
+    </w:p>
+    <w:p>
+      <w:pPr>
+        <w:pStyle w:val="Paragrafoelenco"/>
+        <w:widowControl w:val="0"/>
+        <w:suppressAutoHyphens/>
+        <w:spacing w:after="0" w:line="360" w:lineRule="auto"/>
+        <w:rPr>
+          <w:rFonts w:ascii="Courier New" w:eastAsia="Droid Sans Fallback" w:hAnsi="Courier New" w:cs="Courier New"/>
+          <w:lang w:eastAsia="zh-CN" w:bidi="hi-IN"/>
+        </w:rPr>
+      </w:pPr>
+      <w:r>
+        <w:rPr>
+          <w:rFonts w:ascii="Courier New" w:eastAsia="Droid Sans Fallback" w:hAnsi="Courier New" w:cs="Courier New"/>
+          <w:color w:val="4472C4" w:themeColor="accent5"/>
+          <w:lang w:eastAsia="zh-CN" w:bidi="hi-IN"/>
+        </w:rPr>
+        <w:t xml:space="preserve">run </w:t>
+      </w:r>
+      <w:r>
+        <w:rPr>
+          <w:rFonts w:ascii="Courier New" w:eastAsia="Droid Sans Fallback" w:hAnsi="Courier New" w:cs="Courier New"/>
+          <w:lang w:eastAsia="zh-CN" w:bidi="hi-IN"/>
+        </w:rPr>
+        <w:t>show1 for 3</w:t>
+      </w:r>
+    </w:p>
+    <w:p>
+      <w:pPr>
+        <w:pStyle w:val="Paragrafoelenco"/>
+        <w:widowControl w:val="0"/>
+        <w:suppressAutoHyphens/>
+        <w:spacing w:after="0" w:line="360" w:lineRule="auto"/>
+        <w:rPr>
+          <w:rFonts w:ascii="Courier New" w:eastAsia="Droid Sans Fallback" w:hAnsi="Courier New" w:cs="Courier New"/>
+          <w:lang w:eastAsia="zh-CN" w:bidi="hi-IN"/>
+        </w:rPr>
+      </w:pPr>
+      <w:r>
+        <w:rPr>
+          <w:rFonts w:ascii="Courier New" w:eastAsia="Droid Sans Fallback" w:hAnsi="Courier New" w:cs="Courier New"/>
+          <w:color w:val="4472C4" w:themeColor="accent5"/>
+          <w:lang w:eastAsia="zh-CN" w:bidi="hi-IN"/>
+        </w:rPr>
+        <w:t xml:space="preserve">run </w:t>
+      </w:r>
+      <w:r>
+        <w:rPr>
+          <w:rFonts w:ascii="Courier New" w:eastAsia="Droid Sans Fallback" w:hAnsi="Courier New" w:cs="Courier New"/>
+          <w:lang w:eastAsia="zh-CN" w:bidi="hi-IN"/>
+        </w:rPr>
+        <w:t xml:space="preserve">show2 for 3 </w:t>
+      </w:r>
+    </w:p>
+    <w:p>
+      <w:pPr>
+        <w:rPr>
+          <w:rFonts w:ascii="Courier New" w:eastAsia="Droid Sans Fallback" w:hAnsi="Courier New" w:cs="Courier New"/>
+          <w:color w:val="4472C4" w:themeColor="accent5"/>
+          <w:lang w:eastAsia="zh-CN" w:bidi="hi-IN"/>
+        </w:rPr>
+      </w:pPr>
+      <w:r>
+        <w:rPr>
+          <w:rFonts w:ascii="Courier New" w:eastAsia="Droid Sans Fallback" w:hAnsi="Courier New" w:cs="Courier New"/>
+          <w:color w:val="4472C4" w:themeColor="accent5"/>
+          <w:lang w:eastAsia="zh-CN" w:bidi="hi-IN"/>
+        </w:rPr>
+        <w:br w:type="page"/>
+      </w:r>
     </w:p>
     <w:p>
       <w:pPr>
@@ -20370,6 +22500,7 @@
         </w:numPr>
         <w:suppressAutoHyphens/>
         <w:spacing w:after="0" w:line="360" w:lineRule="auto"/>
+        <w:outlineLvl w:val="1"/>
         <w:rPr>
           <w:rFonts w:eastAsia="Droid Sans Fallback" w:cs="FreeSans"/>
           <w:sz w:val="28"/>
@@ -20385,26 +22516,10 @@
           <w:szCs w:val="24"/>
           <w:lang w:eastAsia="zh-CN" w:bidi="hi-IN"/>
         </w:rPr>
-        <w:t xml:space="preserve"> Alloy Output</w:t>
-      </w:r>
-    </w:p>
-    <w:p>
-      <w:pPr>
-        <w:pStyle w:val="Paragrafoelenco"/>
-        <w:widowControl w:val="0"/>
-        <w:numPr>
-          <w:ilvl w:val="1"/>
-          <w:numId w:val="1"/>
-        </w:numPr>
-        <w:suppressAutoHyphens/>
-        <w:spacing w:after="0" w:line="360" w:lineRule="auto"/>
-        <w:rPr>
-          <w:rFonts w:eastAsia="Droid Sans Fallback" w:cs="FreeSans"/>
-          <w:sz w:val="28"/>
-          <w:szCs w:val="24"/>
-          <w:lang w:eastAsia="zh-CN" w:bidi="hi-IN"/>
-        </w:rPr>
-      </w:pPr>
+        <w:lastRenderedPageBreak/>
+        <w:t xml:space="preserve"> </w:t>
+      </w:r>
+      <w:bookmarkStart w:id="32" w:name="_Toc434606638"/>
       <w:r>
         <w:rPr>
           <w:rFonts w:eastAsia="Droid Sans Fallback" w:cs="FreeSans"/>
@@ -20413,8 +22528,9 @@
           <w:szCs w:val="24"/>
           <w:lang w:eastAsia="zh-CN" w:bidi="hi-IN"/>
         </w:rPr>
-        <w:t xml:space="preserve"> Generated World</w:t>
-      </w:r>
+        <w:t>Generated World</w:t>
+      </w:r>
+      <w:bookmarkEnd w:id="32"/>
     </w:p>
     <w:p>
       <w:pPr>
@@ -20422,6 +22538,440 @@
         <w:suppressAutoHyphens/>
         <w:spacing w:after="0" w:line="360" w:lineRule="auto"/>
         <w:ind w:left="360"/>
+        <w:rPr>
+          <w:rFonts w:eastAsia="Droid Sans Fallback" w:cs="FreeSans"/>
+          <w:i/>
+          <w:sz w:val="28"/>
+          <w:szCs w:val="24"/>
+          <w:lang w:eastAsia="zh-CN" w:bidi="hi-IN"/>
+        </w:rPr>
+      </w:pPr>
+    </w:p>
+    <w:p>
+      <w:pPr>
+        <w:widowControl w:val="0"/>
+        <w:suppressAutoHyphens/>
+        <w:spacing w:after="0" w:line="360" w:lineRule="auto"/>
+        <w:ind w:left="360"/>
+        <w:rPr>
+          <w:rFonts w:eastAsia="Droid Sans Fallback" w:cs="FreeSans"/>
+          <w:i/>
+          <w:sz w:val="28"/>
+          <w:szCs w:val="24"/>
+          <w:lang w:eastAsia="zh-CN" w:bidi="hi-IN"/>
+        </w:rPr>
+      </w:pPr>
+      <w:r>
+        <w:rPr>
+          <w:rFonts w:eastAsia="Droid Sans Fallback" w:cs="FreeSans"/>
+          <w:i/>
+          <w:sz w:val="28"/>
+          <w:szCs w:val="24"/>
+          <w:lang w:eastAsia="zh-CN" w:bidi="hi-IN"/>
+        </w:rPr>
+        <w:t>World 1</w:t>
+      </w:r>
+    </w:p>
+    <w:p>
+      <w:pPr>
+        <w:widowControl w:val="0"/>
+        <w:suppressAutoHyphens/>
+        <w:spacing w:after="0" w:line="360" w:lineRule="auto"/>
+        <w:ind w:left="360"/>
+        <w:rPr>
+          <w:rFonts w:eastAsia="Droid Sans Fallback" w:cs="FreeSans"/>
+          <w:i/>
+          <w:sz w:val="28"/>
+          <w:szCs w:val="24"/>
+          <w:lang w:eastAsia="zh-CN" w:bidi="hi-IN"/>
+        </w:rPr>
+      </w:pPr>
+    </w:p>
+    <w:p>
+      <w:pPr>
+        <w:widowControl w:val="0"/>
+        <w:suppressAutoHyphens/>
+        <w:spacing w:after="0" w:line="360" w:lineRule="auto"/>
+        <w:ind w:left="708"/>
+        <w:rPr>
+          <w:rFonts w:eastAsia="Droid Sans Fallback" w:cs="FreeSans"/>
+          <w:i/>
+          <w:sz w:val="28"/>
+          <w:szCs w:val="24"/>
+          <w:lang w:eastAsia="zh-CN" w:bidi="hi-IN"/>
+        </w:rPr>
+      </w:pPr>
+      <w:r>
+        <w:rPr>
+          <w:rFonts w:eastAsia="Droid Sans Fallback" w:cs="FreeSans"/>
+          <w:i/>
+          <w:noProof/>
+          <w:sz w:val="28"/>
+          <w:szCs w:val="24"/>
+          <w:lang w:val="it-IT" w:eastAsia="it-IT"/>
+        </w:rPr>
+        <w:drawing>
+          <wp:inline distT="0" distB="0" distL="0" distR="0">
+            <wp:extent cx="5395428" cy="3589331"/>
+            <wp:effectExtent l="0" t="0" r="0" b="0"/>
+            <wp:docPr id="4" name="Immagine 4"/>
+            <wp:cNvGraphicFramePr>
+              <a:graphicFrameLocks xmlns:a="http://schemas.openxmlformats.org/drawingml/2006/main" noChangeAspect="1"/>
+            </wp:cNvGraphicFramePr>
+            <a:graphic xmlns:a="http://schemas.openxmlformats.org/drawingml/2006/main">
+              <a:graphicData uri="http://schemas.openxmlformats.org/drawingml/2006/picture">
+                <pic:pic xmlns:pic="http://schemas.openxmlformats.org/drawingml/2006/picture">
+                  <pic:nvPicPr>
+                    <pic:cNvPr id="4" name="Cattura.PNG"/>
+                    <pic:cNvPicPr/>
+                  </pic:nvPicPr>
+                  <pic:blipFill>
+                    <a:blip r:embed="rId34">
+                      <a:extLst>
+                        <a:ext uri="{28A0092B-C50C-407E-A947-70E740481C1C}">
+                          <a14:useLocalDpi xmlns:a14="http://schemas.microsoft.com/office/drawing/2010/main" val="0"/>
+                        </a:ext>
+                      </a:extLst>
+                    </a:blip>
+                    <a:stretch>
+                      <a:fillRect/>
+                    </a:stretch>
+                  </pic:blipFill>
+                  <pic:spPr>
+                    <a:xfrm>
+                      <a:off x="0" y="0"/>
+                      <a:ext cx="5395428" cy="3589331"/>
+                    </a:xfrm>
+                    <a:prstGeom prst="rect">
+                      <a:avLst/>
+                    </a:prstGeom>
+                  </pic:spPr>
+                </pic:pic>
+              </a:graphicData>
+            </a:graphic>
+          </wp:inline>
+        </w:drawing>
+      </w:r>
+    </w:p>
+    <w:p>
+      <w:pPr>
+        <w:widowControl w:val="0"/>
+        <w:suppressAutoHyphens/>
+        <w:spacing w:after="0" w:line="360" w:lineRule="auto"/>
+        <w:ind w:left="708"/>
+        <w:rPr>
+          <w:rFonts w:eastAsia="Droid Sans Fallback" w:cs="FreeSans"/>
+          <w:sz w:val="28"/>
+          <w:szCs w:val="24"/>
+          <w:lang w:eastAsia="zh-CN" w:bidi="hi-IN"/>
+        </w:rPr>
+      </w:pPr>
+      <w:r>
+        <w:rPr>
+          <w:rFonts w:eastAsia="Droid Sans Fallback" w:cs="FreeSans"/>
+          <w:sz w:val="28"/>
+          <w:szCs w:val="24"/>
+          <w:lang w:eastAsia="zh-CN" w:bidi="hi-IN"/>
+        </w:rPr>
+        <w:t xml:space="preserve">In this world it is shown a classic situation in which guests and users make requests, and they are paired with the taxi that accepts the call. It is clear that obviously every request is generated by only one client, and only one taxi will answer the call. </w:t>
+      </w:r>
+      <w:r>
+        <w:rPr>
+          <w:rFonts w:eastAsia="Droid Sans Fallback" w:cs="FreeSans"/>
+          <w:sz w:val="28"/>
+          <w:szCs w:val="24"/>
+          <w:lang w:eastAsia="zh-CN" w:bidi="hi-IN"/>
+        </w:rPr>
+        <w:t>Every queue contains the requests made in that zone, and there can be taxis that are available in the queue but not busy yet.</w:t>
+      </w:r>
+    </w:p>
+    <w:p>
+      <w:pPr>
+        <w:widowControl w:val="0"/>
+        <w:suppressAutoHyphens/>
+        <w:spacing w:after="0" w:line="360" w:lineRule="auto"/>
+        <w:ind w:left="708"/>
+        <w:rPr>
+          <w:rFonts w:eastAsia="Droid Sans Fallback" w:cs="FreeSans"/>
+          <w:sz w:val="28"/>
+          <w:szCs w:val="24"/>
+          <w:lang w:eastAsia="zh-CN" w:bidi="hi-IN"/>
+        </w:rPr>
+      </w:pPr>
+    </w:p>
+    <w:p>
+      <w:pPr>
+        <w:widowControl w:val="0"/>
+        <w:suppressAutoHyphens/>
+        <w:spacing w:after="0" w:line="360" w:lineRule="auto"/>
+        <w:ind w:left="708"/>
+        <w:rPr>
+          <w:rFonts w:eastAsia="Droid Sans Fallback" w:cs="FreeSans"/>
+          <w:i/>
+          <w:sz w:val="28"/>
+          <w:szCs w:val="24"/>
+          <w:lang w:eastAsia="zh-CN" w:bidi="hi-IN"/>
+        </w:rPr>
+      </w:pPr>
+    </w:p>
+    <w:p>
+      <w:pPr>
+        <w:widowControl w:val="0"/>
+        <w:suppressAutoHyphens/>
+        <w:spacing w:after="0" w:line="360" w:lineRule="auto"/>
+        <w:ind w:left="708"/>
+        <w:rPr>
+          <w:rFonts w:eastAsia="Droid Sans Fallback" w:cs="FreeSans"/>
+          <w:i/>
+          <w:sz w:val="28"/>
+          <w:szCs w:val="24"/>
+          <w:lang w:eastAsia="zh-CN" w:bidi="hi-IN"/>
+        </w:rPr>
+      </w:pPr>
+    </w:p>
+    <w:p>
+      <w:pPr>
+        <w:widowControl w:val="0"/>
+        <w:suppressAutoHyphens/>
+        <w:spacing w:after="0" w:line="360" w:lineRule="auto"/>
+        <w:ind w:left="708"/>
+        <w:rPr>
+          <w:rFonts w:eastAsia="Droid Sans Fallback" w:cs="FreeSans"/>
+          <w:i/>
+          <w:sz w:val="28"/>
+          <w:szCs w:val="24"/>
+          <w:lang w:eastAsia="zh-CN" w:bidi="hi-IN"/>
+        </w:rPr>
+      </w:pPr>
+    </w:p>
+    <w:p>
+      <w:pPr>
+        <w:widowControl w:val="0"/>
+        <w:suppressAutoHyphens/>
+        <w:spacing w:after="0" w:line="360" w:lineRule="auto"/>
+        <w:ind w:left="708"/>
+        <w:rPr>
+          <w:rFonts w:eastAsia="Droid Sans Fallback" w:cs="FreeSans"/>
+          <w:i/>
+          <w:sz w:val="28"/>
+          <w:szCs w:val="24"/>
+          <w:lang w:eastAsia="zh-CN" w:bidi="hi-IN"/>
+        </w:rPr>
+      </w:pPr>
+    </w:p>
+    <w:p>
+      <w:pPr>
+        <w:widowControl w:val="0"/>
+        <w:suppressAutoHyphens/>
+        <w:spacing w:after="0" w:line="360" w:lineRule="auto"/>
+        <w:ind w:left="708"/>
+        <w:rPr>
+          <w:rFonts w:eastAsia="Droid Sans Fallback" w:cs="FreeSans"/>
+          <w:i/>
+          <w:sz w:val="28"/>
+          <w:szCs w:val="24"/>
+          <w:lang w:eastAsia="zh-CN" w:bidi="hi-IN"/>
+        </w:rPr>
+      </w:pPr>
+    </w:p>
+    <w:p>
+      <w:pPr>
+        <w:widowControl w:val="0"/>
+        <w:suppressAutoHyphens/>
+        <w:spacing w:after="0" w:line="360" w:lineRule="auto"/>
+        <w:ind w:left="708"/>
+        <w:rPr>
+          <w:rFonts w:eastAsia="Droid Sans Fallback" w:cs="FreeSans"/>
+          <w:i/>
+          <w:sz w:val="28"/>
+          <w:szCs w:val="24"/>
+          <w:lang w:eastAsia="zh-CN" w:bidi="hi-IN"/>
+        </w:rPr>
+      </w:pPr>
+    </w:p>
+    <w:p>
+      <w:pPr>
+        <w:widowControl w:val="0"/>
+        <w:suppressAutoHyphens/>
+        <w:spacing w:after="0" w:line="360" w:lineRule="auto"/>
+        <w:ind w:left="708"/>
+        <w:rPr>
+          <w:rFonts w:eastAsia="Droid Sans Fallback" w:cs="FreeSans"/>
+          <w:i/>
+          <w:sz w:val="28"/>
+          <w:szCs w:val="24"/>
+          <w:lang w:eastAsia="zh-CN" w:bidi="hi-IN"/>
+        </w:rPr>
+      </w:pPr>
+      <w:r>
+        <w:rPr>
+          <w:rFonts w:eastAsia="Droid Sans Fallback" w:cs="FreeSans"/>
+          <w:i/>
+          <w:sz w:val="28"/>
+          <w:szCs w:val="24"/>
+          <w:lang w:eastAsia="zh-CN" w:bidi="hi-IN"/>
+        </w:rPr>
+        <w:lastRenderedPageBreak/>
+        <w:t>World 2</w:t>
+      </w:r>
+    </w:p>
+    <w:p>
+      <w:pPr>
+        <w:widowControl w:val="0"/>
+        <w:suppressAutoHyphens/>
+        <w:spacing w:after="0" w:line="360" w:lineRule="auto"/>
+        <w:ind w:left="708"/>
+        <w:rPr>
+          <w:rFonts w:eastAsia="Droid Sans Fallback" w:cs="FreeSans"/>
+          <w:i/>
+          <w:sz w:val="28"/>
+          <w:szCs w:val="24"/>
+          <w:lang w:eastAsia="zh-CN" w:bidi="hi-IN"/>
+        </w:rPr>
+      </w:pPr>
+    </w:p>
+    <w:p>
+      <w:pPr>
+        <w:widowControl w:val="0"/>
+        <w:suppressAutoHyphens/>
+        <w:spacing w:after="0" w:line="360" w:lineRule="auto"/>
+        <w:ind w:left="708"/>
+        <w:rPr>
+          <w:rFonts w:eastAsia="Droid Sans Fallback" w:cs="FreeSans"/>
+          <w:i/>
+          <w:sz w:val="28"/>
+          <w:szCs w:val="24"/>
+          <w:lang w:eastAsia="zh-CN" w:bidi="hi-IN"/>
+        </w:rPr>
+      </w:pPr>
+      <w:r>
+        <w:rPr>
+          <w:rFonts w:eastAsia="Droid Sans Fallback" w:cs="FreeSans"/>
+          <w:i/>
+          <w:noProof/>
+          <w:sz w:val="28"/>
+          <w:szCs w:val="24"/>
+          <w:lang w:val="it-IT" w:eastAsia="it-IT"/>
+        </w:rPr>
+        <w:drawing>
+          <wp:inline distT="0" distB="0" distL="0" distR="0">
+            <wp:extent cx="6120130" cy="3129280"/>
+            <wp:effectExtent l="0" t="0" r="0" b="0"/>
+            <wp:docPr id="5" name="Immagine 5"/>
+            <wp:cNvGraphicFramePr>
+              <a:graphicFrameLocks xmlns:a="http://schemas.openxmlformats.org/drawingml/2006/main" noChangeAspect="1"/>
+            </wp:cNvGraphicFramePr>
+            <a:graphic xmlns:a="http://schemas.openxmlformats.org/drawingml/2006/main">
+              <a:graphicData uri="http://schemas.openxmlformats.org/drawingml/2006/picture">
+                <pic:pic xmlns:pic="http://schemas.openxmlformats.org/drawingml/2006/picture">
+                  <pic:nvPicPr>
+                    <pic:cNvPr id="5" name="Cattura2.PNG"/>
+                    <pic:cNvPicPr/>
+                  </pic:nvPicPr>
+                  <pic:blipFill>
+                    <a:blip r:embed="rId35">
+                      <a:extLst>
+                        <a:ext uri="{28A0092B-C50C-407E-A947-70E740481C1C}">
+                          <a14:useLocalDpi xmlns:a14="http://schemas.microsoft.com/office/drawing/2010/main" val="0"/>
+                        </a:ext>
+                      </a:extLst>
+                    </a:blip>
+                    <a:stretch>
+                      <a:fillRect/>
+                    </a:stretch>
+                  </pic:blipFill>
+                  <pic:spPr>
+                    <a:xfrm>
+                      <a:off x="0" y="0"/>
+                      <a:ext cx="6120130" cy="3129280"/>
+                    </a:xfrm>
+                    <a:prstGeom prst="rect">
+                      <a:avLst/>
+                    </a:prstGeom>
+                  </pic:spPr>
+                </pic:pic>
+              </a:graphicData>
+            </a:graphic>
+          </wp:inline>
+        </w:drawing>
+      </w:r>
+    </w:p>
+    <w:p>
+      <w:pPr>
+        <w:widowControl w:val="0"/>
+        <w:suppressAutoHyphens/>
+        <w:spacing w:after="0" w:line="360" w:lineRule="auto"/>
+        <w:ind w:left="708"/>
+        <w:rPr>
+          <w:rFonts w:eastAsia="Droid Sans Fallback" w:cs="FreeSans"/>
+          <w:sz w:val="28"/>
+          <w:szCs w:val="24"/>
+          <w:lang w:eastAsia="zh-CN" w:bidi="hi-IN"/>
+        </w:rPr>
+      </w:pPr>
+      <w:r>
+        <w:rPr>
+          <w:rFonts w:eastAsia="Droid Sans Fallback" w:cs="FreeSans"/>
+          <w:sz w:val="28"/>
+          <w:szCs w:val="24"/>
+          <w:lang w:eastAsia="zh-CN" w:bidi="hi-IN"/>
+        </w:rPr>
+        <w:t>In this particular world it is shown a reservation case. A registe</w:t>
+      </w:r>
+      <w:r>
+        <w:rPr>
+          <w:rFonts w:eastAsia="Droid Sans Fallback" w:cs="FreeSans"/>
+          <w:sz w:val="28"/>
+          <w:szCs w:val="24"/>
+          <w:lang w:eastAsia="zh-CN" w:bidi="hi-IN"/>
+        </w:rPr>
+        <w:t>red user can make a reservation</w:t>
+      </w:r>
+      <w:r>
+        <w:rPr>
+          <w:rFonts w:eastAsia="Droid Sans Fallback" w:cs="FreeSans"/>
+          <w:sz w:val="28"/>
+          <w:szCs w:val="24"/>
+          <w:lang w:eastAsia="zh-CN" w:bidi="hi-IN"/>
+        </w:rPr>
+        <w:t xml:space="preserve"> that will generate a </w:t>
+      </w:r>
+      <w:r>
+        <w:rPr>
+          <w:rFonts w:eastAsia="Droid Sans Fallback" w:cs="FreeSans"/>
+          <w:sz w:val="28"/>
+          <w:szCs w:val="24"/>
+          <w:lang w:eastAsia="zh-CN" w:bidi="hi-IN"/>
+        </w:rPr>
+        <w:t xml:space="preserve">request. This request will </w:t>
+      </w:r>
+      <w:bookmarkStart w:id="33" w:name="_GoBack"/>
+      <w:bookmarkEnd w:id="33"/>
+      <w:r>
+        <w:rPr>
+          <w:rFonts w:eastAsia="Droid Sans Fallback" w:cs="FreeSans"/>
+          <w:sz w:val="28"/>
+          <w:szCs w:val="24"/>
+          <w:lang w:eastAsia="zh-CN" w:bidi="hi-IN"/>
+        </w:rPr>
+        <w:t xml:space="preserve">be processed as a normal request made by the user, and so associated to a queue and accepted by a taxi. </w:t>
+      </w:r>
+      <w:r>
+        <w:rPr>
+          <w:rFonts w:eastAsia="Droid Sans Fallback" w:cs="FreeSans"/>
+          <w:sz w:val="28"/>
+          <w:szCs w:val="24"/>
+          <w:lang w:eastAsia="zh-CN" w:bidi="hi-IN"/>
+        </w:rPr>
+        <w:t>It is also present a second queue just to show that every queue works independently.</w:t>
+      </w:r>
+    </w:p>
+    <w:p>
+      <w:pPr>
+        <w:widowControl w:val="0"/>
+        <w:suppressAutoHyphens/>
+        <w:spacing w:after="0" w:line="360" w:lineRule="auto"/>
+        <w:ind w:left="708"/>
         <w:rPr>
           <w:rFonts w:eastAsia="Droid Sans Fallback" w:cs="FreeSans"/>
           <w:sz w:val="28"/>
@@ -20440,6 +22990,7 @@
         </w:numPr>
         <w:suppressAutoHyphens/>
         <w:spacing w:after="0" w:line="360" w:lineRule="auto"/>
+        <w:outlineLvl w:val="0"/>
         <w:rPr>
           <w:rFonts w:eastAsia="Droid Sans Fallback" w:cs="FreeSans"/>
           <w:sz w:val="28"/>
@@ -20447,6 +22998,7 @@
           <w:lang w:eastAsia="zh-CN" w:bidi="hi-IN"/>
         </w:rPr>
       </w:pPr>
+      <w:bookmarkStart w:id="34" w:name="_Toc434606639"/>
       <w:r>
         <w:rPr>
           <w:rFonts w:eastAsia="Droid Sans Fallback" w:cs="FreeSans"/>
@@ -20457,6 +23009,7 @@
         </w:rPr>
         <w:t>Tools</w:t>
       </w:r>
+      <w:bookmarkEnd w:id="34"/>
     </w:p>
     <w:p>
       <w:pPr>
@@ -27788,7 +30341,7 @@
 </file>
 
 <file path=customXml/itemProps1.xml><?xml version="1.0" encoding="utf-8"?>
-<ds:datastoreItem xmlns:ds="http://schemas.openxmlformats.org/officeDocument/2006/customXml" ds:itemID="{866B8190-0603-44E7-A81F-F5A28303A8FA}">
+<ds:datastoreItem xmlns:ds="http://schemas.openxmlformats.org/officeDocument/2006/customXml" ds:itemID="{2AA83E40-9D44-4839-8416-9AFC81D18F96}">
   <ds:schemaRefs>
     <ds:schemaRef ds:uri="http://schemas.openxmlformats.org/officeDocument/2006/bibliography"/>
   </ds:schemaRefs>

</xml_diff>

<commit_message>
Design Document Intro + some Diagram Drafts --
</commit_message>
<xml_diff>
--- a/RASD.docx
+++ b/RASD.docx
@@ -206,6 +206,7 @@
         </w:rPr>
       </w:sdtEndPr>
       <w:sdtContent>
+        <w:bookmarkStart w:id="0" w:name="_GoBack" w:displacedByCustomXml="prev"/>
         <w:p>
           <w:pPr>
             <w:pStyle w:val="Titolosommario"/>
@@ -221,9 +222,8 @@
             </w:rPr>
             <w:t>Summary</w:t>
           </w:r>
-          <w:bookmarkStart w:id="0" w:name="_GoBack"/>
-          <w:bookmarkEnd w:id="0"/>
         </w:p>
+        <w:bookmarkEnd w:id="0"/>
         <w:p>
           <w:pPr>
             <w:pStyle w:val="Sommario1"/>
@@ -249,7 +249,6 @@
             <w:r>
               <w:rPr>
                 <w:rStyle w:val="Collegamentoipertestuale"/>
-                <w:b/>
                 <w:noProof/>
               </w:rPr>
               <w:t>1.</w:t>
@@ -264,7 +263,6 @@
             <w:r>
               <w:rPr>
                 <w:rStyle w:val="Collegamentoipertestuale"/>
-                <w:b/>
                 <w:noProof/>
               </w:rPr>
               <w:t>Introduction</w:t>
@@ -335,7 +333,6 @@
             <w:r>
               <w:rPr>
                 <w:rStyle w:val="Collegamentoipertestuale"/>
-                <w:b/>
                 <w:noProof/>
               </w:rPr>
               <w:t>1.1</w:t>
@@ -350,7 +347,6 @@
             <w:r>
               <w:rPr>
                 <w:rStyle w:val="Collegamentoipertestuale"/>
-                <w:b/>
                 <w:noProof/>
               </w:rPr>
               <w:t>Description of the Problem</w:t>
@@ -421,7 +417,6 @@
             <w:r>
               <w:rPr>
                 <w:rStyle w:val="Collegamentoipertestuale"/>
-                <w:b/>
                 <w:noProof/>
               </w:rPr>
               <w:t>1.2</w:t>
@@ -436,7 +431,6 @@
             <w:r>
               <w:rPr>
                 <w:rStyle w:val="Collegamentoipertestuale"/>
-                <w:b/>
                 <w:noProof/>
               </w:rPr>
               <w:t>Glossary</w:t>
@@ -507,7 +501,6 @@
             <w:r>
               <w:rPr>
                 <w:rStyle w:val="Collegamentoipertestuale"/>
-                <w:b/>
                 <w:noProof/>
               </w:rPr>
               <w:t>1.3</w:t>
@@ -522,7 +515,6 @@
             <w:r>
               <w:rPr>
                 <w:rStyle w:val="Collegamentoipertestuale"/>
-                <w:b/>
                 <w:noProof/>
               </w:rPr>
               <w:t>Goals</w:t>
@@ -593,7 +585,6 @@
             <w:r>
               <w:rPr>
                 <w:rStyle w:val="Collegamentoipertestuale"/>
-                <w:b/>
                 <w:noProof/>
               </w:rPr>
               <w:t>1.4</w:t>
@@ -608,7 +599,6 @@
             <w:r>
               <w:rPr>
                 <w:rStyle w:val="Collegamentoipertestuale"/>
-                <w:b/>
                 <w:noProof/>
               </w:rPr>
               <w:t>Domain Properties</w:t>
@@ -679,7 +669,6 @@
             <w:r>
               <w:rPr>
                 <w:rStyle w:val="Collegamentoipertestuale"/>
-                <w:b/>
                 <w:noProof/>
               </w:rPr>
               <w:t>1.5</w:t>
@@ -694,7 +683,6 @@
             <w:r>
               <w:rPr>
                 <w:rStyle w:val="Collegamentoipertestuale"/>
-                <w:b/>
                 <w:noProof/>
               </w:rPr>
               <w:t>Assumption</w:t>
@@ -765,7 +753,6 @@
             <w:r>
               <w:rPr>
                 <w:rStyle w:val="Collegamentoipertestuale"/>
-                <w:b/>
                 <w:noProof/>
               </w:rPr>
               <w:t>1.6</w:t>
@@ -780,7 +767,6 @@
             <w:r>
               <w:rPr>
                 <w:rStyle w:val="Collegamentoipertestuale"/>
-                <w:b/>
                 <w:noProof/>
               </w:rPr>
               <w:t>Proposed System</w:t>
@@ -851,7 +837,6 @@
             <w:r>
               <w:rPr>
                 <w:rStyle w:val="Collegamentoipertestuale"/>
-                <w:b/>
                 <w:noProof/>
               </w:rPr>
               <w:t>1.6.1</w:t>
@@ -866,7 +851,6 @@
             <w:r>
               <w:rPr>
                 <w:rStyle w:val="Collegamentoipertestuale"/>
-                <w:b/>
                 <w:noProof/>
               </w:rPr>
               <w:t>Product Perspective</w:t>
@@ -937,7 +921,6 @@
             <w:r>
               <w:rPr>
                 <w:rStyle w:val="Collegamentoipertestuale"/>
-                <w:b/>
                 <w:noProof/>
               </w:rPr>
               <w:t>1.6.2</w:t>
@@ -952,7 +935,6 @@
             <w:r>
               <w:rPr>
                 <w:rStyle w:val="Collegamentoipertestuale"/>
-                <w:b/>
                 <w:noProof/>
               </w:rPr>
               <w:t>Constraints</w:t>
@@ -1023,7 +1005,6 @@
             <w:r>
               <w:rPr>
                 <w:rStyle w:val="Collegamentoipertestuale"/>
-                <w:b/>
                 <w:noProof/>
               </w:rPr>
               <w:t>1.7</w:t>
@@ -1038,7 +1019,6 @@
             <w:r>
               <w:rPr>
                 <w:rStyle w:val="Collegamentoipertestuale"/>
-                <w:b/>
                 <w:noProof/>
               </w:rPr>
               <w:t>Possible Future Implementations</w:t>
@@ -1109,7 +1089,6 @@
             <w:r>
               <w:rPr>
                 <w:rStyle w:val="Collegamentoipertestuale"/>
-                <w:b/>
                 <w:noProof/>
               </w:rPr>
               <w:t>1.8</w:t>
@@ -1124,7 +1103,6 @@
             <w:r>
               <w:rPr>
                 <w:rStyle w:val="Collegamentoipertestuale"/>
-                <w:b/>
                 <w:noProof/>
               </w:rPr>
               <w:t>Stakeholders</w:t>
@@ -1195,7 +1173,6 @@
             <w:r>
               <w:rPr>
                 <w:rStyle w:val="Collegamentoipertestuale"/>
-                <w:b/>
                 <w:noProof/>
               </w:rPr>
               <w:t>2.</w:t>
@@ -1210,7 +1187,6 @@
             <w:r>
               <w:rPr>
                 <w:rStyle w:val="Collegamentoipertestuale"/>
-                <w:b/>
                 <w:noProof/>
               </w:rPr>
               <w:t>Specific Requirements</w:t>
@@ -1281,7 +1257,6 @@
             <w:r>
               <w:rPr>
                 <w:rStyle w:val="Collegamentoipertestuale"/>
-                <w:b/>
                 <w:noProof/>
               </w:rPr>
               <w:t>2.1</w:t>
@@ -1296,7 +1271,6 @@
             <w:r>
               <w:rPr>
                 <w:rStyle w:val="Collegamentoipertestuale"/>
-                <w:b/>
                 <w:noProof/>
               </w:rPr>
               <w:t>Functional Requirements</w:t>
@@ -1367,7 +1341,6 @@
             <w:r>
               <w:rPr>
                 <w:rStyle w:val="Collegamentoipertestuale"/>
-                <w:b/>
                 <w:noProof/>
               </w:rPr>
               <w:t>2.2</w:t>
@@ -1382,7 +1355,6 @@
             <w:r>
               <w:rPr>
                 <w:rStyle w:val="Collegamentoipertestuale"/>
-                <w:b/>
                 <w:noProof/>
               </w:rPr>
               <w:t>Non Functional Requirements</w:t>
@@ -1453,7 +1425,6 @@
             <w:r>
               <w:rPr>
                 <w:rStyle w:val="Collegamentoipertestuale"/>
-                <w:b/>
                 <w:noProof/>
               </w:rPr>
               <w:t>2.2.1</w:t>
@@ -1468,7 +1439,6 @@
             <w:r>
               <w:rPr>
                 <w:rStyle w:val="Collegamentoipertestuale"/>
-                <w:b/>
                 <w:noProof/>
               </w:rPr>
               <w:t>Look Requirements</w:t>
@@ -1539,7 +1509,6 @@
             <w:r>
               <w:rPr>
                 <w:rStyle w:val="Collegamentoipertestuale"/>
-                <w:b/>
                 <w:noProof/>
               </w:rPr>
               <w:t>2.2.2</w:t>
@@ -1554,7 +1523,6 @@
             <w:r>
               <w:rPr>
                 <w:rStyle w:val="Collegamentoipertestuale"/>
-                <w:b/>
                 <w:noProof/>
               </w:rPr>
               <w:t>Usability</w:t>
@@ -1625,7 +1593,6 @@
             <w:r>
               <w:rPr>
                 <w:rStyle w:val="Collegamentoipertestuale"/>
-                <w:b/>
                 <w:noProof/>
               </w:rPr>
               <w:t>2.2.3</w:t>
@@ -1640,7 +1607,6 @@
             <w:r>
               <w:rPr>
                 <w:rStyle w:val="Collegamentoipertestuale"/>
-                <w:b/>
                 <w:noProof/>
               </w:rPr>
               <w:t>Privacy Requirements</w:t>
@@ -1711,7 +1677,6 @@
             <w:r>
               <w:rPr>
                 <w:rStyle w:val="Collegamentoipertestuale"/>
-                <w:b/>
                 <w:noProof/>
               </w:rPr>
               <w:t>3.</w:t>
@@ -1726,7 +1691,6 @@
             <w:r>
               <w:rPr>
                 <w:rStyle w:val="Collegamentoipertestuale"/>
-                <w:b/>
                 <w:noProof/>
               </w:rPr>
               <w:t>Software Design - UML</w:t>
@@ -1797,7 +1761,6 @@
             <w:r>
               <w:rPr>
                 <w:rStyle w:val="Collegamentoipertestuale"/>
-                <w:b/>
                 <w:noProof/>
               </w:rPr>
               <w:t>3.1</w:t>
@@ -1812,7 +1775,6 @@
             <w:r>
               <w:rPr>
                 <w:rStyle w:val="Collegamentoipertestuale"/>
-                <w:b/>
                 <w:noProof/>
               </w:rPr>
               <w:t>Actors Identifying</w:t>
@@ -1884,7 +1846,6 @@
               <w:rPr>
                 <w:rStyle w:val="Collegamentoipertestuale"/>
                 <w:rFonts w:eastAsia="Droid Sans Fallback" w:cs="FreeSans"/>
-                <w:b/>
                 <w:noProof/>
                 <w:lang w:eastAsia="zh-CN" w:bidi="hi-IN"/>
               </w:rPr>
@@ -1901,7 +1862,6 @@
               <w:rPr>
                 <w:rStyle w:val="Collegamentoipertestuale"/>
                 <w:rFonts w:eastAsia="Droid Sans Fallback" w:cs="FreeSans"/>
-                <w:b/>
                 <w:noProof/>
                 <w:lang w:eastAsia="zh-CN" w:bidi="hi-IN"/>
               </w:rPr>
@@ -1973,7 +1933,6 @@
             <w:r>
               <w:rPr>
                 <w:rStyle w:val="Collegamentoipertestuale"/>
-                <w:b/>
                 <w:noProof/>
               </w:rPr>
               <w:t>3.3</w:t>
@@ -1988,7 +1947,6 @@
             <w:r>
               <w:rPr>
                 <w:rStyle w:val="Collegamentoipertestuale"/>
-                <w:b/>
                 <w:noProof/>
               </w:rPr>
               <w:t>Actor: Guest</w:t>
@@ -2060,7 +2018,6 @@
               <w:rPr>
                 <w:rStyle w:val="Collegamentoipertestuale"/>
                 <w:rFonts w:eastAsia="Droid Sans Fallback" w:cs="FreeSans"/>
-                <w:b/>
                 <w:noProof/>
                 <w:lang w:val="en-US" w:eastAsia="zh-CN" w:bidi="hi-IN"/>
               </w:rPr>
@@ -2077,7 +2034,6 @@
               <w:rPr>
                 <w:rStyle w:val="Collegamentoipertestuale"/>
                 <w:rFonts w:eastAsia="Droid Sans Fallback" w:cs="FreeSans"/>
-                <w:b/>
                 <w:noProof/>
                 <w:lang w:val="en-US" w:eastAsia="zh-CN" w:bidi="hi-IN"/>
               </w:rPr>
@@ -2149,7 +2105,6 @@
             <w:r>
               <w:rPr>
                 <w:rStyle w:val="Collegamentoipertestuale"/>
-                <w:b/>
                 <w:noProof/>
               </w:rPr>
               <w:t>3.5</w:t>
@@ -2164,7 +2119,6 @@
             <w:r>
               <w:rPr>
                 <w:rStyle w:val="Collegamentoipertestuale"/>
-                <w:b/>
                 <w:noProof/>
               </w:rPr>
               <w:t>Actor: Taxi Driver</w:t>
@@ -2235,7 +2189,6 @@
             <w:r>
               <w:rPr>
                 <w:rStyle w:val="Collegamentoipertestuale"/>
-                <w:b/>
                 <w:noProof/>
               </w:rPr>
               <w:t>3.6</w:t>
@@ -2250,7 +2203,6 @@
             <w:r>
               <w:rPr>
                 <w:rStyle w:val="Collegamentoipertestuale"/>
-                <w:b/>
                 <w:noProof/>
               </w:rPr>
               <w:t>Actor: Administrator</w:t>
@@ -2322,7 +2274,6 @@
               <w:rPr>
                 <w:rStyle w:val="Collegamentoipertestuale"/>
                 <w:rFonts w:eastAsia="Droid Sans Fallback" w:cs="FreeSans"/>
-                <w:b/>
                 <w:noProof/>
                 <w:lang w:eastAsia="zh-CN" w:bidi="hi-IN"/>
               </w:rPr>
@@ -2339,7 +2290,6 @@
               <w:rPr>
                 <w:rStyle w:val="Collegamentoipertestuale"/>
                 <w:rFonts w:eastAsia="Droid Sans Fallback" w:cs="FreeSans"/>
-                <w:b/>
                 <w:noProof/>
                 <w:lang w:eastAsia="zh-CN" w:bidi="hi-IN"/>
               </w:rPr>
@@ -2412,7 +2362,6 @@
               <w:rPr>
                 <w:rStyle w:val="Collegamentoipertestuale"/>
                 <w:rFonts w:eastAsia="Droid Sans Fallback" w:cs="FreeSans"/>
-                <w:b/>
                 <w:noProof/>
                 <w:lang w:eastAsia="zh-CN" w:bidi="hi-IN"/>
               </w:rPr>
@@ -2429,7 +2378,6 @@
               <w:rPr>
                 <w:rStyle w:val="Collegamentoipertestuale"/>
                 <w:rFonts w:eastAsia="Droid Sans Fallback" w:cs="FreeSans"/>
-                <w:b/>
                 <w:noProof/>
                 <w:lang w:eastAsia="zh-CN" w:bidi="hi-IN"/>
               </w:rPr>
@@ -2502,7 +2450,6 @@
               <w:rPr>
                 <w:rStyle w:val="Collegamentoipertestuale"/>
                 <w:rFonts w:eastAsia="Droid Sans Fallback" w:cs="FreeSans"/>
-                <w:b/>
                 <w:noProof/>
                 <w:lang w:eastAsia="zh-CN" w:bidi="hi-IN"/>
               </w:rPr>
@@ -2519,7 +2466,6 @@
               <w:rPr>
                 <w:rStyle w:val="Collegamentoipertestuale"/>
                 <w:rFonts w:eastAsia="Droid Sans Fallback" w:cs="FreeSans"/>
-                <w:b/>
                 <w:noProof/>
                 <w:lang w:eastAsia="zh-CN" w:bidi="hi-IN"/>
               </w:rPr>
@@ -2592,7 +2538,6 @@
               <w:rPr>
                 <w:rStyle w:val="Collegamentoipertestuale"/>
                 <w:rFonts w:eastAsia="Droid Sans Fallback" w:cs="FreeSans"/>
-                <w:b/>
                 <w:noProof/>
                 <w:lang w:eastAsia="zh-CN" w:bidi="hi-IN"/>
               </w:rPr>
@@ -2609,7 +2554,6 @@
               <w:rPr>
                 <w:rStyle w:val="Collegamentoipertestuale"/>
                 <w:rFonts w:eastAsia="Droid Sans Fallback" w:cs="FreeSans"/>
-                <w:b/>
                 <w:noProof/>
                 <w:lang w:eastAsia="zh-CN" w:bidi="hi-IN"/>
               </w:rPr>
@@ -2682,7 +2626,6 @@
               <w:rPr>
                 <w:rStyle w:val="Collegamentoipertestuale"/>
                 <w:rFonts w:eastAsia="Droid Sans Fallback" w:cs="FreeSans"/>
-                <w:b/>
                 <w:noProof/>
                 <w:lang w:eastAsia="zh-CN" w:bidi="hi-IN"/>
               </w:rPr>
@@ -2699,7 +2642,6 @@
               <w:rPr>
                 <w:rStyle w:val="Collegamentoipertestuale"/>
                 <w:rFonts w:eastAsia="Droid Sans Fallback" w:cs="FreeSans"/>
-                <w:b/>
                 <w:noProof/>
                 <w:lang w:eastAsia="zh-CN" w:bidi="hi-IN"/>
               </w:rPr>
@@ -2772,7 +2714,6 @@
               <w:rPr>
                 <w:rStyle w:val="Collegamentoipertestuale"/>
                 <w:rFonts w:eastAsia="Droid Sans Fallback" w:cs="FreeSans"/>
-                <w:b/>
                 <w:noProof/>
                 <w:lang w:eastAsia="zh-CN" w:bidi="hi-IN"/>
               </w:rPr>
@@ -2789,7 +2730,6 @@
               <w:rPr>
                 <w:rStyle w:val="Collegamentoipertestuale"/>
                 <w:rFonts w:eastAsia="Droid Sans Fallback" w:cs="FreeSans"/>
-                <w:b/>
                 <w:noProof/>
                 <w:lang w:eastAsia="zh-CN" w:bidi="hi-IN"/>
               </w:rPr>
@@ -2862,7 +2802,6 @@
               <w:rPr>
                 <w:rStyle w:val="Collegamentoipertestuale"/>
                 <w:rFonts w:eastAsia="Droid Sans Fallback" w:cs="FreeSans"/>
-                <w:b/>
                 <w:noProof/>
                 <w:lang w:eastAsia="zh-CN" w:bidi="hi-IN"/>
               </w:rPr>
@@ -2879,7 +2818,6 @@
               <w:rPr>
                 <w:rStyle w:val="Collegamentoipertestuale"/>
                 <w:rFonts w:eastAsia="Droid Sans Fallback" w:cs="FreeSans"/>
-                <w:b/>
                 <w:noProof/>
                 <w:lang w:eastAsia="zh-CN" w:bidi="hi-IN"/>
               </w:rPr>
@@ -2952,7 +2890,6 @@
               <w:rPr>
                 <w:rStyle w:val="Collegamentoipertestuale"/>
                 <w:rFonts w:eastAsia="Droid Sans Fallback" w:cs="FreeSans"/>
-                <w:b/>
                 <w:noProof/>
                 <w:lang w:eastAsia="zh-CN" w:bidi="hi-IN"/>
               </w:rPr>
@@ -2969,7 +2906,6 @@
               <w:rPr>
                 <w:rStyle w:val="Collegamentoipertestuale"/>
                 <w:rFonts w:eastAsia="Droid Sans Fallback" w:cs="FreeSans"/>
-                <w:b/>
                 <w:noProof/>
                 <w:lang w:eastAsia="zh-CN" w:bidi="hi-IN"/>
               </w:rPr>
@@ -30812,7 +30748,7 @@
 </file>
 
 <file path=customXml/itemProps1.xml><?xml version="1.0" encoding="utf-8"?>
-<ds:datastoreItem xmlns:ds="http://schemas.openxmlformats.org/officeDocument/2006/customXml" ds:itemID="{27C622B3-B976-41AF-BF20-BAF689B49088}">
+<ds:datastoreItem xmlns:ds="http://schemas.openxmlformats.org/officeDocument/2006/customXml" ds:itemID="{6A5759F5-6A54-4D57-8AE3-225061AE2773}">
   <ds:schemaRefs>
     <ds:schemaRef ds:uri="http://schemas.openxmlformats.org/officeDocument/2006/bibliography"/>
   </ds:schemaRefs>

</xml_diff>

<commit_message>
slides fp e cocomo
</commit_message>
<xml_diff>
--- a/RASD.docx
+++ b/RASD.docx
@@ -14,6 +14,8 @@
           <w:lang w:val="it-IT"/>
         </w:rPr>
       </w:pPr>
+      <w:bookmarkStart w:id="0" w:name="_GoBack"/>
+      <w:bookmarkEnd w:id="0"/>
       <w:r>
         <w:rPr>
           <w:rFonts w:eastAsiaTheme="majorEastAsia" w:cstheme="majorBidi"/>
@@ -3064,7 +3066,7 @@
           <w:sz w:val="28"/>
         </w:rPr>
       </w:pPr>
-      <w:bookmarkStart w:id="0" w:name="_Toc436997399"/>
+      <w:bookmarkStart w:id="1" w:name="_Toc436997399"/>
       <w:r>
         <w:rPr>
           <w:b/>
@@ -3073,7 +3075,7 @@
         <w:lastRenderedPageBreak/>
         <w:t>Introduction</w:t>
       </w:r>
-      <w:bookmarkEnd w:id="0"/>
+      <w:bookmarkEnd w:id="1"/>
     </w:p>
     <w:p>
       <w:pPr>
@@ -3096,7 +3098,7 @@
         </w:rPr>
         <w:t xml:space="preserve"> </w:t>
       </w:r>
-      <w:bookmarkStart w:id="1" w:name="_Toc436997400"/>
+      <w:bookmarkStart w:id="2" w:name="_Toc436997400"/>
       <w:r>
         <w:rPr>
           <w:b/>
@@ -3104,7 +3106,7 @@
         </w:rPr>
         <w:t>Description of the Problem</w:t>
       </w:r>
-      <w:bookmarkEnd w:id="1"/>
+      <w:bookmarkEnd w:id="2"/>
     </w:p>
     <w:p>
       <w:pPr>
@@ -3312,7 +3314,7 @@
         </w:rPr>
         <w:t xml:space="preserve"> </w:t>
       </w:r>
-      <w:bookmarkStart w:id="2" w:name="_Toc436997401"/>
+      <w:bookmarkStart w:id="3" w:name="_Toc436997401"/>
       <w:r>
         <w:rPr>
           <w:b/>
@@ -3320,7 +3322,7 @@
         </w:rPr>
         <w:t>Glossary</w:t>
       </w:r>
-      <w:bookmarkEnd w:id="2"/>
+      <w:bookmarkEnd w:id="3"/>
     </w:p>
     <w:p>
       <w:pPr>
@@ -3704,7 +3706,7 @@
         </w:rPr>
         <w:t xml:space="preserve"> </w:t>
       </w:r>
-      <w:bookmarkStart w:id="3" w:name="_Toc436997402"/>
+      <w:bookmarkStart w:id="4" w:name="_Toc436997402"/>
       <w:r>
         <w:rPr>
           <w:b/>
@@ -3712,7 +3714,7 @@
         </w:rPr>
         <w:t>Goals</w:t>
       </w:r>
-      <w:bookmarkEnd w:id="3"/>
+      <w:bookmarkEnd w:id="4"/>
     </w:p>
     <w:p>
       <w:pPr>
@@ -4088,7 +4090,7 @@
         </w:rPr>
         <w:t xml:space="preserve"> </w:t>
       </w:r>
-      <w:bookmarkStart w:id="4" w:name="_Toc436997403"/>
+      <w:bookmarkStart w:id="5" w:name="_Toc436997403"/>
       <w:r>
         <w:rPr>
           <w:b/>
@@ -4096,7 +4098,7 @@
         </w:rPr>
         <w:t>Domain Properties</w:t>
       </w:r>
-      <w:bookmarkEnd w:id="4"/>
+      <w:bookmarkEnd w:id="5"/>
     </w:p>
     <w:p>
       <w:pPr>
@@ -4211,7 +4213,7 @@
         </w:rPr>
         <w:t xml:space="preserve"> </w:t>
       </w:r>
-      <w:bookmarkStart w:id="5" w:name="_Toc436997404"/>
+      <w:bookmarkStart w:id="6" w:name="_Toc436997404"/>
       <w:r>
         <w:rPr>
           <w:b/>
@@ -4219,7 +4221,7 @@
         </w:rPr>
         <w:t>Assumption</w:t>
       </w:r>
-      <w:bookmarkEnd w:id="5"/>
+      <w:bookmarkEnd w:id="6"/>
     </w:p>
     <w:p>
       <w:pPr>
@@ -4486,7 +4488,7 @@
         </w:rPr>
         <w:t xml:space="preserve"> </w:t>
       </w:r>
-      <w:bookmarkStart w:id="6" w:name="_Toc436997405"/>
+      <w:bookmarkStart w:id="7" w:name="_Toc436997405"/>
       <w:r>
         <w:rPr>
           <w:b/>
@@ -4494,7 +4496,7 @@
         </w:rPr>
         <w:t>Proposed System</w:t>
       </w:r>
-      <w:bookmarkEnd w:id="6"/>
+      <w:bookmarkEnd w:id="7"/>
     </w:p>
     <w:p>
       <w:pPr>
@@ -4510,7 +4512,7 @@
           <w:sz w:val="28"/>
         </w:rPr>
       </w:pPr>
-      <w:bookmarkStart w:id="7" w:name="_Toc436997406"/>
+      <w:bookmarkStart w:id="8" w:name="_Toc436997406"/>
       <w:r>
         <w:rPr>
           <w:b/>
@@ -4518,7 +4520,7 @@
         </w:rPr>
         <w:t>Product Perspective</w:t>
       </w:r>
-      <w:bookmarkEnd w:id="7"/>
+      <w:bookmarkEnd w:id="8"/>
     </w:p>
     <w:p>
       <w:pPr>
@@ -4607,7 +4609,7 @@
           <w:sz w:val="24"/>
         </w:rPr>
       </w:pPr>
-      <w:bookmarkStart w:id="8" w:name="_Toc436997407"/>
+      <w:bookmarkStart w:id="9" w:name="_Toc436997407"/>
       <w:r>
         <w:rPr>
           <w:b/>
@@ -4616,7 +4618,7 @@
         <w:lastRenderedPageBreak/>
         <w:t>Constraints</w:t>
       </w:r>
-      <w:bookmarkEnd w:id="8"/>
+      <w:bookmarkEnd w:id="9"/>
     </w:p>
     <w:p>
       <w:pPr>
@@ -4809,7 +4811,7 @@
       <w:r>
         <w:t xml:space="preserve"> </w:t>
       </w:r>
-      <w:bookmarkStart w:id="9" w:name="_Toc436997408"/>
+      <w:bookmarkStart w:id="10" w:name="_Toc436997408"/>
       <w:r>
         <w:rPr>
           <w:b/>
@@ -4817,7 +4819,7 @@
         </w:rPr>
         <w:t>Possible Future Implementations</w:t>
       </w:r>
-      <w:bookmarkEnd w:id="9"/>
+      <w:bookmarkEnd w:id="10"/>
     </w:p>
     <w:p>
       <w:pPr>
@@ -5068,7 +5070,7 @@
         <w:lastRenderedPageBreak/>
         <w:t xml:space="preserve"> </w:t>
       </w:r>
-      <w:bookmarkStart w:id="10" w:name="_Toc436997409"/>
+      <w:bookmarkStart w:id="11" w:name="_Toc436997409"/>
       <w:r>
         <w:rPr>
           <w:b/>
@@ -5090,7 +5092,7 @@
         </w:rPr>
         <w:t>s</w:t>
       </w:r>
-      <w:bookmarkEnd w:id="10"/>
+      <w:bookmarkEnd w:id="11"/>
     </w:p>
     <w:p>
       <w:pPr>
@@ -5207,7 +5209,7 @@
           <w:sz w:val="24"/>
         </w:rPr>
       </w:pPr>
-      <w:bookmarkStart w:id="11" w:name="_Toc436997410"/>
+      <w:bookmarkStart w:id="12" w:name="_Toc436997410"/>
       <w:r>
         <w:rPr>
           <w:b/>
@@ -5215,7 +5217,7 @@
         </w:rPr>
         <w:t>Specific Requirements</w:t>
       </w:r>
-      <w:bookmarkEnd w:id="11"/>
+      <w:bookmarkEnd w:id="12"/>
     </w:p>
     <w:p>
       <w:pPr>
@@ -5296,7 +5298,7 @@
         </w:rPr>
         <w:t xml:space="preserve"> </w:t>
       </w:r>
-      <w:bookmarkStart w:id="12" w:name="_Toc436997411"/>
+      <w:bookmarkStart w:id="13" w:name="_Toc436997411"/>
       <w:r>
         <w:rPr>
           <w:b/>
@@ -5304,7 +5306,7 @@
         </w:rPr>
         <w:t>Functional Requirements</w:t>
       </w:r>
-      <w:bookmarkEnd w:id="12"/>
+      <w:bookmarkEnd w:id="13"/>
     </w:p>
     <w:p>
       <w:pPr>
@@ -6284,8 +6286,6 @@
         </w:rPr>
         <w:t>.2.2</w:t>
       </w:r>
-      <w:bookmarkStart w:id="13" w:name="_GoBack"/>
-      <w:bookmarkEnd w:id="13"/>
       <w:r>
         <w:rPr>
           <w:sz w:val="24"/>
@@ -31123,7 +31123,7 @@
 </file>
 
 <file path=customXml/itemProps1.xml><?xml version="1.0" encoding="utf-8"?>
-<ds:datastoreItem xmlns:ds="http://schemas.openxmlformats.org/officeDocument/2006/customXml" ds:itemID="{5E84570B-F28F-4B9E-815B-53DD40E2C5BC}">
+<ds:datastoreItem xmlns:ds="http://schemas.openxmlformats.org/officeDocument/2006/customXml" ds:itemID="{CA502C85-45D1-499C-9CBC-4FDF1D7146A5}">
   <ds:schemaRefs>
     <ds:schemaRef ds:uri="http://schemas.openxmlformats.org/officeDocument/2006/bibliography"/>
   </ds:schemaRefs>

</xml_diff>